<commit_message>
abis bimbingan 17 juli
</commit_message>
<xml_diff>
--- a/TA-13513024-Luqman.docx
+++ b/TA-13513024-Luqman.docx
@@ -9012,8 +9012,6 @@
         </w:rPr>
         <w:t xml:space="preserve"> yang digunakan satu sama lain atas berbagai parameter</w:t>
       </w:r>
-      <w:bookmarkStart w:id="18" w:name="_GoBack"/>
-      <w:bookmarkEnd w:id="18"/>
       <w:r>
         <w:rPr>
           <w:lang w:val="en-GB"/>
@@ -9070,7 +9068,7 @@
           <w:lang w:val="en-US"/>
         </w:rPr>
       </w:pPr>
-      <w:bookmarkStart w:id="19" w:name="_Toc471296622"/>
+      <w:bookmarkStart w:id="18" w:name="_Toc471296622"/>
       <w:r>
         <w:t xml:space="preserve">Tabel </w:t>
       </w:r>
@@ -9129,7 +9127,7 @@
       <w:r>
         <w:t>. Rencana Pelaksanaan Tugas Akhir I</w:t>
       </w:r>
-      <w:bookmarkEnd w:id="19"/>
+      <w:bookmarkEnd w:id="18"/>
     </w:p>
     <w:tbl>
       <w:tblPr>
@@ -10914,7 +10912,6 @@
                 <w:sz w:val="18"/>
                 <w:szCs w:val="18"/>
               </w:rPr>
-              <w:lastRenderedPageBreak/>
               <w:t>4</w:t>
             </w:r>
           </w:p>
@@ -10939,7 +10936,16 @@
                 <w:szCs w:val="18"/>
                 <w:lang w:val="id-ID"/>
               </w:rPr>
-              <w:t>Evaluasi dan penarikan kesimpulan</w:t>
+              <w:t xml:space="preserve">Evaluasi dan penarikan </w:t>
+            </w:r>
+            <w:r>
+              <w:rPr>
+                <w:sz w:val="18"/>
+                <w:szCs w:val="18"/>
+                <w:lang w:val="id-ID"/>
+              </w:rPr>
+              <w:lastRenderedPageBreak/>
+              <w:t>kesimpulan</w:t>
             </w:r>
           </w:p>
         </w:tc>
@@ -11260,6 +11266,7 @@
                 <w:szCs w:val="18"/>
                 <w:lang w:val="id-ID"/>
               </w:rPr>
+              <w:lastRenderedPageBreak/>
               <w:t>No.</w:t>
             </w:r>
           </w:p>
@@ -12864,11 +12871,11 @@
         <w:lastRenderedPageBreak/>
         <w:br/>
       </w:r>
-      <w:bookmarkStart w:id="20" w:name="_Toc504045283"/>
+      <w:bookmarkStart w:id="19" w:name="_Toc504045283"/>
       <w:r>
         <w:t>STUDI LITERATUR</w:t>
       </w:r>
-      <w:bookmarkEnd w:id="20"/>
+      <w:bookmarkEnd w:id="19"/>
     </w:p>
     <w:p>
       <w:pPr>
@@ -12884,14 +12891,14 @@
       <w:pPr>
         <w:pStyle w:val="Heading2"/>
       </w:pPr>
-      <w:bookmarkStart w:id="21" w:name="_Toc504045284"/>
+      <w:bookmarkStart w:id="20" w:name="_Toc504045284"/>
       <w:r>
         <w:t>Autentikasi</w:t>
       </w:r>
       <w:r>
         <w:t xml:space="preserve"> dan Autorisasi</w:t>
       </w:r>
-      <w:bookmarkEnd w:id="21"/>
+      <w:bookmarkEnd w:id="20"/>
     </w:p>
     <w:p>
       <w:pPr>
@@ -13208,11 +13215,11 @@
       <w:pPr>
         <w:pStyle w:val="Heading2"/>
       </w:pPr>
-      <w:bookmarkStart w:id="22" w:name="_Toc504045285"/>
+      <w:bookmarkStart w:id="21" w:name="_Toc504045285"/>
       <w:r>
         <w:t>Sistem Autentikasi Identitas</w:t>
       </w:r>
-      <w:bookmarkEnd w:id="22"/>
+      <w:bookmarkEnd w:id="21"/>
     </w:p>
     <w:p>
       <w:pPr>
@@ -13356,264 +13363,482 @@
     <w:p>
       <w:pPr>
         <w:pStyle w:val="Heading3"/>
-      </w:pPr>
-      <w:bookmarkStart w:id="23" w:name="_Toc504045286"/>
-      <w:r>
-        <w:rPr>
-          <w:i/>
-          <w:iCs/>
+        <w:rPr>
+          <w:i/>
+          <w:iCs/>
+        </w:rPr>
+      </w:pPr>
+      <w:bookmarkStart w:id="22" w:name="_Toc504045286"/>
+      <w:r>
+        <w:rPr>
+          <w:i/>
+          <w:iCs/>
+        </w:rPr>
+        <w:t>Password</w:t>
+      </w:r>
+      <w:bookmarkEnd w:id="22"/>
+    </w:p>
+    <w:p>
+      <w:pPr>
+        <w:ind w:firstLine="720"/>
+        <w:rPr>
+          <w:lang w:val="en-GB"/>
+        </w:rPr>
+      </w:pPr>
+      <w:r>
+        <w:rPr>
+          <w:lang w:val="en-GB"/>
+        </w:rPr>
+        <w:t xml:space="preserve">Password merupakan metode yang paling mudah dan umum digunakan untuk autentikasi (Ford, 1998). Password umumnya diasosiasikan dengan username, sehingga metoda ini dapat mendukung banyak pengguna. Tetapi, psasword juga merupakan metode yang paling tidak aman untuk autentikasi dan </w:t>
+      </w:r>
+      <w:r>
+        <w:rPr>
+          <w:lang w:val="en-GB"/>
         </w:rPr>
         <w:lastRenderedPageBreak/>
-        <w:t>Password</w:t>
+        <w:t>hal ini merupakan salah satu kerentanan utama dari metode password.</w:t>
+      </w:r>
+      <w:r>
+        <w:rPr>
+          <w:lang w:val="en-GB"/>
+        </w:rPr>
+        <w:t xml:space="preserve"> Namun, kelemahan ini bisa ditangkal dengan menggunakan tool password generator sehingga kita tidak perlu mengingat password yang panjang, dan cukup menggunakan tool password generator yang diamankan dengan 1 master password saja.</w:t>
+      </w:r>
+    </w:p>
+    <w:p>
+      <w:pPr>
+        <w:ind w:firstLine="720"/>
+        <w:rPr>
+          <w:lang w:val="en-GB"/>
+        </w:rPr>
+      </w:pPr>
+      <w:r>
+        <w:rPr>
+          <w:lang w:val="en-GB"/>
+        </w:rPr>
+        <w:t>Kriteria keamanan pada metode password terletak hanya pada panjangnya string password. Beberapa teknik penyerangan yang dapat dilakukan pada metode password adalah external disclosure, guessing, communications eavesdropping, replay attacks, dan host compromise (Ford, 1998). Oleh karena itu, dewasa ini metode autentikasi password sering kali digunakan bersama dengan metode autentikasi lainnya sehingga memiliki tingkat keamanan yang lebih tinggi, atau yang sering disebut Multi-Factor Authentication (MFA).</w:t>
+      </w:r>
+    </w:p>
+    <w:p>
+      <w:pPr>
+        <w:pStyle w:val="Heading3"/>
+        <w:rPr>
+          <w:i/>
+          <w:iCs/>
+        </w:rPr>
+      </w:pPr>
+      <w:r>
+        <w:rPr>
+          <w:i/>
+          <w:iCs/>
+        </w:rPr>
+        <w:t>Token</w:t>
+      </w:r>
+    </w:p>
+    <w:p>
+      <w:pPr>
+        <w:ind w:firstLine="720"/>
+        <w:rPr>
+          <w:lang w:val="en-GB"/>
+        </w:rPr>
+      </w:pPr>
+      <w:r>
+        <w:rPr>
+          <w:lang w:val="en-GB"/>
+        </w:rPr>
+        <w:t xml:space="preserve">Token adalah metode yang digunakan untuk meningkatkan keamanan dari sisten autentikasi (Ford, 1998). Salah satu metode autentikasi token adalah physical tokens yang sering digunakan oleh bank. Tujuannya adalah memberikan pengamanan tambahan pada transaksi yang dilakukan. Jika seandainya PIN nasabah bank diketahui oleh pencuri atau pihak yang tidak berhak, maka pencuri tidak dapat melakukan </w:t>
+      </w:r>
+      <w:r>
+        <w:rPr>
+          <w:lang w:val="en-GB"/>
+        </w:rPr>
+        <w:t>transaksi jika tidak memiliki token. Metode pembangkitan token juga memerlukan suatu alat fisik dan memperhitungkan variabel waktu sehingga token menjadi sulit ditebak oleh penyerang.</w:t>
+      </w:r>
+    </w:p>
+    <w:p>
+      <w:pPr>
+        <w:ind w:firstLine="720"/>
+        <w:rPr>
+          <w:lang w:val="en-GB"/>
+        </w:rPr>
+      </w:pPr>
+      <w:r>
+        <w:rPr>
+          <w:lang w:val="en-GB"/>
+        </w:rPr>
+        <w:t xml:space="preserve">Dewasa ini virtual token juga sering digunakan sebagai metode autentikasi. Cara pembuatan virtual token berbeda dengan cara pembuatan physical token yang memerlukan alat atau benda fisik untuk menghasilkan token. Virtual token merupakan token yang dapat dihasilkan secara virtual dengan bantuan perangkat lunak atau software. Sedangkan untuk representasi datanya, physical token dan virtual token mungkin saja memiliki representasi data yang sama, misalnya string atau angka. </w:t>
+      </w:r>
+      <w:r>
+        <w:rPr>
+          <w:lang w:val="en-GB"/>
+        </w:rPr>
+        <w:t>Contoh implementasi virtual token adalah O</w:t>
+      </w:r>
+      <w:r>
+        <w:rPr>
+          <w:lang w:val="en-GB"/>
+        </w:rPr>
+        <w:t xml:space="preserve">ne Time Password, </w:t>
+      </w:r>
+      <w:r>
+        <w:rPr>
+          <w:lang w:val="en-GB"/>
+        </w:rPr>
+        <w:t xml:space="preserve">atau yang sering disingkat OTP. OTP adalah virtual token yang </w:t>
+      </w:r>
+      <w:r>
+        <w:rPr>
+          <w:lang w:val="en-GB"/>
+        </w:rPr>
+        <w:lastRenderedPageBreak/>
+        <w:t>memungkinkan user menerima password yang dibangkitkan secara acak oleh provider OTP dan berlaku hanya dalam jangka waktu tertentu (biasanya 30 detik)</w:t>
+      </w:r>
+      <w:r>
+        <w:rPr>
+          <w:lang w:val="en-GB"/>
+        </w:rPr>
+        <w:t>. Contoh OTP yang secara luas digunakan oleh masyara</w:t>
+      </w:r>
+      <w:r>
+        <w:rPr>
+          <w:lang w:val="en-GB"/>
+        </w:rPr>
+        <w:t>kat adalah Google Authenticator</w:t>
+      </w:r>
+      <w:r>
+        <w:rPr>
+          <w:lang w:val="en-GB"/>
+        </w:rPr>
+        <w:t xml:space="preserve"> dan Authy. Kedua aplikasi tersebut merupakan aplikasi yang berjalan pada device Android dapat diunduh di Playstore secara gratis. </w:t>
+      </w:r>
+    </w:p>
+    <w:p>
+      <w:pPr>
+        <w:ind w:firstLine="720"/>
+        <w:rPr>
+          <w:lang w:val="en-GB"/>
+        </w:rPr>
+      </w:pPr>
+      <w:r>
+        <w:rPr>
+          <w:lang w:val="en-GB"/>
+        </w:rPr>
+        <w:t>Contoh penggunaan virtual tokens pada aplikasi web adalah session dan cookie. Session disimpan pada server dan digunakan untuk menyimpan state dari pengguna (Whitehead, 2006)</w:t>
+      </w:r>
+      <w:r>
+        <w:rPr>
+          <w:lang w:val="en-GB"/>
+        </w:rPr>
+        <w:t>. Session dapat diumpamakan</w:t>
+      </w:r>
+      <w:r>
+        <w:rPr>
+          <w:lang w:val="en-GB"/>
+        </w:rPr>
+        <w:t xml:space="preserve"> sebagai kumpulan dari key yang memiliki value tertentu. </w:t>
+      </w:r>
+      <w:r>
+        <w:rPr>
+          <w:lang w:val="en-GB"/>
+        </w:rPr>
+        <w:t>Masing-masing session memiliki session ID yang dihasilkan secaraotomatis dan berbeda untuk setiap sesion. Session ID inilah yang dapat dianggap sebagai token.</w:t>
+      </w:r>
+    </w:p>
+    <w:p>
+      <w:pPr>
+        <w:ind w:firstLine="720"/>
+        <w:rPr>
+          <w:lang w:val="en-GB"/>
+        </w:rPr>
+      </w:pPr>
+      <w:r>
+        <w:rPr>
+          <w:lang w:val="en-GB"/>
+        </w:rPr>
+        <w:t xml:space="preserve">Cookie merupakan kumpulan dari pasangan parameter dan nilainya. Cookie </w:t>
+      </w:r>
+      <w:r>
+        <w:rPr>
+          <w:lang w:val="en-GB"/>
+        </w:rPr>
+        <w:t>dibuat atau dihasilkan oleh server, dan diberikan kepada web browser. Cookie umumkan disimpan pada media penyimpanan lokal milik device client dan dapat diakses</w:t>
+      </w:r>
+      <w:r>
+        <w:rPr>
+          <w:lang w:val="en-GB"/>
+        </w:rPr>
+        <w:t xml:space="preserve"> web browser. Cookie dapat digunakan untuk memberikan tanda bahwa pengguna sudah melakkan atau mendapatkan sesuatu dari server. Dengan kata lain, cookie merupakan suatu mekanisme untuk menambahkan state pada HTTP request (Whitehead, 2006)</w:t>
+      </w:r>
+      <w:r>
+        <w:rPr>
+          <w:lang w:val="en-GB"/>
+        </w:rPr>
+        <w:t>.</w:t>
+      </w:r>
+    </w:p>
+    <w:p>
+      <w:pPr>
+        <w:ind w:firstLine="720"/>
+        <w:rPr>
+          <w:lang w:val="en-GB"/>
+        </w:rPr>
+      </w:pPr>
+      <w:r>
+        <w:rPr>
+          <w:lang w:val="en-GB"/>
+        </w:rPr>
+        <w:t xml:space="preserve">Pada umumnya, session dan cookie dapat dikombinasikan sebagai teknik manajemen state pada aplikasi web (Whitehead, 2006). State diperlukan pada aplikasi web untuk mengetahui apakah pengguna pernah mengunjungi web pada waktu sebelumnya atau apakah pengguna sudah melakukan </w:t>
+      </w:r>
+      <w:r>
+        <w:rPr>
+          <w:lang w:val="en-GB"/>
+        </w:rPr>
+        <w:t>tahapan yang benar untuk sebuah proses pada aplikasi web. Server menyimpan informasi state dari pengguna dengan menggunakan session. Cookie berisi informasi, misalnya session ID, yang digunakan untuk mencari session milik pengguna pada server. Cookie dihasilkan oleh server dan diberikan kepada web browser pada HTTP response, kemudian cookie dikirimkan kembali oleh web browser pada server pada HTTP request selanjutnya.</w:t>
+      </w:r>
+    </w:p>
+    <w:p>
+      <w:pPr>
+        <w:pStyle w:val="Heading3"/>
+        <w:rPr>
+          <w:i/>
+          <w:iCs/>
+        </w:rPr>
+      </w:pPr>
+      <w:bookmarkStart w:id="23" w:name="_Toc504045289"/>
+      <w:r>
+        <w:rPr>
+          <w:i/>
+          <w:iCs/>
+        </w:rPr>
+        <w:lastRenderedPageBreak/>
+        <w:t>Biometrics</w:t>
       </w:r>
       <w:bookmarkEnd w:id="23"/>
     </w:p>
     <w:p>
       <w:pPr>
+        <w:rPr>
+          <w:lang w:val="en-GB"/>
+        </w:rPr>
+      </w:pPr>
+    </w:p>
+    <w:p>
+      <w:pPr>
         <w:pStyle w:val="Heading3"/>
       </w:pPr>
-      <w:bookmarkStart w:id="24" w:name="_Toc504045287"/>
-      <w:r>
-        <w:rPr>
-          <w:i/>
-          <w:iCs/>
-        </w:rPr>
-        <w:t>One Time Password</w:t>
+      <w:bookmarkStart w:id="24" w:name="_Toc504045290"/>
+      <w:r>
+        <w:t>Tanda Tangan D</w:t>
+      </w:r>
+      <w:r>
+        <w:t xml:space="preserve">igital dan </w:t>
+      </w:r>
+      <w:r>
+        <w:rPr>
+          <w:i/>
+          <w:iCs/>
+        </w:rPr>
+        <w:t>Certification Authorities</w:t>
       </w:r>
       <w:bookmarkEnd w:id="24"/>
     </w:p>
     <w:p>
       <w:pPr>
+        <w:pStyle w:val="Heading2"/>
+      </w:pPr>
+      <w:bookmarkStart w:id="25" w:name="_Toc504045291"/>
+      <w:r>
+        <w:rPr>
+          <w:i/>
+          <w:iCs/>
+        </w:rPr>
+        <w:t>Multi-</w:t>
+      </w:r>
+      <w:r>
+        <w:rPr>
+          <w:i/>
+          <w:iCs/>
+        </w:rPr>
+        <w:t>Factor</w:t>
+      </w:r>
+      <w:bookmarkEnd w:id="25"/>
+      <w:r>
+        <w:rPr>
+          <w:i/>
+          <w:iCs/>
+        </w:rPr>
+        <w:t xml:space="preserve"> </w:t>
+      </w:r>
+      <w:r>
+        <w:rPr>
+          <w:i/>
+          <w:iCs/>
+        </w:rPr>
+        <w:t>Authentication</w:t>
+      </w:r>
+      <w:bookmarkStart w:id="26" w:name="_GoBack"/>
+      <w:bookmarkEnd w:id="26"/>
+    </w:p>
+    <w:p>
+      <w:pPr>
+        <w:pStyle w:val="Heading2"/>
+      </w:pPr>
+      <w:bookmarkStart w:id="27" w:name="_Toc504045292"/>
+      <w:r>
+        <w:rPr>
+          <w:i/>
+          <w:iCs/>
+        </w:rPr>
+        <w:t>Single Sign-On</w:t>
+      </w:r>
+      <w:bookmarkEnd w:id="27"/>
+    </w:p>
+    <w:p>
+      <w:pPr>
+        <w:pStyle w:val="Heading2"/>
+        <w:rPr>
+          <w:i/>
+          <w:iCs/>
+        </w:rPr>
+      </w:pPr>
+      <w:bookmarkStart w:id="28" w:name="_Toc504045293"/>
+      <w:r>
+        <w:rPr>
+          <w:i/>
+          <w:iCs/>
+        </w:rPr>
+        <w:t>Web Single Sign</w:t>
+      </w:r>
+      <w:r>
+        <w:t>-</w:t>
+      </w:r>
+      <w:r>
+        <w:rPr>
+          <w:i/>
+          <w:iCs/>
+        </w:rPr>
+        <w:t>On</w:t>
+      </w:r>
+      <w:bookmarkEnd w:id="28"/>
+    </w:p>
+    <w:p>
+      <w:pPr>
         <w:pStyle w:val="Heading3"/>
       </w:pPr>
-      <w:bookmarkStart w:id="25" w:name="_Toc504045288"/>
-      <w:r>
-        <w:rPr>
-          <w:i/>
-          <w:iCs/>
-        </w:rPr>
-        <w:t>Token</w:t>
-      </w:r>
-      <w:bookmarkEnd w:id="25"/>
+      <w:r>
+        <w:rPr>
+          <w:i/>
+          <w:iCs/>
+        </w:rPr>
+        <w:t>Central Authentication Service (CAS)</w:t>
+      </w:r>
     </w:p>
     <w:p>
       <w:pPr>
         <w:pStyle w:val="Heading3"/>
       </w:pPr>
-      <w:bookmarkStart w:id="26" w:name="_Toc504045289"/>
-      <w:r>
-        <w:rPr>
-          <w:i/>
-          <w:iCs/>
-        </w:rPr>
-        <w:t>Biometrics</w:t>
-      </w:r>
-      <w:bookmarkEnd w:id="26"/>
+      <w:r>
+        <w:rPr>
+          <w:i/>
+          <w:iCs/>
+        </w:rPr>
+        <w:t>WSO2</w:t>
+      </w:r>
     </w:p>
     <w:p>
       <w:pPr>
         <w:pStyle w:val="Heading3"/>
       </w:pPr>
-      <w:bookmarkStart w:id="27" w:name="_Toc504045290"/>
-      <w:r>
-        <w:t>Tanda Tangan D</w:t>
-      </w:r>
-      <w:r>
-        <w:t xml:space="preserve">igital dan </w:t>
-      </w:r>
-      <w:r>
-        <w:rPr>
-          <w:i/>
-          <w:iCs/>
-        </w:rPr>
-        <w:t>Certification Authorities</w:t>
-      </w:r>
-      <w:bookmarkEnd w:id="27"/>
+      <w:r>
+        <w:rPr>
+          <w:i/>
+          <w:iCs/>
+        </w:rPr>
+        <w:t>Auth0</w:t>
+      </w:r>
+    </w:p>
+    <w:p>
+      <w:pPr>
+        <w:pStyle w:val="Heading3"/>
+      </w:pPr>
+      <w:r>
+        <w:rPr>
+          <w:i/>
+          <w:iCs/>
+        </w:rPr>
+        <w:t>Java Open Single Sign-On (JOSSO)</w:t>
+      </w:r>
     </w:p>
     <w:p>
       <w:pPr>
         <w:pStyle w:val="Heading2"/>
       </w:pPr>
-      <w:bookmarkStart w:id="28" w:name="_Toc504045291"/>
-      <w:r>
-        <w:rPr>
-          <w:i/>
-          <w:iCs/>
-        </w:rPr>
-        <w:t>Multi Authentication</w:t>
-      </w:r>
-      <w:r>
-        <w:t xml:space="preserve"> </w:t>
-      </w:r>
-      <w:r>
-        <w:rPr>
-          <w:i/>
-          <w:iCs/>
-        </w:rPr>
-        <w:t>Factor</w:t>
-      </w:r>
-      <w:bookmarkEnd w:id="28"/>
+      <w:r>
+        <w:t>Protokol Single Sign-On</w:t>
+      </w:r>
+      <w:r>
+        <w:tab/>
+      </w:r>
+    </w:p>
+    <w:p>
+      <w:pPr>
+        <w:pStyle w:val="Heading3"/>
+      </w:pPr>
+      <w:r>
+        <w:rPr>
+          <w:i/>
+          <w:iCs/>
+        </w:rPr>
+        <w:t>Security Assertion Markup Language (SAML)</w:t>
+      </w:r>
+    </w:p>
+    <w:p>
+      <w:pPr>
+        <w:pStyle w:val="Heading3"/>
+      </w:pPr>
+      <w:r>
+        <w:rPr>
+          <w:i/>
+          <w:iCs/>
+        </w:rPr>
+        <w:t>O</w:t>
+      </w:r>
+      <w:r>
+        <w:rPr>
+          <w:i/>
+          <w:iCs/>
+        </w:rPr>
+        <w:t>A</w:t>
+      </w:r>
+      <w:r>
+        <w:rPr>
+          <w:i/>
+          <w:iCs/>
+        </w:rPr>
+        <w:t>uth2</w:t>
+      </w:r>
+    </w:p>
+    <w:p>
+      <w:pPr>
+        <w:pStyle w:val="Heading3"/>
+      </w:pPr>
+      <w:r>
+        <w:rPr>
+          <w:i/>
+          <w:iCs/>
+        </w:rPr>
+        <w:t>OpenID</w:t>
+      </w:r>
     </w:p>
     <w:p>
       <w:pPr>
         <w:pStyle w:val="Heading2"/>
       </w:pPr>
-      <w:bookmarkStart w:id="29" w:name="_Toc504045292"/>
-      <w:r>
-        <w:rPr>
-          <w:i/>
-          <w:iCs/>
-        </w:rPr>
-        <w:t>Single Sign-On</w:t>
+      <w:bookmarkStart w:id="29" w:name="_Toc504045294"/>
+      <w:r>
+        <w:t>Pekerjaan Terkait</w:t>
       </w:r>
       <w:bookmarkEnd w:id="29"/>
-    </w:p>
-    <w:p>
-      <w:pPr>
-        <w:pStyle w:val="Heading2"/>
-        <w:rPr>
-          <w:i/>
-          <w:iCs/>
-        </w:rPr>
-      </w:pPr>
-      <w:bookmarkStart w:id="30" w:name="_Toc504045293"/>
-      <w:r>
-        <w:rPr>
-          <w:i/>
-          <w:iCs/>
-        </w:rPr>
-        <w:t>Web Single Sign</w:t>
-      </w:r>
-      <w:r>
-        <w:t>-</w:t>
-      </w:r>
-      <w:r>
-        <w:rPr>
-          <w:i/>
-          <w:iCs/>
-        </w:rPr>
-        <w:t>On</w:t>
-      </w:r>
-      <w:bookmarkEnd w:id="30"/>
-    </w:p>
-    <w:p>
-      <w:pPr>
-        <w:pStyle w:val="Heading3"/>
-      </w:pPr>
-      <w:r>
-        <w:rPr>
-          <w:i/>
-          <w:iCs/>
-        </w:rPr>
-        <w:t>Central Authentication Service (CAS)</w:t>
-      </w:r>
-    </w:p>
-    <w:p>
-      <w:pPr>
-        <w:pStyle w:val="Heading3"/>
-      </w:pPr>
-      <w:r>
-        <w:rPr>
-          <w:i/>
-          <w:iCs/>
-        </w:rPr>
-        <w:t>WSO2</w:t>
-      </w:r>
-    </w:p>
-    <w:p>
-      <w:pPr>
-        <w:pStyle w:val="Heading3"/>
-      </w:pPr>
-      <w:r>
-        <w:rPr>
-          <w:i/>
-          <w:iCs/>
-        </w:rPr>
-        <w:t>Auth0</w:t>
-      </w:r>
-    </w:p>
-    <w:p>
-      <w:pPr>
-        <w:pStyle w:val="Heading3"/>
-      </w:pPr>
-      <w:r>
-        <w:rPr>
-          <w:i/>
-          <w:iCs/>
-        </w:rPr>
-        <w:t>Java Open Single Sign-On (JOSSO)</w:t>
-      </w:r>
-    </w:p>
-    <w:p>
-      <w:pPr>
-        <w:pStyle w:val="Heading2"/>
-      </w:pPr>
-      <w:r>
-        <w:t>Protokol Single Sign-On</w:t>
-      </w:r>
-      <w:r>
-        <w:tab/>
-      </w:r>
-    </w:p>
-    <w:p>
-      <w:pPr>
-        <w:pStyle w:val="Heading3"/>
-      </w:pPr>
-      <w:r>
-        <w:rPr>
-          <w:i/>
-          <w:iCs/>
-        </w:rPr>
-        <w:t>Security Assertion Markup Language (SAML)</w:t>
-      </w:r>
-    </w:p>
-    <w:p>
-      <w:pPr>
-        <w:pStyle w:val="Heading3"/>
-      </w:pPr>
-      <w:r>
-        <w:rPr>
-          <w:i/>
-          <w:iCs/>
-        </w:rPr>
-        <w:t>O</w:t>
-      </w:r>
-      <w:r>
-        <w:rPr>
-          <w:i/>
-          <w:iCs/>
-        </w:rPr>
-        <w:t>A</w:t>
-      </w:r>
-      <w:r>
-        <w:rPr>
-          <w:i/>
-          <w:iCs/>
-        </w:rPr>
-        <w:t>uth2</w:t>
-      </w:r>
-    </w:p>
-    <w:p>
-      <w:pPr>
-        <w:pStyle w:val="Heading3"/>
-      </w:pPr>
-      <w:r>
-        <w:rPr>
-          <w:i/>
-          <w:iCs/>
-        </w:rPr>
-        <w:t>OpenID</w:t>
-      </w:r>
-    </w:p>
-    <w:p>
-      <w:pPr>
-        <w:pStyle w:val="Heading2"/>
-      </w:pPr>
-      <w:bookmarkStart w:id="31" w:name="_Toc504045294"/>
-      <w:r>
-        <w:t>Pekerjaan Terkait</w:t>
-      </w:r>
-      <w:bookmarkEnd w:id="31"/>
     </w:p>
     <w:p>
       <w:pPr>
@@ -13662,253 +13887,254 @@
       <w:pPr>
         <w:pStyle w:val="Heading2"/>
       </w:pPr>
-      <w:bookmarkStart w:id="32" w:name="_Toc504045295"/>
-      <w:r>
+      <w:bookmarkStart w:id="30" w:name="_Toc504045295"/>
+      <w:r>
+        <w:lastRenderedPageBreak/>
         <w:t>Single Sign-O</w:t>
       </w:r>
       <w:r>
         <w:t>n</w:t>
       </w:r>
+      <w:bookmarkEnd w:id="30"/>
+    </w:p>
+    <w:p>
+      <w:pPr>
+        <w:pStyle w:val="Heading3"/>
+      </w:pPr>
+      <w:bookmarkStart w:id="31" w:name="_Toc504045296"/>
+      <w:r>
+        <w:t>Definisi Umum</w:t>
+      </w:r>
+      <w:bookmarkEnd w:id="31"/>
+    </w:p>
+    <w:p>
+      <w:r>
+        <w:rPr>
+          <w:i/>
+          <w:iCs/>
+        </w:rPr>
+        <w:t>Single sign-on</w:t>
+      </w:r>
+      <w:r>
+        <w:t xml:space="preserve"> </w:t>
+      </w:r>
+      <w:r>
+        <w:t xml:space="preserve">adalah </w:t>
+      </w:r>
+      <w:r>
+        <w:t>bagian dari sistem yang memungkinkan user mengakses beberapa servis/aplikasi/</w:t>
+      </w:r>
+      <w:r>
+        <w:rPr>
+          <w:i/>
+          <w:iCs/>
+        </w:rPr>
+        <w:t>resource</w:t>
+      </w:r>
+      <w:r>
+        <w:t xml:space="preserve"> melalui satu titik entr</w:t>
+      </w:r>
+      <w:r>
+        <w:t>i</w:t>
+      </w:r>
+      <w:r>
+        <w:t>.</w:t>
+      </w:r>
+      <w:r>
+        <w:t xml:space="preserve"> </w:t>
+      </w:r>
+      <w:r>
+        <w:rPr>
+          <w:i/>
+          <w:iCs/>
+        </w:rPr>
+        <w:t>Single sign-on</w:t>
+      </w:r>
+      <w:r>
+        <w:t xml:space="preserve"> </w:t>
+      </w:r>
+      <w:r>
+        <w:t xml:space="preserve">merupakan </w:t>
+      </w:r>
+      <w:r>
+        <w:t>properti akses kontrol dari beberapa sistem yang berhubungan tetapi independen</w:t>
+      </w:r>
+      <w:r>
+        <w:t xml:space="preserve"> (</w:t>
+      </w:r>
+      <w:r>
+        <w:t xml:space="preserve">Volchkov, </w:t>
+      </w:r>
+      <w:r>
+        <w:t>2001</w:t>
+      </w:r>
+      <w:r>
+        <w:t>)</w:t>
+      </w:r>
+      <w:r>
+        <w:t xml:space="preserve">. </w:t>
+      </w:r>
+      <w:r>
+        <w:t>Dengan properti ini</w:t>
+      </w:r>
+      <w:r>
+        <w:t xml:space="preserve">, user dapat login menggunakan satu ID dan </w:t>
+      </w:r>
+      <w:r>
+        <w:rPr>
+          <w:i/>
+          <w:iCs/>
+        </w:rPr>
+        <w:t>password</w:t>
+      </w:r>
+      <w:r>
+        <w:t xml:space="preserve"> untuk mendapatkan akses ke sistem yang terhubung atau sistem dengan banyak </w:t>
+      </w:r>
+      <w:r>
+        <w:rPr>
+          <w:i/>
+          <w:iCs/>
+        </w:rPr>
+        <w:t>username</w:t>
+      </w:r>
+      <w:r>
+        <w:t xml:space="preserve"> dan </w:t>
+      </w:r>
+      <w:r>
+        <w:rPr>
+          <w:i/>
+          <w:iCs/>
+        </w:rPr>
+        <w:t>password</w:t>
+      </w:r>
+      <w:r>
+        <w:t xml:space="preserve"> yang berbeda. </w:t>
+      </w:r>
+      <w:r>
+        <w:rPr>
+          <w:i/>
+          <w:iCs/>
+        </w:rPr>
+        <w:t>Single-sign on</w:t>
+      </w:r>
+      <w:r>
+        <w:t xml:space="preserve"> biasanya menyimpan satu set credential (contoh: nama, email, password) untuk mengakses </w:t>
+      </w:r>
+      <w:r>
+        <w:t xml:space="preserve">beberapa aplikasi. </w:t>
+      </w:r>
+      <w:r>
+        <w:rPr>
+          <w:i/>
+          <w:iCs/>
+        </w:rPr>
+        <w:t>Single sign-on</w:t>
+      </w:r>
+      <w:r>
+        <w:t xml:space="preserve"> mengautentikasi </w:t>
+      </w:r>
+      <w:r>
+        <w:t>user</w:t>
+      </w:r>
+      <w:r>
+        <w:t xml:space="preserve">, apakah user yang bersangkutan diberikan hak untuk mengakses </w:t>
+      </w:r>
+      <w:r>
+        <w:rPr>
+          <w:i/>
+          <w:iCs/>
+        </w:rPr>
+        <w:t>resource</w:t>
+      </w:r>
+      <w:r>
+        <w:t xml:space="preserve"> yang ada. </w:t>
+      </w:r>
+      <w:r>
+        <w:t xml:space="preserve">Pada </w:t>
+      </w:r>
+      <w:r>
+        <w:rPr>
+          <w:i/>
+          <w:iCs/>
+        </w:rPr>
+        <w:t>back-end</w:t>
+      </w:r>
+      <w:r>
+        <w:t xml:space="preserve">, </w:t>
+      </w:r>
+      <w:r>
+        <w:rPr>
+          <w:i/>
+          <w:iCs/>
+        </w:rPr>
+        <w:t>single sign-on</w:t>
+      </w:r>
+      <w:r>
+        <w:t xml:space="preserve"> sangat membantu untuk mengelola aktivitas user sekaligus memonitor akun.</w:t>
+      </w:r>
+      <w:r>
+        <w:t xml:space="preserve"> Contoh sederhana </w:t>
+      </w:r>
+      <w:r>
+        <w:t xml:space="preserve">versi </w:t>
+      </w:r>
+      <w:r>
+        <w:rPr>
+          <w:i/>
+          <w:iCs/>
+        </w:rPr>
+        <w:t>single sign-on</w:t>
+      </w:r>
+      <w:r>
+        <w:t xml:space="preserve"> dapat dicapai lewat penyimpanan cookie di browser untuk domain tertentu, namun hanya dapat dicapai apabila </w:t>
+      </w:r>
+      <w:r>
+        <w:t>situs memiliki domain DNS yang sama.</w:t>
+      </w:r>
+    </w:p>
+    <w:p>
+      <w:r>
+        <w:t>S</w:t>
+      </w:r>
+      <w:r>
+        <w:t xml:space="preserve">ecara umum, </w:t>
+      </w:r>
+      <w:r>
+        <w:rPr>
+          <w:i/>
+          <w:iCs/>
+        </w:rPr>
+        <w:t>si</w:t>
+      </w:r>
+      <w:r>
+        <w:rPr>
+          <w:i/>
+          <w:iCs/>
+        </w:rPr>
+        <w:t>ngle sign-on</w:t>
+      </w:r>
+      <w:r>
+        <w:t xml:space="preserve"> </w:t>
+      </w:r>
+      <w:r>
+        <w:t>terdiri dari Identity Provider (IdP) yang berfungsi untuk mengelola credential</w:t>
+      </w:r>
+      <w:r>
+        <w:t xml:space="preserve">/session milik user. </w:t>
+      </w:r>
+      <w:r>
+        <w:t>Sementara itu single-sign on juga memiliki Service Provider (SP) yang merupakan konsumer dari autentikasi yang disediakan IdP.</w:t>
+      </w:r>
+    </w:p>
+    <w:p>
+      <w:pPr>
+        <w:pStyle w:val="Heading3"/>
+      </w:pPr>
+      <w:bookmarkStart w:id="32" w:name="_Toc504045297"/>
+      <w:r>
+        <w:t>Kelebihan dan Kekurangan</w:t>
+      </w:r>
       <w:bookmarkEnd w:id="32"/>
-    </w:p>
-    <w:p>
-      <w:pPr>
-        <w:pStyle w:val="Heading3"/>
-      </w:pPr>
-      <w:bookmarkStart w:id="33" w:name="_Toc504045296"/>
-      <w:r>
-        <w:t>Definisi Umum</w:t>
-      </w:r>
-      <w:bookmarkEnd w:id="33"/>
-    </w:p>
-    <w:p>
-      <w:r>
-        <w:rPr>
-          <w:i/>
-          <w:iCs/>
-        </w:rPr>
-        <w:t>Single sign-on</w:t>
-      </w:r>
-      <w:r>
-        <w:t xml:space="preserve"> </w:t>
-      </w:r>
-      <w:r>
-        <w:t xml:space="preserve">adalah </w:t>
-      </w:r>
-      <w:r>
-        <w:t>bagian dari sistem yang memungkinkan user mengakses beberapa servis/aplikasi/</w:t>
-      </w:r>
-      <w:r>
-        <w:rPr>
-          <w:i/>
-          <w:iCs/>
-        </w:rPr>
-        <w:t>resource</w:t>
-      </w:r>
-      <w:r>
-        <w:t xml:space="preserve"> melalui satu titik entr</w:t>
-      </w:r>
-      <w:r>
-        <w:t>i</w:t>
-      </w:r>
-      <w:r>
-        <w:t>.</w:t>
-      </w:r>
-      <w:r>
-        <w:t xml:space="preserve"> </w:t>
-      </w:r>
-      <w:r>
-        <w:rPr>
-          <w:i/>
-          <w:iCs/>
-        </w:rPr>
-        <w:t>Single sign-on</w:t>
-      </w:r>
-      <w:r>
-        <w:t xml:space="preserve"> </w:t>
-      </w:r>
-      <w:r>
-        <w:t xml:space="preserve">merupakan </w:t>
-      </w:r>
-      <w:r>
-        <w:t>properti akses kontrol dari beberapa sistem yang berhubungan tetapi independen</w:t>
-      </w:r>
-      <w:r>
-        <w:t xml:space="preserve"> (</w:t>
-      </w:r>
-      <w:r>
-        <w:t xml:space="preserve">Volchkov, </w:t>
-      </w:r>
-      <w:r>
-        <w:t>2001</w:t>
-      </w:r>
-      <w:r>
-        <w:t>)</w:t>
-      </w:r>
-      <w:r>
-        <w:t xml:space="preserve">. </w:t>
-      </w:r>
-      <w:r>
-        <w:t>Dengan properti ini</w:t>
-      </w:r>
-      <w:r>
-        <w:t xml:space="preserve">, user dapat login menggunakan satu ID dan </w:t>
-      </w:r>
-      <w:r>
-        <w:rPr>
-          <w:i/>
-          <w:iCs/>
-        </w:rPr>
-        <w:t>password</w:t>
-      </w:r>
-      <w:r>
-        <w:t xml:space="preserve"> untuk mendapatkan akses ke sistem yang terhubung atau sistem dengan banyak </w:t>
-      </w:r>
-      <w:r>
-        <w:rPr>
-          <w:i/>
-          <w:iCs/>
-        </w:rPr>
-        <w:t>username</w:t>
-      </w:r>
-      <w:r>
-        <w:t xml:space="preserve"> dan </w:t>
-      </w:r>
-      <w:r>
-        <w:rPr>
-          <w:i/>
-          <w:iCs/>
-        </w:rPr>
-        <w:t>password</w:t>
-      </w:r>
-      <w:r>
-        <w:t xml:space="preserve"> yang berbeda. </w:t>
-      </w:r>
-      <w:r>
-        <w:rPr>
-          <w:i/>
-          <w:iCs/>
-        </w:rPr>
-        <w:t>Single-sign on</w:t>
-      </w:r>
-      <w:r>
-        <w:t xml:space="preserve"> biasanya menyimpan satu set credential (contoh: nama, email, password) untuk mengakses </w:t>
-      </w:r>
-      <w:r>
-        <w:t xml:space="preserve">beberapa aplikasi. </w:t>
-      </w:r>
-      <w:r>
-        <w:rPr>
-          <w:i/>
-          <w:iCs/>
-        </w:rPr>
-        <w:t>Single sign-on</w:t>
-      </w:r>
-      <w:r>
-        <w:t xml:space="preserve"> mengautentikasi </w:t>
-      </w:r>
-      <w:r>
-        <w:t>user</w:t>
-      </w:r>
-      <w:r>
-        <w:t xml:space="preserve">, apakah user yang bersangkutan diberikan hak untuk mengakses </w:t>
-      </w:r>
-      <w:r>
-        <w:rPr>
-          <w:i/>
-          <w:iCs/>
-        </w:rPr>
-        <w:t>resource</w:t>
-      </w:r>
-      <w:r>
-        <w:t xml:space="preserve"> yang ada. </w:t>
-      </w:r>
-      <w:r>
-        <w:t xml:space="preserve">Pada </w:t>
-      </w:r>
-      <w:r>
-        <w:rPr>
-          <w:i/>
-          <w:iCs/>
-        </w:rPr>
-        <w:t>back-end</w:t>
-      </w:r>
-      <w:r>
-        <w:t xml:space="preserve">, </w:t>
-      </w:r>
-      <w:r>
-        <w:rPr>
-          <w:i/>
-          <w:iCs/>
-        </w:rPr>
-        <w:t>single sign-on</w:t>
-      </w:r>
-      <w:r>
-        <w:t xml:space="preserve"> sangat membantu untuk mengelola aktivitas user sekaligus memonitor akun.</w:t>
-      </w:r>
-      <w:r>
-        <w:t xml:space="preserve"> Contoh sederhana </w:t>
-      </w:r>
-      <w:r>
-        <w:t xml:space="preserve">versi </w:t>
-      </w:r>
-      <w:r>
-        <w:rPr>
-          <w:i/>
-          <w:iCs/>
-        </w:rPr>
-        <w:t>single sign-on</w:t>
-      </w:r>
-      <w:r>
-        <w:t xml:space="preserve"> dapat dicapai lewat penyimpanan cookie di browser untuk domain tertentu, namun hanya dapat dicapai apabila </w:t>
-      </w:r>
-      <w:r>
-        <w:t>situs memiliki domain DNS yang sama.</w:t>
-      </w:r>
-    </w:p>
-    <w:p>
-      <w:r>
-        <w:t>S</w:t>
-      </w:r>
-      <w:r>
-        <w:t xml:space="preserve">ecara umum, </w:t>
-      </w:r>
-      <w:r>
-        <w:rPr>
-          <w:i/>
-          <w:iCs/>
-        </w:rPr>
-        <w:t>si</w:t>
-      </w:r>
-      <w:r>
-        <w:rPr>
-          <w:i/>
-          <w:iCs/>
-        </w:rPr>
-        <w:t>ngle sign-on</w:t>
-      </w:r>
-      <w:r>
-        <w:t xml:space="preserve"> </w:t>
-      </w:r>
-      <w:r>
-        <w:t>terdiri dari Identity Provider (IdP) yang berfungsi untuk mengelola credential</w:t>
-      </w:r>
-      <w:r>
-        <w:t xml:space="preserve">/session milik user. </w:t>
-      </w:r>
-      <w:r>
-        <w:t>Sementara itu single-sign on juga memiliki Service Provider (SP) yang merupakan konsumer dari autentikasi yang disediakan IdP.</w:t>
-      </w:r>
-    </w:p>
-    <w:p>
-      <w:pPr>
-        <w:pStyle w:val="Heading3"/>
-      </w:pPr>
-      <w:bookmarkStart w:id="34" w:name="_Toc504045297"/>
-      <w:r>
-        <w:t>Kelebihan dan Kekurangan</w:t>
-      </w:r>
-      <w:bookmarkEnd w:id="34"/>
       <w:r>
         <w:t xml:space="preserve"> </w:t>
       </w:r>
@@ -14019,7 +14245,6 @@
     </w:p>
     <w:p>
       <w:r>
-        <w:lastRenderedPageBreak/>
         <w:t xml:space="preserve">Berikut adalah kekurangan implementasi </w:t>
       </w:r>
       <w:r>
@@ -14047,6 +14272,7 @@
           <w:i/>
           <w:iCs/>
         </w:rPr>
+        <w:lastRenderedPageBreak/>
         <w:t>Single point of failure</w:t>
       </w:r>
       <w:r>
@@ -14151,146 +14377,146 @@
       <w:pPr>
         <w:pStyle w:val="Heading2"/>
       </w:pPr>
-      <w:bookmarkStart w:id="35" w:name="_Toc504045298"/>
+      <w:bookmarkStart w:id="33" w:name="_Toc504045298"/>
       <w:r>
         <w:t>Autentikasi dan Autorisasi</w:t>
       </w:r>
+      <w:bookmarkEnd w:id="33"/>
+    </w:p>
+    <w:p>
+      <w:pPr>
+        <w:pStyle w:val="Heading3"/>
+      </w:pPr>
+      <w:bookmarkStart w:id="34" w:name="_Toc504045299"/>
+      <w:r>
+        <w:t>Autentikasi</w:t>
+      </w:r>
+      <w:bookmarkEnd w:id="34"/>
+      <w:r>
+        <w:t xml:space="preserve"> </w:t>
+      </w:r>
+    </w:p>
+    <w:p>
+      <w:pPr>
+        <w:rPr>
+          <w:lang w:val="en-GB"/>
+        </w:rPr>
+      </w:pPr>
+      <w:r>
+        <w:rPr>
+          <w:lang w:val="en-GB"/>
+        </w:rPr>
+        <w:t xml:space="preserve">Autentikasi adalah proses di mana </w:t>
+      </w:r>
+      <w:r>
+        <w:rPr>
+          <w:i/>
+          <w:iCs/>
+          <w:lang w:val="en-GB"/>
+        </w:rPr>
+        <w:t>credential</w:t>
+      </w:r>
+      <w:r>
+        <w:rPr>
+          <w:lang w:val="en-GB"/>
+        </w:rPr>
+        <w:t xml:space="preserve"> yang diberikan oleh user akan dibandingkan dengan </w:t>
+      </w:r>
+      <w:r>
+        <w:rPr>
+          <w:i/>
+          <w:iCs/>
+          <w:lang w:val="en-GB"/>
+        </w:rPr>
+        <w:t>credential</w:t>
+      </w:r>
+      <w:r>
+        <w:rPr>
+          <w:lang w:val="en-GB"/>
+        </w:rPr>
+        <w:t xml:space="preserve"> pada </w:t>
+      </w:r>
+      <w:r>
+        <w:rPr>
+          <w:i/>
+          <w:iCs/>
+          <w:lang w:val="en-GB"/>
+        </w:rPr>
+        <w:t>database</w:t>
+      </w:r>
+      <w:r>
+        <w:rPr>
+          <w:lang w:val="en-GB"/>
+        </w:rPr>
+        <w:t xml:space="preserve"> yang berisi informasi-informasi user pada server autentikasi.</w:t>
+      </w:r>
+      <w:r>
+        <w:rPr>
+          <w:lang w:val="en-GB"/>
+        </w:rPr>
+        <w:t xml:space="preserve"> Apabila credential yang diberikan cocok, maka proses telah selesai dan user diberikan ijin akses. </w:t>
+      </w:r>
+    </w:p>
+    <w:p>
+      <w:pPr>
+        <w:pStyle w:val="Heading3"/>
+      </w:pPr>
+      <w:bookmarkStart w:id="35" w:name="_Toc504045300"/>
+      <w:r>
+        <w:t>Autorisasi</w:t>
+      </w:r>
       <w:bookmarkEnd w:id="35"/>
-    </w:p>
-    <w:p>
-      <w:pPr>
-        <w:pStyle w:val="Heading3"/>
-      </w:pPr>
-      <w:bookmarkStart w:id="36" w:name="_Toc504045299"/>
-      <w:r>
-        <w:t>Autentikasi</w:t>
+      <w:r>
+        <w:t xml:space="preserve"> </w:t>
+      </w:r>
+    </w:p>
+    <w:p>
+      <w:r>
+        <w:t xml:space="preserve">Autorisasi adalah proses di mana seorang administrator memberi hak kepada user tertentu untuk mengakses </w:t>
+      </w:r>
+      <w:r>
+        <w:rPr>
+          <w:i/>
+          <w:iCs/>
+        </w:rPr>
+        <w:t>resource</w:t>
+      </w:r>
+      <w:r>
+        <w:t xml:space="preserve"> tertentu. Autorisasi juga meliputi proses ketika sistem mengecek apakah user yang bersangkutan memiliki </w:t>
+      </w:r>
+      <w:r>
+        <w:t xml:space="preserve">hak </w:t>
+      </w:r>
+      <w:r>
+        <w:t xml:space="preserve">akses pada </w:t>
+      </w:r>
+      <w:r>
+        <w:rPr>
+          <w:i/>
+          <w:iCs/>
+        </w:rPr>
+        <w:t>resource</w:t>
+      </w:r>
+      <w:r>
+        <w:t xml:space="preserve"> yang dilindungi tersebut.</w:t>
+      </w:r>
+    </w:p>
+    <w:p>
+      <w:pPr>
+        <w:pStyle w:val="Heading2"/>
+      </w:pPr>
+      <w:bookmarkStart w:id="36" w:name="_Toc504045301"/>
+      <w:r>
+        <w:t xml:space="preserve">Mekanisme </w:t>
+      </w:r>
+      <w:r>
+        <w:rPr>
+          <w:i/>
+          <w:iCs/>
+        </w:rPr>
+        <w:t>Single Sign-On</w:t>
       </w:r>
       <w:bookmarkEnd w:id="36"/>
-      <w:r>
-        <w:t xml:space="preserve"> </w:t>
-      </w:r>
-    </w:p>
-    <w:p>
-      <w:pPr>
-        <w:rPr>
-          <w:lang w:val="en-GB"/>
-        </w:rPr>
-      </w:pPr>
-      <w:r>
-        <w:rPr>
-          <w:lang w:val="en-GB"/>
-        </w:rPr>
-        <w:t xml:space="preserve">Autentikasi adalah proses di mana </w:t>
-      </w:r>
-      <w:r>
-        <w:rPr>
-          <w:i/>
-          <w:iCs/>
-          <w:lang w:val="en-GB"/>
-        </w:rPr>
-        <w:t>credential</w:t>
-      </w:r>
-      <w:r>
-        <w:rPr>
-          <w:lang w:val="en-GB"/>
-        </w:rPr>
-        <w:t xml:space="preserve"> yang diberikan oleh user akan dibandingkan dengan </w:t>
-      </w:r>
-      <w:r>
-        <w:rPr>
-          <w:i/>
-          <w:iCs/>
-          <w:lang w:val="en-GB"/>
-        </w:rPr>
-        <w:t>credential</w:t>
-      </w:r>
-      <w:r>
-        <w:rPr>
-          <w:lang w:val="en-GB"/>
-        </w:rPr>
-        <w:t xml:space="preserve"> pada </w:t>
-      </w:r>
-      <w:r>
-        <w:rPr>
-          <w:i/>
-          <w:iCs/>
-          <w:lang w:val="en-GB"/>
-        </w:rPr>
-        <w:t>database</w:t>
-      </w:r>
-      <w:r>
-        <w:rPr>
-          <w:lang w:val="en-GB"/>
-        </w:rPr>
-        <w:t xml:space="preserve"> yang berisi informasi-informasi user pada server autentikasi.</w:t>
-      </w:r>
-      <w:r>
-        <w:rPr>
-          <w:lang w:val="en-GB"/>
-        </w:rPr>
-        <w:t xml:space="preserve"> Apabila credential yang diberikan cocok, maka proses telah selesai dan user diberikan ijin akses. </w:t>
-      </w:r>
-    </w:p>
-    <w:p>
-      <w:pPr>
-        <w:pStyle w:val="Heading3"/>
-      </w:pPr>
-      <w:bookmarkStart w:id="37" w:name="_Toc504045300"/>
-      <w:r>
-        <w:t>Autorisasi</w:t>
-      </w:r>
-      <w:bookmarkEnd w:id="37"/>
-      <w:r>
-        <w:t xml:space="preserve"> </w:t>
-      </w:r>
-    </w:p>
-    <w:p>
-      <w:r>
-        <w:t xml:space="preserve">Autorisasi adalah proses di mana seorang administrator memberi hak kepada user tertentu untuk mengakses </w:t>
-      </w:r>
-      <w:r>
-        <w:rPr>
-          <w:i/>
-          <w:iCs/>
-        </w:rPr>
-        <w:t>resource</w:t>
-      </w:r>
-      <w:r>
-        <w:t xml:space="preserve"> tertentu. Autorisasi juga meliputi proses ketika sistem mengecek apakah user yang bersangkutan memiliki </w:t>
-      </w:r>
-      <w:r>
-        <w:t xml:space="preserve">hak </w:t>
-      </w:r>
-      <w:r>
-        <w:t xml:space="preserve">akses pada </w:t>
-      </w:r>
-      <w:r>
-        <w:rPr>
-          <w:i/>
-          <w:iCs/>
-        </w:rPr>
-        <w:t>resource</w:t>
-      </w:r>
-      <w:r>
-        <w:t xml:space="preserve"> yang dilindungi tersebut.</w:t>
-      </w:r>
-    </w:p>
-    <w:p>
-      <w:pPr>
-        <w:pStyle w:val="Heading2"/>
-      </w:pPr>
-      <w:bookmarkStart w:id="38" w:name="_Toc504045301"/>
-      <w:r>
-        <w:t xml:space="preserve">Mekanisme </w:t>
-      </w:r>
-      <w:r>
-        <w:rPr>
-          <w:i/>
-          <w:iCs/>
-        </w:rPr>
-        <w:t>Single Sign-On</w:t>
-      </w:r>
-      <w:bookmarkEnd w:id="38"/>
     </w:p>
     <w:p>
       <w:pPr>
@@ -14624,7 +14850,7 @@
           <w:szCs w:val="23"/>
         </w:rPr>
       </w:pPr>
-      <w:bookmarkStart w:id="39" w:name="_Toc471296608"/>
+      <w:bookmarkStart w:id="37" w:name="_Toc471296608"/>
       <w:r>
         <w:t xml:space="preserve">Gambar </w:t>
       </w:r>
@@ -14711,7 +14937,7 @@
         </w:rPr>
         <w:t>single sign-on</w:t>
       </w:r>
-      <w:bookmarkEnd w:id="39"/>
+      <w:bookmarkEnd w:id="37"/>
     </w:p>
     <w:p>
       <w:pPr>
@@ -14916,7 +15142,7 @@
           <w:szCs w:val="23"/>
         </w:rPr>
       </w:pPr>
-      <w:bookmarkStart w:id="40" w:name="_Toc471296609"/>
+      <w:bookmarkStart w:id="38" w:name="_Toc471296609"/>
       <w:r>
         <w:t xml:space="preserve">Gambar </w:t>
       </w:r>
@@ -15029,7 +15255,7 @@
         </w:rPr>
         <w:t xml:space="preserve"> secara general</w:t>
       </w:r>
-      <w:bookmarkEnd w:id="40"/>
+      <w:bookmarkEnd w:id="38"/>
     </w:p>
     <w:p>
       <w:pPr>
@@ -15539,7 +15765,7 @@
           <w:szCs w:val="23"/>
         </w:rPr>
       </w:pPr>
-      <w:bookmarkStart w:id="41" w:name="_Toc471296610"/>
+      <w:bookmarkStart w:id="39" w:name="_Toc471296610"/>
       <w:r>
         <w:t xml:space="preserve">Gambar </w:t>
       </w:r>
@@ -15611,7 +15837,7 @@
       <w:r>
         <w:t xml:space="preserve"> pada sistem jaringan yang terhubung</w:t>
       </w:r>
-      <w:bookmarkEnd w:id="41"/>
+      <w:bookmarkEnd w:id="39"/>
     </w:p>
     <w:p>
       <w:pPr>
@@ -16214,7 +16440,7 @@
       <w:pPr>
         <w:pStyle w:val="Heading2"/>
       </w:pPr>
-      <w:bookmarkStart w:id="42" w:name="_Toc504045302"/>
+      <w:bookmarkStart w:id="40" w:name="_Toc504045302"/>
       <w:r>
         <w:t xml:space="preserve">Penggunaan </w:t>
       </w:r>
@@ -16225,7 +16451,7 @@
         </w:rPr>
         <w:t>Single Sign-On</w:t>
       </w:r>
-      <w:bookmarkEnd w:id="42"/>
+      <w:bookmarkEnd w:id="40"/>
       <w:r>
         <w:t xml:space="preserve"> </w:t>
       </w:r>
@@ -16461,7 +16687,7 @@
       <w:pPr>
         <w:pStyle w:val="Heading3"/>
       </w:pPr>
-      <w:bookmarkStart w:id="43" w:name="_Toc504045303"/>
+      <w:bookmarkStart w:id="41" w:name="_Toc504045303"/>
       <w:r>
         <w:lastRenderedPageBreak/>
         <w:t>Social</w:t>
@@ -16469,7 +16695,7 @@
       <w:r>
         <w:t xml:space="preserve"> Single Sign-On</w:t>
       </w:r>
-      <w:bookmarkEnd w:id="43"/>
+      <w:bookmarkEnd w:id="41"/>
     </w:p>
     <w:p>
       <w:pPr>
@@ -16538,7 +16764,7 @@
           <w:szCs w:val="23"/>
         </w:rPr>
       </w:pPr>
-      <w:bookmarkStart w:id="44" w:name="_Toc471296611"/>
+      <w:bookmarkStart w:id="42" w:name="_Toc471296611"/>
       <w:r>
         <w:t xml:space="preserve">Gambar </w:t>
       </w:r>
@@ -16634,7 +16860,7 @@
         </w:rPr>
         <w:t>social single sign-on</w:t>
       </w:r>
-      <w:bookmarkEnd w:id="44"/>
+      <w:bookmarkEnd w:id="42"/>
     </w:p>
     <w:p>
       <w:pPr>
@@ -16958,7 +17184,7 @@
         <w:pStyle w:val="Caption"/>
         <w:jc w:val="center"/>
       </w:pPr>
-      <w:bookmarkStart w:id="45" w:name="_Toc471296612"/>
+      <w:bookmarkStart w:id="43" w:name="_Toc471296612"/>
       <w:r>
         <w:t xml:space="preserve">Gambar </w:t>
       </w:r>
@@ -17027,7 +17253,7 @@
       <w:r>
         <w:t xml:space="preserve"> menggunakan akun Facebook dan Google.</w:t>
       </w:r>
-      <w:bookmarkEnd w:id="45"/>
+      <w:bookmarkEnd w:id="43"/>
     </w:p>
     <w:p>
       <w:pPr>
@@ -17040,7 +17266,7 @@
       <w:pPr>
         <w:pStyle w:val="Heading3"/>
       </w:pPr>
-      <w:bookmarkStart w:id="46" w:name="_Toc504045304"/>
+      <w:bookmarkStart w:id="44" w:name="_Toc504045304"/>
       <w:r>
         <w:t>Internal</w:t>
       </w:r>
@@ -17054,7 +17280,7 @@
         </w:rPr>
         <w:t>Single Sign-On</w:t>
       </w:r>
-      <w:bookmarkEnd w:id="46"/>
+      <w:bookmarkEnd w:id="44"/>
     </w:p>
     <w:p>
       <w:pPr>
@@ -17342,7 +17568,7 @@
       <w:pPr>
         <w:pStyle w:val="Heading2"/>
       </w:pPr>
-      <w:bookmarkStart w:id="47" w:name="_Toc504045305"/>
+      <w:bookmarkStart w:id="45" w:name="_Toc504045305"/>
       <w:r>
         <w:lastRenderedPageBreak/>
         <w:t xml:space="preserve">Keamanan </w:t>
@@ -17354,7 +17580,7 @@
         </w:rPr>
         <w:t>Single Sign-On</w:t>
       </w:r>
-      <w:bookmarkEnd w:id="47"/>
+      <w:bookmarkEnd w:id="45"/>
       <w:r>
         <w:rPr>
           <w:i/>
@@ -17445,7 +17671,7 @@
       <w:pPr>
         <w:pStyle w:val="Heading3"/>
       </w:pPr>
-      <w:bookmarkStart w:id="48" w:name="_Toc504045306"/>
+      <w:bookmarkStart w:id="46" w:name="_Toc504045306"/>
       <w:r>
         <w:t xml:space="preserve">Mengurangi Jumlah </w:t>
       </w:r>
@@ -17456,7 +17682,7 @@
         </w:rPr>
         <w:t>Password</w:t>
       </w:r>
-      <w:bookmarkEnd w:id="48"/>
+      <w:bookmarkEnd w:id="46"/>
     </w:p>
     <w:p>
       <w:r>
@@ -17581,7 +17807,7 @@
       <w:pPr>
         <w:pStyle w:val="Heading3"/>
       </w:pPr>
-      <w:bookmarkStart w:id="49" w:name="_Toc504045307"/>
+      <w:bookmarkStart w:id="47" w:name="_Toc504045307"/>
       <w:r>
         <w:rPr>
           <w:i/>
@@ -17600,272 +17826,272 @@
         </w:rPr>
         <w:t>Policies</w:t>
       </w:r>
+      <w:bookmarkEnd w:id="47"/>
+    </w:p>
+    <w:p>
+      <w:r>
+        <w:t xml:space="preserve">Tingkat kebutuhan keamanan akan berbeda-beda untuk setiap aplikasi yang terhubung dengan </w:t>
+      </w:r>
+      <w:r>
+        <w:rPr>
+          <w:i/>
+          <w:iCs/>
+        </w:rPr>
+        <w:t>single sign-on</w:t>
+      </w:r>
+      <w:r>
+        <w:t xml:space="preserve"> tergantung dengan kebutuhan bisnis masing-masing aplikasi</w:t>
+      </w:r>
+      <w:r>
+        <w:t xml:space="preserve">. Maka dari </w:t>
+      </w:r>
+      <w:r>
+        <w:t xml:space="preserve">itu, </w:t>
+      </w:r>
+      <w:r>
+        <w:t xml:space="preserve">perlu dipertimbangkan fleksibilitas </w:t>
+      </w:r>
+      <w:r>
+        <w:rPr>
+          <w:i/>
+          <w:iCs/>
+        </w:rPr>
+        <w:t>single sign-on</w:t>
+      </w:r>
+      <w:r>
+        <w:t xml:space="preserve"> </w:t>
+      </w:r>
+      <w:r>
+        <w:t>dalam mengatasi perbedaan kebutuhan level keamanan pada tiap aplikasi.</w:t>
+      </w:r>
+    </w:p>
+    <w:p>
+      <w:pPr>
+        <w:pStyle w:val="Heading3"/>
+      </w:pPr>
+      <w:bookmarkStart w:id="48" w:name="_Toc504045308"/>
+      <w:r>
+        <w:t xml:space="preserve">Penyimpanan </w:t>
+      </w:r>
+      <w:r>
+        <w:rPr>
+          <w:i/>
+          <w:iCs/>
+        </w:rPr>
+        <w:t>Credential</w:t>
+      </w:r>
+      <w:bookmarkEnd w:id="48"/>
+    </w:p>
+    <w:p>
+      <w:r>
+        <w:t xml:space="preserve">Karena banyaknya kelemahan yang ditemukan dalam banyak sistem operasi, satu-satunya solusi untuk penyimpanan </w:t>
+      </w:r>
+      <w:r>
+        <w:rPr>
+          <w:i/>
+          <w:iCs/>
+        </w:rPr>
+        <w:t>credential</w:t>
+      </w:r>
+      <w:r>
+        <w:t xml:space="preserve"> adalah dengan enkripsi. Enkripsi mampu melindungi informasi sensitif </w:t>
+      </w:r>
+      <w:r>
+        <w:t>supaya tidak dapat diakses oleh sembarang orang.</w:t>
+      </w:r>
+    </w:p>
+    <w:p>
+      <w:r>
+        <w:t xml:space="preserve">Enkripsi adalah proses untuk mengubah data secara matematis menggunakan algoritma yang sudah ada dan nilai kunci. Ada banyak algoritma sudah ada yang dapat digunakan. </w:t>
+      </w:r>
+      <w:r>
+        <w:t xml:space="preserve">Pilihan terbaik untuk melindungi data tergantung pada tipe enkripsi yang perlu dilakukan. Enkripsi bisa saja simetrik (kunci yang sama untuk enkripsi/dekripsi) atau asimetrik (menggunakan mekanisme kunci publik dan privat). Untuk melindungi data sensitif, algoritma enkripsi yang digunakan harus memenuhi standar industri yang telah disepakati, seperti misalnya Triple DES </w:t>
+      </w:r>
+      <w:r>
+        <w:t>(</w:t>
+      </w:r>
+      <w:r>
+        <w:rPr>
+          <w:i/>
+          <w:iCs/>
+        </w:rPr>
+        <w:t>Data Encryption Standard</w:t>
+      </w:r>
+      <w:r>
+        <w:t xml:space="preserve">) </w:t>
+      </w:r>
+      <w:r>
+        <w:t>dan AES</w:t>
+      </w:r>
+      <w:r>
+        <w:t xml:space="preserve"> (</w:t>
+      </w:r>
+      <w:r>
+        <w:rPr>
+          <w:i/>
+          <w:iCs/>
+        </w:rPr>
+        <w:t>Advanced Encryption Standard</w:t>
+      </w:r>
+      <w:r>
+        <w:t>)</w:t>
+      </w:r>
+      <w:r>
+        <w:t>.</w:t>
+      </w:r>
+    </w:p>
+    <w:p>
+      <w:pPr>
+        <w:pStyle w:val="Heading3"/>
+      </w:pPr>
+      <w:bookmarkStart w:id="49" w:name="_Toc504045309"/>
+      <w:r>
+        <w:t xml:space="preserve">Mengirimkan </w:t>
+      </w:r>
+      <w:r>
+        <w:rPr>
+          <w:i/>
+          <w:iCs/>
+        </w:rPr>
+        <w:t>Credential</w:t>
+      </w:r>
+      <w:r>
+        <w:t xml:space="preserve"> lewat Jaringan</w:t>
+      </w:r>
       <w:bookmarkEnd w:id="49"/>
     </w:p>
     <w:p>
-      <w:r>
-        <w:t xml:space="preserve">Tingkat kebutuhan keamanan akan berbeda-beda untuk setiap aplikasi yang terhubung dengan </w:t>
-      </w:r>
-      <w:r>
-        <w:rPr>
-          <w:i/>
-          <w:iCs/>
+      <w:pPr>
+        <w:rPr>
+          <w:lang w:val="en-GB"/>
+        </w:rPr>
+      </w:pPr>
+      <w:r>
+        <w:rPr>
+          <w:lang w:val="en-GB"/>
+        </w:rPr>
+        <w:t xml:space="preserve">Mengamankan penyimpanan </w:t>
+      </w:r>
+      <w:r>
+        <w:rPr>
+          <w:i/>
+          <w:iCs/>
+          <w:lang w:val="en-GB"/>
+        </w:rPr>
+        <w:t>credential</w:t>
+      </w:r>
+      <w:r>
+        <w:rPr>
+          <w:lang w:val="en-GB"/>
+        </w:rPr>
+        <w:t xml:space="preserve"> adalah hal penting, tetapi proses pengiriman juga tidak kalah pentingnya. </w:t>
+      </w:r>
+      <w:r>
+        <w:rPr>
+          <w:lang w:val="en-GB"/>
+        </w:rPr>
+        <w:t xml:space="preserve">Komunikasi antara </w:t>
+      </w:r>
+      <w:r>
+        <w:rPr>
+          <w:i/>
+          <w:iCs/>
+          <w:lang w:val="en-GB"/>
+        </w:rPr>
+        <w:t>service provider</w:t>
+      </w:r>
+      <w:r>
+        <w:rPr>
+          <w:lang w:val="en-GB"/>
+        </w:rPr>
+        <w:t xml:space="preserve"> (aplikasi) dengan server pusat penyedia credential dilakukan melalui jaringan. Penyampaian pesan berupa data ini tidak sepenuhnya aman dari serangan berupa </w:t>
+      </w:r>
+      <w:r>
+        <w:rPr>
+          <w:i/>
+          <w:iCs/>
+          <w:lang w:val="en-GB"/>
+        </w:rPr>
+        <w:t>wiretapping</w:t>
+      </w:r>
+      <w:r>
+        <w:rPr>
+          <w:lang w:val="en-GB"/>
+        </w:rPr>
+        <w:t xml:space="preserve"> atau </w:t>
+      </w:r>
+      <w:r>
+        <w:rPr>
+          <w:i/>
+          <w:iCs/>
+          <w:lang w:val="en-GB"/>
+        </w:rPr>
+        <w:t>traffic monitoring</w:t>
+      </w:r>
+      <w:r>
+        <w:rPr>
+          <w:lang w:val="en-GB"/>
+        </w:rPr>
+        <w:t xml:space="preserve">. Untuk meyakinkan keamanan </w:t>
+      </w:r>
+      <w:r>
+        <w:rPr>
+          <w:i/>
+          <w:iCs/>
+          <w:lang w:val="en-GB"/>
+        </w:rPr>
+        <w:t>credential</w:t>
+      </w:r>
+      <w:r>
+        <w:rPr>
+          <w:lang w:val="en-GB"/>
+        </w:rPr>
+        <w:t xml:space="preserve"> user selama pengiriman data, </w:t>
+      </w:r>
+      <w:r>
+        <w:rPr>
+          <w:lang w:val="en-GB"/>
+        </w:rPr>
+        <w:t>mekanisme</w:t>
+      </w:r>
+      <w:r>
+        <w:rPr>
+          <w:lang w:val="en-GB"/>
+        </w:rPr>
+        <w:t xml:space="preserve"> </w:t>
+      </w:r>
+      <w:r>
+        <w:rPr>
+          <w:i/>
+          <w:iCs/>
+          <w:lang w:val="en-GB"/>
         </w:rPr>
         <w:t>single sign-on</w:t>
       </w:r>
       <w:r>
-        <w:t xml:space="preserve"> tergantung dengan kebutuhan bisnis masing-masing aplikasi</w:t>
-      </w:r>
-      <w:r>
-        <w:t xml:space="preserve">. Maka dari </w:t>
-      </w:r>
-      <w:r>
-        <w:t xml:space="preserve">itu, </w:t>
-      </w:r>
-      <w:r>
-        <w:t xml:space="preserve">perlu dipertimbangkan fleksibilitas </w:t>
-      </w:r>
-      <w:r>
-        <w:rPr>
-          <w:i/>
-          <w:iCs/>
-        </w:rPr>
-        <w:t>single sign-on</w:t>
-      </w:r>
-      <w:r>
+        <w:rPr>
+          <w:lang w:val="en-GB"/>
+        </w:rPr>
+        <w:t xml:space="preserve"> harus memastikan</w:t>
+      </w:r>
+      <w:r>
+        <w:rPr>
+          <w:lang w:val="en-GB"/>
+        </w:rPr>
+        <w:t xml:space="preserve"> data yang dikirimkan terenkripsi. Ini bisa dicapai dengan menggunakan protokol HTTPS untuk transmisi data.</w:t>
+      </w:r>
+      <w:r>
+        <w:rPr>
+          <w:lang w:val="en-GB"/>
+        </w:rPr>
         <w:t xml:space="preserve"> </w:t>
       </w:r>
-      <w:r>
-        <w:t>dalam mengatasi perbedaan kebutuhan level keamanan pada tiap aplikasi.</w:t>
-      </w:r>
-    </w:p>
-    <w:p>
-      <w:pPr>
-        <w:pStyle w:val="Heading3"/>
-      </w:pPr>
-      <w:bookmarkStart w:id="50" w:name="_Toc504045308"/>
-      <w:r>
-        <w:t xml:space="preserve">Penyimpanan </w:t>
-      </w:r>
-      <w:r>
-        <w:rPr>
-          <w:i/>
-          <w:iCs/>
-        </w:rPr>
-        <w:t>Credential</w:t>
-      </w:r>
-      <w:bookmarkEnd w:id="50"/>
-    </w:p>
-    <w:p>
-      <w:r>
-        <w:t xml:space="preserve">Karena banyaknya kelemahan yang ditemukan dalam banyak sistem operasi, satu-satunya solusi untuk penyimpanan </w:t>
-      </w:r>
-      <w:r>
-        <w:rPr>
-          <w:i/>
-          <w:iCs/>
-        </w:rPr>
-        <w:t>credential</w:t>
-      </w:r>
-      <w:r>
-        <w:t xml:space="preserve"> adalah dengan enkripsi. Enkripsi mampu melindungi informasi sensitif </w:t>
-      </w:r>
-      <w:r>
-        <w:t>supaya tidak dapat diakses oleh sembarang orang.</w:t>
-      </w:r>
-    </w:p>
-    <w:p>
-      <w:r>
-        <w:t xml:space="preserve">Enkripsi adalah proses untuk mengubah data secara matematis menggunakan algoritma yang sudah ada dan nilai kunci. Ada banyak algoritma sudah ada yang dapat digunakan. </w:t>
-      </w:r>
-      <w:r>
-        <w:t xml:space="preserve">Pilihan terbaik untuk melindungi data tergantung pada tipe enkripsi yang perlu dilakukan. Enkripsi bisa saja simetrik (kunci yang sama untuk enkripsi/dekripsi) atau asimetrik (menggunakan mekanisme kunci publik dan privat). Untuk melindungi data sensitif, algoritma enkripsi yang digunakan harus memenuhi standar industri yang telah disepakati, seperti misalnya Triple DES </w:t>
-      </w:r>
-      <w:r>
-        <w:t>(</w:t>
-      </w:r>
-      <w:r>
-        <w:rPr>
-          <w:i/>
-          <w:iCs/>
-        </w:rPr>
-        <w:t>Data Encryption Standard</w:t>
-      </w:r>
-      <w:r>
-        <w:t xml:space="preserve">) </w:t>
-      </w:r>
-      <w:r>
-        <w:t>dan AES</w:t>
-      </w:r>
-      <w:r>
-        <w:t xml:space="preserve"> (</w:t>
-      </w:r>
-      <w:r>
-        <w:rPr>
-          <w:i/>
-          <w:iCs/>
-        </w:rPr>
-        <w:t>Advanced Encryption Standard</w:t>
-      </w:r>
-      <w:r>
-        <w:t>)</w:t>
-      </w:r>
-      <w:r>
-        <w:t>.</w:t>
-      </w:r>
-    </w:p>
-    <w:p>
-      <w:pPr>
-        <w:pStyle w:val="Heading3"/>
-      </w:pPr>
-      <w:bookmarkStart w:id="51" w:name="_Toc504045309"/>
-      <w:r>
-        <w:t xml:space="preserve">Mengirimkan </w:t>
-      </w:r>
-      <w:r>
-        <w:rPr>
-          <w:i/>
-          <w:iCs/>
-        </w:rPr>
-        <w:t>Credential</w:t>
-      </w:r>
-      <w:r>
-        <w:t xml:space="preserve"> lewat Jaringan</w:t>
-      </w:r>
-      <w:bookmarkEnd w:id="51"/>
-    </w:p>
-    <w:p>
-      <w:pPr>
-        <w:rPr>
-          <w:lang w:val="en-GB"/>
-        </w:rPr>
-      </w:pPr>
-      <w:r>
-        <w:rPr>
-          <w:lang w:val="en-GB"/>
-        </w:rPr>
-        <w:t xml:space="preserve">Mengamankan penyimpanan </w:t>
-      </w:r>
-      <w:r>
-        <w:rPr>
-          <w:i/>
-          <w:iCs/>
-          <w:lang w:val="en-GB"/>
-        </w:rPr>
-        <w:t>credential</w:t>
-      </w:r>
-      <w:r>
-        <w:rPr>
-          <w:lang w:val="en-GB"/>
-        </w:rPr>
-        <w:t xml:space="preserve"> adalah hal penting, tetapi proses pengiriman juga tidak kalah pentingnya. </w:t>
-      </w:r>
-      <w:r>
-        <w:rPr>
-          <w:lang w:val="en-GB"/>
-        </w:rPr>
-        <w:t xml:space="preserve">Komunikasi antara </w:t>
-      </w:r>
-      <w:r>
-        <w:rPr>
-          <w:i/>
-          <w:iCs/>
-          <w:lang w:val="en-GB"/>
-        </w:rPr>
-        <w:t>service provider</w:t>
-      </w:r>
-      <w:r>
-        <w:rPr>
-          <w:lang w:val="en-GB"/>
-        </w:rPr>
-        <w:t xml:space="preserve"> (aplikasi) dengan server pusat penyedia credential dilakukan melalui jaringan. Penyampaian pesan berupa data ini tidak sepenuhnya aman dari serangan berupa </w:t>
-      </w:r>
-      <w:r>
-        <w:rPr>
-          <w:i/>
-          <w:iCs/>
-          <w:lang w:val="en-GB"/>
-        </w:rPr>
-        <w:t>wiretapping</w:t>
-      </w:r>
-      <w:r>
-        <w:rPr>
-          <w:lang w:val="en-GB"/>
-        </w:rPr>
-        <w:t xml:space="preserve"> atau </w:t>
-      </w:r>
-      <w:r>
-        <w:rPr>
-          <w:i/>
-          <w:iCs/>
-          <w:lang w:val="en-GB"/>
-        </w:rPr>
-        <w:t>traffic monitoring</w:t>
-      </w:r>
-      <w:r>
-        <w:rPr>
-          <w:lang w:val="en-GB"/>
-        </w:rPr>
-        <w:t xml:space="preserve">. Untuk meyakinkan keamanan </w:t>
-      </w:r>
-      <w:r>
-        <w:rPr>
-          <w:i/>
-          <w:iCs/>
-          <w:lang w:val="en-GB"/>
-        </w:rPr>
-        <w:t>credential</w:t>
-      </w:r>
-      <w:r>
-        <w:rPr>
-          <w:lang w:val="en-GB"/>
-        </w:rPr>
-        <w:t xml:space="preserve"> user selama pengiriman data, </w:t>
-      </w:r>
-      <w:r>
-        <w:rPr>
-          <w:lang w:val="en-GB"/>
-        </w:rPr>
-        <w:t>mekanisme</w:t>
-      </w:r>
-      <w:r>
-        <w:rPr>
-          <w:lang w:val="en-GB"/>
-        </w:rPr>
-        <w:t xml:space="preserve"> </w:t>
-      </w:r>
-      <w:r>
-        <w:rPr>
-          <w:i/>
-          <w:iCs/>
-          <w:lang w:val="en-GB"/>
-        </w:rPr>
-        <w:t>single sign-on</w:t>
-      </w:r>
-      <w:r>
-        <w:rPr>
-          <w:lang w:val="en-GB"/>
-        </w:rPr>
-        <w:t xml:space="preserve"> harus memastikan</w:t>
-      </w:r>
-      <w:r>
-        <w:rPr>
-          <w:lang w:val="en-GB"/>
-        </w:rPr>
-        <w:t xml:space="preserve"> data yang dikirimkan terenkripsi. Ini bisa dicapai dengan menggunakan protokol HTTPS untuk transmisi data.</w:t>
-      </w:r>
-      <w:r>
-        <w:rPr>
-          <w:lang w:val="en-GB"/>
-        </w:rPr>
-        <w:t xml:space="preserve"> </w:t>
-      </w:r>
     </w:p>
     <w:p>
       <w:pPr>
         <w:pStyle w:val="Heading2"/>
       </w:pPr>
-      <w:bookmarkStart w:id="52" w:name="_Toc504045310"/>
+      <w:bookmarkStart w:id="50" w:name="_Toc504045310"/>
       <w:r>
         <w:lastRenderedPageBreak/>
         <w:t xml:space="preserve">Contoh Implementasi </w:t>
@@ -17877,7 +18103,7 @@
         </w:rPr>
         <w:t>Single Sign-On</w:t>
       </w:r>
-      <w:bookmarkEnd w:id="52"/>
+      <w:bookmarkEnd w:id="50"/>
       <w:r>
         <w:t xml:space="preserve"> </w:t>
       </w:r>
@@ -18000,14 +18226,14 @@
       <w:pPr>
         <w:pStyle w:val="Heading3"/>
       </w:pPr>
-      <w:bookmarkStart w:id="53" w:name="_Toc504045311"/>
+      <w:bookmarkStart w:id="51" w:name="_Toc504045311"/>
       <w:r>
         <w:t xml:space="preserve">OneLogin </w:t>
       </w:r>
       <w:r>
         <w:t>SAML</w:t>
       </w:r>
-      <w:bookmarkEnd w:id="53"/>
+      <w:bookmarkEnd w:id="51"/>
     </w:p>
     <w:p>
       <w:pPr>
@@ -18844,7 +19070,7 @@
           <w:szCs w:val="23"/>
         </w:rPr>
       </w:pPr>
-      <w:bookmarkStart w:id="54" w:name="_Toc471296613"/>
+      <w:bookmarkStart w:id="52" w:name="_Toc471296613"/>
       <w:r>
         <w:t xml:space="preserve">Gambar </w:t>
       </w:r>
@@ -18906,7 +19132,7 @@
       <w:r>
         <w:t>Sequence diagram untuk SAML</w:t>
       </w:r>
-      <w:bookmarkEnd w:id="54"/>
+      <w:bookmarkEnd w:id="52"/>
     </w:p>
     <w:p>
       <w:pPr>
@@ -19441,7 +19667,7 @@
         <w:pStyle w:val="Caption"/>
         <w:jc w:val="center"/>
       </w:pPr>
-      <w:bookmarkStart w:id="55" w:name="_Toc471296614"/>
+      <w:bookmarkStart w:id="53" w:name="_Toc471296614"/>
       <w:r>
         <w:t xml:space="preserve">Gambar </w:t>
       </w:r>
@@ -19513,7 +19739,7 @@
       <w:r>
         <w:t xml:space="preserve"> untuk SAML ketika user sudah terautentikasi</w:t>
       </w:r>
-      <w:bookmarkEnd w:id="55"/>
+      <w:bookmarkEnd w:id="53"/>
     </w:p>
     <w:p>
       <w:pPr>
@@ -19977,11 +20203,11 @@
       <w:pPr>
         <w:pStyle w:val="Heading3"/>
       </w:pPr>
-      <w:bookmarkStart w:id="56" w:name="_Toc504045312"/>
+      <w:bookmarkStart w:id="54" w:name="_Toc504045312"/>
       <w:r>
         <w:t>Auth0</w:t>
       </w:r>
-      <w:bookmarkEnd w:id="56"/>
+      <w:bookmarkEnd w:id="54"/>
     </w:p>
     <w:p>
       <w:pPr>
@@ -20065,7 +20291,7 @@
         <w:pStyle w:val="Caption"/>
         <w:jc w:val="center"/>
       </w:pPr>
-      <w:bookmarkStart w:id="57" w:name="_Toc471296615"/>
+      <w:bookmarkStart w:id="55" w:name="_Toc471296615"/>
       <w:r>
         <w:t xml:space="preserve">Gambar </w:t>
       </w:r>
@@ -20133,7 +20359,7 @@
       <w:r>
         <w:t>aplikasi, Auth0, dan user.</w:t>
       </w:r>
-      <w:bookmarkEnd w:id="57"/>
+      <w:bookmarkEnd w:id="55"/>
     </w:p>
     <w:p>
       <w:pPr>
@@ -20677,7 +20903,7 @@
         <w:pStyle w:val="Caption"/>
         <w:jc w:val="center"/>
       </w:pPr>
-      <w:bookmarkStart w:id="58" w:name="_Toc471296616"/>
+      <w:bookmarkStart w:id="56" w:name="_Toc471296616"/>
       <w:r>
         <w:t xml:space="preserve">Gambar </w:t>
       </w:r>
@@ -20742,7 +20968,7 @@
       <w:r>
         <w:t>Hosted Lock</w:t>
       </w:r>
-      <w:bookmarkEnd w:id="58"/>
+      <w:bookmarkEnd w:id="56"/>
       <w:r>
         <w:t xml:space="preserve"> </w:t>
       </w:r>
@@ -20864,7 +21090,7 @@
         <w:pStyle w:val="Caption"/>
         <w:jc w:val="center"/>
       </w:pPr>
-      <w:bookmarkStart w:id="59" w:name="_Toc471296617"/>
+      <w:bookmarkStart w:id="57" w:name="_Toc471296617"/>
       <w:r>
         <w:t xml:space="preserve">Gambar </w:t>
       </w:r>
@@ -20936,7 +21162,7 @@
       <w:r>
         <w:t>apabila user mengunjungi app pertama kalinya.</w:t>
       </w:r>
-      <w:bookmarkEnd w:id="59"/>
+      <w:bookmarkEnd w:id="57"/>
     </w:p>
     <w:p>
       <w:pPr>
@@ -21173,7 +21399,7 @@
         <w:pStyle w:val="Caption"/>
         <w:jc w:val="center"/>
       </w:pPr>
-      <w:bookmarkStart w:id="60" w:name="_Toc471296618"/>
+      <w:bookmarkStart w:id="58" w:name="_Toc471296618"/>
       <w:r>
         <w:t xml:space="preserve">Gambar </w:t>
       </w:r>
@@ -21242,7 +21468,7 @@
       <w:r>
         <w:t xml:space="preserve"> sebelumnya</w:t>
       </w:r>
-      <w:bookmarkEnd w:id="60"/>
+      <w:bookmarkEnd w:id="58"/>
     </w:p>
     <w:p>
       <w:pPr>
@@ -21360,7 +21586,7 @@
         <w:pStyle w:val="Caption"/>
         <w:jc w:val="center"/>
       </w:pPr>
-      <w:bookmarkStart w:id="61" w:name="_Toc471296619"/>
+      <w:bookmarkStart w:id="59" w:name="_Toc471296619"/>
       <w:r>
         <w:t xml:space="preserve">Gambar </w:t>
       </w:r>
@@ -21432,7 +21658,7 @@
       <w:r>
         <w:t>.</w:t>
       </w:r>
-      <w:bookmarkEnd w:id="61"/>
+      <w:bookmarkEnd w:id="59"/>
       <w:r>
         <w:t xml:space="preserve"> </w:t>
       </w:r>
@@ -21448,14 +21674,14 @@
       <w:pPr>
         <w:pStyle w:val="Heading3"/>
       </w:pPr>
-      <w:bookmarkStart w:id="62" w:name="_Toc504045313"/>
+      <w:bookmarkStart w:id="60" w:name="_Toc504045313"/>
       <w:r>
         <w:t>OpenID</w:t>
       </w:r>
       <w:r>
         <w:t xml:space="preserve"> Connect</w:t>
       </w:r>
-      <w:bookmarkEnd w:id="62"/>
+      <w:bookmarkEnd w:id="60"/>
     </w:p>
     <w:p>
       <w:pPr>
@@ -22021,7 +22247,7 @@
         <w:pStyle w:val="Caption"/>
         <w:jc w:val="center"/>
       </w:pPr>
-      <w:bookmarkStart w:id="63" w:name="_Toc471296620"/>
+      <w:bookmarkStart w:id="61" w:name="_Toc471296620"/>
       <w:r>
         <w:t xml:space="preserve">Gambar </w:t>
       </w:r>
@@ -22090,7 +22316,7 @@
       <w:r>
         <w:t xml:space="preserve"> OpenID Connect.</w:t>
       </w:r>
-      <w:bookmarkEnd w:id="63"/>
+      <w:bookmarkEnd w:id="61"/>
       <w:r>
         <w:t xml:space="preserve"> </w:t>
       </w:r>
@@ -22119,7 +22345,7 @@
         <w:lastRenderedPageBreak/>
         <w:br/>
       </w:r>
-      <w:bookmarkStart w:id="64" w:name="_Toc504045314"/>
+      <w:bookmarkStart w:id="62" w:name="_Toc504045314"/>
       <w:r>
         <w:t xml:space="preserve">ANALISIS </w:t>
       </w:r>
@@ -22135,7 +22361,7 @@
       <w:r>
         <w:t>SOLUSI</w:t>
       </w:r>
-      <w:bookmarkEnd w:id="64"/>
+      <w:bookmarkEnd w:id="62"/>
     </w:p>
     <w:p>
       <w:pPr>
@@ -22242,6 +22468,10 @@
     <w:p>
       <w:pPr>
         <w:pStyle w:val="Heading3"/>
+        <w:rPr>
+          <w:i/>
+          <w:iCs/>
+        </w:rPr>
       </w:pPr>
       <w:r>
         <w:t xml:space="preserve">Desain </w:t>
@@ -22251,12 +22481,51 @@
           <w:i/>
           <w:iCs/>
         </w:rPr>
+        <w:t>Web</w:t>
+      </w:r>
+      <w:r>
+        <w:t xml:space="preserve"> </w:t>
+      </w:r>
+      <w:r>
+        <w:rPr>
+          <w:i/>
+          <w:iCs/>
+        </w:rPr>
         <w:t>Single Sign-On</w:t>
       </w:r>
     </w:p>
     <w:p>
       <w:pPr>
         <w:pStyle w:val="Heading3"/>
+        <w:rPr>
+          <w:i/>
+          <w:iCs/>
+        </w:rPr>
+      </w:pPr>
+      <w:r>
+        <w:t xml:space="preserve">Desain </w:t>
+      </w:r>
+      <w:r>
+        <w:rPr>
+          <w:i/>
+          <w:iCs/>
+        </w:rPr>
+        <w:t>Blueprint</w:t>
+      </w:r>
+      <w:r>
+        <w:t xml:space="preserve"> Dokumentasi </w:t>
+      </w:r>
+      <w:r>
+        <w:rPr>
+          <w:i/>
+          <w:iCs/>
+        </w:rPr>
+        <w:t>Single Sign-On</w:t>
+      </w:r>
+    </w:p>
+    <w:p>
+      <w:pPr>
+        <w:pStyle w:val="Heading3"/>
       </w:pPr>
       <w:r>
         <w:t xml:space="preserve">Desain Aplikasi </w:t>
@@ -22327,12 +22596,12 @@
       <w:pPr>
         <w:pStyle w:val="Heading2"/>
       </w:pPr>
-      <w:bookmarkStart w:id="65" w:name="_Toc504045315"/>
+      <w:bookmarkStart w:id="63" w:name="_Toc504045315"/>
       <w:r>
         <w:lastRenderedPageBreak/>
         <w:t>Analisis Permasalahan</w:t>
       </w:r>
-      <w:bookmarkEnd w:id="65"/>
+      <w:bookmarkEnd w:id="63"/>
     </w:p>
     <w:p>
       <w:pPr>
@@ -22429,7 +22698,7 @@
       <w:pPr>
         <w:pStyle w:val="Heading3"/>
       </w:pPr>
-      <w:bookmarkStart w:id="66" w:name="_Toc504045316"/>
+      <w:bookmarkStart w:id="64" w:name="_Toc504045316"/>
       <w:r>
         <w:rPr>
           <w:i/>
@@ -22450,7 +22719,7 @@
         </w:rPr>
         <w:t>Single Sign-On</w:t>
       </w:r>
-      <w:bookmarkEnd w:id="66"/>
+      <w:bookmarkEnd w:id="64"/>
     </w:p>
     <w:p>
       <w:pPr>
@@ -22654,62 +22923,36 @@
       <w:pPr>
         <w:jc w:val="center"/>
       </w:pPr>
-      <w:bookmarkStart w:id="67" w:name="_Toc471296621"/>
+      <w:bookmarkStart w:id="65" w:name="_Toc471296621"/>
       <w:r>
         <w:t xml:space="preserve">Gambar </w:t>
       </w:r>
-      <w:r>
-        <w:fldChar w:fldCharType="begin"/>
-      </w:r>
-      <w:r>
-        <w:instrText xml:space="preserve"> STYLEREF 1 \s </w:instrText>
-      </w:r>
-      <w:r>
-        <w:fldChar w:fldCharType="separate"/>
-      </w:r>
-      <w:r>
-        <w:rPr>
-          <w:noProof/>
-          <w:cs/>
-        </w:rPr>
-        <w:t>‎</w:t>
-      </w:r>
-      <w:r>
-        <w:rPr>
-          <w:noProof/>
-        </w:rPr>
-        <w:t>III</w:t>
-      </w:r>
-      <w:r>
-        <w:rPr>
-          <w:noProof/>
-        </w:rPr>
-        <w:fldChar w:fldCharType="end"/>
-      </w:r>
+      <w:fldSimple w:instr=" STYLEREF 1 \s ">
+        <w:r>
+          <w:rPr>
+            <w:noProof/>
+            <w:cs/>
+          </w:rPr>
+          <w:t>‎</w:t>
+        </w:r>
+        <w:r>
+          <w:rPr>
+            <w:noProof/>
+          </w:rPr>
+          <w:t>III</w:t>
+        </w:r>
+      </w:fldSimple>
       <w:r>
         <w:t>.</w:t>
       </w:r>
-      <w:r>
-        <w:fldChar w:fldCharType="begin"/>
-      </w:r>
-      <w:r>
-        <w:instrText xml:space="preserve"> SEQ Gambar \* ARABIC \s 1 </w:instrText>
-      </w:r>
-      <w:r>
-        <w:fldChar w:fldCharType="separate"/>
-      </w:r>
-      <w:r>
-        <w:rPr>
-          <w:noProof/>
-        </w:rPr>
-        <w:t>1</w:t>
-      </w:r>
-      <w:r>
-        <w:rPr>
-          <w:noProof/>
-        </w:rPr>
-        <w:fldChar w:fldCharType="end"/>
-      </w:r>
+      <w:fldSimple w:instr=" SEQ Gambar \* ARABIC \s 1 ">
+        <w:r>
+          <w:rPr>
+            <w:noProof/>
+          </w:rPr>
+          <w:t>1</w:t>
+        </w:r>
+      </w:fldSimple>
       <w:r>
         <w:t xml:space="preserve">. Diagram </w:t>
       </w:r>
@@ -22740,7 +22983,7 @@
         </w:rPr>
         <w:t>single sign-on</w:t>
       </w:r>
-      <w:bookmarkEnd w:id="67"/>
+      <w:bookmarkEnd w:id="65"/>
     </w:p>
     <w:p>
       <w:pPr>
@@ -23195,11 +23438,11 @@
       <w:pPr>
         <w:pStyle w:val="Heading2"/>
       </w:pPr>
-      <w:bookmarkStart w:id="68" w:name="_Toc504045317"/>
+      <w:bookmarkStart w:id="66" w:name="_Toc504045317"/>
       <w:r>
         <w:t>Analisis Kebutuhan</w:t>
       </w:r>
-      <w:bookmarkEnd w:id="68"/>
+      <w:bookmarkEnd w:id="66"/>
     </w:p>
     <w:p>
       <w:pPr>
@@ -23244,11 +23487,11 @@
       <w:pPr>
         <w:pStyle w:val="Heading3"/>
       </w:pPr>
-      <w:bookmarkStart w:id="69" w:name="_Toc504045318"/>
+      <w:bookmarkStart w:id="67" w:name="_Toc504045318"/>
       <w:r>
         <w:t>Deskripsi Aplikasi</w:t>
       </w:r>
-      <w:bookmarkEnd w:id="69"/>
+      <w:bookmarkEnd w:id="67"/>
     </w:p>
     <w:p>
       <w:pPr>
@@ -23446,11 +23689,11 @@
       <w:pPr>
         <w:pStyle w:val="Heading3"/>
       </w:pPr>
-      <w:bookmarkStart w:id="70" w:name="_Toc504045319"/>
+      <w:bookmarkStart w:id="68" w:name="_Toc504045319"/>
       <w:r>
         <w:t>Kebutuhan Fungsional Aplikasi</w:t>
       </w:r>
-      <w:bookmarkEnd w:id="70"/>
+      <w:bookmarkEnd w:id="68"/>
     </w:p>
     <w:p>
       <w:pPr>
@@ -24101,11 +24344,11 @@
       <w:pPr>
         <w:pStyle w:val="Heading2"/>
       </w:pPr>
-      <w:bookmarkStart w:id="71" w:name="_Toc504045320"/>
+      <w:bookmarkStart w:id="69" w:name="_Toc504045320"/>
       <w:r>
         <w:t>Rancangan Solusi</w:t>
       </w:r>
-      <w:bookmarkEnd w:id="71"/>
+      <w:bookmarkEnd w:id="69"/>
     </w:p>
     <w:p>
       <w:pPr>
@@ -24226,7 +24469,7 @@
       <w:pPr>
         <w:pStyle w:val="Heading3"/>
       </w:pPr>
-      <w:bookmarkStart w:id="72" w:name="_Toc504045321"/>
+      <w:bookmarkStart w:id="70" w:name="_Toc504045321"/>
       <w:r>
         <w:t xml:space="preserve">Aspek Pertimbangan </w:t>
       </w:r>
@@ -24237,7 +24480,7 @@
         </w:rPr>
         <w:t>Single Sign-On</w:t>
       </w:r>
-      <w:bookmarkEnd w:id="72"/>
+      <w:bookmarkEnd w:id="70"/>
     </w:p>
     <w:p>
       <w:pPr>
@@ -24306,7 +24549,7 @@
           <w:lang w:val="en-US"/>
         </w:rPr>
       </w:pPr>
-      <w:bookmarkStart w:id="73" w:name="_Toc471296623"/>
+      <w:bookmarkStart w:id="71" w:name="_Toc471296623"/>
       <w:r>
         <w:t xml:space="preserve">Tabel </w:t>
       </w:r>
@@ -24378,7 +24621,7 @@
       <w:r>
         <w:t xml:space="preserve"> sesuai kebutuhan fungsional</w:t>
       </w:r>
-      <w:bookmarkEnd w:id="73"/>
+      <w:bookmarkEnd w:id="71"/>
     </w:p>
     <w:tbl>
       <w:tblPr>
@@ -24651,7 +24894,7 @@
           <w:lang w:val="en-US"/>
         </w:rPr>
       </w:pPr>
-      <w:bookmarkStart w:id="74" w:name="_Toc471296624"/>
+      <w:bookmarkStart w:id="72" w:name="_Toc471296624"/>
       <w:r>
         <w:t xml:space="preserve">Tabel </w:t>
       </w:r>
@@ -24717,7 +24960,7 @@
         </w:rPr>
         <w:t>single sign-on</w:t>
       </w:r>
-      <w:bookmarkEnd w:id="74"/>
+      <w:bookmarkEnd w:id="72"/>
     </w:p>
     <w:tbl>
       <w:tblPr>
@@ -26153,7 +26396,7 @@
       <w:pPr>
         <w:pStyle w:val="Heading3"/>
       </w:pPr>
-      <w:bookmarkStart w:id="75" w:name="_Toc504045322"/>
+      <w:bookmarkStart w:id="73" w:name="_Toc504045322"/>
       <w:r>
         <w:lastRenderedPageBreak/>
         <w:t xml:space="preserve">Rencana </w:t>
@@ -26168,7 +26411,7 @@
         </w:rPr>
         <w:t>Single Sign-On</w:t>
       </w:r>
-      <w:bookmarkEnd w:id="75"/>
+      <w:bookmarkEnd w:id="73"/>
     </w:p>
     <w:p>
       <w:pPr>
@@ -26378,14 +26621,14 @@
       <w:pPr>
         <w:pStyle w:val="Heading3"/>
       </w:pPr>
-      <w:bookmarkStart w:id="76" w:name="_Toc504045323"/>
+      <w:bookmarkStart w:id="74" w:name="_Toc504045323"/>
       <w:r>
         <w:t>Pembangunan</w:t>
       </w:r>
       <w:r>
         <w:t xml:space="preserve"> Single Sign-On</w:t>
       </w:r>
-      <w:bookmarkEnd w:id="76"/>
+      <w:bookmarkEnd w:id="74"/>
     </w:p>
     <w:p>
       <w:pPr>
@@ -26987,10 +27230,21 @@
         <w:pStyle w:val="Heading3"/>
       </w:pPr>
       <w:r>
-        <w:t>Apli</w:t>
-      </w:r>
-      <w:r>
-        <w:t>kasi Perijinan</w:t>
+        <w:rPr>
+          <w:i/>
+          <w:iCs/>
+        </w:rPr>
+        <w:t>Blueprint</w:t>
+      </w:r>
+      <w:r>
+        <w:t xml:space="preserve"> Dokumentasi </w:t>
+      </w:r>
+      <w:r>
+        <w:rPr>
+          <w:i/>
+          <w:iCs/>
+        </w:rPr>
+        <w:t>Single Sign-On</w:t>
       </w:r>
     </w:p>
     <w:p>
@@ -26998,7 +27252,14 @@
         <w:pStyle w:val="Heading3"/>
       </w:pPr>
       <w:r>
-        <w:t>Aplikasi Pengaduan</w:t>
+        <w:t xml:space="preserve">Aplikasi </w:t>
+      </w:r>
+      <w:r>
+        <w:rPr>
+          <w:i/>
+          <w:iCs/>
+        </w:rPr>
+        <w:t>Service Provider</w:t>
       </w:r>
     </w:p>
     <w:p>
@@ -27011,6 +27272,237 @@
     </w:p>
     <w:p>
       <w:pPr>
+        <w:rPr>
+          <w:lang w:val="en-GB"/>
+        </w:rPr>
+      </w:pPr>
+      <w:r>
+        <w:rPr>
+          <w:lang w:val="en-GB"/>
+        </w:rPr>
+        <w:t>Menurut Halonen (2000), autentikasi dan autorisasi seharusnya memiliki karakteristik sebagai berikut:</w:t>
+      </w:r>
+    </w:p>
+    <w:p>
+      <w:pPr>
+        <w:pStyle w:val="ListParagraph"/>
+        <w:numPr>
+          <w:ilvl w:val="0"/>
+          <w:numId w:val="44"/>
+        </w:numPr>
+      </w:pPr>
+      <w:r>
+        <w:t>Kebenaran (</w:t>
+      </w:r>
+      <w:r>
+        <w:rPr>
+          <w:i/>
+          <w:iCs/>
+        </w:rPr>
+        <w:t>Correctness</w:t>
+      </w:r>
+      <w:r>
+        <w:t>)</w:t>
+      </w:r>
+    </w:p>
+    <w:p>
+      <w:pPr>
+        <w:pStyle w:val="ListParagraph"/>
+      </w:pPr>
+      <w:r>
+        <w:t>Hasil dari setiap autentikasi dan autorisasi haruslah akurat.</w:t>
+      </w:r>
+    </w:p>
+    <w:p>
+      <w:pPr>
+        <w:pStyle w:val="ListParagraph"/>
+        <w:numPr>
+          <w:ilvl w:val="0"/>
+          <w:numId w:val="44"/>
+        </w:numPr>
+      </w:pPr>
+      <w:r>
+        <w:t>Kemungkinan untuk anonim dan privasi (</w:t>
+      </w:r>
+      <w:r>
+        <w:rPr>
+          <w:i/>
+          <w:iCs/>
+        </w:rPr>
+        <w:t>Possibility to anonymity and privacy</w:t>
+      </w:r>
+      <w:r>
+        <w:t>)</w:t>
+      </w:r>
+    </w:p>
+    <w:p>
+      <w:pPr>
+        <w:pStyle w:val="ListParagraph"/>
+      </w:pPr>
+      <w:r>
+        <w:t>Autentikasi terhadap identitas hanya diperlukan apabila benar-benar diperlukan. Apabila tidak perlu membuka identitas, maka tidak perlu identitas dibuka. Jika memungkinkan, autorisasi sebaiknya tidak dilakukan tanpa membuka identitas.</w:t>
+      </w:r>
+    </w:p>
+    <w:p>
+      <w:pPr>
+        <w:pStyle w:val="ListParagraph"/>
+        <w:numPr>
+          <w:ilvl w:val="0"/>
+          <w:numId w:val="44"/>
+        </w:numPr>
+      </w:pPr>
+      <w:r>
+        <w:t>Kecepatan (</w:t>
+      </w:r>
+      <w:r>
+        <w:rPr>
+          <w:i/>
+          <w:iCs/>
+        </w:rPr>
+        <w:t>Speed</w:t>
+      </w:r>
+      <w:r>
+        <w:t>)</w:t>
+      </w:r>
+    </w:p>
+    <w:p>
+      <w:pPr>
+        <w:pStyle w:val="ListParagraph"/>
+      </w:pPr>
+      <w:r>
+        <w:t>Proses autentikasi seharusnya dilakukan dengan cepat.</w:t>
+      </w:r>
+    </w:p>
+    <w:p>
+      <w:pPr>
+        <w:pStyle w:val="ListParagraph"/>
+        <w:numPr>
+          <w:ilvl w:val="0"/>
+          <w:numId w:val="44"/>
+        </w:numPr>
+      </w:pPr>
+      <w:r>
+        <w:t>Ketahanan terhadap serangan (</w:t>
+      </w:r>
+      <w:r>
+        <w:rPr>
+          <w:i/>
+          <w:iCs/>
+        </w:rPr>
+        <w:t>Attack resistance</w:t>
+      </w:r>
+      <w:r>
+        <w:t>)</w:t>
+      </w:r>
+    </w:p>
+    <w:p>
+      <w:pPr>
+        <w:pStyle w:val="ListParagraph"/>
+      </w:pPr>
+      <w:r>
+        <w:t>Metode autentikasi seharusnya dapat tahan terhadap jenis serangan, misalnya serangan mid-in-the-middle.</w:t>
+      </w:r>
+    </w:p>
+    <w:p>
+      <w:pPr>
+        <w:pStyle w:val="ListParagraph"/>
+        <w:numPr>
+          <w:ilvl w:val="0"/>
+          <w:numId w:val="44"/>
+        </w:numPr>
+      </w:pPr>
+      <w:r>
+        <w:t>Murah (</w:t>
+      </w:r>
+      <w:r>
+        <w:rPr>
+          <w:i/>
+          <w:iCs/>
+        </w:rPr>
+        <w:t>Inexpensiveness</w:t>
+      </w:r>
+      <w:r>
+        <w:t>)</w:t>
+      </w:r>
+    </w:p>
+    <w:p>
+      <w:pPr>
+        <w:pStyle w:val="ListParagraph"/>
+      </w:pPr>
+      <w:r>
+        <w:lastRenderedPageBreak/>
+        <w:t xml:space="preserve">Proses autentikasi dan autentikasi seharusnya memerlukan ongkos tidak mahal, baik ongkos pengembangan dan pemeliharaan. </w:t>
+      </w:r>
+    </w:p>
+    <w:p>
+      <w:pPr>
+        <w:pStyle w:val="ListParagraph"/>
+        <w:numPr>
+          <w:ilvl w:val="0"/>
+          <w:numId w:val="44"/>
+        </w:numPr>
+      </w:pPr>
+      <w:r>
+        <w:t>Kemudahan penggunaan (</w:t>
+      </w:r>
+      <w:r>
+        <w:rPr>
+          <w:i/>
+          <w:iCs/>
+        </w:rPr>
+        <w:t>User friendliness</w:t>
+      </w:r>
+      <w:r>
+        <w:t>)</w:t>
+      </w:r>
+    </w:p>
+    <w:p>
+      <w:pPr>
+        <w:pStyle w:val="ListParagraph"/>
+      </w:pPr>
+      <w:r>
+        <w:t xml:space="preserve">Metode autentikasi sedapat mungkin mudah digunakan dan dimengerti. Pada kondisi ideal, pengguna tidak perlu mengeluarkan usaha ketika melakukan autentikasi. </w:t>
+      </w:r>
+    </w:p>
+    <w:p>
+      <w:pPr>
+        <w:pStyle w:val="ListParagraph"/>
+        <w:numPr>
+          <w:ilvl w:val="0"/>
+          <w:numId w:val="44"/>
+        </w:numPr>
+      </w:pPr>
+      <w:r>
+        <w:t>Universal (</w:t>
+      </w:r>
+      <w:r>
+        <w:rPr>
+          <w:i/>
+          <w:iCs/>
+        </w:rPr>
+        <w:t>Universality</w:t>
+      </w:r>
+      <w:r>
+        <w:t>)</w:t>
+      </w:r>
+    </w:p>
+    <w:p>
+      <w:pPr>
+        <w:pStyle w:val="ListParagraph"/>
+      </w:pPr>
+      <w:r>
+        <w:t>Metode autentikasi sebaiknya sedapat mungkin sama pada semua layanan.</w:t>
+      </w:r>
+    </w:p>
+    <w:p>
+      <w:pPr>
+        <w:rPr>
+          <w:lang w:val="en-GB"/>
+        </w:rPr>
+      </w:pPr>
+    </w:p>
+    <w:p>
+      <w:pPr>
         <w:pStyle w:val="Heading3"/>
       </w:pPr>
       <w:r>
@@ -27106,7 +27598,7 @@
           <w:lang w:val="id-ID"/>
         </w:rPr>
       </w:pPr>
-      <w:bookmarkStart w:id="77" w:name="_Toc504045324"/>
+      <w:bookmarkStart w:id="75" w:name="_Toc504045324"/>
       <w:r>
         <w:lastRenderedPageBreak/>
         <w:t xml:space="preserve">DAFTAR </w:t>
@@ -27117,7 +27609,7 @@
         </w:rPr>
         <w:t>PUSTAKA</w:t>
       </w:r>
-      <w:bookmarkEnd w:id="77"/>
+      <w:bookmarkEnd w:id="75"/>
     </w:p>
     <w:p/>
     <w:p>
@@ -28297,6 +28789,46 @@
           <w:lang w:eastAsia="en-US"/>
         </w:rPr>
         <w:t xml:space="preserve"> </w:t>
+      </w:r>
+    </w:p>
+    <w:p>
+      <w:pPr>
+        <w:spacing w:line="240" w:lineRule="auto"/>
+        <w:ind w:left="720" w:hanging="720"/>
+        <w:rPr>
+          <w:noProof/>
+          <w:lang w:eastAsia="en-US"/>
+        </w:rPr>
+      </w:pPr>
+      <w:r>
+        <w:rPr>
+          <w:noProof/>
+          <w:lang w:eastAsia="en-US"/>
+        </w:rPr>
+        <w:t xml:space="preserve">Whitehead, Prof. Jim. (2006). </w:t>
+      </w:r>
+      <w:r>
+        <w:rPr>
+          <w:i/>
+          <w:iCs/>
+          <w:noProof/>
+          <w:lang w:eastAsia="en-US"/>
+        </w:rPr>
+        <w:t>PHP Session Management</w:t>
+      </w:r>
+      <w:r>
+        <w:rPr>
+          <w:noProof/>
+          <w:lang w:eastAsia="en-US"/>
+        </w:rPr>
+        <w:t>.</w:t>
+      </w:r>
+      <w:r>
+        <w:rPr>
+          <w:noProof/>
+          <w:lang w:eastAsia="en-US"/>
+        </w:rPr>
+        <w:t xml:space="preserve"> CMPS.</w:t>
       </w:r>
     </w:p>
     <w:p>
@@ -28462,7 +28994,6 @@
         <w:docPartUnique/>
       </w:docPartObj>
     </w:sdtPr>
-    <w:sdtEndPr/>
     <w:sdtContent>
       <w:p>
         <w:pPr>
@@ -28482,7 +29013,7 @@
           <w:rPr>
             <w:noProof/>
           </w:rPr>
-          <w:t>6</w:t>
+          <w:t>12</w:t>
         </w:r>
         <w:r>
           <w:rPr>
@@ -29102,6 +29633,92 @@
     </w:lvl>
   </w:abstractNum>
   <w:abstractNum w:abstractNumId="6">
+    <w:nsid w:val="0F0851AB"/>
+    <w:multiLevelType w:val="hybridMultilevel"/>
+    <w:tmpl w:val="AAD8C024"/>
+    <w:lvl w:ilvl="0" w:tplc="0421000F">
+      <w:start w:val="1"/>
+      <w:numFmt w:val="decimal"/>
+      <w:lvlText w:val="%1."/>
+      <w:lvlJc w:val="left"/>
+      <w:pPr>
+        <w:ind w:left="720" w:hanging="360"/>
+      </w:pPr>
+    </w:lvl>
+    <w:lvl w:ilvl="1" w:tplc="04210019" w:tentative="1">
+      <w:start w:val="1"/>
+      <w:numFmt w:val="lowerLetter"/>
+      <w:lvlText w:val="%2."/>
+      <w:lvlJc w:val="left"/>
+      <w:pPr>
+        <w:ind w:left="1440" w:hanging="360"/>
+      </w:pPr>
+    </w:lvl>
+    <w:lvl w:ilvl="2" w:tplc="0421001B" w:tentative="1">
+      <w:start w:val="1"/>
+      <w:numFmt w:val="lowerRoman"/>
+      <w:lvlText w:val="%3."/>
+      <w:lvlJc w:val="right"/>
+      <w:pPr>
+        <w:ind w:left="2160" w:hanging="180"/>
+      </w:pPr>
+    </w:lvl>
+    <w:lvl w:ilvl="3" w:tplc="0421000F" w:tentative="1">
+      <w:start w:val="1"/>
+      <w:numFmt w:val="decimal"/>
+      <w:lvlText w:val="%4."/>
+      <w:lvlJc w:val="left"/>
+      <w:pPr>
+        <w:ind w:left="2880" w:hanging="360"/>
+      </w:pPr>
+    </w:lvl>
+    <w:lvl w:ilvl="4" w:tplc="04210019" w:tentative="1">
+      <w:start w:val="1"/>
+      <w:numFmt w:val="lowerLetter"/>
+      <w:lvlText w:val="%5."/>
+      <w:lvlJc w:val="left"/>
+      <w:pPr>
+        <w:ind w:left="3600" w:hanging="360"/>
+      </w:pPr>
+    </w:lvl>
+    <w:lvl w:ilvl="5" w:tplc="0421001B" w:tentative="1">
+      <w:start w:val="1"/>
+      <w:numFmt w:val="lowerRoman"/>
+      <w:lvlText w:val="%6."/>
+      <w:lvlJc w:val="right"/>
+      <w:pPr>
+        <w:ind w:left="4320" w:hanging="180"/>
+      </w:pPr>
+    </w:lvl>
+    <w:lvl w:ilvl="6" w:tplc="0421000F" w:tentative="1">
+      <w:start w:val="1"/>
+      <w:numFmt w:val="decimal"/>
+      <w:lvlText w:val="%7."/>
+      <w:lvlJc w:val="left"/>
+      <w:pPr>
+        <w:ind w:left="5040" w:hanging="360"/>
+      </w:pPr>
+    </w:lvl>
+    <w:lvl w:ilvl="7" w:tplc="04210019" w:tentative="1">
+      <w:start w:val="1"/>
+      <w:numFmt w:val="lowerLetter"/>
+      <w:lvlText w:val="%8."/>
+      <w:lvlJc w:val="left"/>
+      <w:pPr>
+        <w:ind w:left="5760" w:hanging="360"/>
+      </w:pPr>
+    </w:lvl>
+    <w:lvl w:ilvl="8" w:tplc="0421001B" w:tentative="1">
+      <w:start w:val="1"/>
+      <w:numFmt w:val="lowerRoman"/>
+      <w:lvlText w:val="%9."/>
+      <w:lvlJc w:val="right"/>
+      <w:pPr>
+        <w:ind w:left="6480" w:hanging="180"/>
+      </w:pPr>
+    </w:lvl>
+  </w:abstractNum>
+  <w:abstractNum w:abstractNumId="7">
     <w:nsid w:val="11EB29BE"/>
     <w:multiLevelType w:val="multilevel"/>
     <w:tmpl w:val="6D86378A"/>
@@ -29190,7 +29807,7 @@
       </w:pPr>
     </w:lvl>
   </w:abstractNum>
-  <w:abstractNum w:abstractNumId="7">
+  <w:abstractNum w:abstractNumId="8">
     <w:nsid w:val="128C4789"/>
     <w:multiLevelType w:val="hybridMultilevel"/>
     <w:tmpl w:val="2F985B54"/>
@@ -29303,7 +29920,7 @@
       </w:rPr>
     </w:lvl>
   </w:abstractNum>
-  <w:abstractNum w:abstractNumId="8">
+  <w:abstractNum w:abstractNumId="9">
     <w:nsid w:val="19BB5A89"/>
     <w:multiLevelType w:val="multilevel"/>
     <w:tmpl w:val="6D86378A"/>
@@ -29392,7 +30009,7 @@
       </w:pPr>
     </w:lvl>
   </w:abstractNum>
-  <w:abstractNum w:abstractNumId="9">
+  <w:abstractNum w:abstractNumId="10">
     <w:nsid w:val="19D8239C"/>
     <w:multiLevelType w:val="hybridMultilevel"/>
     <w:tmpl w:val="938628E2"/>
@@ -29484,7 +30101,7 @@
       </w:pPr>
     </w:lvl>
   </w:abstractNum>
-  <w:abstractNum w:abstractNumId="10">
+  <w:abstractNum w:abstractNumId="11">
     <w:nsid w:val="1AE85CD5"/>
     <w:multiLevelType w:val="hybridMultilevel"/>
     <w:tmpl w:val="AAD8C024"/>
@@ -29570,7 +30187,7 @@
       </w:pPr>
     </w:lvl>
   </w:abstractNum>
-  <w:abstractNum w:abstractNumId="11">
+  <w:abstractNum w:abstractNumId="12">
     <w:nsid w:val="1B663B69"/>
     <w:multiLevelType w:val="singleLevel"/>
     <w:tmpl w:val="04090001"/>
@@ -29590,7 +30207,7 @@
       </w:rPr>
     </w:lvl>
   </w:abstractNum>
-  <w:abstractNum w:abstractNumId="12">
+  <w:abstractNum w:abstractNumId="13">
     <w:nsid w:val="204C3852"/>
     <w:multiLevelType w:val="multilevel"/>
     <w:tmpl w:val="E38893FE"/>
@@ -29702,7 +30319,7 @@
       </w:pPr>
     </w:lvl>
   </w:abstractNum>
-  <w:abstractNum w:abstractNumId="13">
+  <w:abstractNum w:abstractNumId="14">
     <w:nsid w:val="221F3DBF"/>
     <w:multiLevelType w:val="singleLevel"/>
     <w:tmpl w:val="04090001"/>
@@ -29722,7 +30339,7 @@
       </w:rPr>
     </w:lvl>
   </w:abstractNum>
-  <w:abstractNum w:abstractNumId="14">
+  <w:abstractNum w:abstractNumId="15">
     <w:nsid w:val="233E478A"/>
     <w:multiLevelType w:val="multilevel"/>
     <w:tmpl w:val="0409001D"/>
@@ -29808,7 +30425,7 @@
       </w:pPr>
     </w:lvl>
   </w:abstractNum>
-  <w:abstractNum w:abstractNumId="15">
+  <w:abstractNum w:abstractNumId="16">
     <w:nsid w:val="2E024A80"/>
     <w:multiLevelType w:val="multilevel"/>
     <w:tmpl w:val="646AAFE8"/>
@@ -29948,7 +30565,7 @@
       </w:rPr>
     </w:lvl>
   </w:abstractNum>
-  <w:abstractNum w:abstractNumId="16">
+  <w:abstractNum w:abstractNumId="17">
     <w:nsid w:val="2F0476E6"/>
     <w:multiLevelType w:val="multilevel"/>
     <w:tmpl w:val="6D86378A"/>
@@ -30037,7 +30654,7 @@
       </w:pPr>
     </w:lvl>
   </w:abstractNum>
-  <w:abstractNum w:abstractNumId="17">
+  <w:abstractNum w:abstractNumId="18">
     <w:nsid w:val="308E6C3F"/>
     <w:multiLevelType w:val="multilevel"/>
     <w:tmpl w:val="6D86378A"/>
@@ -30126,7 +30743,7 @@
       </w:pPr>
     </w:lvl>
   </w:abstractNum>
-  <w:abstractNum w:abstractNumId="18">
+  <w:abstractNum w:abstractNumId="19">
     <w:nsid w:val="37197821"/>
     <w:multiLevelType w:val="multilevel"/>
     <w:tmpl w:val="6D86378A"/>
@@ -30215,7 +30832,7 @@
       </w:pPr>
     </w:lvl>
   </w:abstractNum>
-  <w:abstractNum w:abstractNumId="19">
+  <w:abstractNum w:abstractNumId="20">
     <w:nsid w:val="3A5C0E22"/>
     <w:multiLevelType w:val="hybridMultilevel"/>
     <w:tmpl w:val="B454ADAA"/>
@@ -30328,7 +30945,7 @@
       </w:rPr>
     </w:lvl>
   </w:abstractNum>
-  <w:abstractNum w:abstractNumId="20">
+  <w:abstractNum w:abstractNumId="21">
     <w:nsid w:val="4B320126"/>
     <w:multiLevelType w:val="hybridMultilevel"/>
     <w:tmpl w:val="AAD8C024"/>
@@ -30414,7 +31031,7 @@
       </w:pPr>
     </w:lvl>
   </w:abstractNum>
-  <w:abstractNum w:abstractNumId="21">
+  <w:abstractNum w:abstractNumId="22">
     <w:nsid w:val="4B804277"/>
     <w:multiLevelType w:val="hybridMultilevel"/>
     <w:tmpl w:val="0CB28AFA"/>
@@ -30500,7 +31117,7 @@
       </w:pPr>
     </w:lvl>
   </w:abstractNum>
-  <w:abstractNum w:abstractNumId="22">
+  <w:abstractNum w:abstractNumId="23">
     <w:nsid w:val="4BA126FB"/>
     <w:multiLevelType w:val="multilevel"/>
     <w:tmpl w:val="CD5E2534"/>
@@ -30614,7 +31231,7 @@
       </w:pPr>
     </w:lvl>
   </w:abstractNum>
-  <w:abstractNum w:abstractNumId="23">
+  <w:abstractNum w:abstractNumId="24">
     <w:nsid w:val="4DAB4DE3"/>
     <w:multiLevelType w:val="multilevel"/>
     <w:tmpl w:val="6F7684B6"/>
@@ -30755,7 +31372,7 @@
       </w:rPr>
     </w:lvl>
   </w:abstractNum>
-  <w:abstractNum w:abstractNumId="24">
+  <w:abstractNum w:abstractNumId="25">
     <w:nsid w:val="52177E59"/>
     <w:multiLevelType w:val="multilevel"/>
     <w:tmpl w:val="6D86378A"/>
@@ -30844,7 +31461,7 @@
       </w:pPr>
     </w:lvl>
   </w:abstractNum>
-  <w:abstractNum w:abstractNumId="25">
+  <w:abstractNum w:abstractNumId="26">
     <w:nsid w:val="54A8061A"/>
     <w:multiLevelType w:val="multilevel"/>
     <w:tmpl w:val="6D86378A"/>
@@ -30933,7 +31550,7 @@
       </w:pPr>
     </w:lvl>
   </w:abstractNum>
-  <w:abstractNum w:abstractNumId="26">
+  <w:abstractNum w:abstractNumId="27">
     <w:nsid w:val="5A553981"/>
     <w:multiLevelType w:val="hybridMultilevel"/>
     <w:tmpl w:val="A11C455A"/>
@@ -31046,7 +31663,7 @@
       </w:rPr>
     </w:lvl>
   </w:abstractNum>
-  <w:abstractNum w:abstractNumId="27">
+  <w:abstractNum w:abstractNumId="28">
     <w:nsid w:val="660C3023"/>
     <w:multiLevelType w:val="multilevel"/>
     <w:tmpl w:val="6D86378A"/>
@@ -31135,7 +31752,7 @@
       </w:pPr>
     </w:lvl>
   </w:abstractNum>
-  <w:abstractNum w:abstractNumId="28">
+  <w:abstractNum w:abstractNumId="29">
     <w:nsid w:val="6AB61DD8"/>
     <w:multiLevelType w:val="hybridMultilevel"/>
     <w:tmpl w:val="A31CE5B4"/>
@@ -31224,7 +31841,7 @@
       </w:pPr>
     </w:lvl>
   </w:abstractNum>
-  <w:abstractNum w:abstractNumId="29">
+  <w:abstractNum w:abstractNumId="30">
     <w:nsid w:val="6C7772C6"/>
     <w:multiLevelType w:val="multilevel"/>
     <w:tmpl w:val="6D86378A"/>
@@ -31313,7 +31930,7 @@
       </w:pPr>
     </w:lvl>
   </w:abstractNum>
-  <w:abstractNum w:abstractNumId="30">
+  <w:abstractNum w:abstractNumId="31">
     <w:nsid w:val="6DD12ABE"/>
     <w:multiLevelType w:val="multilevel"/>
     <w:tmpl w:val="6D86378A"/>
@@ -31402,7 +32019,7 @@
       </w:pPr>
     </w:lvl>
   </w:abstractNum>
-  <w:abstractNum w:abstractNumId="31">
+  <w:abstractNum w:abstractNumId="32">
     <w:nsid w:val="74D1486C"/>
     <w:multiLevelType w:val="hybridMultilevel"/>
     <w:tmpl w:val="17CC57A0"/>
@@ -31515,7 +32132,7 @@
       </w:rPr>
     </w:lvl>
   </w:abstractNum>
-  <w:abstractNum w:abstractNumId="32">
+  <w:abstractNum w:abstractNumId="33">
     <w:nsid w:val="78CA2973"/>
     <w:multiLevelType w:val="multilevel"/>
     <w:tmpl w:val="6D86378A"/>
@@ -31604,7 +32221,7 @@
       </w:pPr>
     </w:lvl>
   </w:abstractNum>
-  <w:abstractNum w:abstractNumId="33">
+  <w:abstractNum w:abstractNumId="34">
     <w:nsid w:val="79B72BEF"/>
     <w:multiLevelType w:val="hybridMultilevel"/>
     <w:tmpl w:val="6D86378A"/>
@@ -31697,25 +32314,25 @@
     <w:abstractNumId w:val="0"/>
   </w:num>
   <w:num w:numId="2">
-    <w:abstractNumId w:val="22"/>
+    <w:abstractNumId w:val="23"/>
   </w:num>
   <w:num w:numId="3">
-    <w:abstractNumId w:val="15"/>
+    <w:abstractNumId w:val="16"/>
   </w:num>
   <w:num w:numId="4">
+    <w:abstractNumId w:val="13"/>
+  </w:num>
+  <w:num w:numId="5">
+    <w:abstractNumId w:val="14"/>
+  </w:num>
+  <w:num w:numId="6">
     <w:abstractNumId w:val="12"/>
   </w:num>
-  <w:num w:numId="5">
-    <w:abstractNumId w:val="13"/>
-  </w:num>
-  <w:num w:numId="6">
-    <w:abstractNumId w:val="11"/>
-  </w:num>
   <w:num w:numId="7">
-    <w:abstractNumId w:val="19"/>
+    <w:abstractNumId w:val="20"/>
   </w:num>
   <w:num w:numId="8">
-    <w:abstractNumId w:val="9"/>
+    <w:abstractNumId w:val="10"/>
   </w:num>
   <w:num w:numId="9">
     <w:abstractNumId w:val="0"/>
@@ -31724,10 +32341,10 @@
     </w:lvlOverride>
   </w:num>
   <w:num w:numId="10">
-    <w:abstractNumId w:val="31"/>
+    <w:abstractNumId w:val="32"/>
   </w:num>
   <w:num w:numId="11">
-    <w:abstractNumId w:val="14"/>
+    <w:abstractNumId w:val="15"/>
   </w:num>
   <w:num w:numId="12">
     <w:abstractNumId w:val="5"/>
@@ -31793,7 +32410,7 @@
     </w:lvlOverride>
   </w:num>
   <w:num w:numId="15">
-    <w:abstractNumId w:val="26"/>
+    <w:abstractNumId w:val="27"/>
   </w:num>
   <w:num w:numId="16">
     <w:abstractNumId w:val="5"/>
@@ -31859,19 +32476,19 @@
     <w:abstractNumId w:val="1"/>
   </w:num>
   <w:num w:numId="19">
-    <w:abstractNumId w:val="23"/>
+    <w:abstractNumId w:val="24"/>
   </w:num>
   <w:num w:numId="20">
-    <w:abstractNumId w:val="7"/>
+    <w:abstractNumId w:val="8"/>
   </w:num>
   <w:num w:numId="21">
     <w:abstractNumId w:val="4"/>
   </w:num>
   <w:num w:numId="22">
-    <w:abstractNumId w:val="28"/>
+    <w:abstractNumId w:val="29"/>
   </w:num>
   <w:num w:numId="23">
-    <w:abstractNumId w:val="21"/>
+    <w:abstractNumId w:val="22"/>
   </w:num>
   <w:num w:numId="24">
     <w:abstractNumId w:val="0"/>
@@ -31883,37 +32500,37 @@
     <w:abstractNumId w:val="0"/>
   </w:num>
   <w:num w:numId="26">
-    <w:abstractNumId w:val="33"/>
+    <w:abstractNumId w:val="34"/>
   </w:num>
   <w:num w:numId="27">
     <w:abstractNumId w:val="3"/>
   </w:num>
   <w:num w:numId="28">
+    <w:abstractNumId w:val="31"/>
+  </w:num>
+  <w:num w:numId="29">
+    <w:abstractNumId w:val="25"/>
+  </w:num>
+  <w:num w:numId="30">
+    <w:abstractNumId w:val="28"/>
+  </w:num>
+  <w:num w:numId="31">
     <w:abstractNumId w:val="30"/>
   </w:num>
-  <w:num w:numId="29">
-    <w:abstractNumId w:val="24"/>
-  </w:num>
-  <w:num w:numId="30">
-    <w:abstractNumId w:val="27"/>
-  </w:num>
-  <w:num w:numId="31">
-    <w:abstractNumId w:val="29"/>
-  </w:num>
   <w:num w:numId="32">
-    <w:abstractNumId w:val="32"/>
+    <w:abstractNumId w:val="33"/>
   </w:num>
   <w:num w:numId="33">
-    <w:abstractNumId w:val="6"/>
+    <w:abstractNumId w:val="7"/>
   </w:num>
   <w:num w:numId="34">
-    <w:abstractNumId w:val="17"/>
+    <w:abstractNumId w:val="18"/>
   </w:num>
   <w:num w:numId="35">
     <w:abstractNumId w:val="2"/>
   </w:num>
   <w:num w:numId="36">
-    <w:abstractNumId w:val="8"/>
+    <w:abstractNumId w:val="9"/>
   </w:num>
   <w:num w:numId="37">
     <w:abstractNumId w:val="0"/>
@@ -31922,19 +32539,19 @@
     </w:lvlOverride>
   </w:num>
   <w:num w:numId="38">
-    <w:abstractNumId w:val="18"/>
+    <w:abstractNumId w:val="19"/>
   </w:num>
   <w:num w:numId="39">
-    <w:abstractNumId w:val="16"/>
+    <w:abstractNumId w:val="17"/>
   </w:num>
   <w:num w:numId="40">
-    <w:abstractNumId w:val="25"/>
+    <w:abstractNumId w:val="26"/>
   </w:num>
   <w:num w:numId="41">
-    <w:abstractNumId w:val="20"/>
+    <w:abstractNumId w:val="21"/>
   </w:num>
   <w:num w:numId="42">
-    <w:abstractNumId w:val="10"/>
+    <w:abstractNumId w:val="11"/>
   </w:num>
   <w:num w:numId="43">
     <w:abstractNumId w:val="5"/>
@@ -31965,6 +32582,9 @@
     <w:lvlOverride w:ilvl="8">
       <w:startOverride w:val="1"/>
     </w:lvlOverride>
+  </w:num>
+  <w:num w:numId="44">
+    <w:abstractNumId w:val="6"/>
   </w:num>
   <w:numIdMacAtCleanup w:val="6"/>
 </w:numbering>
@@ -33261,7 +33881,7 @@
 </file>
 
 <file path=customXml/itemProps1.xml><?xml version="1.0" encoding="utf-8"?>
-<ds:datastoreItem xmlns:ds="http://schemas.openxmlformats.org/officeDocument/2006/customXml" ds:itemID="{59ED5B66-95F0-45F1-96A8-902C45D5167B}">
+<ds:datastoreItem xmlns:ds="http://schemas.openxmlformats.org/officeDocument/2006/customXml" ds:itemID="{ABAE3E53-FFB4-491F-A93B-81DC7FBACBAB}">
   <ds:schemaRefs>
     <ds:schemaRef ds:uri="http://schemas.openxmlformats.org/officeDocument/2006/bibliography"/>
   </ds:schemaRefs>

</xml_diff>

<commit_message>
bab 2 hampir selesai
</commit_message>
<xml_diff>
--- a/TA-13513024-Luqman.docx
+++ b/TA-13513024-Luqman.docx
@@ -14780,23 +14780,637 @@
     </w:p>
     <w:p>
       <w:pPr>
+        <w:pStyle w:val="Heading3"/>
+        <w:rPr>
+          <w:i/>
+          <w:iCs/>
+        </w:rPr>
+      </w:pPr>
+      <w:r>
+        <w:rPr>
+          <w:i/>
+          <w:iCs/>
+        </w:rPr>
+        <w:t>Auth0</w:t>
+      </w:r>
+    </w:p>
+    <w:p>
+      <w:pPr>
+        <w:ind w:firstLine="720"/>
+        <w:rPr>
+          <w:lang w:val="en-GB"/>
+        </w:rPr>
+      </w:pPr>
+      <w:r>
+        <w:rPr>
+          <w:lang w:val="en-GB"/>
+        </w:rPr>
+        <w:t xml:space="preserve">Auth0 adalah </w:t>
+      </w:r>
+      <w:r>
+        <w:rPr>
+          <w:lang w:val="en-GB"/>
+        </w:rPr>
+        <w:t xml:space="preserve">layanan </w:t>
+      </w:r>
+      <w:r>
+        <w:rPr>
+          <w:lang w:val="en-GB"/>
+        </w:rPr>
+        <w:t>P</w:t>
+      </w:r>
+      <w:r>
+        <w:rPr>
+          <w:lang w:val="en-GB"/>
+        </w:rPr>
+        <w:t xml:space="preserve">latform </w:t>
+      </w:r>
+      <w:r>
+        <w:rPr>
+          <w:lang w:val="en-GB"/>
+        </w:rPr>
+        <w:t>as a S</w:t>
+      </w:r>
+      <w:r>
+        <w:rPr>
+          <w:lang w:val="en-GB"/>
+        </w:rPr>
+        <w:t xml:space="preserve">ervice </w:t>
+      </w:r>
+      <w:r>
+        <w:rPr>
+          <w:lang w:val="en-GB"/>
+        </w:rPr>
+        <w:t xml:space="preserve">(PaaS) </w:t>
+      </w:r>
+      <w:r>
+        <w:rPr>
+          <w:lang w:val="en-GB"/>
+        </w:rPr>
+        <w:t xml:space="preserve">yang </w:t>
+      </w:r>
+      <w:r>
+        <w:rPr>
+          <w:lang w:val="en-GB"/>
+        </w:rPr>
+        <w:t xml:space="preserve">menyediakan single </w:t>
+      </w:r>
+      <w:r>
+        <w:rPr>
+          <w:lang w:val="en-GB"/>
+        </w:rPr>
+        <w:t>sign</w:t>
+      </w:r>
+      <w:r>
+        <w:rPr>
+          <w:lang w:val="en-GB"/>
+        </w:rPr>
+        <w:t>-on</w:t>
+      </w:r>
+      <w:r>
+        <w:rPr>
+          <w:lang w:val="en-GB"/>
+        </w:rPr>
+        <w:t xml:space="preserve"> yang memudahkan</w:t>
+      </w:r>
+      <w:r>
+        <w:rPr>
+          <w:lang w:val="en-GB"/>
+        </w:rPr>
+        <w:t xml:space="preserve"> developer untuk memungkinkan developer menambahkan SSO pada aplikasinya secara mudah</w:t>
+      </w:r>
+      <w:r>
+        <w:rPr>
+          <w:lang w:val="en-GB"/>
+        </w:rPr>
+        <w:t xml:space="preserve"> tanpa memperdulikan bahasa, teknologi, dan protokol yang digunakan dalam autentikasi</w:t>
+      </w:r>
+      <w:r>
+        <w:rPr>
+          <w:lang w:val="en-GB"/>
+        </w:rPr>
+        <w:t xml:space="preserve">. </w:t>
+      </w:r>
+      <w:r>
+        <w:rPr>
+          <w:lang w:val="en-GB"/>
+        </w:rPr>
+        <w:t xml:space="preserve">Sebagai PaaS, Auth0 menyediakan platform single sign-on secara keseluruhan termasuk dashboard, </w:t>
+      </w:r>
+      <w:r>
+        <w:rPr>
+          <w:lang w:val="en-GB"/>
+        </w:rPr>
+        <w:lastRenderedPageBreak/>
+        <w:t xml:space="preserve">media penyimpanan data user, dan </w:t>
+      </w:r>
+      <w:r>
+        <w:rPr>
+          <w:lang w:val="en-GB"/>
+        </w:rPr>
+        <w:t xml:space="preserve">halaman login </w:t>
+      </w:r>
+      <w:r>
+        <w:rPr>
+          <w:lang w:val="en-GB"/>
+        </w:rPr>
+        <w:t xml:space="preserve">untuk </w:t>
+      </w:r>
+      <w:r>
+        <w:rPr>
+          <w:lang w:val="en-GB"/>
+        </w:rPr>
+        <w:t>single sign-on</w:t>
+      </w:r>
+      <w:r>
+        <w:rPr>
+          <w:lang w:val="en-GB"/>
+        </w:rPr>
+        <w:t>.</w:t>
+      </w:r>
+      <w:r>
+        <w:rPr>
+          <w:lang w:val="en-GB"/>
+        </w:rPr>
+        <w:t xml:space="preserve"> </w:t>
+      </w:r>
+      <w:r>
+        <w:rPr>
+          <w:lang w:val="en-GB"/>
+        </w:rPr>
+        <w:t xml:space="preserve">Auth0 dikembangkan oleh Auth0 </w:t>
+      </w:r>
+      <w:r>
+        <w:rPr>
+          <w:lang w:val="en-GB"/>
+        </w:rPr>
+        <w:t xml:space="preserve">Inc </w:t>
+      </w:r>
+      <w:r>
+        <w:rPr>
+          <w:lang w:val="en-GB"/>
+        </w:rPr>
+        <w:t xml:space="preserve">sebuah perusahan </w:t>
+      </w:r>
+      <w:r>
+        <w:rPr>
+          <w:lang w:val="en-GB"/>
+        </w:rPr>
+        <w:t>yang berpusat di Seattle, Amerika Serikat.</w:t>
+      </w:r>
+      <w:r>
+        <w:rPr>
+          <w:lang w:val="en-GB"/>
+        </w:rPr>
+        <w:t xml:space="preserve"> </w:t>
+      </w:r>
+      <w:r>
+        <w:rPr>
+          <w:lang w:val="en-GB"/>
+        </w:rPr>
+        <w:t xml:space="preserve">Alamat website Auth0 adalah </w:t>
+      </w:r>
+      <w:hyperlink r:id="rId15" w:history="1">
+        <w:r>
+          <w:rPr>
+            <w:rStyle w:val="Hyperlink"/>
+            <w:lang w:val="en-GB"/>
+          </w:rPr>
+          <w:t>https://auth0.com</w:t>
+        </w:r>
+      </w:hyperlink>
+      <w:r>
+        <w:rPr>
+          <w:lang w:val="en-GB"/>
+        </w:rPr>
+        <w:t>.</w:t>
+      </w:r>
+      <w:r>
+        <w:rPr>
+          <w:lang w:val="en-GB"/>
+        </w:rPr>
+        <w:t xml:space="preserve"> Sementara alamat website untuk </w:t>
+      </w:r>
+      <w:r>
+        <w:rPr>
+          <w:lang w:val="en-GB"/>
+        </w:rPr>
+        <w:t xml:space="preserve">manajemen </w:t>
+      </w:r>
+      <w:r>
+        <w:rPr>
+          <w:lang w:val="en-GB"/>
+        </w:rPr>
+        <w:t xml:space="preserve">dashboard Auth0 </w:t>
+      </w:r>
+      <w:r>
+        <w:rPr>
+          <w:lang w:val="en-GB"/>
+        </w:rPr>
+        <w:t xml:space="preserve">adalah </w:t>
+      </w:r>
+      <w:hyperlink r:id="rId16" w:history="1">
+        <w:r>
+          <w:rPr>
+            <w:rStyle w:val="Hyperlink"/>
+            <w:lang w:val="en-GB"/>
+          </w:rPr>
+          <w:t>https://manage.auth0.com</w:t>
+        </w:r>
+      </w:hyperlink>
+    </w:p>
+    <w:p>
+      <w:pPr>
+        <w:ind w:firstLine="720"/>
+        <w:rPr>
+          <w:lang w:val="en-GB"/>
+        </w:rPr>
+      </w:pPr>
+      <w:r>
+        <w:rPr>
+          <w:lang w:val="en-GB"/>
+        </w:rPr>
+        <w:t xml:space="preserve">Auth0 dapat digunakan </w:t>
+      </w:r>
+      <w:r>
+        <w:rPr>
+          <w:lang w:val="en-GB"/>
+        </w:rPr>
+        <w:t>tanpa memerdulikan baha</w:t>
+      </w:r>
+      <w:r>
+        <w:rPr>
+          <w:lang w:val="en-GB"/>
+        </w:rPr>
+        <w:t>sa apa yang digunakan aplikasi service provider. Sejauh ini, banyak stack teknologi yang didukung Auth0 baik regular web application (server-side authentication) seperti Go, Java, Ruby on Rails</w:t>
+      </w:r>
+      <w:r>
+        <w:rPr>
+          <w:lang w:val="en-GB"/>
+        </w:rPr>
+        <w:t>, dan seterusnya</w:t>
+      </w:r>
+      <w:r>
+        <w:rPr>
+          <w:lang w:val="en-GB"/>
+        </w:rPr>
+        <w:t>, single-page application (client-side authentication) seperti NodeJS, AngularJS, dan JQuery</w:t>
+      </w:r>
+      <w:r>
+        <w:rPr>
+          <w:lang w:val="en-GB"/>
+        </w:rPr>
+        <w:t>, maupun mobile application (iOS dan Android)</w:t>
+      </w:r>
+      <w:r>
+        <w:rPr>
+          <w:lang w:val="en-GB"/>
+        </w:rPr>
+        <w:t xml:space="preserve"> (Pace, 2015)</w:t>
+      </w:r>
+      <w:r>
+        <w:rPr>
+          <w:lang w:val="en-GB"/>
+        </w:rPr>
+        <w:t>.</w:t>
+      </w:r>
+      <w:r>
+        <w:rPr>
+          <w:lang w:val="en-GB"/>
+        </w:rPr>
+        <w:t xml:space="preserve"> Masing-masing</w:t>
+      </w:r>
+      <w:r>
+        <w:rPr>
+          <w:lang w:val="en-GB"/>
+        </w:rPr>
+        <w:t xml:space="preserve"> jenis</w:t>
+      </w:r>
+      <w:r>
+        <w:rPr>
+          <w:lang w:val="en-GB"/>
+        </w:rPr>
+        <w:t xml:space="preserve"> client </w:t>
+      </w:r>
+      <w:r>
+        <w:rPr>
+          <w:lang w:val="en-GB"/>
+        </w:rPr>
+        <w:t xml:space="preserve">server-side, client-side, dan mobile </w:t>
+      </w:r>
+      <w:r>
+        <w:rPr>
+          <w:lang w:val="en-GB"/>
+        </w:rPr>
+        <w:t>memiliki alu</w:t>
+      </w:r>
+      <w:r>
+        <w:rPr>
+          <w:lang w:val="en-GB"/>
+        </w:rPr>
+        <w:t>r autentikasi yang berbeda-beda. Auth0 mendukung lebih dari 65 SDK (Software Development Kit) yang dapat digunakan developer untuk mengintegrasikan aplikasinya dengan single sign-on Auth0.</w:t>
+      </w:r>
+      <w:r>
+        <w:rPr>
+          <w:lang w:val="en-GB"/>
+        </w:rPr>
+        <w:t xml:space="preserve"> </w:t>
+      </w:r>
+      <w:r>
+        <w:rPr>
+          <w:lang w:val="en-GB"/>
+        </w:rPr>
+        <w:t xml:space="preserve">Auth0 juga mendukung protokol SAML, OpenID, dan integrasi dengan banyak penyedia single sign-on (provider) seperti Slack, Dropbox, Yahoo. Selain itu, dokumentasi Auth0 sangat mudah dimengerti dan diaplikasikan karena banyak tersedia sample application yang benar-benar dapat dijalankan. Dengan </w:t>
+      </w:r>
+      <w:r>
+        <w:rPr>
+          <w:lang w:val="en-GB"/>
+        </w:rPr>
+        <w:t>demikian, Auth0 berkembang dengan sangat pesat, saat ini memiliki 2000+ enterprise customer, 42 juta lebih login dalam satu hari.</w:t>
+      </w:r>
+      <w:r>
+        <w:rPr>
+          <w:lang w:val="en-GB"/>
+        </w:rPr>
+        <w:t xml:space="preserve"> Cara</w:t>
+      </w:r>
+      <w:r>
+        <w:rPr>
+          <w:lang w:val="en-GB"/>
+        </w:rPr>
+        <w:t xml:space="preserve"> kerja Auth0</w:t>
+      </w:r>
+      <w:r>
+        <w:rPr>
+          <w:lang w:val="en-GB"/>
+        </w:rPr>
+        <w:t xml:space="preserve"> dapat dilihat pada Gambar II.x di bawah</w:t>
+      </w:r>
+      <w:bookmarkStart w:id="28" w:name="_GoBack"/>
+      <w:bookmarkEnd w:id="28"/>
+      <w:r>
+        <w:rPr>
+          <w:lang w:val="en-GB"/>
+        </w:rPr>
+        <w:t>.</w:t>
+      </w:r>
+    </w:p>
+    <w:p>
+      <w:pPr>
+        <w:ind w:firstLine="720"/>
+        <w:rPr>
+          <w:lang w:val="en-GB"/>
+        </w:rPr>
+      </w:pPr>
+    </w:p>
+    <w:p>
+      <w:pPr>
+        <w:pStyle w:val="Heading3"/>
+        <w:rPr>
+          <w:i/>
+          <w:iCs/>
+        </w:rPr>
+      </w:pPr>
+      <w:r>
+        <w:t>WSO2</w:t>
+      </w:r>
+      <w:r>
+        <w:rPr>
+          <w:i/>
+          <w:iCs/>
+        </w:rPr>
+        <w:t xml:space="preserve"> Identity Provider</w:t>
+      </w:r>
+    </w:p>
+    <w:p>
+      <w:pPr>
+        <w:rPr>
+          <w:lang w:val="en-GB"/>
+        </w:rPr>
+      </w:pPr>
+    </w:p>
+    <w:p>
+      <w:pPr>
+        <w:pStyle w:val="Heading3"/>
+        <w:rPr>
+          <w:i/>
+          <w:iCs/>
+        </w:rPr>
+      </w:pPr>
+      <w:r>
+        <w:rPr>
+          <w:i/>
+          <w:iCs/>
+        </w:rPr>
+        <w:t>Central Authentication Service (CAS)</w:t>
+      </w:r>
+    </w:p>
+    <w:p>
+      <w:pPr>
+        <w:ind w:firstLine="720"/>
+        <w:rPr>
+          <w:lang w:val="en-GB"/>
+        </w:rPr>
+      </w:pPr>
+      <w:r>
+        <w:rPr>
+          <w:lang w:val="en-GB"/>
+        </w:rPr>
+        <w:t xml:space="preserve">Central Authentication Service merupakan web single sign-on yang dibuat oleh </w:t>
+      </w:r>
+      <w:r>
+        <w:rPr>
+          <w:lang w:val="en-GB"/>
+        </w:rPr>
+        <w:t>Apereo. Pada mulanya, Central Authentication Service hanyalah sebuah protokol</w:t>
+      </w:r>
+      <w:r>
+        <w:rPr>
+          <w:lang w:val="en-GB"/>
+        </w:rPr>
+        <w:t xml:space="preserve"> single sign-on yang dibuat oleh </w:t>
+      </w:r>
+      <w:r>
+        <w:rPr>
+          <w:lang w:val="en-GB"/>
+        </w:rPr>
+        <w:t xml:space="preserve">Yale University. Kemudian, Central Authentication Service diimplementasikan dengan platform Java dan mendukung </w:t>
+      </w:r>
+      <w:r>
+        <w:rPr>
+          <w:lang w:val="en-GB"/>
+        </w:rPr>
+        <w:lastRenderedPageBreak/>
+        <w:t>library dari client untuk Java, PHP, Perl, dan lainnya sehingga CAS menjadi sebuah penyedia web single sign-on.</w:t>
+      </w:r>
+    </w:p>
+    <w:p>
+      <w:pPr>
+        <w:ind w:firstLine="720"/>
+        <w:rPr>
+          <w:lang w:val="en-GB"/>
+        </w:rPr>
+      </w:pPr>
+      <w:r>
+        <w:rPr>
+          <w:lang w:val="en-GB"/>
+        </w:rPr>
+        <w:t>Cara kerja protokol autentikasi CAS hampir mirip dengan cara kerja protokol Kerberos. Kemiripan protokol autentikasi dikarenakan CAS menggunakan Kerberos sebagai model alam pembuatan mekanisme autentikasi. Cara kerja protokol CAS dapat dilihat pada Gambar II.x.</w:t>
+      </w:r>
+    </w:p>
+    <w:p>
+      <w:pPr>
+        <w:keepNext/>
+        <w:jc w:val="center"/>
+      </w:pPr>
+      <w:r>
+        <w:rPr>
+          <w:noProof/>
+          <w:lang w:eastAsia="zh-CN"/>
+        </w:rPr>
+        <w:drawing>
+          <wp:inline distT="0" distB="0" distL="0" distR="0" wp14:anchorId="7C3C4703" wp14:editId="2F7D41AA">
+            <wp:extent cx="4010025" cy="2028825"/>
+            <wp:effectExtent l="0" t="0" r="0" b="0"/>
+            <wp:docPr id="4" name="Picture 4" descr="D:\My Documents\Informatika ITB Sem. 8\Tugas Akhir II\gambar\CAS.png"/>
+            <wp:cNvGraphicFramePr>
+              <a:graphicFrameLocks xmlns:a="http://schemas.openxmlformats.org/drawingml/2006/main" noChangeAspect="1"/>
+            </wp:cNvGraphicFramePr>
+            <a:graphic xmlns:a="http://schemas.openxmlformats.org/drawingml/2006/main">
+              <a:graphicData uri="http://schemas.openxmlformats.org/drawingml/2006/picture">
+                <pic:pic xmlns:pic="http://schemas.openxmlformats.org/drawingml/2006/picture">
+                  <pic:nvPicPr>
+                    <pic:cNvPr id="0" name="Picture 1" descr="D:\My Documents\Informatika ITB Sem. 8\Tugas Akhir II\gambar\CAS.png"/>
+                    <pic:cNvPicPr>
+                      <a:picLocks noChangeAspect="1" noChangeArrowheads="1"/>
+                    </pic:cNvPicPr>
+                  </pic:nvPicPr>
+                  <pic:blipFill>
+                    <a:blip r:embed="rId17">
+                      <a:extLst>
+                        <a:ext uri="{28A0092B-C50C-407E-A947-70E740481C1C}">
+                          <a14:useLocalDpi xmlns:a14="http://schemas.microsoft.com/office/drawing/2010/main" val="0"/>
+                        </a:ext>
+                      </a:extLst>
+                    </a:blip>
+                    <a:srcRect/>
+                    <a:stretch>
+                      <a:fillRect/>
+                    </a:stretch>
+                  </pic:blipFill>
+                  <pic:spPr bwMode="auto">
+                    <a:xfrm>
+                      <a:off x="0" y="0"/>
+                      <a:ext cx="4010025" cy="2028825"/>
+                    </a:xfrm>
+                    <a:prstGeom prst="rect">
+                      <a:avLst/>
+                    </a:prstGeom>
+                    <a:noFill/>
+                    <a:ln>
+                      <a:noFill/>
+                    </a:ln>
+                  </pic:spPr>
+                </pic:pic>
+              </a:graphicData>
+            </a:graphic>
+          </wp:inline>
+        </w:drawing>
+      </w:r>
+    </w:p>
+    <w:p>
+      <w:pPr>
+        <w:pStyle w:val="Caption"/>
+        <w:jc w:val="center"/>
+      </w:pPr>
+      <w:r>
+        <w:t xml:space="preserve">Gambar </w:t>
+      </w:r>
+      <w:r>
+        <w:fldChar w:fldCharType="begin"/>
+      </w:r>
+      <w:r>
+        <w:instrText xml:space="preserve"> STYLEREF 1 \s </w:instrText>
+      </w:r>
+      <w:r>
+        <w:fldChar w:fldCharType="separate"/>
+      </w:r>
+      <w:r>
+        <w:rPr>
+          <w:noProof/>
+          <w:cs/>
+        </w:rPr>
+        <w:t>‎</w:t>
+      </w:r>
+      <w:r>
+        <w:rPr>
+          <w:noProof/>
+        </w:rPr>
+        <w:t>II</w:t>
+      </w:r>
+      <w:r>
+        <w:fldChar w:fldCharType="end"/>
+      </w:r>
+      <w:r>
+        <w:t>.</w:t>
+      </w:r>
+      <w:r>
+        <w:fldChar w:fldCharType="begin"/>
+      </w:r>
+      <w:r>
+        <w:instrText xml:space="preserve"> SEQ Gambar \* ARABIC \s 1 </w:instrText>
+      </w:r>
+      <w:r>
+        <w:fldChar w:fldCharType="separate"/>
+      </w:r>
+      <w:r>
+        <w:rPr>
+          <w:noProof/>
+        </w:rPr>
+        <w:t>3</w:t>
+      </w:r>
+      <w:r>
+        <w:fldChar w:fldCharType="end"/>
+      </w:r>
+      <w:r>
+        <w:rPr>
+          <w:noProof/>
+        </w:rPr>
+        <w:t xml:space="preserve"> </w:t>
+      </w:r>
+      <w:r>
+        <w:rPr>
+          <w:noProof/>
+          <w:lang w:val="en-US"/>
+        </w:rPr>
+        <w:t>Mekanisme Kerja CAS</w:t>
+      </w:r>
+    </w:p>
+    <w:p>
+      <w:pPr>
+        <w:ind w:firstLine="567"/>
+        <w:rPr>
+          <w:lang w:val="en-GB"/>
+        </w:rPr>
+      </w:pPr>
+      <w:r>
+        <w:rPr>
+          <w:lang w:val="en-GB"/>
+        </w:rPr>
+        <w:t>Cara kerja protokol CAS adalah sebagai berikut (Jasig, 2009)</w:t>
+      </w:r>
+    </w:p>
+    <w:p>
+      <w:pPr>
         <w:pStyle w:val="ListParagraph"/>
         <w:numPr>
           <w:ilvl w:val="0"/>
-          <w:numId w:val="45"/>
+          <w:numId w:val="47"/>
         </w:numPr>
-      </w:pPr>
-      <w:r>
-        <w:t xml:space="preserve">OneLogin </w:t>
-      </w:r>
-      <w:r>
-        <w:t xml:space="preserve">dengan produknya OneLogin </w:t>
-      </w:r>
-      <w:r>
-        <w:t>SAML</w:t>
-      </w:r>
-      <w:r>
-        <w:t>.</w:t>
+        <w:ind w:left="567" w:hanging="567"/>
+      </w:pPr>
+      <w:r>
+        <w:t>Pengguna mengakses sebuah aplikasi web atau service provider.</w:t>
       </w:r>
     </w:p>
     <w:p>
@@ -14804,11 +15418,101 @@
         <w:pStyle w:val="ListParagraph"/>
         <w:numPr>
           <w:ilvl w:val="0"/>
-          <w:numId w:val="45"/>
+          <w:numId w:val="47"/>
         </w:numPr>
-      </w:pPr>
-      <w:r>
-        <w:t>OpenID Foundation dengan produknya OpenID Connect.</w:t>
+        <w:ind w:left="567" w:hanging="567"/>
+      </w:pPr>
+      <w:r>
+        <w:t>Pengguna tersebut akan di-redirect ke CAS login URL melalui koneksi HTTPS. Nama aplikasi web atau service provider diberikan sebagai parameter dari request.</w:t>
+      </w:r>
+    </w:p>
+    <w:p>
+      <w:pPr>
+        <w:pStyle w:val="ListParagraph"/>
+        <w:numPr>
+          <w:ilvl w:val="0"/>
+          <w:numId w:val="47"/>
+        </w:numPr>
+        <w:ind w:left="567" w:hanging="567"/>
+      </w:pPr>
+      <w:r>
+        <w:t>Pengguna memasukkan ID, yang dapat berupa username, dan password. Kemudian, CAS server melakukan autentikasi terhadap pengguna. Jika autentikasi gagal, aplikasi web tidak akan bisa diakses dan pengguna akan diminta untuk mengisikan ID dan password yang benar.</w:t>
+      </w:r>
+    </w:p>
+    <w:p>
+      <w:pPr>
+        <w:pStyle w:val="ListParagraph"/>
+        <w:numPr>
+          <w:ilvl w:val="0"/>
+          <w:numId w:val="47"/>
+        </w:numPr>
+        <w:ind w:left="567" w:hanging="567"/>
+      </w:pPr>
+      <w:r>
+        <w:t>Jika autentikasi berhasil, CAS server mengarahkan pengguna ke aplikasi web yang diinginkan dan menambahkan ticket pada parameter URL. CAS server membuat sebuah cookie yang disebut ticket granting cookie (TGC). Ticket granting cookie akan digunakan untuk menandakan bahwa pengguna berhasil diautentikasi. Untuk selanjutnya, ticket granting cookie dapat digunakan untuk melakukan autentikasi secara otomatis.</w:t>
+      </w:r>
+    </w:p>
+    <w:p>
+      <w:pPr>
+        <w:pStyle w:val="ListParagraph"/>
+        <w:numPr>
+          <w:ilvl w:val="0"/>
+          <w:numId w:val="47"/>
+        </w:numPr>
+        <w:ind w:left="567" w:hanging="567"/>
+      </w:pPr>
+      <w:r>
+        <w:lastRenderedPageBreak/>
+        <w:t>Aplikasi web atau service provider akan melakukan validasi keabsahan dari ticket dan kepemilikan ticket oleh pengguna yang sah. CAS ServerValidate yang disediakan oleh CAS server dapat digunakan untuk memvalidasi ticket.</w:t>
+      </w:r>
+    </w:p>
+    <w:p>
+      <w:pPr>
+        <w:pStyle w:val="ListParagraph"/>
+        <w:numPr>
+          <w:ilvl w:val="0"/>
+          <w:numId w:val="47"/>
+        </w:numPr>
+        <w:ind w:left="567" w:hanging="567"/>
+      </w:pPr>
+      <w:r>
+        <w:t>Aplikasi web dan CAS server akan berkomunikasi melalui HTTPS dan ticket dan nama aplikasi akan dijadikan sebagai parameter. CAS server melakukan pengecekan bahwa ticket tersebut sah. Jika validasi berhasil, CAS server akan memberikan ID pengguna pada aplikasi.</w:t>
+      </w:r>
+    </w:p>
+    <w:p>
+      <w:pPr>
+        <w:pStyle w:val="ListParagraph"/>
+        <w:ind w:left="567"/>
+      </w:pPr>
+    </w:p>
+    <w:p>
+      <w:pPr>
+        <w:pStyle w:val="ListParagraph"/>
+        <w:ind w:left="0" w:firstLine="567"/>
+      </w:pPr>
+      <w:r>
+        <w:t>Central Authentication Service terdiri dari dua komponen yaitu CAS server dan CAS client. CAS server menangani web single sign-on untuk aplikasi web. CAS server merupakan sebuah aplikasi web dengan platform Java.</w:t>
+      </w:r>
+    </w:p>
+    <w:p>
+      <w:pPr>
+        <w:pStyle w:val="ListParagraph"/>
+        <w:ind w:left="0" w:firstLine="567"/>
+      </w:pPr>
+      <w:r>
+        <w:t>CAS client akan membantu aplikasi web untuk menangani modul web single sign-on dari CAS server. CAS client akan dijadikan sebagai modul dari aplikasi web yang ingin mengunakan web single sign-on. CAS client harus disesuaikan dengan platform atau framework dari aplikasi web. CAS client juga dapat dikonfigurasi atau diimplementasi ulang jika memang diperlukan untuk memberikan dukungan web single sign-on pada aplikasi web.</w:t>
+      </w:r>
+    </w:p>
+    <w:p>
+      <w:pPr>
+        <w:pStyle w:val="ListParagraph"/>
+        <w:ind w:left="0" w:firstLine="567"/>
+      </w:pPr>
+      <w:r>
+        <w:t>Keunggulan dari CAS adalah CAS menyediakan banyak metode autentikasi yang dapat digunakan dengan aplikasi atau komponen lain. Contoh komponen yang digunakan CAS adalah active directory, LDAP, DBMS, X.509, SPNEGO, Legacy, dan lain-lain (Jasig, 2009). Metode autentikasi terse</w:t>
+      </w:r>
+      <w:r>
+        <w:t>but dapat dikonfigurasi pada CAS server.</w:t>
       </w:r>
     </w:p>
     <w:p>
@@ -14824,120 +15528,6 @@
           <w:i/>
           <w:iCs/>
         </w:rPr>
-        <w:t>Auth0</w:t>
-      </w:r>
-    </w:p>
-    <w:p>
-      <w:pPr>
-        <w:pStyle w:val="Heading3"/>
-        <w:rPr>
-          <w:i/>
-          <w:iCs/>
-        </w:rPr>
-      </w:pPr>
-      <w:r>
-        <w:t>WSO2</w:t>
-      </w:r>
-      <w:r>
-        <w:rPr>
-          <w:i/>
-          <w:iCs/>
-        </w:rPr>
-        <w:t xml:space="preserve"> Identity Provider</w:t>
-      </w:r>
-    </w:p>
-    <w:p>
-      <w:pPr>
-        <w:rPr>
-          <w:lang w:val="en-GB"/>
-        </w:rPr>
-      </w:pPr>
-    </w:p>
-    <w:p>
-      <w:pPr>
-        <w:pStyle w:val="Heading3"/>
-        <w:rPr>
-          <w:i/>
-          <w:iCs/>
-        </w:rPr>
-      </w:pPr>
-      <w:r>
-        <w:rPr>
-          <w:i/>
-          <w:iCs/>
-        </w:rPr>
-        <w:lastRenderedPageBreak/>
-        <w:t>Central Authentication Service (CAS)</w:t>
-      </w:r>
-    </w:p>
-    <w:p>
-      <w:pPr>
-        <w:ind w:firstLine="720"/>
-        <w:rPr>
-          <w:lang w:val="en-GB"/>
-        </w:rPr>
-      </w:pPr>
-      <w:r>
-        <w:rPr>
-          <w:lang w:val="en-GB"/>
-        </w:rPr>
-        <w:t xml:space="preserve">Central Authentication Service merupakan web single sign-on yang dibuat oleh </w:t>
-      </w:r>
-      <w:r>
-        <w:rPr>
-          <w:lang w:val="en-GB"/>
-        </w:rPr>
-        <w:t>Apereo. Pada mulanya, Central Authentication Service hanyalah sebuah protokol</w:t>
-      </w:r>
-      <w:r>
-        <w:rPr>
-          <w:lang w:val="en-GB"/>
-        </w:rPr>
-        <w:t xml:space="preserve"> single sign-on yang dibuat oleh </w:t>
-      </w:r>
-      <w:r>
-        <w:rPr>
-          <w:lang w:val="en-GB"/>
-        </w:rPr>
-        <w:t>Yale University. Kemudian, Central Authentication Service diimplementasikan dengan platform Java dan mendukung library dari client untuk Java, PHP, Perl, dan lainnya sehingga CAS menjadi sebuah penyedia web single sign-on.</w:t>
-      </w:r>
-    </w:p>
-    <w:p>
-      <w:pPr>
-        <w:ind w:firstLine="720"/>
-        <w:rPr>
-          <w:lang w:val="en-GB"/>
-        </w:rPr>
-      </w:pPr>
-      <w:bookmarkStart w:id="28" w:name="_GoBack"/>
-      <w:bookmarkEnd w:id="28"/>
-      <w:r>
-        <w:rPr>
-          <w:lang w:val="en-GB"/>
-        </w:rPr>
-        <w:t>Cara kerja protokol autentikasi CAS hampir mirip dengan cara kerja protokol Kerberos. Kemiripan protokol autentikasi dikarenakan CAS menggunakan Kerberos sebagai model alam pembuatan mekanisme autentikasi. Cara kerja protokol CAS dapat dilihat pada Gambar II.x.</w:t>
-      </w:r>
-    </w:p>
-    <w:p>
-      <w:pPr>
-        <w:rPr>
-          <w:lang w:val="en-GB"/>
-        </w:rPr>
-      </w:pPr>
-    </w:p>
-    <w:p>
-      <w:pPr>
-        <w:pStyle w:val="Heading3"/>
-        <w:rPr>
-          <w:i/>
-          <w:iCs/>
-        </w:rPr>
-      </w:pPr>
-      <w:r>
-        <w:rPr>
-          <w:i/>
-          <w:iCs/>
-        </w:rPr>
         <w:t>Java Open Single Sign-On (JOSSO)</w:t>
       </w:r>
     </w:p>
@@ -14984,7 +15574,7 @@
         </w:rPr>
         <w:t xml:space="preserve">: </w:t>
       </w:r>
-      <w:hyperlink r:id="rId15" w:history="1">
+      <w:hyperlink r:id="rId18" w:history="1">
         <w:r>
           <w:rPr>
             <w:rStyle w:val="Hyperlink"/>
@@ -15011,6 +15601,7 @@
         <w:rPr>
           <w:lang w:val="en-GB"/>
         </w:rPr>
+        <w:lastRenderedPageBreak/>
         <w:t xml:space="preserve">JOSSO dapat digunakan pada web server dengan platform yang berbeda-beda, misalnya Jboss, Tomcat, Weblogic, Apache, PHP, dan Microsoft IIS. Meskipun begitu, SSO gateway hanya dapat di-install pada web server yang men-support Java, sedangkan SSO agent </w:t>
       </w:r>
       <w:r>
@@ -15073,7 +15664,6 @@
         <w:ind w:left="567"/>
       </w:pPr>
       <w:r>
-        <w:lastRenderedPageBreak/>
         <w:t>SSO gateway merupakan SSO server atau dikenal sebagai identity provider. SSO gateway memiliki fungsi untuk mengelola SSO dari aplikasi web yang dapat menggunakan SSO. Pengguna yang dapat menggunakan SSO dapat dikelola melalui SSO gateway.</w:t>
       </w:r>
     </w:p>
@@ -15148,7 +15738,11 @@
         <w:ind w:left="0" w:firstLine="567"/>
       </w:pPr>
       <w:r>
-        <w:t>JOSSO mengandalkan komponen identity provider, identity manager, dan session manager untuk menangani single sign-on yang dilakukan oleh setiap aplikasi rekanan. Session manager merupakan komponen yang mengelola session aplikasi, identity manager merupakan komponen yang mengelola session dari user yang sudah login, dan identiy provider merupakan komponen yang menyediakan daftar pengguna yang dapat menggunakan SSO.</w:t>
+        <w:t xml:space="preserve">JOSSO mengandalkan komponen identity provider, identity manager, dan session manager untuk menangani single sign-on yang dilakukan oleh setiap aplikasi rekanan. Session manager merupakan komponen yang mengelola session aplikasi, identity manager merupakan komponen yang mengelola session dari user </w:t>
+      </w:r>
+      <w:r>
+        <w:lastRenderedPageBreak/>
+        <w:t>yang sudah login, dan identiy provider merupakan komponen yang menyediakan daftar pengguna yang dapat menggunakan SSO.</w:t>
       </w:r>
     </w:p>
     <w:p>
@@ -15162,31 +15756,6 @@
       <w:r>
         <w:t>berikan interoperability dengan sistem SSO pihak ketiga dan aplikasi software-as-a-service (SaaS). JOSSO2 juga memberikan pengelolaan SSO dengan menggunakan RIA (Rich Internet Application).</w:t>
       </w:r>
-    </w:p>
-    <w:p>
-      <w:pPr>
-        <w:pStyle w:val="Heading3"/>
-      </w:pPr>
-      <w:r>
-        <w:lastRenderedPageBreak/>
-        <w:t>OneLogin SAML</w:t>
-      </w:r>
-    </w:p>
-    <w:p>
-      <w:pPr>
-        <w:pStyle w:val="Heading3"/>
-      </w:pPr>
-      <w:r>
-        <w:t>OpenID Connect</w:t>
-      </w:r>
-    </w:p>
-    <w:p>
-      <w:pPr>
-        <w:ind w:firstLine="576"/>
-        <w:rPr>
-          <w:lang w:val="en-GB"/>
-        </w:rPr>
-      </w:pPr>
     </w:p>
     <w:p>
       <w:pPr>
@@ -15467,7 +16036,14 @@
         <w:rPr>
           <w:lang w:val="en-GB"/>
         </w:rPr>
-        <w:t xml:space="preserve"> SAML menghilangkan seluruh </w:t>
+        <w:t xml:space="preserve"> SAML </w:t>
+      </w:r>
+      <w:r>
+        <w:rPr>
+          <w:lang w:val="en-GB"/>
+        </w:rPr>
+        <w:lastRenderedPageBreak/>
+        <w:t xml:space="preserve">menghilangkan seluruh </w:t>
       </w:r>
       <w:r>
         <w:rPr>
@@ -15546,7 +16122,6 @@
         <w:rPr>
           <w:lang w:val="en-GB"/>
         </w:rPr>
-        <w:lastRenderedPageBreak/>
         <w:t xml:space="preserve">SAML berbasis XML, merupakan produk dari OASIS </w:t>
       </w:r>
       <w:r>
@@ -15737,7 +16312,7 @@
         </w:rPr>
         <w:t xml:space="preserve">akan mengakses </w:t>
       </w:r>
-      <w:hyperlink r:id="rId16" w:history="1">
+      <w:hyperlink r:id="rId19" w:history="1">
         <w:r>
           <w:rPr>
             <w:rStyle w:val="Hyperlink"/>
@@ -15778,7 +16353,7 @@
         </w:rPr>
         <w:t xml:space="preserve"> ke </w:t>
       </w:r>
-      <w:hyperlink r:id="rId17" w:history="1">
+      <w:hyperlink r:id="rId20" w:history="1">
         <w:r>
           <w:rPr>
             <w:rStyle w:val="Hyperlink"/>
@@ -15923,7 +16498,7 @@
         </w:rPr>
         <w:t xml:space="preserve">, dalam hal ini adalah </w:t>
       </w:r>
-      <w:hyperlink r:id="rId18" w:history="1">
+      <w:hyperlink r:id="rId21" w:history="1">
         <w:r>
           <w:rPr>
             <w:rStyle w:val="Hyperlink"/>
@@ -16173,7 +16748,7 @@
         </w:rPr>
         <w:lastRenderedPageBreak/>
         <w:drawing>
-          <wp:inline distT="0" distB="0" distL="0" distR="0" wp14:anchorId="48D8547F" wp14:editId="2E2E59EA">
+          <wp:inline distT="0" distB="0" distL="0" distR="0" wp14:anchorId="43C8EDEC" wp14:editId="0E5C5094">
             <wp:extent cx="4572000" cy="2562225"/>
             <wp:effectExtent l="19050" t="0" r="0" b="0"/>
             <wp:docPr id="3" name="Picture 1" descr="D:\My Documents\Informatika ITB Sem. 7\Tugas Akhir I &amp; Seminar\picts\SAML1.png"/>
@@ -16190,7 +16765,7 @@
                     </pic:cNvPicPr>
                   </pic:nvPicPr>
                   <pic:blipFill>
-                    <a:blip r:embed="rId19"/>
+                    <a:blip r:embed="rId22"/>
                     <a:srcRect/>
                     <a:stretch>
                       <a:fillRect/>
@@ -16272,7 +16847,7 @@
         <w:rPr>
           <w:noProof/>
         </w:rPr>
-        <w:t>8</w:t>
+        <w:t>4</w:t>
       </w:r>
       <w:r>
         <w:fldChar w:fldCharType="end"/>
@@ -16437,7 +17012,7 @@
         </w:rPr>
         <w:t xml:space="preserve"> ke </w:t>
       </w:r>
-      <w:hyperlink r:id="rId20" w:history="1">
+      <w:hyperlink r:id="rId23" w:history="1">
         <w:r>
           <w:rPr>
             <w:rStyle w:val="Hyperlink"/>
@@ -16466,7 +17041,7 @@
         </w:rPr>
         <w:t xml:space="preserve"> ke </w:t>
       </w:r>
-      <w:hyperlink r:id="rId21" w:history="1">
+      <w:hyperlink r:id="rId24" w:history="1">
         <w:r>
           <w:rPr>
             <w:rStyle w:val="Hyperlink"/>
@@ -16495,7 +17070,7 @@
         </w:rPr>
         <w:t xml:space="preserve"> kembali ke </w:t>
       </w:r>
-      <w:hyperlink r:id="rId22" w:history="1">
+      <w:hyperlink r:id="rId25" w:history="1">
         <w:r>
           <w:rPr>
             <w:rStyle w:val="Hyperlink"/>
@@ -16651,7 +17226,7 @@
         </w:rPr>
         <w:t xml:space="preserve"> lain yakni </w:t>
       </w:r>
-      <w:hyperlink r:id="rId23" w:history="1">
+      <w:hyperlink r:id="rId26" w:history="1">
         <w:r>
           <w:rPr>
             <w:rStyle w:val="Hyperlink"/>
@@ -16761,7 +17336,7 @@
         </w:rPr>
         <w:lastRenderedPageBreak/>
         <w:drawing>
-          <wp:inline distT="0" distB="0" distL="0" distR="0" wp14:anchorId="433C2E50" wp14:editId="76C997C3">
+          <wp:inline distT="0" distB="0" distL="0" distR="0" wp14:anchorId="068BE914" wp14:editId="4079574B">
             <wp:extent cx="4019550" cy="2562225"/>
             <wp:effectExtent l="19050" t="0" r="0" b="0"/>
             <wp:docPr id="16" name="Picture 2" descr="D:\My Documents\Informatika ITB Sem. 7\Tugas Akhir I &amp; Seminar\picts\SAML2.png"/>
@@ -16778,7 +17353,7 @@
                     </pic:cNvPicPr>
                   </pic:nvPicPr>
                   <pic:blipFill>
-                    <a:blip r:embed="rId24"/>
+                    <a:blip r:embed="rId27"/>
                     <a:srcRect/>
                     <a:stretch>
                       <a:fillRect/>
@@ -16857,7 +17432,7 @@
         <w:rPr>
           <w:noProof/>
         </w:rPr>
-        <w:t>9</w:t>
+        <w:t>5</w:t>
       </w:r>
       <w:r>
         <w:fldChar w:fldCharType="end"/>
@@ -17373,7 +17948,7 @@
         </w:rPr>
         <w:lastRenderedPageBreak/>
         <w:drawing>
-          <wp:inline distT="0" distB="0" distL="0" distR="0" wp14:anchorId="2ED018D7" wp14:editId="0055B378">
+          <wp:inline distT="0" distB="0" distL="0" distR="0" wp14:anchorId="0A16A67A" wp14:editId="21FD3BB6">
             <wp:extent cx="5038725" cy="866775"/>
             <wp:effectExtent l="19050" t="0" r="9525" b="0"/>
             <wp:docPr id="8" name="Picture 2" descr="D:\My Documents\Informatika ITB Sem. 7\Tugas Akhir I &amp; Seminar\picts\auth0.png"/>
@@ -17390,7 +17965,7 @@
                     </pic:cNvPicPr>
                   </pic:nvPicPr>
                   <pic:blipFill>
-                    <a:blip r:embed="rId25"/>
+                    <a:blip r:embed="rId28"/>
                     <a:srcRect/>
                     <a:stretch>
                       <a:fillRect/>
@@ -17469,7 +18044,7 @@
         <w:rPr>
           <w:noProof/>
         </w:rPr>
-        <w:t>10</w:t>
+        <w:t>6</w:t>
       </w:r>
       <w:r>
         <w:fldChar w:fldCharType="end"/>
@@ -17976,7 +18551,7 @@
           <w:lang w:eastAsia="zh-CN"/>
         </w:rPr>
         <w:drawing>
-          <wp:inline distT="0" distB="0" distL="0" distR="0" wp14:anchorId="72D2C162" wp14:editId="1A51AEB0">
+          <wp:inline distT="0" distB="0" distL="0" distR="0" wp14:anchorId="0AE88119" wp14:editId="14AD569B">
             <wp:extent cx="2305050" cy="3721487"/>
             <wp:effectExtent l="19050" t="0" r="0" b="0"/>
             <wp:docPr id="9" name="Picture 3" descr="D:\My Documents\Informatika ITB Sem. 7\Tugas Akhir I &amp; Seminar\picts\auth0-lockpage.png"/>
@@ -17993,7 +18568,7 @@
                     </pic:cNvPicPr>
                   </pic:nvPicPr>
                   <pic:blipFill>
-                    <a:blip r:embed="rId26"/>
+                    <a:blip r:embed="rId29"/>
                     <a:srcRect/>
                     <a:stretch>
                       <a:fillRect/>
@@ -18072,7 +18647,7 @@
         <w:rPr>
           <w:noProof/>
         </w:rPr>
-        <w:t>11</w:t>
+        <w:t>7</w:t>
       </w:r>
       <w:r>
         <w:fldChar w:fldCharType="end"/>
@@ -18158,7 +18733,7 @@
         </w:rPr>
         <w:lastRenderedPageBreak/>
         <w:drawing>
-          <wp:inline distT="0" distB="0" distL="0" distR="0" wp14:anchorId="4AA74EF5" wp14:editId="0F8CEF9D">
+          <wp:inline distT="0" distB="0" distL="0" distR="0" wp14:anchorId="58E02677" wp14:editId="2A3078E0">
             <wp:extent cx="5038725" cy="2200275"/>
             <wp:effectExtent l="19050" t="0" r="9525" b="0"/>
             <wp:docPr id="10" name="Picture 4" descr="D:\My Documents\Informatika ITB Sem. 7\Tugas Akhir I &amp; Seminar\picts\Auth0-1.png"/>
@@ -18175,7 +18750,7 @@
                     </pic:cNvPicPr>
                   </pic:nvPicPr>
                   <pic:blipFill>
-                    <a:blip r:embed="rId27"/>
+                    <a:blip r:embed="rId30"/>
                     <a:srcRect/>
                     <a:stretch>
                       <a:fillRect/>
@@ -18254,7 +18829,7 @@
         <w:rPr>
           <w:noProof/>
         </w:rPr>
-        <w:t>12</w:t>
+        <w:t>8</w:t>
       </w:r>
       <w:r>
         <w:fldChar w:fldCharType="end"/>
@@ -18461,7 +19036,7 @@
         </w:rPr>
         <w:lastRenderedPageBreak/>
         <w:drawing>
-          <wp:inline distT="0" distB="0" distL="0" distR="0" wp14:anchorId="2CD10F03" wp14:editId="6B39A9AC">
+          <wp:inline distT="0" distB="0" distL="0" distR="0" wp14:anchorId="2099F475" wp14:editId="4D43E021">
             <wp:extent cx="3181350" cy="3305175"/>
             <wp:effectExtent l="19050" t="0" r="0" b="0"/>
             <wp:docPr id="11" name="Picture 5" descr="D:\My Documents\Informatika ITB Sem. 7\Tugas Akhir I &amp; Seminar\picts\Auth0-2.png"/>
@@ -18478,7 +19053,7 @@
                     </pic:cNvPicPr>
                   </pic:nvPicPr>
                   <pic:blipFill>
-                    <a:blip r:embed="rId28"/>
+                    <a:blip r:embed="rId31"/>
                     <a:srcRect/>
                     <a:stretch>
                       <a:fillRect/>
@@ -18557,7 +19132,7 @@
         <w:rPr>
           <w:noProof/>
         </w:rPr>
-        <w:t>13</w:t>
+        <w:t>9</w:t>
       </w:r>
       <w:r>
         <w:fldChar w:fldCharType="end"/>
@@ -18642,7 +19217,7 @@
           <w:lang w:eastAsia="zh-CN"/>
         </w:rPr>
         <w:drawing>
-          <wp:inline distT="0" distB="0" distL="0" distR="0" wp14:anchorId="1E2F258C" wp14:editId="11C01B4B">
+          <wp:inline distT="0" distB="0" distL="0" distR="0" wp14:anchorId="3FFA3199" wp14:editId="7C4D8BBA">
             <wp:extent cx="4914900" cy="2562225"/>
             <wp:effectExtent l="19050" t="0" r="0" b="0"/>
             <wp:docPr id="14" name="Picture 6" descr="D:\My Documents\Informatika ITB Sem. 7\Tugas Akhir I &amp; Seminar\picts\Auth0-2.png"/>
@@ -18659,7 +19234,7 @@
                     </pic:cNvPicPr>
                   </pic:nvPicPr>
                   <pic:blipFill>
-                    <a:blip r:embed="rId29"/>
+                    <a:blip r:embed="rId32"/>
                     <a:srcRect/>
                     <a:stretch>
                       <a:fillRect/>
@@ -18738,7 +19313,7 @@
         <w:rPr>
           <w:noProof/>
         </w:rPr>
-        <w:t>14</w:t>
+        <w:t>10</w:t>
       </w:r>
       <w:r>
         <w:fldChar w:fldCharType="end"/>
@@ -19297,7 +19872,7 @@
         </w:rPr>
         <w:lastRenderedPageBreak/>
         <w:drawing>
-          <wp:inline distT="0" distB="0" distL="0" distR="0" wp14:anchorId="11E3BEE7" wp14:editId="691F4F4D">
+          <wp:inline distT="0" distB="0" distL="0" distR="0" wp14:anchorId="45F653E8" wp14:editId="15FDD682">
             <wp:extent cx="5048250" cy="2962275"/>
             <wp:effectExtent l="19050" t="0" r="0" b="0"/>
             <wp:docPr id="15" name="Picture 7" descr="D:\My Documents\Informatika ITB Sem. 7\Tugas Akhir I &amp; Seminar\picts\OpenID.png"/>
@@ -19314,7 +19889,7 @@
                     </pic:cNvPicPr>
                   </pic:nvPicPr>
                   <pic:blipFill>
-                    <a:blip r:embed="rId30"/>
+                    <a:blip r:embed="rId33"/>
                     <a:srcRect/>
                     <a:stretch>
                       <a:fillRect/>
@@ -19393,7 +19968,7 @@
         <w:rPr>
           <w:noProof/>
         </w:rPr>
-        <w:t>15</w:t>
+        <w:t>11</w:t>
       </w:r>
       <w:r>
         <w:fldChar w:fldCharType="end"/>
@@ -19968,7 +20543,7 @@
           <w:lang w:eastAsia="zh-CN"/>
         </w:rPr>
         <w:drawing>
-          <wp:inline distT="0" distB="0" distL="0" distR="0" wp14:anchorId="71321D54" wp14:editId="2A9C0FFC">
+          <wp:inline distT="0" distB="0" distL="0" distR="0" wp14:anchorId="461AE9EE" wp14:editId="118D2BDA">
             <wp:extent cx="5038725" cy="2514600"/>
             <wp:effectExtent l="19050" t="0" r="9525" b="0"/>
             <wp:docPr id="2" name="Picture 1" descr="D:\My Documents\Informatika ITB Sem. 7\Tugas Akhir I &amp; Seminar\picts\Global-Workflow.png"/>
@@ -19985,7 +20560,7 @@
                     </pic:cNvPicPr>
                   </pic:nvPicPr>
                   <pic:blipFill>
-                    <a:blip r:embed="rId31"/>
+                    <a:blip r:embed="rId34"/>
                     <a:srcRect/>
                     <a:stretch>
                       <a:fillRect/>
@@ -20022,58 +20597,32 @@
       <w:r>
         <w:t xml:space="preserve">Gambar </w:t>
       </w:r>
-      <w:r>
-        <w:fldChar w:fldCharType="begin"/>
-      </w:r>
-      <w:r>
-        <w:instrText xml:space="preserve"> STYLEREF 1 \s </w:instrText>
-      </w:r>
-      <w:r>
-        <w:fldChar w:fldCharType="separate"/>
-      </w:r>
-      <w:r>
-        <w:rPr>
-          <w:noProof/>
-          <w:cs/>
-        </w:rPr>
-        <w:t>‎</w:t>
-      </w:r>
-      <w:r>
-        <w:rPr>
-          <w:noProof/>
-        </w:rPr>
-        <w:t>III</w:t>
-      </w:r>
-      <w:r>
-        <w:rPr>
-          <w:noProof/>
-        </w:rPr>
-        <w:fldChar w:fldCharType="end"/>
-      </w:r>
+      <w:fldSimple w:instr=" STYLEREF 1 \s ">
+        <w:r>
+          <w:rPr>
+            <w:noProof/>
+            <w:cs/>
+          </w:rPr>
+          <w:t>‎</w:t>
+        </w:r>
+        <w:r>
+          <w:rPr>
+            <w:noProof/>
+          </w:rPr>
+          <w:t>III</w:t>
+        </w:r>
+      </w:fldSimple>
       <w:r>
         <w:t>.</w:t>
       </w:r>
-      <w:r>
-        <w:fldChar w:fldCharType="begin"/>
-      </w:r>
-      <w:r>
-        <w:instrText xml:space="preserve"> SEQ Gambar \* ARABIC \s 1 </w:instrText>
-      </w:r>
-      <w:r>
-        <w:fldChar w:fldCharType="separate"/>
-      </w:r>
-      <w:r>
-        <w:rPr>
-          <w:noProof/>
-        </w:rPr>
-        <w:t>1</w:t>
-      </w:r>
-      <w:r>
-        <w:rPr>
-          <w:noProof/>
-        </w:rPr>
-        <w:fldChar w:fldCharType="end"/>
-      </w:r>
+      <w:fldSimple w:instr=" SEQ Gambar \* ARABIC \s 1 ">
+        <w:r>
+          <w:rPr>
+            <w:noProof/>
+          </w:rPr>
+          <w:t>1</w:t>
+        </w:r>
+      </w:fldSimple>
       <w:r>
         <w:t xml:space="preserve">. Diagram </w:t>
       </w:r>
@@ -24818,7 +25367,7 @@
         </w:rPr>
         <w:t xml:space="preserve">Simplified Identity an Access | About JOSSO. </w:t>
       </w:r>
-      <w:hyperlink r:id="rId32" w:history="1">
+      <w:hyperlink r:id="rId35" w:history="1">
         <w:r>
           <w:rPr>
             <w:rStyle w:val="Hyperlink"/>
@@ -25453,7 +26002,7 @@
         </w:rPr>
         <w:t xml:space="preserve">. </w:t>
       </w:r>
-      <w:hyperlink r:id="rId33" w:history="1">
+      <w:hyperlink r:id="rId36" w:history="1">
         <w:r>
           <w:rPr>
             <w:rStyle w:val="Hyperlink"/>
@@ -25748,6 +26297,7 @@
       <w:pPr>
         <w:spacing w:line="240" w:lineRule="auto"/>
         <w:ind w:left="720" w:hanging="720"/>
+        <w:jc w:val="left"/>
         <w:rPr>
           <w:noProof/>
           <w:lang w:eastAsia="en-US"/>
@@ -25758,7 +26308,7 @@
           <w:noProof/>
           <w:lang w:eastAsia="en-US"/>
         </w:rPr>
-        <w:t xml:space="preserve">Pashadilis, Andreas dan Chris J. Mitchell. (2003). </w:t>
+        <w:t xml:space="preserve">Pace, Eugenio. (2015). </w:t>
       </w:r>
       <w:r>
         <w:rPr>
@@ -25767,14 +26317,31 @@
           <w:noProof/>
           <w:lang w:eastAsia="en-US"/>
         </w:rPr>
-        <w:t>Single Sign-On using Trusted Platforms</w:t>
+        <w:t>About Auth0 | The new way to solve Identity</w:t>
       </w:r>
       <w:r>
         <w:rPr>
           <w:noProof/>
           <w:lang w:eastAsia="en-US"/>
         </w:rPr>
-        <w:t>. London: University of London.</w:t>
+        <w:t xml:space="preserve">. </w:t>
+      </w:r>
+      <w:hyperlink r:id="rId37" w:history="1">
+        <w:r>
+          <w:rPr>
+            <w:rStyle w:val="Hyperlink"/>
+            <w:noProof/>
+            <w:lang w:eastAsia="en-US"/>
+          </w:rPr>
+          <w:t>https://auth0.com/about</w:t>
+        </w:r>
+      </w:hyperlink>
+      <w:r>
+        <w:rPr>
+          <w:noProof/>
+          <w:lang w:eastAsia="en-US"/>
+        </w:rPr>
+        <w:t>. Diakses pada 24 Juli 2018.</w:t>
       </w:r>
     </w:p>
     <w:p>
@@ -25791,93 +26358,23 @@
           <w:noProof/>
           <w:lang w:eastAsia="en-US"/>
         </w:rPr>
-        <w:t>Park, K., Lim, S. S., &amp; Park, K. H. (</w:t>
-      </w:r>
-      <w:r>
-        <w:rPr>
+        <w:t xml:space="preserve">Pashadilis, Andreas dan Chris J. Mitchell. (2003). </w:t>
+      </w:r>
+      <w:r>
+        <w:rPr>
+          <w:i/>
+          <w:iCs/>
           <w:noProof/>
           <w:lang w:eastAsia="en-US"/>
         </w:rPr>
-        <w:t>2008</w:t>
+        <w:t>Single Sign-On using Trusted Platforms</w:t>
       </w:r>
       <w:r>
         <w:rPr>
           <w:noProof/>
           <w:lang w:eastAsia="en-US"/>
         </w:rPr>
-        <w:t>)</w:t>
-      </w:r>
-      <w:r>
-        <w:rPr>
-          <w:noProof/>
-          <w:lang w:eastAsia="en-US"/>
-        </w:rPr>
-        <w:t xml:space="preserve">. </w:t>
-      </w:r>
-      <w:r>
-        <w:rPr>
-          <w:i/>
-          <w:iCs/>
-          <w:noProof/>
-          <w:lang w:eastAsia="en-US"/>
-        </w:rPr>
-        <w:t>Computationally Efficient PKI-Based Single Sign-On Protocol PKASSO for Mobile Devices</w:t>
-      </w:r>
-      <w:r>
-        <w:rPr>
-          <w:noProof/>
-          <w:lang w:eastAsia="en-US"/>
-        </w:rPr>
-        <w:t xml:space="preserve">. </w:t>
-      </w:r>
-      <w:r>
-        <w:rPr>
-          <w:noProof/>
-          <w:lang w:eastAsia="en-US"/>
-        </w:rPr>
-        <w:t>IEEE Transactions on Computers</w:t>
-      </w:r>
-      <w:r>
-        <w:rPr>
-          <w:noProof/>
-          <w:lang w:eastAsia="en-US"/>
-        </w:rPr>
-        <w:t>,</w:t>
-      </w:r>
-      <w:r>
-        <w:rPr>
-          <w:noProof/>
-          <w:lang w:eastAsia="en-US"/>
-        </w:rPr>
-        <w:t xml:space="preserve"> </w:t>
-      </w:r>
-      <w:r>
-        <w:rPr>
-          <w:noProof/>
-          <w:lang w:eastAsia="en-US"/>
-        </w:rPr>
-        <w:t xml:space="preserve">vol. </w:t>
-      </w:r>
-      <w:r>
-        <w:rPr>
-          <w:noProof/>
-          <w:lang w:eastAsia="en-US"/>
-        </w:rPr>
-        <w:t>57</w:t>
-      </w:r>
-      <w:r>
-        <w:rPr>
-          <w:noProof/>
-          <w:lang w:eastAsia="en-US"/>
-        </w:rPr>
-        <w:t>, no.</w:t>
-      </w:r>
-      <w:r>
-        <w:rPr>
-          <w:noProof/>
-          <w:lang w:eastAsia="en-US"/>
-        </w:rPr>
-        <w:t xml:space="preserve"> 6.</w:t>
+        <w:t>. London: University of London.</w:t>
       </w:r>
     </w:p>
     <w:p>
@@ -25894,37 +26391,93 @@
           <w:noProof/>
           <w:lang w:eastAsia="en-US"/>
         </w:rPr>
-        <w:t>Sun, S.-T.</w:t>
+        <w:t>Park, K., Lim, S. S., &amp; Park, K. H. (</w:t>
       </w:r>
       <w:r>
         <w:rPr>
           <w:noProof/>
           <w:lang w:eastAsia="en-US"/>
         </w:rPr>
-        <w:t xml:space="preserve">, &amp; </w:t>
+        <w:t>2008</w:t>
       </w:r>
       <w:r>
         <w:rPr>
           <w:noProof/>
           <w:lang w:eastAsia="en-US"/>
         </w:rPr>
-        <w:t xml:space="preserve">Beznosov, K. </w:t>
-      </w:r>
-      <w:r>
-        <w:rPr>
-          <w:i/>
-          <w:iCs/>
+        <w:t>)</w:t>
+      </w:r>
+      <w:r>
+        <w:rPr>
           <w:noProof/>
           <w:lang w:eastAsia="en-US"/>
         </w:rPr>
-        <w:t>The Devil is in the (Implementation) Details: An Empirical Analysis of OAuth SSO Systems</w:t>
-      </w:r>
-      <w:r>
-        <w:rPr>
+        <w:t xml:space="preserve">. </w:t>
+      </w:r>
+      <w:r>
+        <w:rPr>
+          <w:i/>
+          <w:iCs/>
           <w:noProof/>
           <w:lang w:eastAsia="en-US"/>
         </w:rPr>
-        <w:t>. Laboratory for Education and Research in Secure Systems Engineering, Department of Electrical and Computer Engineering, University of British Columbia, Vancouver, Canada.</w:t>
+        <w:t>Computationally Efficient PKI-Based Single Sign-On Protocol PKASSO for Mobile Devices</w:t>
+      </w:r>
+      <w:r>
+        <w:rPr>
+          <w:noProof/>
+          <w:lang w:eastAsia="en-US"/>
+        </w:rPr>
+        <w:t xml:space="preserve">. </w:t>
+      </w:r>
+      <w:r>
+        <w:rPr>
+          <w:noProof/>
+          <w:lang w:eastAsia="en-US"/>
+        </w:rPr>
+        <w:t>IEEE Transactions on Computers</w:t>
+      </w:r>
+      <w:r>
+        <w:rPr>
+          <w:noProof/>
+          <w:lang w:eastAsia="en-US"/>
+        </w:rPr>
+        <w:t>,</w:t>
+      </w:r>
+      <w:r>
+        <w:rPr>
+          <w:noProof/>
+          <w:lang w:eastAsia="en-US"/>
+        </w:rPr>
+        <w:t xml:space="preserve"> </w:t>
+      </w:r>
+      <w:r>
+        <w:rPr>
+          <w:noProof/>
+          <w:lang w:eastAsia="en-US"/>
+        </w:rPr>
+        <w:t xml:space="preserve">vol. </w:t>
+      </w:r>
+      <w:r>
+        <w:rPr>
+          <w:noProof/>
+          <w:lang w:eastAsia="en-US"/>
+        </w:rPr>
+        <w:t>57</w:t>
+      </w:r>
+      <w:r>
+        <w:rPr>
+          <w:noProof/>
+          <w:lang w:eastAsia="en-US"/>
+        </w:rPr>
+        <w:t>, no.</w:t>
+      </w:r>
+      <w:r>
+        <w:rPr>
+          <w:noProof/>
+          <w:lang w:eastAsia="en-US"/>
+        </w:rPr>
+        <w:t xml:space="preserve"> 6.</w:t>
       </w:r>
     </w:p>
     <w:p>
@@ -25948,23 +26501,30 @@
           <w:noProof/>
           <w:lang w:eastAsia="en-US"/>
         </w:rPr>
-        <w:t xml:space="preserve">, Boshmaf, Y., Hawkey, K., &amp; Beznosov, K. </w:t>
-      </w:r>
-      <w:r>
-        <w:rPr>
-          <w:i/>
-          <w:iCs/>
+        <w:t xml:space="preserve">, &amp; </w:t>
+      </w:r>
+      <w:r>
+        <w:rPr>
           <w:noProof/>
           <w:lang w:eastAsia="en-US"/>
         </w:rPr>
-        <w:t>A Billion Keys, but Few Locks: The Crisis of Web Single Sign-On</w:t>
-      </w:r>
-      <w:r>
-        <w:rPr>
+        <w:t xml:space="preserve">Beznosov, K. </w:t>
+      </w:r>
+      <w:r>
+        <w:rPr>
+          <w:i/>
+          <w:iCs/>
           <w:noProof/>
           <w:lang w:eastAsia="en-US"/>
         </w:rPr>
-        <w:t>. Laboratory for Education and Research in Secure System Engineering (LERSSE), Department of Electrical and Computer Engineering, University of British Columbia, Vancouver, Canada.</w:t>
+        <w:t>The Devil is in the (Implementation) Details: An Empirical Analysis of OAuth SSO Systems</w:t>
+      </w:r>
+      <w:r>
+        <w:rPr>
+          <w:noProof/>
+          <w:lang w:eastAsia="en-US"/>
+        </w:rPr>
+        <w:t>. Laboratory for Education and Research in Secure Systems Engineering, Department of Electrical and Computer Engineering, University of British Columbia, Vancouver, Canada.</w:t>
       </w:r>
     </w:p>
     <w:p>
@@ -25988,44 +26548,23 @@
           <w:noProof/>
           <w:lang w:eastAsia="en-US"/>
         </w:rPr>
-        <w:t xml:space="preserve"> et al. </w:t>
-      </w:r>
-      <w:r>
-        <w:rPr>
+        <w:t xml:space="preserve">, Boshmaf, Y., Hawkey, K., &amp; Beznosov, K. </w:t>
+      </w:r>
+      <w:r>
+        <w:rPr>
+          <w:i/>
+          <w:iCs/>
           <w:noProof/>
           <w:lang w:eastAsia="en-US"/>
         </w:rPr>
-        <w:t xml:space="preserve">(2010). </w:t>
-      </w:r>
-      <w:r>
-        <w:rPr>
-          <w:i/>
-          <w:iCs/>
+        <w:t>A Billion Keys, but Few Locks: The Crisis of Web Single Sign-On</w:t>
+      </w:r>
+      <w:r>
+        <w:rPr>
           <w:noProof/>
           <w:lang w:eastAsia="en-US"/>
         </w:rPr>
-        <w:t>What Makes Users Refuse Web Single Sign-On? An Empirical Investigation of OpenID</w:t>
-      </w:r>
-      <w:r>
-        <w:rPr>
-          <w:noProof/>
-          <w:lang w:eastAsia="en-US"/>
-        </w:rPr>
-        <w:t xml:space="preserve">. </w:t>
-      </w:r>
-      <w:r>
-        <w:rPr>
-          <w:noProof/>
-          <w:lang w:eastAsia="en-US"/>
-        </w:rPr>
-        <w:t>University of British Columbia, Vancouver, BC, Canada.</w:t>
-      </w:r>
-      <w:r>
-        <w:rPr>
-          <w:noProof/>
-          <w:lang w:eastAsia="en-US"/>
-        </w:rPr>
-        <w:t xml:space="preserve"> Dalhousie University, Halifax, NS, Canada.</w:t>
+        <w:t>. Laboratory for Education and Research in Secure System Engineering (LERSSE), Department of Electrical and Computer Engineering, University of British Columbia, Vancouver, Canada.</w:t>
       </w:r>
     </w:p>
     <w:p>
@@ -26043,6 +26582,67 @@
           <w:lang w:eastAsia="en-US"/>
         </w:rPr>
         <w:lastRenderedPageBreak/>
+        <w:t>Sun, S.-T.</w:t>
+      </w:r>
+      <w:r>
+        <w:rPr>
+          <w:noProof/>
+          <w:lang w:eastAsia="en-US"/>
+        </w:rPr>
+        <w:t xml:space="preserve"> et al. </w:t>
+      </w:r>
+      <w:r>
+        <w:rPr>
+          <w:noProof/>
+          <w:lang w:eastAsia="en-US"/>
+        </w:rPr>
+        <w:t xml:space="preserve">(2010). </w:t>
+      </w:r>
+      <w:r>
+        <w:rPr>
+          <w:i/>
+          <w:iCs/>
+          <w:noProof/>
+          <w:lang w:eastAsia="en-US"/>
+        </w:rPr>
+        <w:t>What Makes Users Refuse Web Single Sign-On? An Empirical Investigation of OpenID</w:t>
+      </w:r>
+      <w:r>
+        <w:rPr>
+          <w:noProof/>
+          <w:lang w:eastAsia="en-US"/>
+        </w:rPr>
+        <w:t xml:space="preserve">. </w:t>
+      </w:r>
+      <w:r>
+        <w:rPr>
+          <w:noProof/>
+          <w:lang w:eastAsia="en-US"/>
+        </w:rPr>
+        <w:t>University of British Columbia, Vancouver, BC, Canada.</w:t>
+      </w:r>
+      <w:r>
+        <w:rPr>
+          <w:noProof/>
+          <w:lang w:eastAsia="en-US"/>
+        </w:rPr>
+        <w:t xml:space="preserve"> Dalhousie University, Halifax, NS, Canada.</w:t>
+      </w:r>
+    </w:p>
+    <w:p>
+      <w:pPr>
+        <w:spacing w:line="240" w:lineRule="auto"/>
+        <w:ind w:left="720" w:hanging="720"/>
+        <w:rPr>
+          <w:noProof/>
+          <w:lang w:eastAsia="en-US"/>
+        </w:rPr>
+      </w:pPr>
+      <w:r>
+        <w:rPr>
+          <w:noProof/>
+          <w:lang w:eastAsia="en-US"/>
+        </w:rPr>
         <w:t xml:space="preserve">Sun, S.-T., Pospisil, E., Muslukhov, I., Dindar, N., Hawkey, K., and Beznosov, K. 2013. </w:t>
       </w:r>
       <w:r>
@@ -26395,7 +26995,6 @@
         <w:docPartUnique/>
       </w:docPartObj>
     </w:sdtPr>
-    <w:sdtEndPr/>
     <w:sdtContent>
       <w:p>
         <w:pPr>
@@ -29511,9 +30110,9 @@
     </w:lvl>
   </w:abstractNum>
   <w:abstractNum w:abstractNumId="33">
-    <w:nsid w:val="729F7B3F"/>
+    <w:nsid w:val="72904138"/>
     <w:multiLevelType w:val="hybridMultilevel"/>
-    <w:tmpl w:val="F288D436"/>
+    <w:tmpl w:val="67CA3CAC"/>
     <w:lvl w:ilvl="0" w:tplc="0409000F">
       <w:start w:val="1"/>
       <w:numFmt w:val="decimal"/>
@@ -29600,6 +30199,95 @@
     </w:lvl>
   </w:abstractNum>
   <w:abstractNum w:abstractNumId="34">
+    <w:nsid w:val="729F7B3F"/>
+    <w:multiLevelType w:val="hybridMultilevel"/>
+    <w:tmpl w:val="F288D436"/>
+    <w:lvl w:ilvl="0" w:tplc="0409000F">
+      <w:start w:val="1"/>
+      <w:numFmt w:val="decimal"/>
+      <w:lvlText w:val="%1."/>
+      <w:lvlJc w:val="left"/>
+      <w:pPr>
+        <w:ind w:left="720" w:hanging="360"/>
+      </w:pPr>
+      <w:rPr>
+        <w:rFonts w:hint="default"/>
+      </w:rPr>
+    </w:lvl>
+    <w:lvl w:ilvl="1" w:tplc="04090019" w:tentative="1">
+      <w:start w:val="1"/>
+      <w:numFmt w:val="lowerLetter"/>
+      <w:lvlText w:val="%2."/>
+      <w:lvlJc w:val="left"/>
+      <w:pPr>
+        <w:ind w:left="1440" w:hanging="360"/>
+      </w:pPr>
+    </w:lvl>
+    <w:lvl w:ilvl="2" w:tplc="0409001B" w:tentative="1">
+      <w:start w:val="1"/>
+      <w:numFmt w:val="lowerRoman"/>
+      <w:lvlText w:val="%3."/>
+      <w:lvlJc w:val="right"/>
+      <w:pPr>
+        <w:ind w:left="2160" w:hanging="180"/>
+      </w:pPr>
+    </w:lvl>
+    <w:lvl w:ilvl="3" w:tplc="0409000F" w:tentative="1">
+      <w:start w:val="1"/>
+      <w:numFmt w:val="decimal"/>
+      <w:lvlText w:val="%4."/>
+      <w:lvlJc w:val="left"/>
+      <w:pPr>
+        <w:ind w:left="2880" w:hanging="360"/>
+      </w:pPr>
+    </w:lvl>
+    <w:lvl w:ilvl="4" w:tplc="04090019" w:tentative="1">
+      <w:start w:val="1"/>
+      <w:numFmt w:val="lowerLetter"/>
+      <w:lvlText w:val="%5."/>
+      <w:lvlJc w:val="left"/>
+      <w:pPr>
+        <w:ind w:left="3600" w:hanging="360"/>
+      </w:pPr>
+    </w:lvl>
+    <w:lvl w:ilvl="5" w:tplc="0409001B" w:tentative="1">
+      <w:start w:val="1"/>
+      <w:numFmt w:val="lowerRoman"/>
+      <w:lvlText w:val="%6."/>
+      <w:lvlJc w:val="right"/>
+      <w:pPr>
+        <w:ind w:left="4320" w:hanging="180"/>
+      </w:pPr>
+    </w:lvl>
+    <w:lvl w:ilvl="6" w:tplc="0409000F" w:tentative="1">
+      <w:start w:val="1"/>
+      <w:numFmt w:val="decimal"/>
+      <w:lvlText w:val="%7."/>
+      <w:lvlJc w:val="left"/>
+      <w:pPr>
+        <w:ind w:left="5040" w:hanging="360"/>
+      </w:pPr>
+    </w:lvl>
+    <w:lvl w:ilvl="7" w:tplc="04090019" w:tentative="1">
+      <w:start w:val="1"/>
+      <w:numFmt w:val="lowerLetter"/>
+      <w:lvlText w:val="%8."/>
+      <w:lvlJc w:val="left"/>
+      <w:pPr>
+        <w:ind w:left="5760" w:hanging="360"/>
+      </w:pPr>
+    </w:lvl>
+    <w:lvl w:ilvl="8" w:tplc="0409001B" w:tentative="1">
+      <w:start w:val="1"/>
+      <w:numFmt w:val="lowerRoman"/>
+      <w:lvlText w:val="%9."/>
+      <w:lvlJc w:val="right"/>
+      <w:pPr>
+        <w:ind w:left="6480" w:hanging="180"/>
+      </w:pPr>
+    </w:lvl>
+  </w:abstractNum>
+  <w:abstractNum w:abstractNumId="35">
     <w:nsid w:val="74D1486C"/>
     <w:multiLevelType w:val="hybridMultilevel"/>
     <w:tmpl w:val="17CC57A0"/>
@@ -29712,7 +30400,7 @@
       </w:rPr>
     </w:lvl>
   </w:abstractNum>
-  <w:abstractNum w:abstractNumId="35">
+  <w:abstractNum w:abstractNumId="36">
     <w:nsid w:val="78CA2973"/>
     <w:multiLevelType w:val="multilevel"/>
     <w:tmpl w:val="6D86378A"/>
@@ -29801,7 +30489,7 @@
       </w:pPr>
     </w:lvl>
   </w:abstractNum>
-  <w:abstractNum w:abstractNumId="36">
+  <w:abstractNum w:abstractNumId="37">
     <w:nsid w:val="79B72BEF"/>
     <w:multiLevelType w:val="hybridMultilevel"/>
     <w:tmpl w:val="6D86378A"/>
@@ -29921,7 +30609,7 @@
     </w:lvlOverride>
   </w:num>
   <w:num w:numId="10">
-    <w:abstractNumId w:val="34"/>
+    <w:abstractNumId w:val="35"/>
   </w:num>
   <w:num w:numId="11">
     <w:abstractNumId w:val="16"/>
@@ -30080,7 +30768,7 @@
     <w:abstractNumId w:val="0"/>
   </w:num>
   <w:num w:numId="26">
-    <w:abstractNumId w:val="36"/>
+    <w:abstractNumId w:val="37"/>
   </w:num>
   <w:num w:numId="27">
     <w:abstractNumId w:val="3"/>
@@ -30098,7 +30786,7 @@
     <w:abstractNumId w:val="31"/>
   </w:num>
   <w:num w:numId="32">
-    <w:abstractNumId w:val="35"/>
+    <w:abstractNumId w:val="36"/>
   </w:num>
   <w:num w:numId="33">
     <w:abstractNumId w:val="8"/>
@@ -30170,6 +30858,9 @@
     <w:abstractNumId w:val="5"/>
   </w:num>
   <w:num w:numId="46">
+    <w:abstractNumId w:val="34"/>
+  </w:num>
+  <w:num w:numId="47">
     <w:abstractNumId w:val="33"/>
   </w:num>
   <w:numIdMacAtCleanup w:val="6"/>
@@ -31467,7 +32158,7 @@
 </file>
 
 <file path=customXml/itemProps1.xml><?xml version="1.0" encoding="utf-8"?>
-<ds:datastoreItem xmlns:ds="http://schemas.openxmlformats.org/officeDocument/2006/customXml" ds:itemID="{4F8BB3A5-5FEA-45DD-BB09-102DA2F0CF06}">
+<ds:datastoreItem xmlns:ds="http://schemas.openxmlformats.org/officeDocument/2006/customXml" ds:itemID="{3CD50E3C-7FEF-4E61-B6C2-36A8596B437C}">
   <ds:schemaRefs>
     <ds:schemaRef ds:uri="http://schemas.openxmlformats.org/officeDocument/2006/bibliography"/>
   </ds:schemaRefs>

</xml_diff>

<commit_message>
bab 2 belum kelar
</commit_message>
<xml_diff>
--- a/TA-13513024-Luqman.docx
+++ b/TA-13513024-Luqman.docx
@@ -15146,13 +15146,364 @@
         </w:rPr>
         <w:t xml:space="preserve"> dapat dilihat pada Gambar II.x di bawah</w:t>
       </w:r>
+      <w:r>
+        <w:rPr>
+          <w:lang w:val="en-GB"/>
+        </w:rPr>
+        <w:t>.</w:t>
+      </w:r>
+    </w:p>
+    <w:p>
+      <w:pPr>
+        <w:keepNext/>
+        <w:jc w:val="center"/>
+      </w:pPr>
+      <w:r>
+        <w:rPr>
+          <w:noProof/>
+          <w:lang w:eastAsia="zh-CN"/>
+        </w:rPr>
+        <w:lastRenderedPageBreak/>
+        <w:drawing>
+          <wp:inline distT="0" distB="0" distL="0" distR="0" wp14:anchorId="282FDA85" wp14:editId="4EDEE254">
+            <wp:extent cx="5038725" cy="3200400"/>
+            <wp:effectExtent l="0" t="0" r="0" b="0"/>
+            <wp:docPr id="5" name="Picture 5" descr="D:\My Documents\Informatika ITB Sem. 8\Tugas Akhir II\gambar\Mekanisme Auth0.png"/>
+            <wp:cNvGraphicFramePr>
+              <a:graphicFrameLocks xmlns:a="http://schemas.openxmlformats.org/drawingml/2006/main" noChangeAspect="1"/>
+            </wp:cNvGraphicFramePr>
+            <a:graphic xmlns:a="http://schemas.openxmlformats.org/drawingml/2006/main">
+              <a:graphicData uri="http://schemas.openxmlformats.org/drawingml/2006/picture">
+                <pic:pic xmlns:pic="http://schemas.openxmlformats.org/drawingml/2006/picture">
+                  <pic:nvPicPr>
+                    <pic:cNvPr id="0" name="Picture 2" descr="D:\My Documents\Informatika ITB Sem. 8\Tugas Akhir II\gambar\Mekanisme Auth0.png"/>
+                    <pic:cNvPicPr>
+                      <a:picLocks noChangeAspect="1" noChangeArrowheads="1"/>
+                    </pic:cNvPicPr>
+                  </pic:nvPicPr>
+                  <pic:blipFill>
+                    <a:blip r:embed="rId17">
+                      <a:extLst>
+                        <a:ext uri="{28A0092B-C50C-407E-A947-70E740481C1C}">
+                          <a14:useLocalDpi xmlns:a14="http://schemas.microsoft.com/office/drawing/2010/main" val="0"/>
+                        </a:ext>
+                      </a:extLst>
+                    </a:blip>
+                    <a:srcRect/>
+                    <a:stretch>
+                      <a:fillRect/>
+                    </a:stretch>
+                  </pic:blipFill>
+                  <pic:spPr bwMode="auto">
+                    <a:xfrm>
+                      <a:off x="0" y="0"/>
+                      <a:ext cx="5038725" cy="3200400"/>
+                    </a:xfrm>
+                    <a:prstGeom prst="rect">
+                      <a:avLst/>
+                    </a:prstGeom>
+                    <a:noFill/>
+                    <a:ln>
+                      <a:noFill/>
+                    </a:ln>
+                  </pic:spPr>
+                </pic:pic>
+              </a:graphicData>
+            </a:graphic>
+          </wp:inline>
+        </w:drawing>
+      </w:r>
+    </w:p>
+    <w:p>
+      <w:pPr>
+        <w:pStyle w:val="Caption"/>
+        <w:jc w:val="center"/>
+      </w:pPr>
+      <w:r>
+        <w:t xml:space="preserve">Gambar </w:t>
+      </w:r>
+      <w:r>
+        <w:fldChar w:fldCharType="begin"/>
+      </w:r>
+      <w:r>
+        <w:instrText xml:space="preserve"> STYLEREF 1 \s </w:instrText>
+      </w:r>
+      <w:r>
+        <w:fldChar w:fldCharType="separate"/>
+      </w:r>
+      <w:r>
+        <w:rPr>
+          <w:noProof/>
+          <w:cs/>
+        </w:rPr>
+        <w:t>‎</w:t>
+      </w:r>
+      <w:r>
+        <w:rPr>
+          <w:noProof/>
+        </w:rPr>
+        <w:t>II</w:t>
+      </w:r>
+      <w:r>
+        <w:fldChar w:fldCharType="end"/>
+      </w:r>
+      <w:r>
+        <w:t>.</w:t>
+      </w:r>
+      <w:r>
+        <w:fldChar w:fldCharType="begin"/>
+      </w:r>
+      <w:r>
+        <w:instrText xml:space="preserve"> SEQ Gambar \* ARABIC \s 1 </w:instrText>
+      </w:r>
+      <w:r>
+        <w:fldChar w:fldCharType="separate"/>
+      </w:r>
+      <w:r>
+        <w:rPr>
+          <w:noProof/>
+        </w:rPr>
+        <w:t>3</w:t>
+      </w:r>
+      <w:r>
+        <w:fldChar w:fldCharType="end"/>
+      </w:r>
+      <w:r>
+        <w:rPr>
+          <w:noProof/>
+        </w:rPr>
+        <w:t xml:space="preserve"> Cara Kerja Auth0</w:t>
+      </w:r>
+    </w:p>
+    <w:p>
+      <w:pPr>
+        <w:ind w:firstLine="720"/>
+        <w:rPr>
+          <w:lang w:val="en-GB"/>
+        </w:rPr>
+      </w:pPr>
+    </w:p>
+    <w:p>
+      <w:pPr>
+        <w:ind w:firstLine="720"/>
+        <w:rPr>
+          <w:lang w:val="en-GB"/>
+        </w:rPr>
+      </w:pPr>
+      <w:r>
+        <w:rPr>
+          <w:lang w:val="en-GB"/>
+        </w:rPr>
+        <w:t>Cara kerja Auth0 adalah sebagai berikut.</w:t>
+      </w:r>
+    </w:p>
+    <w:p>
+      <w:pPr>
+        <w:pStyle w:val="ListParagraph"/>
+        <w:numPr>
+          <w:ilvl w:val="1"/>
+          <w:numId w:val="27"/>
+        </w:numPr>
+        <w:ind w:left="709" w:hanging="709"/>
+      </w:pPr>
+      <w:r>
+        <w:t>Admin, atau developer mendaftarkan aplikasi service provider ke dashboard Auth0.</w:t>
+      </w:r>
+    </w:p>
+    <w:p>
+      <w:pPr>
+        <w:pStyle w:val="ListParagraph"/>
+        <w:numPr>
+          <w:ilvl w:val="1"/>
+          <w:numId w:val="27"/>
+        </w:numPr>
+        <w:ind w:left="709" w:hanging="709"/>
+      </w:pPr>
+      <w:r>
+        <w:t xml:space="preserve">Dashboard Auth0 akan menyimpan informasi </w:t>
+      </w:r>
+      <w:r>
+        <w:t xml:space="preserve">kepada server </w:t>
+      </w:r>
+      <w:r>
+        <w:t xml:space="preserve">mengenai </w:t>
+      </w:r>
+      <w:r>
+        <w:t>developer dan aplikasi miliknya.</w:t>
+      </w:r>
+    </w:p>
+    <w:p>
+      <w:pPr>
+        <w:pStyle w:val="ListParagraph"/>
+        <w:numPr>
+          <w:ilvl w:val="1"/>
+          <w:numId w:val="27"/>
+        </w:numPr>
+        <w:ind w:left="709" w:hanging="709"/>
+      </w:pPr>
+      <w:r>
+        <w:t>Developer mengarahkan (redirect) aplikasi service provider ke</w:t>
+      </w:r>
+      <w:r>
+        <w:t xml:space="preserve"> server Auth0</w:t>
+      </w:r>
+      <w:r>
+        <w:t>.</w:t>
+      </w:r>
+    </w:p>
+    <w:p>
+      <w:pPr>
+        <w:pStyle w:val="ListParagraph"/>
+        <w:numPr>
+          <w:ilvl w:val="1"/>
+          <w:numId w:val="27"/>
+        </w:numPr>
+        <w:ind w:left="709" w:hanging="709"/>
+      </w:pPr>
+      <w:r>
+        <w:t>User ingin mengakses resource di aplikasi service provider yang dilindungi oleh autentikasi.</w:t>
+      </w:r>
+    </w:p>
+    <w:p>
+      <w:pPr>
+        <w:pStyle w:val="ListParagraph"/>
+        <w:numPr>
+          <w:ilvl w:val="1"/>
+          <w:numId w:val="27"/>
+        </w:numPr>
+        <w:ind w:left="709" w:hanging="709"/>
+      </w:pPr>
+      <w:r>
+        <w:t xml:space="preserve">Aplikasi service provider mengetahui user belum terautentikasi, maka service provider mengarahkan user ke </w:t>
+      </w:r>
+      <w:r>
+        <w:t xml:space="preserve">halaman login di </w:t>
+      </w:r>
+      <w:r>
+        <w:t>server</w:t>
+      </w:r>
+      <w:r>
+        <w:t xml:space="preserve"> Auth0</w:t>
+      </w:r>
+      <w:r>
+        <w:t>.</w:t>
+      </w:r>
+    </w:p>
+    <w:p>
+      <w:pPr>
+        <w:pStyle w:val="ListParagraph"/>
+        <w:numPr>
+          <w:ilvl w:val="1"/>
+          <w:numId w:val="27"/>
+        </w:numPr>
+        <w:ind w:left="709" w:hanging="709"/>
+      </w:pPr>
+      <w:r>
+        <w:t xml:space="preserve">User melakukan autentikasi </w:t>
+      </w:r>
+      <w:r>
+        <w:t>pada halaman login</w:t>
+      </w:r>
+      <w:r>
+        <w:t xml:space="preserve"> </w:t>
+      </w:r>
+      <w:r>
+        <w:t>server Auth0</w:t>
+      </w:r>
+      <w:r>
+        <w:t xml:space="preserve"> dengan memasukkan credential</w:t>
+      </w:r>
+      <w:r>
+        <w:t>.</w:t>
+      </w:r>
+    </w:p>
+    <w:p>
+      <w:pPr>
+        <w:pStyle w:val="ListParagraph"/>
+        <w:numPr>
+          <w:ilvl w:val="1"/>
+          <w:numId w:val="27"/>
+        </w:numPr>
+        <w:ind w:left="709" w:hanging="709"/>
+      </w:pPr>
+      <w:r>
+        <w:lastRenderedPageBreak/>
+        <w:t>Setelah autentikasi pada server Auth0 berhasil dilakukan, server mengembalikan user ke service provider</w:t>
+      </w:r>
+      <w:r>
+        <w:t xml:space="preserve"> beserta token yang dapat digunakan untuk identifikasi user ketika mengakses resource berikutnya.</w:t>
+      </w:r>
+    </w:p>
+    <w:p>
+      <w:pPr>
+        <w:pStyle w:val="ListParagraph"/>
+        <w:numPr>
+          <w:ilvl w:val="1"/>
+          <w:numId w:val="27"/>
+        </w:numPr>
+        <w:ind w:left="709" w:hanging="709"/>
+      </w:pPr>
+      <w:r>
+        <w:t>Ketika user membutuhkan resource yang membutuhkan autentikasi, aplikasi tidak perlu lagi meredirect laman ke server Auth0 karena token sudah tersimpan pada aplikasi service provider untuk digunakan selanjutnya.</w:t>
+      </w:r>
+    </w:p>
+    <w:p>
+      <w:pPr>
+        <w:ind w:firstLine="720"/>
+        <w:rPr>
+          <w:lang w:val="en-GB"/>
+        </w:rPr>
+      </w:pPr>
+    </w:p>
+    <w:p>
+      <w:pPr>
+        <w:pStyle w:val="Heading3"/>
+        <w:rPr>
+          <w:i/>
+          <w:iCs/>
+        </w:rPr>
+      </w:pPr>
+      <w:r>
+        <w:t>WSO2</w:t>
+      </w:r>
+      <w:r>
+        <w:rPr>
+          <w:i/>
+          <w:iCs/>
+        </w:rPr>
+        <w:t xml:space="preserve"> Identity Provider</w:t>
+      </w:r>
+    </w:p>
+    <w:p>
+      <w:pPr>
+        <w:rPr>
+          <w:lang w:val="en-GB"/>
+        </w:rPr>
+      </w:pPr>
       <w:bookmarkStart w:id="28" w:name="_GoBack"/>
       <w:bookmarkEnd w:id="28"/>
-      <w:r>
-        <w:rPr>
-          <w:lang w:val="en-GB"/>
-        </w:rPr>
-        <w:t>.</w:t>
+    </w:p>
+    <w:p>
+      <w:pPr>
+        <w:rPr>
+          <w:lang w:val="en-GB"/>
+        </w:rPr>
+      </w:pPr>
+    </w:p>
+    <w:p>
+      <w:pPr>
+        <w:pStyle w:val="Heading3"/>
+        <w:rPr>
+          <w:i/>
+          <w:iCs/>
+        </w:rPr>
+      </w:pPr>
+      <w:r>
+        <w:rPr>
+          <w:i/>
+          <w:iCs/>
+        </w:rPr>
+        <w:t>Central Authentication Service (CAS)</w:t>
       </w:r>
     </w:p>
     <w:p>
@@ -15162,56 +15513,6 @@
           <w:lang w:val="en-GB"/>
         </w:rPr>
       </w:pPr>
-    </w:p>
-    <w:p>
-      <w:pPr>
-        <w:pStyle w:val="Heading3"/>
-        <w:rPr>
-          <w:i/>
-          <w:iCs/>
-        </w:rPr>
-      </w:pPr>
-      <w:r>
-        <w:t>WSO2</w:t>
-      </w:r>
-      <w:r>
-        <w:rPr>
-          <w:i/>
-          <w:iCs/>
-        </w:rPr>
-        <w:t xml:space="preserve"> Identity Provider</w:t>
-      </w:r>
-    </w:p>
-    <w:p>
-      <w:pPr>
-        <w:rPr>
-          <w:lang w:val="en-GB"/>
-        </w:rPr>
-      </w:pPr>
-    </w:p>
-    <w:p>
-      <w:pPr>
-        <w:pStyle w:val="Heading3"/>
-        <w:rPr>
-          <w:i/>
-          <w:iCs/>
-        </w:rPr>
-      </w:pPr>
-      <w:r>
-        <w:rPr>
-          <w:i/>
-          <w:iCs/>
-        </w:rPr>
-        <w:t>Central Authentication Service (CAS)</w:t>
-      </w:r>
-    </w:p>
-    <w:p>
-      <w:pPr>
-        <w:ind w:firstLine="720"/>
-        <w:rPr>
-          <w:lang w:val="en-GB"/>
-        </w:rPr>
-      </w:pPr>
       <w:r>
         <w:rPr>
           <w:lang w:val="en-GB"/>
@@ -15234,14 +15535,7 @@
         <w:rPr>
           <w:lang w:val="en-GB"/>
         </w:rPr>
-        <w:t xml:space="preserve">Yale University. Kemudian, Central Authentication Service diimplementasikan dengan platform Java dan mendukung </w:t>
-      </w:r>
-      <w:r>
-        <w:rPr>
-          <w:lang w:val="en-GB"/>
-        </w:rPr>
-        <w:lastRenderedPageBreak/>
-        <w:t>library dari client untuk Java, PHP, Perl, dan lainnya sehingga CAS menjadi sebuah penyedia web single sign-on.</w:t>
+        <w:t>Yale University. Kemudian, Central Authentication Service diimplementasikan dengan platform Java dan mendukung library dari client untuk Java, PHP, Perl, dan lainnya sehingga CAS menjadi sebuah penyedia web single sign-on.</w:t>
       </w:r>
     </w:p>
     <w:p>
@@ -15268,8 +15562,9 @@
           <w:noProof/>
           <w:lang w:eastAsia="zh-CN"/>
         </w:rPr>
+        <w:lastRenderedPageBreak/>
         <w:drawing>
-          <wp:inline distT="0" distB="0" distL="0" distR="0" wp14:anchorId="7C3C4703" wp14:editId="2F7D41AA">
+          <wp:inline distT="0" distB="0" distL="0" distR="0" wp14:anchorId="4D1F8539" wp14:editId="4D46AF1A">
             <wp:extent cx="4010025" cy="2028825"/>
             <wp:effectExtent l="0" t="0" r="0" b="0"/>
             <wp:docPr id="4" name="Picture 4" descr="D:\My Documents\Informatika ITB Sem. 8\Tugas Akhir II\gambar\CAS.png"/>
@@ -15286,7 +15581,7 @@
                     </pic:cNvPicPr>
                   </pic:nvPicPr>
                   <pic:blipFill>
-                    <a:blip r:embed="rId17">
+                    <a:blip r:embed="rId18">
                       <a:extLst>
                         <a:ext uri="{28A0092B-C50C-407E-A947-70E740481C1C}">
                           <a14:useLocalDpi xmlns:a14="http://schemas.microsoft.com/office/drawing/2010/main" val="0"/>
@@ -15367,7 +15662,7 @@
         <w:rPr>
           <w:noProof/>
         </w:rPr>
-        <w:t>3</w:t>
+        <w:t>4</w:t>
       </w:r>
       <w:r>
         <w:fldChar w:fldCharType="end"/>
@@ -15462,7 +15757,6 @@
         <w:ind w:left="567" w:hanging="567"/>
       </w:pPr>
       <w:r>
-        <w:lastRenderedPageBreak/>
         <w:t>Aplikasi web atau service provider akan melakukan validasi keabsahan dari ticket dan kepemilikan ticket oleh pengguna yang sah. CAS ServerValidate yang disediakan oleh CAS server dapat digunakan untuk memvalidasi ticket.</w:t>
       </w:r>
     </w:p>
@@ -15476,7 +15770,11 @@
         <w:ind w:left="567" w:hanging="567"/>
       </w:pPr>
       <w:r>
-        <w:t>Aplikasi web dan CAS server akan berkomunikasi melalui HTTPS dan ticket dan nama aplikasi akan dijadikan sebagai parameter. CAS server melakukan pengecekan bahwa ticket tersebut sah. Jika validasi berhasil, CAS server akan memberikan ID pengguna pada aplikasi.</w:t>
+        <w:t xml:space="preserve">Aplikasi web dan CAS server akan berkomunikasi melalui HTTPS dan ticket dan nama aplikasi akan dijadikan sebagai parameter. CAS server </w:t>
+      </w:r>
+      <w:r>
+        <w:lastRenderedPageBreak/>
+        <w:t>melakukan pengecekan bahwa ticket tersebut sah. Jika validasi berhasil, CAS server akan memberikan ID pengguna pada aplikasi.</w:t>
       </w:r>
     </w:p>
     <w:p>
@@ -15574,7 +15872,7 @@
         </w:rPr>
         <w:t xml:space="preserve">: </w:t>
       </w:r>
-      <w:hyperlink r:id="rId18" w:history="1">
+      <w:hyperlink r:id="rId19" w:history="1">
         <w:r>
           <w:rPr>
             <w:rStyle w:val="Hyperlink"/>
@@ -15601,34 +15899,40 @@
         <w:rPr>
           <w:lang w:val="en-GB"/>
         </w:rPr>
+        <w:t xml:space="preserve">JOSSO dapat digunakan pada web server dengan platform yang berbeda-beda, misalnya Jboss, Tomcat, Weblogic, Apache, PHP, dan Microsoft IIS. Meskipun begitu, SSO gateway hanya dapat di-install pada web server yang men-support Java, sedangkan SSO agent </w:t>
+      </w:r>
+      <w:r>
+        <w:rPr>
+          <w:lang w:val="en-GB"/>
+        </w:rPr>
+        <w:t>dapat di-i</w:t>
+      </w:r>
+      <w:r>
+        <w:rPr>
+          <w:lang w:val="en-GB"/>
+        </w:rPr>
+        <w:t>nstall pada seluruh web server.</w:t>
+      </w:r>
+    </w:p>
+    <w:p>
+      <w:pPr>
+        <w:ind w:firstLine="576"/>
+        <w:rPr>
+          <w:lang w:val="en-GB"/>
+        </w:rPr>
+      </w:pPr>
+      <w:r>
+        <w:rPr>
+          <w:lang w:val="en-GB"/>
+        </w:rPr>
+        <w:t xml:space="preserve">Komponen utama JOSSO berjumlah tiga, yaitu SSO gateway, SSO agent, dan aplikasi rekanan. Sedangkan, entitas luar yang berinteraksi dengan JOSSO </w:t>
+      </w:r>
+      <w:r>
+        <w:rPr>
+          <w:lang w:val="en-GB"/>
+        </w:rPr>
         <w:lastRenderedPageBreak/>
-        <w:t xml:space="preserve">JOSSO dapat digunakan pada web server dengan platform yang berbeda-beda, misalnya Jboss, Tomcat, Weblogic, Apache, PHP, dan Microsoft IIS. Meskipun begitu, SSO gateway hanya dapat di-install pada web server yang men-support Java, sedangkan SSO agent </w:t>
-      </w:r>
-      <w:r>
-        <w:rPr>
-          <w:lang w:val="en-GB"/>
-        </w:rPr>
-        <w:t>dapat di-i</w:t>
-      </w:r>
-      <w:r>
-        <w:rPr>
-          <w:lang w:val="en-GB"/>
-        </w:rPr>
-        <w:t>nstall pada seluruh web server.</w:t>
-      </w:r>
-    </w:p>
-    <w:p>
-      <w:pPr>
-        <w:ind w:firstLine="576"/>
-        <w:rPr>
-          <w:lang w:val="en-GB"/>
-        </w:rPr>
-      </w:pPr>
-      <w:r>
-        <w:rPr>
-          <w:lang w:val="en-GB"/>
-        </w:rPr>
-        <w:t>Komponen utama JOSSO berjumlah tiga, yaitu SSO gateway, SSO agent, dan aplikasi rekanan. Sedangkan, entitas luar yang berinteraksi dengan JOSSO adalah penguna dengan web browsernya, identirt storage resource, dan application stage storage resource.</w:t>
+        <w:t>adalah penguna dengan web browsernya, identirt storage resource, dan application stage storage resource.</w:t>
       </w:r>
     </w:p>
     <w:p>
@@ -15738,11 +16042,7 @@
         <w:ind w:left="0" w:firstLine="567"/>
       </w:pPr>
       <w:r>
-        <w:t xml:space="preserve">JOSSO mengandalkan komponen identity provider, identity manager, dan session manager untuk menangani single sign-on yang dilakukan oleh setiap aplikasi rekanan. Session manager merupakan komponen yang mengelola session aplikasi, identity manager merupakan komponen yang mengelola session dari user </w:t>
-      </w:r>
-      <w:r>
-        <w:lastRenderedPageBreak/>
-        <w:t>yang sudah login, dan identiy provider merupakan komponen yang menyediakan daftar pengguna yang dapat menggunakan SSO.</w:t>
+        <w:t>JOSSO mengandalkan komponen identity provider, identity manager, dan session manager untuk menangani single sign-on yang dilakukan oleh setiap aplikasi rekanan. Session manager merupakan komponen yang mengelola session aplikasi, identity manager merupakan komponen yang mengelola session dari user yang sudah login, dan identiy provider merupakan komponen yang menyediakan daftar pengguna yang dapat menggunakan SSO.</w:t>
       </w:r>
     </w:p>
     <w:p>
@@ -15751,7 +16051,11 @@
         <w:ind w:left="0" w:firstLine="567"/>
       </w:pPr>
       <w:r>
-        <w:t>Pada April 2011, versi JOSSO yang terbaru adalah 2.0.2, JOSSO2, mulai versi 2.0.0, merupakan generasi baru dari JOSSO. JOSSO generasi pertama (JOSSO1) dikembangkan hingga versi 1.8.4. Arsitektur JOSSO1 tidak berbeda dengan arsitektur JOSSO2. Namun, JOSSO2 men-support SAML2 untuk mem</w:t>
+        <w:t xml:space="preserve">Pada April 2011, versi JOSSO yang terbaru adalah 2.0.2, JOSSO2, mulai versi 2.0.0, merupakan generasi baru dari JOSSO. JOSSO generasi pertama (JOSSO1) dikembangkan hingga versi 1.8.4. Arsitektur JOSSO1 tidak berbeda dengan arsitektur JOSSO2. Namun, JOSSO2 men-support SAML2 untuk </w:t>
+      </w:r>
+      <w:r>
+        <w:lastRenderedPageBreak/>
+        <w:t>mem</w:t>
       </w:r>
       <w:r>
         <w:t>berikan interoperability dengan sistem SSO pihak ketiga dan aplikasi software-as-a-service (SaaS). JOSSO2 juga memberikan pengelolaan SSO dengan menggunakan RIA (Rich Internet Application).</w:t>
@@ -16036,92 +16340,86 @@
         <w:rPr>
           <w:lang w:val="en-GB"/>
         </w:rPr>
-        <w:t xml:space="preserve"> SAML </w:t>
-      </w:r>
+        <w:t xml:space="preserve"> SAML menghilangkan seluruh </w:t>
+      </w:r>
+      <w:r>
+        <w:rPr>
+          <w:i/>
+          <w:iCs/>
+          <w:lang w:val="en-GB"/>
+        </w:rPr>
+        <w:t>password</w:t>
+      </w:r>
+      <w:r>
+        <w:rPr>
+          <w:lang w:val="en-GB"/>
+        </w:rPr>
+        <w:t xml:space="preserve"> dalam proses autentikasi. </w:t>
+      </w:r>
+      <w:r>
+        <w:rPr>
+          <w:lang w:val="en-GB"/>
+        </w:rPr>
+        <w:t xml:space="preserve">SAML menggunakan </w:t>
+      </w:r>
+      <w:r>
+        <w:rPr>
+          <w:i/>
+          <w:iCs/>
+          <w:lang w:val="en-GB"/>
+        </w:rPr>
+        <w:t>digital signature</w:t>
+      </w:r>
+      <w:r>
+        <w:rPr>
+          <w:lang w:val="en-GB"/>
+        </w:rPr>
+        <w:t xml:space="preserve"> untuk </w:t>
+      </w:r>
+      <w:r>
+        <w:rPr>
+          <w:lang w:val="en-GB"/>
+        </w:rPr>
+        <w:t xml:space="preserve">mengirim token keamanan yang diberikan </w:t>
+      </w:r>
+      <w:r>
+        <w:rPr>
+          <w:lang w:val="en-GB"/>
+        </w:rPr>
+        <w:t xml:space="preserve">oleh </w:t>
+      </w:r>
+      <w:r>
+        <w:rPr>
+          <w:i/>
+          <w:iCs/>
+          <w:lang w:val="en-GB"/>
+        </w:rPr>
+        <w:t>identity provider</w:t>
+      </w:r>
+      <w:r>
+        <w:rPr>
+          <w:lang w:val="en-GB"/>
+        </w:rPr>
+        <w:t xml:space="preserve"> ke aplikasi. </w:t>
+      </w:r>
+      <w:r>
+        <w:rPr>
+          <w:lang w:val="en-GB"/>
+        </w:rPr>
+        <w:t xml:space="preserve">Token keamanan ini berisi </w:t>
+      </w:r>
+    </w:p>
+    <w:p>
+      <w:pPr>
+        <w:rPr>
+          <w:lang w:val="en-GB"/>
+        </w:rPr>
+      </w:pPr>
       <w:r>
         <w:rPr>
           <w:lang w:val="en-GB"/>
         </w:rPr>
         <w:lastRenderedPageBreak/>
-        <w:t xml:space="preserve">menghilangkan seluruh </w:t>
-      </w:r>
-      <w:r>
-        <w:rPr>
-          <w:i/>
-          <w:iCs/>
-          <w:lang w:val="en-GB"/>
-        </w:rPr>
-        <w:t>password</w:t>
-      </w:r>
-      <w:r>
-        <w:rPr>
-          <w:lang w:val="en-GB"/>
-        </w:rPr>
-        <w:t xml:space="preserve"> dalam proses autentikasi. </w:t>
-      </w:r>
-      <w:r>
-        <w:rPr>
-          <w:lang w:val="en-GB"/>
-        </w:rPr>
-        <w:t xml:space="preserve">SAML menggunakan </w:t>
-      </w:r>
-      <w:r>
-        <w:rPr>
-          <w:i/>
-          <w:iCs/>
-          <w:lang w:val="en-GB"/>
-        </w:rPr>
-        <w:t>digital signature</w:t>
-      </w:r>
-      <w:r>
-        <w:rPr>
-          <w:lang w:val="en-GB"/>
-        </w:rPr>
-        <w:t xml:space="preserve"> untuk </w:t>
-      </w:r>
-      <w:r>
-        <w:rPr>
-          <w:lang w:val="en-GB"/>
-        </w:rPr>
-        <w:t xml:space="preserve">mengirim token keamanan yang diberikan </w:t>
-      </w:r>
-      <w:r>
-        <w:rPr>
-          <w:lang w:val="en-GB"/>
-        </w:rPr>
-        <w:t xml:space="preserve">oleh </w:t>
-      </w:r>
-      <w:r>
-        <w:rPr>
-          <w:i/>
-          <w:iCs/>
-          <w:lang w:val="en-GB"/>
-        </w:rPr>
-        <w:t>identity provider</w:t>
-      </w:r>
-      <w:r>
-        <w:rPr>
-          <w:lang w:val="en-GB"/>
-        </w:rPr>
-        <w:t xml:space="preserve"> ke aplikasi. </w:t>
-      </w:r>
-      <w:r>
-        <w:rPr>
-          <w:lang w:val="en-GB"/>
-        </w:rPr>
-        <w:t xml:space="preserve">Token keamanan ini berisi </w:t>
-      </w:r>
-    </w:p>
-    <w:p>
-      <w:pPr>
-        <w:rPr>
-          <w:lang w:val="en-GB"/>
-        </w:rPr>
-      </w:pPr>
-      <w:r>
-        <w:rPr>
-          <w:lang w:val="en-GB"/>
-        </w:rPr>
         <w:t xml:space="preserve">SAML berbasis XML, merupakan produk dari OASIS </w:t>
       </w:r>
       <w:r>
@@ -16312,7 +16610,7 @@
         </w:rPr>
         <w:t xml:space="preserve">akan mengakses </w:t>
       </w:r>
-      <w:hyperlink r:id="rId19" w:history="1">
+      <w:hyperlink r:id="rId20" w:history="1">
         <w:r>
           <w:rPr>
             <w:rStyle w:val="Hyperlink"/>
@@ -16353,7 +16651,7 @@
         </w:rPr>
         <w:t xml:space="preserve"> ke </w:t>
       </w:r>
-      <w:hyperlink r:id="rId20" w:history="1">
+      <w:hyperlink r:id="rId21" w:history="1">
         <w:r>
           <w:rPr>
             <w:rStyle w:val="Hyperlink"/>
@@ -16498,7 +16796,7 @@
         </w:rPr>
         <w:t xml:space="preserve">, dalam hal ini adalah </w:t>
       </w:r>
-      <w:hyperlink r:id="rId21" w:history="1">
+      <w:hyperlink r:id="rId22" w:history="1">
         <w:r>
           <w:rPr>
             <w:rStyle w:val="Hyperlink"/>
@@ -16748,7 +17046,7 @@
         </w:rPr>
         <w:lastRenderedPageBreak/>
         <w:drawing>
-          <wp:inline distT="0" distB="0" distL="0" distR="0" wp14:anchorId="43C8EDEC" wp14:editId="0E5C5094">
+          <wp:inline distT="0" distB="0" distL="0" distR="0" wp14:anchorId="2BB858A8" wp14:editId="5A2DE133">
             <wp:extent cx="4572000" cy="2562225"/>
             <wp:effectExtent l="19050" t="0" r="0" b="0"/>
             <wp:docPr id="3" name="Picture 1" descr="D:\My Documents\Informatika ITB Sem. 7\Tugas Akhir I &amp; Seminar\picts\SAML1.png"/>
@@ -16765,7 +17063,7 @@
                     </pic:cNvPicPr>
                   </pic:nvPicPr>
                   <pic:blipFill>
-                    <a:blip r:embed="rId22"/>
+                    <a:blip r:embed="rId23"/>
                     <a:srcRect/>
                     <a:stretch>
                       <a:fillRect/>
@@ -16847,7 +17145,7 @@
         <w:rPr>
           <w:noProof/>
         </w:rPr>
-        <w:t>4</w:t>
+        <w:t>5</w:t>
       </w:r>
       <w:r>
         <w:fldChar w:fldCharType="end"/>
@@ -17012,7 +17310,7 @@
         </w:rPr>
         <w:t xml:space="preserve"> ke </w:t>
       </w:r>
-      <w:hyperlink r:id="rId23" w:history="1">
+      <w:hyperlink r:id="rId24" w:history="1">
         <w:r>
           <w:rPr>
             <w:rStyle w:val="Hyperlink"/>
@@ -17041,7 +17339,7 @@
         </w:rPr>
         <w:t xml:space="preserve"> ke </w:t>
       </w:r>
-      <w:hyperlink r:id="rId24" w:history="1">
+      <w:hyperlink r:id="rId25" w:history="1">
         <w:r>
           <w:rPr>
             <w:rStyle w:val="Hyperlink"/>
@@ -17070,7 +17368,7 @@
         </w:rPr>
         <w:t xml:space="preserve"> kembali ke </w:t>
       </w:r>
-      <w:hyperlink r:id="rId25" w:history="1">
+      <w:hyperlink r:id="rId26" w:history="1">
         <w:r>
           <w:rPr>
             <w:rStyle w:val="Hyperlink"/>
@@ -17226,7 +17524,7 @@
         </w:rPr>
         <w:t xml:space="preserve"> lain yakni </w:t>
       </w:r>
-      <w:hyperlink r:id="rId26" w:history="1">
+      <w:hyperlink r:id="rId27" w:history="1">
         <w:r>
           <w:rPr>
             <w:rStyle w:val="Hyperlink"/>
@@ -17336,7 +17634,7 @@
         </w:rPr>
         <w:lastRenderedPageBreak/>
         <w:drawing>
-          <wp:inline distT="0" distB="0" distL="0" distR="0" wp14:anchorId="068BE914" wp14:editId="4079574B">
+          <wp:inline distT="0" distB="0" distL="0" distR="0" wp14:anchorId="2D2535E6" wp14:editId="07918044">
             <wp:extent cx="4019550" cy="2562225"/>
             <wp:effectExtent l="19050" t="0" r="0" b="0"/>
             <wp:docPr id="16" name="Picture 2" descr="D:\My Documents\Informatika ITB Sem. 7\Tugas Akhir I &amp; Seminar\picts\SAML2.png"/>
@@ -17353,7 +17651,7 @@
                     </pic:cNvPicPr>
                   </pic:nvPicPr>
                   <pic:blipFill>
-                    <a:blip r:embed="rId27"/>
+                    <a:blip r:embed="rId28"/>
                     <a:srcRect/>
                     <a:stretch>
                       <a:fillRect/>
@@ -17432,7 +17730,7 @@
         <w:rPr>
           <w:noProof/>
         </w:rPr>
-        <w:t>5</w:t>
+        <w:t>6</w:t>
       </w:r>
       <w:r>
         <w:fldChar w:fldCharType="end"/>
@@ -17948,7 +18246,7 @@
         </w:rPr>
         <w:lastRenderedPageBreak/>
         <w:drawing>
-          <wp:inline distT="0" distB="0" distL="0" distR="0" wp14:anchorId="0A16A67A" wp14:editId="21FD3BB6">
+          <wp:inline distT="0" distB="0" distL="0" distR="0" wp14:anchorId="73F25DA8" wp14:editId="33FFF5A3">
             <wp:extent cx="5038725" cy="866775"/>
             <wp:effectExtent l="19050" t="0" r="9525" b="0"/>
             <wp:docPr id="8" name="Picture 2" descr="D:\My Documents\Informatika ITB Sem. 7\Tugas Akhir I &amp; Seminar\picts\auth0.png"/>
@@ -17965,7 +18263,7 @@
                     </pic:cNvPicPr>
                   </pic:nvPicPr>
                   <pic:blipFill>
-                    <a:blip r:embed="rId28"/>
+                    <a:blip r:embed="rId29"/>
                     <a:srcRect/>
                     <a:stretch>
                       <a:fillRect/>
@@ -18044,7 +18342,7 @@
         <w:rPr>
           <w:noProof/>
         </w:rPr>
-        <w:t>6</w:t>
+        <w:t>7</w:t>
       </w:r>
       <w:r>
         <w:fldChar w:fldCharType="end"/>
@@ -18551,7 +18849,7 @@
           <w:lang w:eastAsia="zh-CN"/>
         </w:rPr>
         <w:drawing>
-          <wp:inline distT="0" distB="0" distL="0" distR="0" wp14:anchorId="0AE88119" wp14:editId="14AD569B">
+          <wp:inline distT="0" distB="0" distL="0" distR="0" wp14:anchorId="7D7F2E93" wp14:editId="132ABEBB">
             <wp:extent cx="2305050" cy="3721487"/>
             <wp:effectExtent l="19050" t="0" r="0" b="0"/>
             <wp:docPr id="9" name="Picture 3" descr="D:\My Documents\Informatika ITB Sem. 7\Tugas Akhir I &amp; Seminar\picts\auth0-lockpage.png"/>
@@ -18568,7 +18866,7 @@
                     </pic:cNvPicPr>
                   </pic:nvPicPr>
                   <pic:blipFill>
-                    <a:blip r:embed="rId29"/>
+                    <a:blip r:embed="rId30"/>
                     <a:srcRect/>
                     <a:stretch>
                       <a:fillRect/>
@@ -18647,7 +18945,7 @@
         <w:rPr>
           <w:noProof/>
         </w:rPr>
-        <w:t>7</w:t>
+        <w:t>8</w:t>
       </w:r>
       <w:r>
         <w:fldChar w:fldCharType="end"/>
@@ -18733,7 +19031,7 @@
         </w:rPr>
         <w:lastRenderedPageBreak/>
         <w:drawing>
-          <wp:inline distT="0" distB="0" distL="0" distR="0" wp14:anchorId="58E02677" wp14:editId="2A3078E0">
+          <wp:inline distT="0" distB="0" distL="0" distR="0" wp14:anchorId="69E3D330" wp14:editId="6429CEAC">
             <wp:extent cx="5038725" cy="2200275"/>
             <wp:effectExtent l="19050" t="0" r="9525" b="0"/>
             <wp:docPr id="10" name="Picture 4" descr="D:\My Documents\Informatika ITB Sem. 7\Tugas Akhir I &amp; Seminar\picts\Auth0-1.png"/>
@@ -18750,7 +19048,7 @@
                     </pic:cNvPicPr>
                   </pic:nvPicPr>
                   <pic:blipFill>
-                    <a:blip r:embed="rId30"/>
+                    <a:blip r:embed="rId31"/>
                     <a:srcRect/>
                     <a:stretch>
                       <a:fillRect/>
@@ -18829,7 +19127,7 @@
         <w:rPr>
           <w:noProof/>
         </w:rPr>
-        <w:t>8</w:t>
+        <w:t>9</w:t>
       </w:r>
       <w:r>
         <w:fldChar w:fldCharType="end"/>
@@ -19036,7 +19334,7 @@
         </w:rPr>
         <w:lastRenderedPageBreak/>
         <w:drawing>
-          <wp:inline distT="0" distB="0" distL="0" distR="0" wp14:anchorId="2099F475" wp14:editId="4D43E021">
+          <wp:inline distT="0" distB="0" distL="0" distR="0" wp14:anchorId="32EA8E74" wp14:editId="6B67B62E">
             <wp:extent cx="3181350" cy="3305175"/>
             <wp:effectExtent l="19050" t="0" r="0" b="0"/>
             <wp:docPr id="11" name="Picture 5" descr="D:\My Documents\Informatika ITB Sem. 7\Tugas Akhir I &amp; Seminar\picts\Auth0-2.png"/>
@@ -19053,7 +19351,7 @@
                     </pic:cNvPicPr>
                   </pic:nvPicPr>
                   <pic:blipFill>
-                    <a:blip r:embed="rId31"/>
+                    <a:blip r:embed="rId32"/>
                     <a:srcRect/>
                     <a:stretch>
                       <a:fillRect/>
@@ -19132,7 +19430,7 @@
         <w:rPr>
           <w:noProof/>
         </w:rPr>
-        <w:t>9</w:t>
+        <w:t>10</w:t>
       </w:r>
       <w:r>
         <w:fldChar w:fldCharType="end"/>
@@ -19217,7 +19515,7 @@
           <w:lang w:eastAsia="zh-CN"/>
         </w:rPr>
         <w:drawing>
-          <wp:inline distT="0" distB="0" distL="0" distR="0" wp14:anchorId="3FFA3199" wp14:editId="7C4D8BBA">
+          <wp:inline distT="0" distB="0" distL="0" distR="0" wp14:anchorId="04C4EBD7" wp14:editId="11984497">
             <wp:extent cx="4914900" cy="2562225"/>
             <wp:effectExtent l="19050" t="0" r="0" b="0"/>
             <wp:docPr id="14" name="Picture 6" descr="D:\My Documents\Informatika ITB Sem. 7\Tugas Akhir I &amp; Seminar\picts\Auth0-2.png"/>
@@ -19234,7 +19532,7 @@
                     </pic:cNvPicPr>
                   </pic:nvPicPr>
                   <pic:blipFill>
-                    <a:blip r:embed="rId32"/>
+                    <a:blip r:embed="rId33"/>
                     <a:srcRect/>
                     <a:stretch>
                       <a:fillRect/>
@@ -19313,7 +19611,7 @@
         <w:rPr>
           <w:noProof/>
         </w:rPr>
-        <w:t>10</w:t>
+        <w:t>11</w:t>
       </w:r>
       <w:r>
         <w:fldChar w:fldCharType="end"/>
@@ -19872,7 +20170,7 @@
         </w:rPr>
         <w:lastRenderedPageBreak/>
         <w:drawing>
-          <wp:inline distT="0" distB="0" distL="0" distR="0" wp14:anchorId="45F653E8" wp14:editId="15FDD682">
+          <wp:inline distT="0" distB="0" distL="0" distR="0" wp14:anchorId="198C1226" wp14:editId="2DA1059C">
             <wp:extent cx="5048250" cy="2962275"/>
             <wp:effectExtent l="19050" t="0" r="0" b="0"/>
             <wp:docPr id="15" name="Picture 7" descr="D:\My Documents\Informatika ITB Sem. 7\Tugas Akhir I &amp; Seminar\picts\OpenID.png"/>
@@ -19889,7 +20187,7 @@
                     </pic:cNvPicPr>
                   </pic:nvPicPr>
                   <pic:blipFill>
-                    <a:blip r:embed="rId33"/>
+                    <a:blip r:embed="rId34"/>
                     <a:srcRect/>
                     <a:stretch>
                       <a:fillRect/>
@@ -19968,7 +20266,7 @@
         <w:rPr>
           <w:noProof/>
         </w:rPr>
-        <w:t>11</w:t>
+        <w:t>12</w:t>
       </w:r>
       <w:r>
         <w:fldChar w:fldCharType="end"/>
@@ -20543,7 +20841,7 @@
           <w:lang w:eastAsia="zh-CN"/>
         </w:rPr>
         <w:drawing>
-          <wp:inline distT="0" distB="0" distL="0" distR="0" wp14:anchorId="461AE9EE" wp14:editId="118D2BDA">
+          <wp:inline distT="0" distB="0" distL="0" distR="0" wp14:anchorId="1561084B" wp14:editId="4687D7D3">
             <wp:extent cx="5038725" cy="2514600"/>
             <wp:effectExtent l="19050" t="0" r="9525" b="0"/>
             <wp:docPr id="2" name="Picture 1" descr="D:\My Documents\Informatika ITB Sem. 7\Tugas Akhir I &amp; Seminar\picts\Global-Workflow.png"/>
@@ -20560,7 +20858,7 @@
                     </pic:cNvPicPr>
                   </pic:nvPicPr>
                   <pic:blipFill>
-                    <a:blip r:embed="rId34"/>
+                    <a:blip r:embed="rId35"/>
                     <a:srcRect/>
                     <a:stretch>
                       <a:fillRect/>
@@ -25367,7 +25665,7 @@
         </w:rPr>
         <w:t xml:space="preserve">Simplified Identity an Access | About JOSSO. </w:t>
       </w:r>
-      <w:hyperlink r:id="rId35" w:history="1">
+      <w:hyperlink r:id="rId36" w:history="1">
         <w:r>
           <w:rPr>
             <w:rStyle w:val="Hyperlink"/>
@@ -26002,7 +26300,7 @@
         </w:rPr>
         <w:t xml:space="preserve">. </w:t>
       </w:r>
-      <w:hyperlink r:id="rId36" w:history="1">
+      <w:hyperlink r:id="rId37" w:history="1">
         <w:r>
           <w:rPr>
             <w:rStyle w:val="Hyperlink"/>
@@ -26326,7 +26624,7 @@
         </w:rPr>
         <w:t xml:space="preserve">. </w:t>
       </w:r>
-      <w:hyperlink r:id="rId37" w:history="1">
+      <w:hyperlink r:id="rId38" w:history="1">
         <w:r>
           <w:rPr>
             <w:rStyle w:val="Hyperlink"/>
@@ -27014,7 +27312,7 @@
           <w:rPr>
             <w:noProof/>
           </w:rPr>
-          <w:t>18</w:t>
+          <w:t>20</w:t>
         </w:r>
         <w:r>
           <w:rPr>
@@ -27306,7 +27604,7 @@
   <w:abstractNum w:abstractNumId="3">
     <w:nsid w:val="04D92398"/>
     <w:multiLevelType w:val="multilevel"/>
-    <w:tmpl w:val="6D86378A"/>
+    <w:tmpl w:val="5AA62E3E"/>
     <w:lvl w:ilvl="0">
       <w:start w:val="1"/>
       <w:numFmt w:val="decimal"/>
@@ -27319,14 +27617,17 @@
         <w:rFonts w:hint="default"/>
       </w:rPr>
     </w:lvl>
-    <w:lvl w:ilvl="1" w:tentative="1">
+    <w:lvl w:ilvl="1">
       <w:start w:val="1"/>
-      <w:numFmt w:val="lowerLetter"/>
+      <w:numFmt w:val="decimal"/>
       <w:lvlText w:val="%2."/>
       <w:lvlJc w:val="left"/>
       <w:pPr>
         <w:ind w:left="1440" w:hanging="360"/>
       </w:pPr>
+      <w:rPr>
+        <w:rFonts w:hint="default"/>
+      </w:rPr>
     </w:lvl>
     <w:lvl w:ilvl="2" w:tentative="1">
       <w:start w:val="1"/>
@@ -32158,7 +32459,7 @@
 </file>
 
 <file path=customXml/itemProps1.xml><?xml version="1.0" encoding="utf-8"?>
-<ds:datastoreItem xmlns:ds="http://schemas.openxmlformats.org/officeDocument/2006/customXml" ds:itemID="{3CD50E3C-7FEF-4E61-B6C2-36A8596B437C}">
+<ds:datastoreItem xmlns:ds="http://schemas.openxmlformats.org/officeDocument/2006/customXml" ds:itemID="{42AB9AE8-037B-49F3-8220-76F5EEB41090}">
   <ds:schemaRefs>
     <ds:schemaRef ds:uri="http://schemas.openxmlformats.org/officeDocument/2006/bibliography"/>
   </ds:schemaRefs>

</xml_diff>

<commit_message>
before bab 3 mulai
</commit_message>
<xml_diff>
--- a/TA-13513024-Luqman.docx
+++ b/TA-13513024-Luqman.docx
@@ -17988,7 +17988,21 @@
         <w:rPr>
           <w:lang w:val="en-GB"/>
         </w:rPr>
-        <w:t>Cara kerja protokol autentikasi CAS hampir mirip dengan cara kerja protokol Kerberos. Kemiripan protokol autentikasi dikarenakan CAS menggunakan Kerberos sebagai model alam pembuatan mekanisme autentikasi. Cara kerja protokol CAS dapat dilihat pada Gambar II.x.</w:t>
+        <w:t xml:space="preserve">Cara kerja protokol autentikasi CAS hampir mirip dengan cara kerja protokol Kerberos. Kemiripan protokol autentikasi dikarenakan CAS menggunakan Kerberos sebagai model </w:t>
+      </w:r>
+      <w:r>
+        <w:rPr>
+          <w:lang w:val="en-GB"/>
+        </w:rPr>
+        <w:t>d</w:t>
+      </w:r>
+      <w:bookmarkStart w:id="37" w:name="_GoBack"/>
+      <w:bookmarkEnd w:id="37"/>
+      <w:r>
+        <w:rPr>
+          <w:lang w:val="en-GB"/>
+        </w:rPr>
+        <w:t>alam pembuatan mekanisme autentikasi. Cara kerja protokol CAS dapat dilihat pada Gambar II.x.</w:t>
       </w:r>
     </w:p>
     <w:p>
@@ -18056,7 +18070,7 @@
         <w:pStyle w:val="Caption"/>
         <w:jc w:val="center"/>
       </w:pPr>
-      <w:bookmarkStart w:id="37" w:name="_Toc520246091"/>
+      <w:bookmarkStart w:id="38" w:name="_Toc520246091"/>
       <w:r>
         <w:t xml:space="preserve">Gambar </w:t>
       </w:r>
@@ -18119,7 +18133,7 @@
         </w:rPr>
         <w:t>Mekanisme Kerja CAS</w:t>
       </w:r>
-      <w:bookmarkEnd w:id="37"/>
+      <w:bookmarkEnd w:id="38"/>
     </w:p>
     <w:p>
       <w:pPr>
@@ -18261,7 +18275,7 @@
           <w:iCs/>
         </w:rPr>
       </w:pPr>
-      <w:bookmarkStart w:id="38" w:name="_Toc520246042"/>
+      <w:bookmarkStart w:id="39" w:name="_Toc520246042"/>
       <w:r>
         <w:rPr>
           <w:i/>
@@ -18270,7 +18284,7 @@
         <w:lastRenderedPageBreak/>
         <w:t>Java Open Single Sign-On (JOSSO)</w:t>
       </w:r>
-      <w:bookmarkEnd w:id="38"/>
+      <w:bookmarkEnd w:id="39"/>
     </w:p>
     <w:p>
       <w:pPr>
@@ -18501,11 +18515,11 @@
       <w:pPr>
         <w:pStyle w:val="Heading2"/>
       </w:pPr>
-      <w:bookmarkStart w:id="39" w:name="_Toc520246043"/>
+      <w:bookmarkStart w:id="40" w:name="_Toc520246043"/>
       <w:r>
         <w:t>Pekerjaan Terkait</w:t>
       </w:r>
-      <w:bookmarkEnd w:id="39"/>
+      <w:bookmarkEnd w:id="40"/>
     </w:p>
     <w:p>
       <w:pPr>
@@ -18515,7 +18529,7 @@
           <w:iCs/>
         </w:rPr>
       </w:pPr>
-      <w:bookmarkStart w:id="40" w:name="_Toc520246044"/>
+      <w:bookmarkStart w:id="41" w:name="_Toc520246044"/>
       <w:r>
         <w:rPr>
           <w:i/>
@@ -18523,7 +18537,7 @@
         </w:rPr>
         <w:t>CAS++</w:t>
       </w:r>
-      <w:bookmarkEnd w:id="40"/>
+      <w:bookmarkEnd w:id="41"/>
     </w:p>
     <w:p>
       <w:pPr>
@@ -18674,11 +18688,11 @@
       <w:pPr>
         <w:pStyle w:val="Heading3"/>
       </w:pPr>
-      <w:bookmarkStart w:id="41" w:name="_Toc520246045"/>
+      <w:bookmarkStart w:id="42" w:name="_Toc520246045"/>
       <w:r>
         <w:t>Kristanto, 2011</w:t>
       </w:r>
-      <w:bookmarkEnd w:id="41"/>
+      <w:bookmarkEnd w:id="42"/>
     </w:p>
     <w:p>
       <w:pPr>
@@ -18877,7 +18891,7 @@
         <w:lastRenderedPageBreak/>
         <w:br/>
       </w:r>
-      <w:bookmarkStart w:id="42" w:name="_Toc520246050"/>
+      <w:bookmarkStart w:id="43" w:name="_Toc520246050"/>
       <w:r>
         <w:t xml:space="preserve">ANALISIS </w:t>
       </w:r>
@@ -18893,7 +18907,7 @@
       <w:r>
         <w:t>SOLUSI</w:t>
       </w:r>
-      <w:bookmarkEnd w:id="42"/>
+      <w:bookmarkEnd w:id="43"/>
     </w:p>
     <w:p>
       <w:pPr>
@@ -18906,14 +18920,28 @@
       <w:pPr>
         <w:pStyle w:val="Heading2"/>
       </w:pPr>
-      <w:bookmarkStart w:id="43" w:name="_Toc520246051"/>
+      <w:bookmarkStart w:id="44" w:name="_Toc520246051"/>
       <w:r>
         <w:t xml:space="preserve">Analisis </w:t>
       </w:r>
       <w:r>
         <w:t>Permasalahan</w:t>
       </w:r>
-      <w:bookmarkEnd w:id="43"/>
+      <w:bookmarkEnd w:id="44"/>
+    </w:p>
+    <w:p>
+      <w:pPr>
+        <w:ind w:firstLine="576"/>
+        <w:rPr>
+          <w:lang w:val="en-GB"/>
+        </w:rPr>
+      </w:pPr>
+      <w:r>
+        <w:rPr>
+          <w:lang w:val="en-GB"/>
+        </w:rPr>
+        <w:t>Pada bab ini, akan dipaparkan analisis berdasarkan studi literatur pada bab sebelumnya. Permasalahan yang dipaparan merupakan acuan dari topik Tugas Akhir ini. Setelah analisis permasalahan tersebut, akan dijelaskan rancangan solusi yang akan dibangun.</w:t>
+      </w:r>
     </w:p>
     <w:p>
       <w:pPr>
@@ -18925,6 +18953,20 @@
     </w:p>
     <w:p>
       <w:pPr>
+        <w:ind w:left="720"/>
+        <w:rPr>
+          <w:lang w:val="en-GB"/>
+        </w:rPr>
+      </w:pPr>
+      <w:r>
+        <w:rPr>
+          <w:lang w:val="en-GB"/>
+        </w:rPr>
+        <w:t>Dalam tahap studi literatur, di antara</w:t>
+      </w:r>
+    </w:p>
+    <w:p>
+      <w:pPr>
         <w:pStyle w:val="Heading3"/>
       </w:pPr>
       <w:r>
@@ -18936,15 +18978,15 @@
         <w:pStyle w:val="Heading3"/>
       </w:pPr>
       <w:r>
+        <w:t>Central Authentication Server</w:t>
+      </w:r>
+    </w:p>
+    <w:p>
+      <w:pPr>
+        <w:pStyle w:val="Heading3"/>
+      </w:pPr>
+      <w:r>
         <w:t>JOSSO</w:t>
-      </w:r>
-    </w:p>
-    <w:p>
-      <w:pPr>
-        <w:pStyle w:val="Heading3"/>
-      </w:pPr>
-      <w:r>
-        <w:t>Central Authentication Server</w:t>
       </w:r>
     </w:p>
     <w:p>
@@ -18971,7 +19013,7 @@
           <w:iCs/>
         </w:rPr>
       </w:pPr>
-      <w:bookmarkStart w:id="44" w:name="_Toc520246059"/>
+      <w:bookmarkStart w:id="45" w:name="_Toc520246059"/>
       <w:r>
         <w:t xml:space="preserve">Desain </w:t>
       </w:r>
@@ -18992,7 +19034,7 @@
         </w:rPr>
         <w:t>Single Sign-On</w:t>
       </w:r>
-      <w:bookmarkEnd w:id="44"/>
+      <w:bookmarkEnd w:id="45"/>
     </w:p>
     <w:p>
       <w:pPr>
@@ -19002,7 +19044,7 @@
           <w:iCs/>
         </w:rPr>
       </w:pPr>
-      <w:bookmarkStart w:id="45" w:name="_Toc520246060"/>
+      <w:bookmarkStart w:id="46" w:name="_Toc520246060"/>
       <w:r>
         <w:t xml:space="preserve">Desain Dokumentasi </w:t>
       </w:r>
@@ -19013,13 +19055,13 @@
         </w:rPr>
         <w:t>Single Sign-On</w:t>
       </w:r>
-      <w:bookmarkEnd w:id="45"/>
+      <w:bookmarkEnd w:id="46"/>
     </w:p>
     <w:p>
       <w:pPr>
         <w:pStyle w:val="Heading3"/>
       </w:pPr>
-      <w:bookmarkStart w:id="46" w:name="_Toc520246061"/>
+      <w:bookmarkStart w:id="47" w:name="_Toc520246061"/>
       <w:r>
         <w:t xml:space="preserve">Desain Aplikasi </w:t>
       </w:r>
@@ -19030,7 +19072,7 @@
         </w:rPr>
         <w:t>Service Provider</w:t>
       </w:r>
-      <w:bookmarkEnd w:id="46"/>
+      <w:bookmarkEnd w:id="47"/>
     </w:p>
     <w:p>
       <w:pPr>
@@ -19053,11 +19095,11 @@
         <w:lastRenderedPageBreak/>
         <w:br/>
       </w:r>
-      <w:bookmarkStart w:id="47" w:name="_Toc520246071"/>
+      <w:bookmarkStart w:id="48" w:name="_Toc520246071"/>
       <w:r>
         <w:t>IMPLEMENTASI DAN EVALUASI</w:t>
       </w:r>
-      <w:bookmarkEnd w:id="47"/>
+      <w:bookmarkEnd w:id="48"/>
     </w:p>
     <w:p>
       <w:pPr>
@@ -19070,21 +19112,21 @@
       <w:pPr>
         <w:pStyle w:val="Heading2"/>
       </w:pPr>
-      <w:bookmarkStart w:id="48" w:name="_Toc520246072"/>
+      <w:bookmarkStart w:id="49" w:name="_Toc520246072"/>
       <w:r>
         <w:t>Lingkungan Implementasi</w:t>
       </w:r>
-      <w:bookmarkEnd w:id="48"/>
+      <w:bookmarkEnd w:id="49"/>
     </w:p>
     <w:p>
       <w:pPr>
         <w:pStyle w:val="Heading2"/>
       </w:pPr>
-      <w:bookmarkStart w:id="49" w:name="_Toc520246073"/>
+      <w:bookmarkStart w:id="50" w:name="_Toc520246073"/>
       <w:r>
         <w:t>Implementasi</w:t>
       </w:r>
-      <w:bookmarkEnd w:id="49"/>
+      <w:bookmarkEnd w:id="50"/>
     </w:p>
     <w:p>
       <w:pPr>
@@ -19094,7 +19136,7 @@
           <w:iCs/>
         </w:rPr>
       </w:pPr>
-      <w:bookmarkStart w:id="50" w:name="_Toc520246074"/>
+      <w:bookmarkStart w:id="51" w:name="_Toc520246074"/>
       <w:r>
         <w:rPr>
           <w:i/>
@@ -19102,15 +19144,13 @@
         </w:rPr>
         <w:t>Web Single Sign-On</w:t>
       </w:r>
-      <w:bookmarkEnd w:id="50"/>
+      <w:bookmarkEnd w:id="51"/>
     </w:p>
     <w:p>
       <w:pPr>
         <w:pStyle w:val="Heading3"/>
       </w:pPr>
-      <w:bookmarkStart w:id="51" w:name="_Toc520246075"/>
-      <w:bookmarkStart w:id="52" w:name="_GoBack"/>
-      <w:bookmarkEnd w:id="52"/>
+      <w:bookmarkStart w:id="52" w:name="_Toc520246075"/>
       <w:r>
         <w:t xml:space="preserve">Dokumentasi </w:t>
       </w:r>
@@ -19121,7 +19161,7 @@
         </w:rPr>
         <w:t>Single Sign-On</w:t>
       </w:r>
-      <w:bookmarkEnd w:id="51"/>
+      <w:bookmarkEnd w:id="52"/>
     </w:p>
     <w:p>
       <w:pPr>
@@ -21346,7 +21386,7 @@
           <w:rPr>
             <w:noProof/>
           </w:rPr>
-          <w:t>31</w:t>
+          <w:t>24</w:t>
         </w:r>
         <w:r>
           <w:rPr>
@@ -24522,7 +24562,7 @@
 </file>
 
 <file path=customXml/itemProps1.xml><?xml version="1.0" encoding="utf-8"?>
-<ds:datastoreItem xmlns:ds="http://schemas.openxmlformats.org/officeDocument/2006/customXml" ds:itemID="{F6C747EE-EDF7-4B69-8FDE-A6132E7FF8D2}">
+<ds:datastoreItem xmlns:ds="http://schemas.openxmlformats.org/officeDocument/2006/customXml" ds:itemID="{AA3474A6-3E05-482D-9DD0-263C3CB2DDDA}">
   <ds:schemaRefs>
     <ds:schemaRef ds:uri="http://schemas.openxmlformats.org/officeDocument/2006/bibliography"/>
   </ds:schemaRefs>

</xml_diff>

<commit_message>
bab 3 hampir selesai: kurang gambar-gambar
</commit_message>
<xml_diff>
--- a/TA-13513024-Luqman.docx
+++ b/TA-13513024-Luqman.docx
@@ -783,7 +783,7 @@
           <w:kern w:val="0"/>
         </w:rPr>
       </w:pPr>
-      <w:bookmarkStart w:id="1" w:name="_Toc520423807"/>
+      <w:bookmarkStart w:id="1" w:name="_Toc520468361"/>
       <w:r>
         <w:rPr>
           <w:kern w:val="0"/>
@@ -818,7 +818,7 @@
       <w:r>
         <w:fldChar w:fldCharType="separate"/>
       </w:r>
-      <w:hyperlink w:anchor="_Toc520423807" w:history="1">
+      <w:hyperlink w:anchor="_Toc520468361" w:history="1">
         <w:r>
           <w:rPr>
             <w:rStyle w:val="Hyperlink"/>
@@ -845,7 +845,7 @@
             <w:noProof/>
             <w:webHidden/>
           </w:rPr>
-          <w:instrText xml:space="preserve"> PAGEREF _Toc520423807 \h </w:instrText>
+          <w:instrText xml:space="preserve"> PAGEREF _Toc520468361 \h </w:instrText>
         </w:r>
         <w:r>
           <w:rPr>
@@ -891,7 +891,7 @@
           <w:lang w:val="en-US" w:eastAsia="zh-CN"/>
         </w:rPr>
       </w:pPr>
-      <w:hyperlink w:anchor="_Toc520423808" w:history="1">
+      <w:hyperlink w:anchor="_Toc520468362" w:history="1">
         <w:r>
           <w:rPr>
             <w:rStyle w:val="Hyperlink"/>
@@ -918,7 +918,7 @@
             <w:noProof/>
             <w:webHidden/>
           </w:rPr>
-          <w:instrText xml:space="preserve"> PAGEREF _Toc520423808 \h </w:instrText>
+          <w:instrText xml:space="preserve"> PAGEREF _Toc520468362 \h </w:instrText>
         </w:r>
         <w:r>
           <w:rPr>
@@ -964,7 +964,7 @@
           <w:lang w:val="en-US" w:eastAsia="zh-CN"/>
         </w:rPr>
       </w:pPr>
-      <w:hyperlink w:anchor="_Toc520423809" w:history="1">
+      <w:hyperlink w:anchor="_Toc520468363" w:history="1">
         <w:r>
           <w:rPr>
             <w:rStyle w:val="Hyperlink"/>
@@ -991,7 +991,7 @@
             <w:noProof/>
             <w:webHidden/>
           </w:rPr>
-          <w:instrText xml:space="preserve"> PAGEREF _Toc520423809 \h </w:instrText>
+          <w:instrText xml:space="preserve"> PAGEREF _Toc520468363 \h </w:instrText>
         </w:r>
         <w:r>
           <w:rPr>
@@ -1037,7 +1037,7 @@
           <w:lang w:val="en-US" w:eastAsia="zh-CN"/>
         </w:rPr>
       </w:pPr>
-      <w:hyperlink w:anchor="_Toc520423810" w:history="1">
+      <w:hyperlink w:anchor="_Toc520468364" w:history="1">
         <w:r>
           <w:rPr>
             <w:rStyle w:val="Hyperlink"/>
@@ -1064,7 +1064,7 @@
             <w:noProof/>
             <w:webHidden/>
           </w:rPr>
-          <w:instrText xml:space="preserve"> PAGEREF _Toc520423810 \h </w:instrText>
+          <w:instrText xml:space="preserve"> PAGEREF _Toc520468364 \h </w:instrText>
         </w:r>
         <w:r>
           <w:rPr>
@@ -1110,7 +1110,7 @@
           <w:lang w:val="en-US" w:eastAsia="zh-CN"/>
         </w:rPr>
       </w:pPr>
-      <w:hyperlink w:anchor="_Toc520423811" w:history="1">
+      <w:hyperlink w:anchor="_Toc520468365" w:history="1">
         <w:r>
           <w:rPr>
             <w:rStyle w:val="Hyperlink"/>
@@ -1154,7 +1154,7 @@
             <w:noProof/>
             <w:webHidden/>
           </w:rPr>
-          <w:instrText xml:space="preserve"> PAGEREF _Toc520423811 \h </w:instrText>
+          <w:instrText xml:space="preserve"> PAGEREF _Toc520468365 \h </w:instrText>
         </w:r>
         <w:r>
           <w:rPr>
@@ -1200,7 +1200,7 @@
           <w:lang w:val="en-US" w:eastAsia="zh-CN"/>
         </w:rPr>
       </w:pPr>
-      <w:hyperlink w:anchor="_Toc520423812" w:history="1">
+      <w:hyperlink w:anchor="_Toc520468366" w:history="1">
         <w:r>
           <w:rPr>
             <w:rStyle w:val="Hyperlink"/>
@@ -1244,7 +1244,7 @@
             <w:noProof/>
             <w:webHidden/>
           </w:rPr>
-          <w:instrText xml:space="preserve"> PAGEREF _Toc520423812 \h </w:instrText>
+          <w:instrText xml:space="preserve"> PAGEREF _Toc520468366 \h </w:instrText>
         </w:r>
         <w:r>
           <w:rPr>
@@ -1290,7 +1290,7 @@
           <w:lang w:val="en-US" w:eastAsia="zh-CN"/>
         </w:rPr>
       </w:pPr>
-      <w:hyperlink w:anchor="_Toc520423813" w:history="1">
+      <w:hyperlink w:anchor="_Toc520468367" w:history="1">
         <w:r>
           <w:rPr>
             <w:rStyle w:val="Hyperlink"/>
@@ -1334,7 +1334,7 @@
             <w:noProof/>
             <w:webHidden/>
           </w:rPr>
-          <w:instrText xml:space="preserve"> PAGEREF _Toc520423813 \h </w:instrText>
+          <w:instrText xml:space="preserve"> PAGEREF _Toc520468367 \h </w:instrText>
         </w:r>
         <w:r>
           <w:rPr>
@@ -1380,7 +1380,7 @@
           <w:lang w:val="en-US" w:eastAsia="zh-CN"/>
         </w:rPr>
       </w:pPr>
-      <w:hyperlink w:anchor="_Toc520423814" w:history="1">
+      <w:hyperlink w:anchor="_Toc520468368" w:history="1">
         <w:r>
           <w:rPr>
             <w:rStyle w:val="Hyperlink"/>
@@ -1424,7 +1424,7 @@
             <w:noProof/>
             <w:webHidden/>
           </w:rPr>
-          <w:instrText xml:space="preserve"> PAGEREF _Toc520423814 \h </w:instrText>
+          <w:instrText xml:space="preserve"> PAGEREF _Toc520468368 \h </w:instrText>
         </w:r>
         <w:r>
           <w:rPr>
@@ -1470,7 +1470,7 @@
           <w:lang w:val="en-US" w:eastAsia="zh-CN"/>
         </w:rPr>
       </w:pPr>
-      <w:hyperlink w:anchor="_Toc520423815" w:history="1">
+      <w:hyperlink w:anchor="_Toc520468369" w:history="1">
         <w:r>
           <w:rPr>
             <w:rStyle w:val="Hyperlink"/>
@@ -1514,7 +1514,7 @@
             <w:noProof/>
             <w:webHidden/>
           </w:rPr>
-          <w:instrText xml:space="preserve"> PAGEREF _Toc520423815 \h </w:instrText>
+          <w:instrText xml:space="preserve"> PAGEREF _Toc520468369 \h </w:instrText>
         </w:r>
         <w:r>
           <w:rPr>
@@ -1560,7 +1560,7 @@
           <w:lang w:val="en-US" w:eastAsia="zh-CN"/>
         </w:rPr>
       </w:pPr>
-      <w:hyperlink w:anchor="_Toc520423816" w:history="1">
+      <w:hyperlink w:anchor="_Toc520468370" w:history="1">
         <w:r>
           <w:rPr>
             <w:rStyle w:val="Hyperlink"/>
@@ -1604,7 +1604,7 @@
             <w:noProof/>
             <w:webHidden/>
           </w:rPr>
-          <w:instrText xml:space="preserve"> PAGEREF _Toc520423816 \h </w:instrText>
+          <w:instrText xml:space="preserve"> PAGEREF _Toc520468370 \h </w:instrText>
         </w:r>
         <w:r>
           <w:rPr>
@@ -1650,7 +1650,7 @@
           <w:lang w:val="en-US" w:eastAsia="zh-CN"/>
         </w:rPr>
       </w:pPr>
-      <w:hyperlink w:anchor="_Toc520423817" w:history="1">
+      <w:hyperlink w:anchor="_Toc520468371" w:history="1">
         <w:r>
           <w:rPr>
             <w:rStyle w:val="Hyperlink"/>
@@ -1677,7 +1677,7 @@
             <w:noProof/>
             <w:webHidden/>
           </w:rPr>
-          <w:instrText xml:space="preserve"> PAGEREF _Toc520423817 \h </w:instrText>
+          <w:instrText xml:space="preserve"> PAGEREF _Toc520468371 \h </w:instrText>
         </w:r>
         <w:r>
           <w:rPr>
@@ -1723,7 +1723,7 @@
           <w:lang w:val="en-US" w:eastAsia="zh-CN"/>
         </w:rPr>
       </w:pPr>
-      <w:hyperlink w:anchor="_Toc520423818" w:history="1">
+      <w:hyperlink w:anchor="_Toc520468372" w:history="1">
         <w:r>
           <w:rPr>
             <w:rStyle w:val="Hyperlink"/>
@@ -1767,7 +1767,7 @@
             <w:noProof/>
             <w:webHidden/>
           </w:rPr>
-          <w:instrText xml:space="preserve"> PAGEREF _Toc520423818 \h </w:instrText>
+          <w:instrText xml:space="preserve"> PAGEREF _Toc520468372 \h </w:instrText>
         </w:r>
         <w:r>
           <w:rPr>
@@ -1813,7 +1813,7 @@
           <w:lang w:val="en-US" w:eastAsia="zh-CN"/>
         </w:rPr>
       </w:pPr>
-      <w:hyperlink w:anchor="_Toc520423819" w:history="1">
+      <w:hyperlink w:anchor="_Toc520468373" w:history="1">
         <w:r>
           <w:rPr>
             <w:rStyle w:val="Hyperlink"/>
@@ -1857,7 +1857,7 @@
             <w:noProof/>
             <w:webHidden/>
           </w:rPr>
-          <w:instrText xml:space="preserve"> PAGEREF _Toc520423819 \h </w:instrText>
+          <w:instrText xml:space="preserve"> PAGEREF _Toc520468373 \h </w:instrText>
         </w:r>
         <w:r>
           <w:rPr>
@@ -1903,7 +1903,7 @@
           <w:lang w:eastAsia="zh-CN"/>
         </w:rPr>
       </w:pPr>
-      <w:hyperlink w:anchor="_Toc520423820" w:history="1">
+      <w:hyperlink w:anchor="_Toc520468374" w:history="1">
         <w:r>
           <w:rPr>
             <w:rStyle w:val="Hyperlink"/>
@@ -1949,7 +1949,7 @@
             <w:noProof/>
             <w:webHidden/>
           </w:rPr>
-          <w:instrText xml:space="preserve"> PAGEREF _Toc520423820 \h </w:instrText>
+          <w:instrText xml:space="preserve"> PAGEREF _Toc520468374 \h </w:instrText>
         </w:r>
         <w:r>
           <w:rPr>
@@ -1995,7 +1995,7 @@
           <w:lang w:eastAsia="zh-CN"/>
         </w:rPr>
       </w:pPr>
-      <w:hyperlink w:anchor="_Toc520423821" w:history="1">
+      <w:hyperlink w:anchor="_Toc520468375" w:history="1">
         <w:r>
           <w:rPr>
             <w:rStyle w:val="Hyperlink"/>
@@ -2041,7 +2041,7 @@
             <w:noProof/>
             <w:webHidden/>
           </w:rPr>
-          <w:instrText xml:space="preserve"> PAGEREF _Toc520423821 \h </w:instrText>
+          <w:instrText xml:space="preserve"> PAGEREF _Toc520468375 \h </w:instrText>
         </w:r>
         <w:r>
           <w:rPr>
@@ -2087,7 +2087,7 @@
           <w:lang w:eastAsia="zh-CN"/>
         </w:rPr>
       </w:pPr>
-      <w:hyperlink w:anchor="_Toc520423822" w:history="1">
+      <w:hyperlink w:anchor="_Toc520468376" w:history="1">
         <w:r>
           <w:rPr>
             <w:rStyle w:val="Hyperlink"/>
@@ -2133,7 +2133,7 @@
             <w:noProof/>
             <w:webHidden/>
           </w:rPr>
-          <w:instrText xml:space="preserve"> PAGEREF _Toc520423822 \h </w:instrText>
+          <w:instrText xml:space="preserve"> PAGEREF _Toc520468376 \h </w:instrText>
         </w:r>
         <w:r>
           <w:rPr>
@@ -2179,7 +2179,7 @@
           <w:lang w:eastAsia="zh-CN"/>
         </w:rPr>
       </w:pPr>
-      <w:hyperlink w:anchor="_Toc520423823" w:history="1">
+      <w:hyperlink w:anchor="_Toc520468377" w:history="1">
         <w:r>
           <w:rPr>
             <w:rStyle w:val="Hyperlink"/>
@@ -2223,7 +2223,7 @@
             <w:noProof/>
             <w:webHidden/>
           </w:rPr>
-          <w:instrText xml:space="preserve"> PAGEREF _Toc520423823 \h </w:instrText>
+          <w:instrText xml:space="preserve"> PAGEREF _Toc520468377 \h </w:instrText>
         </w:r>
         <w:r>
           <w:rPr>
@@ -2269,7 +2269,7 @@
           <w:lang w:eastAsia="zh-CN"/>
         </w:rPr>
       </w:pPr>
-      <w:hyperlink w:anchor="_Toc520423824" w:history="1">
+      <w:hyperlink w:anchor="_Toc520468378" w:history="1">
         <w:r>
           <w:rPr>
             <w:rStyle w:val="Hyperlink"/>
@@ -2313,7 +2313,7 @@
             <w:noProof/>
             <w:webHidden/>
           </w:rPr>
-          <w:instrText xml:space="preserve"> PAGEREF _Toc520423824 \h </w:instrText>
+          <w:instrText xml:space="preserve"> PAGEREF _Toc520468378 \h </w:instrText>
         </w:r>
         <w:r>
           <w:rPr>
@@ -2359,7 +2359,7 @@
           <w:lang w:val="en-US" w:eastAsia="zh-CN"/>
         </w:rPr>
       </w:pPr>
-      <w:hyperlink w:anchor="_Toc520423825" w:history="1">
+      <w:hyperlink w:anchor="_Toc520468379" w:history="1">
         <w:r>
           <w:rPr>
             <w:rStyle w:val="Hyperlink"/>
@@ -2405,7 +2405,7 @@
             <w:noProof/>
             <w:webHidden/>
           </w:rPr>
-          <w:instrText xml:space="preserve"> PAGEREF _Toc520423825 \h </w:instrText>
+          <w:instrText xml:space="preserve"> PAGEREF _Toc520468379 \h </w:instrText>
         </w:r>
         <w:r>
           <w:rPr>
@@ -2451,7 +2451,7 @@
           <w:lang w:val="en-US" w:eastAsia="zh-CN"/>
         </w:rPr>
       </w:pPr>
-      <w:hyperlink w:anchor="_Toc520423826" w:history="1">
+      <w:hyperlink w:anchor="_Toc520468380" w:history="1">
         <w:r>
           <w:rPr>
             <w:rStyle w:val="Hyperlink"/>
@@ -2497,7 +2497,7 @@
             <w:noProof/>
             <w:webHidden/>
           </w:rPr>
-          <w:instrText xml:space="preserve"> PAGEREF _Toc520423826 \h </w:instrText>
+          <w:instrText xml:space="preserve"> PAGEREF _Toc520468380 \h </w:instrText>
         </w:r>
         <w:r>
           <w:rPr>
@@ -2543,7 +2543,7 @@
           <w:lang w:val="en-US" w:eastAsia="zh-CN"/>
         </w:rPr>
       </w:pPr>
-      <w:hyperlink w:anchor="_Toc520423827" w:history="1">
+      <w:hyperlink w:anchor="_Toc520468381" w:history="1">
         <w:r>
           <w:rPr>
             <w:rStyle w:val="Hyperlink"/>
@@ -2605,7 +2605,7 @@
             <w:noProof/>
             <w:webHidden/>
           </w:rPr>
-          <w:instrText xml:space="preserve"> PAGEREF _Toc520423827 \h </w:instrText>
+          <w:instrText xml:space="preserve"> PAGEREF _Toc520468381 \h </w:instrText>
         </w:r>
         <w:r>
           <w:rPr>
@@ -2651,7 +2651,7 @@
           <w:lang w:eastAsia="zh-CN"/>
         </w:rPr>
       </w:pPr>
-      <w:hyperlink w:anchor="_Toc520423828" w:history="1">
+      <w:hyperlink w:anchor="_Toc520468382" w:history="1">
         <w:r>
           <w:rPr>
             <w:rStyle w:val="Hyperlink"/>
@@ -2697,7 +2697,7 @@
             <w:noProof/>
             <w:webHidden/>
           </w:rPr>
-          <w:instrText xml:space="preserve"> PAGEREF _Toc520423828 \h </w:instrText>
+          <w:instrText xml:space="preserve"> PAGEREF _Toc520468382 \h </w:instrText>
         </w:r>
         <w:r>
           <w:rPr>
@@ -2743,7 +2743,7 @@
           <w:lang w:eastAsia="zh-CN"/>
         </w:rPr>
       </w:pPr>
-      <w:hyperlink w:anchor="_Toc520423829" w:history="1">
+      <w:hyperlink w:anchor="_Toc520468383" w:history="1">
         <w:r>
           <w:rPr>
             <w:rStyle w:val="Hyperlink"/>
@@ -2796,7 +2796,7 @@
             <w:noProof/>
             <w:webHidden/>
           </w:rPr>
-          <w:instrText xml:space="preserve"> PAGEREF _Toc520423829 \h </w:instrText>
+          <w:instrText xml:space="preserve"> PAGEREF _Toc520468383 \h </w:instrText>
         </w:r>
         <w:r>
           <w:rPr>
@@ -2842,7 +2842,7 @@
           <w:lang w:eastAsia="zh-CN"/>
         </w:rPr>
       </w:pPr>
-      <w:hyperlink w:anchor="_Toc520423830" w:history="1">
+      <w:hyperlink w:anchor="_Toc520468384" w:history="1">
         <w:r>
           <w:rPr>
             <w:rStyle w:val="Hyperlink"/>
@@ -2888,7 +2888,7 @@
             <w:noProof/>
             <w:webHidden/>
           </w:rPr>
-          <w:instrText xml:space="preserve"> PAGEREF _Toc520423830 \h </w:instrText>
+          <w:instrText xml:space="preserve"> PAGEREF _Toc520468384 \h </w:instrText>
         </w:r>
         <w:r>
           <w:rPr>
@@ -2934,7 +2934,7 @@
           <w:lang w:eastAsia="zh-CN"/>
         </w:rPr>
       </w:pPr>
-      <w:hyperlink w:anchor="_Toc520423831" w:history="1">
+      <w:hyperlink w:anchor="_Toc520468385" w:history="1">
         <w:r>
           <w:rPr>
             <w:rStyle w:val="Hyperlink"/>
@@ -2980,7 +2980,7 @@
             <w:noProof/>
             <w:webHidden/>
           </w:rPr>
-          <w:instrText xml:space="preserve"> PAGEREF _Toc520423831 \h </w:instrText>
+          <w:instrText xml:space="preserve"> PAGEREF _Toc520468385 \h </w:instrText>
         </w:r>
         <w:r>
           <w:rPr>
@@ -3026,7 +3026,7 @@
           <w:lang w:val="en-US" w:eastAsia="zh-CN"/>
         </w:rPr>
       </w:pPr>
-      <w:hyperlink w:anchor="_Toc520423832" w:history="1">
+      <w:hyperlink w:anchor="_Toc520468386" w:history="1">
         <w:r>
           <w:rPr>
             <w:rStyle w:val="Hyperlink"/>
@@ -3070,7 +3070,7 @@
             <w:noProof/>
             <w:webHidden/>
           </w:rPr>
-          <w:instrText xml:space="preserve"> PAGEREF _Toc520423832 \h </w:instrText>
+          <w:instrText xml:space="preserve"> PAGEREF _Toc520468386 \h </w:instrText>
         </w:r>
         <w:r>
           <w:rPr>
@@ -3116,7 +3116,7 @@
           <w:lang w:eastAsia="zh-CN"/>
         </w:rPr>
       </w:pPr>
-      <w:hyperlink w:anchor="_Toc520423833" w:history="1">
+      <w:hyperlink w:anchor="_Toc520468387" w:history="1">
         <w:r>
           <w:rPr>
             <w:rStyle w:val="Hyperlink"/>
@@ -3162,7 +3162,7 @@
             <w:noProof/>
             <w:webHidden/>
           </w:rPr>
-          <w:instrText xml:space="preserve"> PAGEREF _Toc520423833 \h </w:instrText>
+          <w:instrText xml:space="preserve"> PAGEREF _Toc520468387 \h </w:instrText>
         </w:r>
         <w:r>
           <w:rPr>
@@ -3208,7 +3208,7 @@
           <w:lang w:eastAsia="zh-CN"/>
         </w:rPr>
       </w:pPr>
-      <w:hyperlink w:anchor="_Toc520423834" w:history="1">
+      <w:hyperlink w:anchor="_Toc520468388" w:history="1">
         <w:r>
           <w:rPr>
             <w:rStyle w:val="Hyperlink"/>
@@ -3252,7 +3252,7 @@
             <w:noProof/>
             <w:webHidden/>
           </w:rPr>
-          <w:instrText xml:space="preserve"> PAGEREF _Toc520423834 \h </w:instrText>
+          <w:instrText xml:space="preserve"> PAGEREF _Toc520468388 \h </w:instrText>
         </w:r>
         <w:r>
           <w:rPr>
@@ -3298,7 +3298,7 @@
           <w:lang w:val="en-US" w:eastAsia="zh-CN"/>
         </w:rPr>
       </w:pPr>
-      <w:hyperlink w:anchor="_Toc520423835" w:history="1">
+      <w:hyperlink w:anchor="_Toc520468389" w:history="1">
         <w:r>
           <w:rPr>
             <w:rStyle w:val="Hyperlink"/>
@@ -3325,7 +3325,7 @@
             <w:noProof/>
             <w:webHidden/>
           </w:rPr>
-          <w:instrText xml:space="preserve"> PAGEREF _Toc520423835 \h </w:instrText>
+          <w:instrText xml:space="preserve"> PAGEREF _Toc520468389 \h </w:instrText>
         </w:r>
         <w:r>
           <w:rPr>
@@ -3371,7 +3371,7 @@
           <w:lang w:val="en-US" w:eastAsia="zh-CN"/>
         </w:rPr>
       </w:pPr>
-      <w:hyperlink w:anchor="_Toc520423836" w:history="1">
+      <w:hyperlink w:anchor="_Toc520468390" w:history="1">
         <w:r>
           <w:rPr>
             <w:rStyle w:val="Hyperlink"/>
@@ -3415,7 +3415,7 @@
             <w:noProof/>
             <w:webHidden/>
           </w:rPr>
-          <w:instrText xml:space="preserve"> PAGEREF _Toc520423836 \h </w:instrText>
+          <w:instrText xml:space="preserve"> PAGEREF _Toc520468390 \h </w:instrText>
         </w:r>
         <w:r>
           <w:rPr>
@@ -3461,7 +3461,7 @@
           <w:lang w:eastAsia="zh-CN"/>
         </w:rPr>
       </w:pPr>
-      <w:hyperlink w:anchor="_Toc520423837" w:history="1">
+      <w:hyperlink w:anchor="_Toc520468391" w:history="1">
         <w:r>
           <w:rPr>
             <w:rStyle w:val="Hyperlink"/>
@@ -3505,7 +3505,7 @@
             <w:noProof/>
             <w:webHidden/>
           </w:rPr>
-          <w:instrText xml:space="preserve"> PAGEREF _Toc520423837 \h </w:instrText>
+          <w:instrText xml:space="preserve"> PAGEREF _Toc520468391 \h </w:instrText>
         </w:r>
         <w:r>
           <w:rPr>
@@ -3551,7 +3551,7 @@
           <w:lang w:eastAsia="zh-CN"/>
         </w:rPr>
       </w:pPr>
-      <w:hyperlink w:anchor="_Toc520423838" w:history="1">
+      <w:hyperlink w:anchor="_Toc520468392" w:history="1">
         <w:r>
           <w:rPr>
             <w:rStyle w:val="Hyperlink"/>
@@ -3595,7 +3595,7 @@
             <w:noProof/>
             <w:webHidden/>
           </w:rPr>
-          <w:instrText xml:space="preserve"> PAGEREF _Toc520423838 \h </w:instrText>
+          <w:instrText xml:space="preserve"> PAGEREF _Toc520468392 \h </w:instrText>
         </w:r>
         <w:r>
           <w:rPr>
@@ -3641,7 +3641,7 @@
           <w:lang w:eastAsia="zh-CN"/>
         </w:rPr>
       </w:pPr>
-      <w:hyperlink w:anchor="_Toc520423839" w:history="1">
+      <w:hyperlink w:anchor="_Toc520468393" w:history="1">
         <w:r>
           <w:rPr>
             <w:rStyle w:val="Hyperlink"/>
@@ -3685,7 +3685,7 @@
             <w:noProof/>
             <w:webHidden/>
           </w:rPr>
-          <w:instrText xml:space="preserve"> PAGEREF _Toc520423839 \h </w:instrText>
+          <w:instrText xml:space="preserve"> PAGEREF _Toc520468393 \h </w:instrText>
         </w:r>
         <w:r>
           <w:rPr>
@@ -3731,7 +3731,7 @@
           <w:lang w:val="en-US" w:eastAsia="zh-CN"/>
         </w:rPr>
       </w:pPr>
-      <w:hyperlink w:anchor="_Toc520423840" w:history="1">
+      <w:hyperlink w:anchor="_Toc520468394" w:history="1">
         <w:r>
           <w:rPr>
             <w:rStyle w:val="Hyperlink"/>
@@ -3775,7 +3775,7 @@
             <w:noProof/>
             <w:webHidden/>
           </w:rPr>
-          <w:instrText xml:space="preserve"> PAGEREF _Toc520423840 \h </w:instrText>
+          <w:instrText xml:space="preserve"> PAGEREF _Toc520468394 \h </w:instrText>
         </w:r>
         <w:r>
           <w:rPr>
@@ -3821,7 +3821,7 @@
           <w:lang w:eastAsia="zh-CN"/>
         </w:rPr>
       </w:pPr>
-      <w:hyperlink w:anchor="_Toc520423841" w:history="1">
+      <w:hyperlink w:anchor="_Toc520468395" w:history="1">
         <w:r>
           <w:rPr>
             <w:rStyle w:val="Hyperlink"/>
@@ -3865,7 +3865,7 @@
             <w:noProof/>
             <w:webHidden/>
           </w:rPr>
-          <w:instrText xml:space="preserve"> PAGEREF _Toc520423841 \h </w:instrText>
+          <w:instrText xml:space="preserve"> PAGEREF _Toc520468395 \h </w:instrText>
         </w:r>
         <w:r>
           <w:rPr>
@@ -3911,7 +3911,7 @@
           <w:lang w:eastAsia="zh-CN"/>
         </w:rPr>
       </w:pPr>
-      <w:hyperlink w:anchor="_Toc520423842" w:history="1">
+      <w:hyperlink w:anchor="_Toc520468396" w:history="1">
         <w:r>
           <w:rPr>
             <w:rStyle w:val="Hyperlink"/>
@@ -3955,7 +3955,7 @@
             <w:noProof/>
             <w:webHidden/>
           </w:rPr>
-          <w:instrText xml:space="preserve"> PAGEREF _Toc520423842 \h </w:instrText>
+          <w:instrText xml:space="preserve"> PAGEREF _Toc520468396 \h </w:instrText>
         </w:r>
         <w:r>
           <w:rPr>
@@ -4001,7 +4001,7 @@
           <w:lang w:eastAsia="zh-CN"/>
         </w:rPr>
       </w:pPr>
-      <w:hyperlink w:anchor="_Toc520423843" w:history="1">
+      <w:hyperlink w:anchor="_Toc520468397" w:history="1">
         <w:r>
           <w:rPr>
             <w:rStyle w:val="Hyperlink"/>
@@ -4045,7 +4045,7 @@
             <w:noProof/>
             <w:webHidden/>
           </w:rPr>
-          <w:instrText xml:space="preserve"> PAGEREF _Toc520423843 \h </w:instrText>
+          <w:instrText xml:space="preserve"> PAGEREF _Toc520468397 \h </w:instrText>
         </w:r>
         <w:r>
           <w:rPr>
@@ -4091,7 +4091,7 @@
           <w:lang w:eastAsia="zh-CN"/>
         </w:rPr>
       </w:pPr>
-      <w:hyperlink w:anchor="_Toc520423844" w:history="1">
+      <w:hyperlink w:anchor="_Toc520468398" w:history="1">
         <w:r>
           <w:rPr>
             <w:rStyle w:val="Hyperlink"/>
@@ -4135,7 +4135,7 @@
             <w:noProof/>
             <w:webHidden/>
           </w:rPr>
-          <w:instrText xml:space="preserve"> PAGEREF _Toc520423844 \h </w:instrText>
+          <w:instrText xml:space="preserve"> PAGEREF _Toc520468398 \h </w:instrText>
         </w:r>
         <w:r>
           <w:rPr>
@@ -4181,7 +4181,7 @@
           <w:lang w:eastAsia="zh-CN"/>
         </w:rPr>
       </w:pPr>
-      <w:hyperlink w:anchor="_Toc520423845" w:history="1">
+      <w:hyperlink w:anchor="_Toc520468399" w:history="1">
         <w:r>
           <w:rPr>
             <w:rStyle w:val="Hyperlink"/>
@@ -4225,7 +4225,7 @@
             <w:noProof/>
             <w:webHidden/>
           </w:rPr>
-          <w:instrText xml:space="preserve"> PAGEREF _Toc520423845 \h </w:instrText>
+          <w:instrText xml:space="preserve"> PAGEREF _Toc520468399 \h </w:instrText>
         </w:r>
         <w:r>
           <w:rPr>
@@ -4271,7 +4271,7 @@
           <w:lang w:val="en-US" w:eastAsia="zh-CN"/>
         </w:rPr>
       </w:pPr>
-      <w:hyperlink w:anchor="_Toc520423846" w:history="1">
+      <w:hyperlink w:anchor="_Toc520468400" w:history="1">
         <w:r>
           <w:rPr>
             <w:rStyle w:val="Hyperlink"/>
@@ -4315,7 +4315,7 @@
             <w:noProof/>
             <w:webHidden/>
           </w:rPr>
-          <w:instrText xml:space="preserve"> PAGEREF _Toc520423846 \h </w:instrText>
+          <w:instrText xml:space="preserve"> PAGEREF _Toc520468400 \h </w:instrText>
         </w:r>
         <w:r>
           <w:rPr>
@@ -4361,7 +4361,7 @@
           <w:lang w:eastAsia="zh-CN"/>
         </w:rPr>
       </w:pPr>
-      <w:hyperlink w:anchor="_Toc520423847" w:history="1">
+      <w:hyperlink w:anchor="_Toc520468401" w:history="1">
         <w:r>
           <w:rPr>
             <w:rStyle w:val="Hyperlink"/>
@@ -4386,8 +4386,6 @@
           </w:rPr>
           <w:t>Gambaran Umum Solusi</w:t>
         </w:r>
-        <w:bookmarkStart w:id="2" w:name="_GoBack"/>
-        <w:bookmarkEnd w:id="2"/>
         <w:r>
           <w:rPr>
             <w:noProof/>
@@ -4407,7 +4405,7 @@
             <w:noProof/>
             <w:webHidden/>
           </w:rPr>
-          <w:instrText xml:space="preserve"> PAGEREF _Toc520423847 \h </w:instrText>
+          <w:instrText xml:space="preserve"> PAGEREF _Toc520468401 \h </w:instrText>
         </w:r>
         <w:r>
           <w:rPr>
@@ -4453,7 +4451,7 @@
           <w:lang w:eastAsia="zh-CN"/>
         </w:rPr>
       </w:pPr>
-      <w:hyperlink w:anchor="_Toc520423848" w:history="1">
+      <w:hyperlink w:anchor="_Toc520468402" w:history="1">
         <w:r>
           <w:rPr>
             <w:rStyle w:val="Hyperlink"/>
@@ -4522,7 +4520,7 @@
             <w:noProof/>
             <w:webHidden/>
           </w:rPr>
-          <w:instrText xml:space="preserve"> PAGEREF _Toc520423848 \h </w:instrText>
+          <w:instrText xml:space="preserve"> PAGEREF _Toc520468402 \h </w:instrText>
         </w:r>
         <w:r>
           <w:rPr>
@@ -4542,7 +4540,7 @@
             <w:noProof/>
             <w:webHidden/>
           </w:rPr>
-          <w:t>38</w:t>
+          <w:t>39</w:t>
         </w:r>
         <w:r>
           <w:rPr>
@@ -4568,7 +4566,7 @@
           <w:lang w:eastAsia="zh-CN"/>
         </w:rPr>
       </w:pPr>
-      <w:hyperlink w:anchor="_Toc520423849" w:history="1">
+      <w:hyperlink w:anchor="_Toc520468403" w:history="1">
         <w:r>
           <w:rPr>
             <w:rStyle w:val="Hyperlink"/>
@@ -4621,7 +4619,7 @@
             <w:noProof/>
             <w:webHidden/>
           </w:rPr>
-          <w:instrText xml:space="preserve"> PAGEREF _Toc520423849 \h </w:instrText>
+          <w:instrText xml:space="preserve"> PAGEREF _Toc520468403 \h </w:instrText>
         </w:r>
         <w:r>
           <w:rPr>
@@ -4641,7 +4639,7 @@
             <w:noProof/>
             <w:webHidden/>
           </w:rPr>
-          <w:t>38</w:t>
+          <w:t>39</w:t>
         </w:r>
         <w:r>
           <w:rPr>
@@ -4667,7 +4665,7 @@
           <w:lang w:eastAsia="zh-CN"/>
         </w:rPr>
       </w:pPr>
-      <w:hyperlink w:anchor="_Toc520423850" w:history="1">
+      <w:hyperlink w:anchor="_Toc520468404" w:history="1">
         <w:r>
           <w:rPr>
             <w:rStyle w:val="Hyperlink"/>
@@ -4720,7 +4718,7 @@
             <w:noProof/>
             <w:webHidden/>
           </w:rPr>
-          <w:instrText xml:space="preserve"> PAGEREF _Toc520423850 \h </w:instrText>
+          <w:instrText xml:space="preserve"> PAGEREF _Toc520468404 \h </w:instrText>
         </w:r>
         <w:r>
           <w:rPr>
@@ -4740,7 +4738,7 @@
             <w:noProof/>
             <w:webHidden/>
           </w:rPr>
-          <w:t>38</w:t>
+          <w:t>40</w:t>
         </w:r>
         <w:r>
           <w:rPr>
@@ -4766,7 +4764,7 @@
           <w:lang w:val="en-US" w:eastAsia="zh-CN"/>
         </w:rPr>
       </w:pPr>
-      <w:hyperlink w:anchor="_Toc520423851" w:history="1">
+      <w:hyperlink w:anchor="_Toc520468405" w:history="1">
         <w:r>
           <w:rPr>
             <w:rStyle w:val="Hyperlink"/>
@@ -4793,7 +4791,7 @@
             <w:noProof/>
             <w:webHidden/>
           </w:rPr>
-          <w:instrText xml:space="preserve"> PAGEREF _Toc520423851 \h </w:instrText>
+          <w:instrText xml:space="preserve"> PAGEREF _Toc520468405 \h </w:instrText>
         </w:r>
         <w:r>
           <w:rPr>
@@ -4813,7 +4811,7 @@
             <w:noProof/>
             <w:webHidden/>
           </w:rPr>
-          <w:t>39</w:t>
+          <w:t>41</w:t>
         </w:r>
         <w:r>
           <w:rPr>
@@ -4839,7 +4837,7 @@
           <w:lang w:val="en-US" w:eastAsia="zh-CN"/>
         </w:rPr>
       </w:pPr>
-      <w:hyperlink w:anchor="_Toc520423852" w:history="1">
+      <w:hyperlink w:anchor="_Toc520468406" w:history="1">
         <w:r>
           <w:rPr>
             <w:rStyle w:val="Hyperlink"/>
@@ -4883,7 +4881,7 @@
             <w:noProof/>
             <w:webHidden/>
           </w:rPr>
-          <w:instrText xml:space="preserve"> PAGEREF _Toc520423852 \h </w:instrText>
+          <w:instrText xml:space="preserve"> PAGEREF _Toc520468406 \h </w:instrText>
         </w:r>
         <w:r>
           <w:rPr>
@@ -4903,7 +4901,7 @@
             <w:noProof/>
             <w:webHidden/>
           </w:rPr>
-          <w:t>39</w:t>
+          <w:t>41</w:t>
         </w:r>
         <w:r>
           <w:rPr>
@@ -4929,7 +4927,7 @@
           <w:lang w:val="en-US" w:eastAsia="zh-CN"/>
         </w:rPr>
       </w:pPr>
-      <w:hyperlink w:anchor="_Toc520423853" w:history="1">
+      <w:hyperlink w:anchor="_Toc520468407" w:history="1">
         <w:r>
           <w:rPr>
             <w:rStyle w:val="Hyperlink"/>
@@ -4973,7 +4971,7 @@
             <w:noProof/>
             <w:webHidden/>
           </w:rPr>
-          <w:instrText xml:space="preserve"> PAGEREF _Toc520423853 \h </w:instrText>
+          <w:instrText xml:space="preserve"> PAGEREF _Toc520468407 \h </w:instrText>
         </w:r>
         <w:r>
           <w:rPr>
@@ -4993,7 +4991,7 @@
             <w:noProof/>
             <w:webHidden/>
           </w:rPr>
-          <w:t>39</w:t>
+          <w:t>41</w:t>
         </w:r>
         <w:r>
           <w:rPr>
@@ -5019,7 +5017,7 @@
           <w:lang w:val="en-US" w:eastAsia="zh-CN"/>
         </w:rPr>
       </w:pPr>
-      <w:hyperlink w:anchor="_Toc520423854" w:history="1">
+      <w:hyperlink w:anchor="_Toc520468408" w:history="1">
         <w:r>
           <w:rPr>
             <w:rStyle w:val="Hyperlink"/>
@@ -5063,7 +5061,7 @@
             <w:noProof/>
             <w:webHidden/>
           </w:rPr>
-          <w:instrText xml:space="preserve"> PAGEREF _Toc520423854 \h </w:instrText>
+          <w:instrText xml:space="preserve"> PAGEREF _Toc520468408 \h </w:instrText>
         </w:r>
         <w:r>
           <w:rPr>
@@ -5083,7 +5081,7 @@
             <w:noProof/>
             <w:webHidden/>
           </w:rPr>
-          <w:t>39</w:t>
+          <w:t>41</w:t>
         </w:r>
         <w:r>
           <w:rPr>
@@ -5109,7 +5107,7 @@
           <w:lang w:eastAsia="zh-CN"/>
         </w:rPr>
       </w:pPr>
-      <w:hyperlink w:anchor="_Toc520423855" w:history="1">
+      <w:hyperlink w:anchor="_Toc520468409" w:history="1">
         <w:r>
           <w:rPr>
             <w:rStyle w:val="Hyperlink"/>
@@ -5155,7 +5153,7 @@
             <w:noProof/>
             <w:webHidden/>
           </w:rPr>
-          <w:instrText xml:space="preserve"> PAGEREF _Toc520423855 \h </w:instrText>
+          <w:instrText xml:space="preserve"> PAGEREF _Toc520468409 \h </w:instrText>
         </w:r>
         <w:r>
           <w:rPr>
@@ -5175,7 +5173,7 @@
             <w:noProof/>
             <w:webHidden/>
           </w:rPr>
-          <w:t>39</w:t>
+          <w:t>41</w:t>
         </w:r>
         <w:r>
           <w:rPr>
@@ -5201,7 +5199,7 @@
           <w:lang w:eastAsia="zh-CN"/>
         </w:rPr>
       </w:pPr>
-      <w:hyperlink w:anchor="_Toc520423856" w:history="1">
+      <w:hyperlink w:anchor="_Toc520468410" w:history="1">
         <w:r>
           <w:rPr>
             <w:rStyle w:val="Hyperlink"/>
@@ -5254,7 +5252,7 @@
             <w:noProof/>
             <w:webHidden/>
           </w:rPr>
-          <w:instrText xml:space="preserve"> PAGEREF _Toc520423856 \h </w:instrText>
+          <w:instrText xml:space="preserve"> PAGEREF _Toc520468410 \h </w:instrText>
         </w:r>
         <w:r>
           <w:rPr>
@@ -5274,7 +5272,7 @@
             <w:noProof/>
             <w:webHidden/>
           </w:rPr>
-          <w:t>39</w:t>
+          <w:t>41</w:t>
         </w:r>
         <w:r>
           <w:rPr>
@@ -5300,7 +5298,7 @@
           <w:lang w:eastAsia="zh-CN"/>
         </w:rPr>
       </w:pPr>
-      <w:hyperlink w:anchor="_Toc520423857" w:history="1">
+      <w:hyperlink w:anchor="_Toc520468411" w:history="1">
         <w:r>
           <w:rPr>
             <w:rStyle w:val="Hyperlink"/>
@@ -5353,7 +5351,7 @@
             <w:noProof/>
             <w:webHidden/>
           </w:rPr>
-          <w:instrText xml:space="preserve"> PAGEREF _Toc520423857 \h </w:instrText>
+          <w:instrText xml:space="preserve"> PAGEREF _Toc520468411 \h </w:instrText>
         </w:r>
         <w:r>
           <w:rPr>
@@ -5373,7 +5371,7 @@
             <w:noProof/>
             <w:webHidden/>
           </w:rPr>
-          <w:t>39</w:t>
+          <w:t>41</w:t>
         </w:r>
         <w:r>
           <w:rPr>
@@ -5399,7 +5397,7 @@
           <w:lang w:val="en-US" w:eastAsia="zh-CN"/>
         </w:rPr>
       </w:pPr>
-      <w:hyperlink w:anchor="_Toc520423858" w:history="1">
+      <w:hyperlink w:anchor="_Toc520468412" w:history="1">
         <w:r>
           <w:rPr>
             <w:rStyle w:val="Hyperlink"/>
@@ -5443,7 +5441,7 @@
             <w:noProof/>
             <w:webHidden/>
           </w:rPr>
-          <w:instrText xml:space="preserve"> PAGEREF _Toc520423858 \h </w:instrText>
+          <w:instrText xml:space="preserve"> PAGEREF _Toc520468412 \h </w:instrText>
         </w:r>
         <w:r>
           <w:rPr>
@@ -5463,7 +5461,7 @@
             <w:noProof/>
             <w:webHidden/>
           </w:rPr>
-          <w:t>39</w:t>
+          <w:t>41</w:t>
         </w:r>
         <w:r>
           <w:rPr>
@@ -5489,7 +5487,7 @@
           <w:lang w:eastAsia="zh-CN"/>
         </w:rPr>
       </w:pPr>
-      <w:hyperlink w:anchor="_Toc520423859" w:history="1">
+      <w:hyperlink w:anchor="_Toc520468413" w:history="1">
         <w:r>
           <w:rPr>
             <w:rStyle w:val="Hyperlink"/>
@@ -5542,7 +5540,7 @@
             <w:noProof/>
             <w:webHidden/>
           </w:rPr>
-          <w:instrText xml:space="preserve"> PAGEREF _Toc520423859 \h </w:instrText>
+          <w:instrText xml:space="preserve"> PAGEREF _Toc520468413 \h </w:instrText>
         </w:r>
         <w:r>
           <w:rPr>
@@ -5562,7 +5560,7 @@
             <w:noProof/>
             <w:webHidden/>
           </w:rPr>
-          <w:t>40</w:t>
+          <w:t>42</w:t>
         </w:r>
         <w:r>
           <w:rPr>
@@ -5588,7 +5586,7 @@
           <w:lang w:eastAsia="zh-CN"/>
         </w:rPr>
       </w:pPr>
-      <w:hyperlink w:anchor="_Toc520423860" w:history="1">
+      <w:hyperlink w:anchor="_Toc520468414" w:history="1">
         <w:r>
           <w:rPr>
             <w:rStyle w:val="Hyperlink"/>
@@ -5632,7 +5630,7 @@
             <w:noProof/>
             <w:webHidden/>
           </w:rPr>
-          <w:instrText xml:space="preserve"> PAGEREF _Toc520423860 \h </w:instrText>
+          <w:instrText xml:space="preserve"> PAGEREF _Toc520468414 \h </w:instrText>
         </w:r>
         <w:r>
           <w:rPr>
@@ -5652,7 +5650,7 @@
             <w:noProof/>
             <w:webHidden/>
           </w:rPr>
-          <w:t>40</w:t>
+          <w:t>42</w:t>
         </w:r>
         <w:r>
           <w:rPr>
@@ -5678,7 +5676,7 @@
           <w:lang w:eastAsia="zh-CN"/>
         </w:rPr>
       </w:pPr>
-      <w:hyperlink w:anchor="_Toc520423861" w:history="1">
+      <w:hyperlink w:anchor="_Toc520468415" w:history="1">
         <w:r>
           <w:rPr>
             <w:rStyle w:val="Hyperlink"/>
@@ -5722,7 +5720,7 @@
             <w:noProof/>
             <w:webHidden/>
           </w:rPr>
-          <w:instrText xml:space="preserve"> PAGEREF _Toc520423861 \h </w:instrText>
+          <w:instrText xml:space="preserve"> PAGEREF _Toc520468415 \h </w:instrText>
         </w:r>
         <w:r>
           <w:rPr>
@@ -5742,7 +5740,7 @@
             <w:noProof/>
             <w:webHidden/>
           </w:rPr>
-          <w:t>40</w:t>
+          <w:t>42</w:t>
         </w:r>
         <w:r>
           <w:rPr>
@@ -5768,7 +5766,7 @@
           <w:lang w:eastAsia="zh-CN"/>
         </w:rPr>
       </w:pPr>
-      <w:hyperlink w:anchor="_Toc520423862" w:history="1">
+      <w:hyperlink w:anchor="_Toc520468416" w:history="1">
         <w:r>
           <w:rPr>
             <w:rStyle w:val="Hyperlink"/>
@@ -5812,7 +5810,7 @@
             <w:noProof/>
             <w:webHidden/>
           </w:rPr>
-          <w:instrText xml:space="preserve"> PAGEREF _Toc520423862 \h </w:instrText>
+          <w:instrText xml:space="preserve"> PAGEREF _Toc520468416 \h </w:instrText>
         </w:r>
         <w:r>
           <w:rPr>
@@ -5832,7 +5830,7 @@
             <w:noProof/>
             <w:webHidden/>
           </w:rPr>
-          <w:t>40</w:t>
+          <w:t>42</w:t>
         </w:r>
         <w:r>
           <w:rPr>
@@ -5858,7 +5856,7 @@
           <w:lang w:eastAsia="zh-CN"/>
         </w:rPr>
       </w:pPr>
-      <w:hyperlink w:anchor="_Toc520423863" w:history="1">
+      <w:hyperlink w:anchor="_Toc520468417" w:history="1">
         <w:r>
           <w:rPr>
             <w:rStyle w:val="Hyperlink"/>
@@ -5902,7 +5900,7 @@
             <w:noProof/>
             <w:webHidden/>
           </w:rPr>
-          <w:instrText xml:space="preserve"> PAGEREF _Toc520423863 \h </w:instrText>
+          <w:instrText xml:space="preserve"> PAGEREF _Toc520468417 \h </w:instrText>
         </w:r>
         <w:r>
           <w:rPr>
@@ -5922,7 +5920,7 @@
             <w:noProof/>
             <w:webHidden/>
           </w:rPr>
-          <w:t>40</w:t>
+          <w:t>42</w:t>
         </w:r>
         <w:r>
           <w:rPr>
@@ -5948,7 +5946,7 @@
           <w:lang w:eastAsia="zh-CN"/>
         </w:rPr>
       </w:pPr>
-      <w:hyperlink w:anchor="_Toc520423864" w:history="1">
+      <w:hyperlink w:anchor="_Toc520468418" w:history="1">
         <w:r>
           <w:rPr>
             <w:rStyle w:val="Hyperlink"/>
@@ -5992,7 +5990,7 @@
             <w:noProof/>
             <w:webHidden/>
           </w:rPr>
-          <w:instrText xml:space="preserve"> PAGEREF _Toc520423864 \h </w:instrText>
+          <w:instrText xml:space="preserve"> PAGEREF _Toc520468418 \h </w:instrText>
         </w:r>
         <w:r>
           <w:rPr>
@@ -6012,7 +6010,7 @@
             <w:noProof/>
             <w:webHidden/>
           </w:rPr>
-          <w:t>40</w:t>
+          <w:t>42</w:t>
         </w:r>
         <w:r>
           <w:rPr>
@@ -6038,7 +6036,7 @@
           <w:lang w:eastAsia="zh-CN"/>
         </w:rPr>
       </w:pPr>
-      <w:hyperlink w:anchor="_Toc520423865" w:history="1">
+      <w:hyperlink w:anchor="_Toc520468419" w:history="1">
         <w:r>
           <w:rPr>
             <w:rStyle w:val="Hyperlink"/>
@@ -6082,7 +6080,7 @@
             <w:noProof/>
             <w:webHidden/>
           </w:rPr>
-          <w:instrText xml:space="preserve"> PAGEREF _Toc520423865 \h </w:instrText>
+          <w:instrText xml:space="preserve"> PAGEREF _Toc520468419 \h </w:instrText>
         </w:r>
         <w:r>
           <w:rPr>
@@ -6102,7 +6100,7 @@
             <w:noProof/>
             <w:webHidden/>
           </w:rPr>
-          <w:t>40</w:t>
+          <w:t>42</w:t>
         </w:r>
         <w:r>
           <w:rPr>
@@ -6128,7 +6126,7 @@
           <w:lang w:eastAsia="zh-CN"/>
         </w:rPr>
       </w:pPr>
-      <w:hyperlink w:anchor="_Toc520423866" w:history="1">
+      <w:hyperlink w:anchor="_Toc520468420" w:history="1">
         <w:r>
           <w:rPr>
             <w:rStyle w:val="Hyperlink"/>
@@ -6172,7 +6170,7 @@
             <w:noProof/>
             <w:webHidden/>
           </w:rPr>
-          <w:instrText xml:space="preserve"> PAGEREF _Toc520423866 \h </w:instrText>
+          <w:instrText xml:space="preserve"> PAGEREF _Toc520468420 \h </w:instrText>
         </w:r>
         <w:r>
           <w:rPr>
@@ -6192,7 +6190,7 @@
             <w:noProof/>
             <w:webHidden/>
           </w:rPr>
-          <w:t>40</w:t>
+          <w:t>42</w:t>
         </w:r>
         <w:r>
           <w:rPr>
@@ -6218,7 +6216,7 @@
           <w:lang w:eastAsia="zh-CN"/>
         </w:rPr>
       </w:pPr>
-      <w:hyperlink w:anchor="_Toc520423867" w:history="1">
+      <w:hyperlink w:anchor="_Toc520468421" w:history="1">
         <w:r>
           <w:rPr>
             <w:rStyle w:val="Hyperlink"/>
@@ -6262,7 +6260,7 @@
             <w:noProof/>
             <w:webHidden/>
           </w:rPr>
-          <w:instrText xml:space="preserve"> PAGEREF _Toc520423867 \h </w:instrText>
+          <w:instrText xml:space="preserve"> PAGEREF _Toc520468421 \h </w:instrText>
         </w:r>
         <w:r>
           <w:rPr>
@@ -6282,7 +6280,7 @@
             <w:noProof/>
             <w:webHidden/>
           </w:rPr>
-          <w:t>40</w:t>
+          <w:t>42</w:t>
         </w:r>
         <w:r>
           <w:rPr>
@@ -6308,7 +6306,7 @@
           <w:lang w:val="en-US" w:eastAsia="zh-CN"/>
         </w:rPr>
       </w:pPr>
-      <w:hyperlink w:anchor="_Toc520423868" w:history="1">
+      <w:hyperlink w:anchor="_Toc520468422" w:history="1">
         <w:r>
           <w:rPr>
             <w:rStyle w:val="Hyperlink"/>
@@ -6343,7 +6341,7 @@
             <w:noProof/>
             <w:webHidden/>
           </w:rPr>
-          <w:instrText xml:space="preserve"> PAGEREF _Toc520423868 \h </w:instrText>
+          <w:instrText xml:space="preserve"> PAGEREF _Toc520468422 \h </w:instrText>
         </w:r>
         <w:r>
           <w:rPr>
@@ -6363,7 +6361,7 @@
             <w:noProof/>
             <w:webHidden/>
           </w:rPr>
-          <w:t>41</w:t>
+          <w:t>43</w:t>
         </w:r>
         <w:r>
           <w:rPr>
@@ -6393,8 +6391,8 @@
           <w:lang w:val="en-GB"/>
         </w:rPr>
       </w:pPr>
-      <w:bookmarkStart w:id="3" w:name="_Toc35414442"/>
-      <w:bookmarkStart w:id="4" w:name="_Toc35414636"/>
+      <w:bookmarkStart w:id="2" w:name="_Toc35414442"/>
+      <w:bookmarkStart w:id="3" w:name="_Toc35414636"/>
       <w:r>
         <w:br w:type="page"/>
       </w:r>
@@ -6403,7 +6401,7 @@
       <w:pPr>
         <w:pStyle w:val="Title"/>
       </w:pPr>
-      <w:bookmarkStart w:id="5" w:name="_Toc520423808"/>
+      <w:bookmarkStart w:id="4" w:name="_Toc520468362"/>
       <w:r>
         <w:lastRenderedPageBreak/>
         <w:t xml:space="preserve">DAFTAR </w:t>
@@ -6411,7 +6409,7 @@
       <w:r>
         <w:t>GAMBAR</w:t>
       </w:r>
-      <w:bookmarkEnd w:id="5"/>
+      <w:bookmarkEnd w:id="4"/>
     </w:p>
     <w:p>
       <w:pPr>
@@ -6456,7 +6454,7 @@
         </w:rPr>
         <w:fldChar w:fldCharType="separate"/>
       </w:r>
-      <w:hyperlink w:anchor="_Toc520246088" w:history="1">
+      <w:hyperlink w:anchor="_Toc520468423" w:history="1">
         <w:r>
           <w:rPr>
             <w:rStyle w:val="Hyperlink"/>
@@ -6499,7 +6497,7 @@
             <w:noProof/>
             <w:webHidden/>
           </w:rPr>
-          <w:instrText xml:space="preserve"> PAGEREF _Toc520246088 \h </w:instrText>
+          <w:instrText xml:space="preserve"> PAGEREF _Toc520468423 \h </w:instrText>
         </w:r>
         <w:r>
           <w:rPr>
@@ -6519,7 +6517,7 @@
             <w:noProof/>
             <w:webHidden/>
           </w:rPr>
-          <w:t>15</w:t>
+          <w:t>14</w:t>
         </w:r>
         <w:r>
           <w:rPr>
@@ -6544,7 +6542,7 @@
           <w:lang w:eastAsia="zh-CN"/>
         </w:rPr>
       </w:pPr>
-      <w:hyperlink w:anchor="_Toc520246089" w:history="1">
+      <w:hyperlink w:anchor="_Toc520468424" w:history="1">
         <w:r>
           <w:rPr>
             <w:rStyle w:val="Hyperlink"/>
@@ -6587,7 +6585,7 @@
             <w:noProof/>
             <w:webHidden/>
           </w:rPr>
-          <w:instrText xml:space="preserve"> PAGEREF _Toc520246089 \h </w:instrText>
+          <w:instrText xml:space="preserve"> PAGEREF _Toc520468424 \h </w:instrText>
         </w:r>
         <w:r>
           <w:rPr>
@@ -6607,7 +6605,7 @@
             <w:noProof/>
             <w:webHidden/>
           </w:rPr>
-          <w:t>16</w:t>
+          <w:t>15</w:t>
         </w:r>
         <w:r>
           <w:rPr>
@@ -6632,7 +6630,7 @@
           <w:lang w:eastAsia="zh-CN"/>
         </w:rPr>
       </w:pPr>
-      <w:hyperlink w:anchor="_Toc520246090" w:history="1">
+      <w:hyperlink w:anchor="_Toc520468425" w:history="1">
         <w:r>
           <w:rPr>
             <w:rStyle w:val="Hyperlink"/>
@@ -6675,7 +6673,7 @@
             <w:noProof/>
             <w:webHidden/>
           </w:rPr>
-          <w:instrText xml:space="preserve"> PAGEREF _Toc520246090 \h </w:instrText>
+          <w:instrText xml:space="preserve"> PAGEREF _Toc520468425 \h </w:instrText>
         </w:r>
         <w:r>
           <w:rPr>
@@ -6695,7 +6693,7 @@
             <w:noProof/>
             <w:webHidden/>
           </w:rPr>
-          <w:t>19</w:t>
+          <w:t>18</w:t>
         </w:r>
         <w:r>
           <w:rPr>
@@ -6720,7 +6718,7 @@
           <w:lang w:eastAsia="zh-CN"/>
         </w:rPr>
       </w:pPr>
-      <w:hyperlink w:anchor="_Toc520246091" w:history="1">
+      <w:hyperlink w:anchor="_Toc520468426" w:history="1">
         <w:r>
           <w:rPr>
             <w:rStyle w:val="Hyperlink"/>
@@ -6742,7 +6740,22 @@
             <w:rStyle w:val="Hyperlink"/>
             <w:noProof/>
           </w:rPr>
-          <w:t>II.4 Mekanisme Kerja CAS</w:t>
+          <w:t xml:space="preserve">II.4 Arsitektur WSO2 </w:t>
+        </w:r>
+        <w:r>
+          <w:rPr>
+            <w:rStyle w:val="Hyperlink"/>
+            <w:i/>
+            <w:noProof/>
+          </w:rPr>
+          <w:t>Identity Server</w:t>
+        </w:r>
+        <w:r>
+          <w:rPr>
+            <w:rStyle w:val="Hyperlink"/>
+            <w:noProof/>
+          </w:rPr>
+          <w:t xml:space="preserve"> (WSO2, 2015)</w:t>
         </w:r>
         <w:r>
           <w:rPr>
@@ -6763,7 +6776,7 @@
             <w:noProof/>
             <w:webHidden/>
           </w:rPr>
-          <w:instrText xml:space="preserve"> PAGEREF _Toc520246091 \h </w:instrText>
+          <w:instrText xml:space="preserve"> PAGEREF _Toc520468426 \h </w:instrText>
         </w:r>
         <w:r>
           <w:rPr>
@@ -6783,7 +6796,7 @@
             <w:noProof/>
             <w:webHidden/>
           </w:rPr>
-          <w:t>21</w:t>
+          <w:t>20</w:t>
         </w:r>
         <w:r>
           <w:rPr>
@@ -6808,7 +6821,7 @@
           <w:lang w:eastAsia="zh-CN"/>
         </w:rPr>
       </w:pPr>
-      <w:hyperlink w:anchor="_Toc520246092" w:history="1">
+      <w:hyperlink w:anchor="_Toc520468427" w:history="1">
         <w:r>
           <w:rPr>
             <w:rStyle w:val="Hyperlink"/>
@@ -6830,7 +6843,15 @@
             <w:rStyle w:val="Hyperlink"/>
             <w:noProof/>
           </w:rPr>
-          <w:t>II.5. Sequence diagram untuk SAML</w:t>
+          <w:t xml:space="preserve">II.5 Mekanisme WSO2 </w:t>
+        </w:r>
+        <w:r>
+          <w:rPr>
+            <w:rStyle w:val="Hyperlink"/>
+            <w:i/>
+            <w:noProof/>
+          </w:rPr>
+          <w:t>Identity Server</w:t>
         </w:r>
         <w:r>
           <w:rPr>
@@ -6851,7 +6872,7 @@
             <w:noProof/>
             <w:webHidden/>
           </w:rPr>
-          <w:instrText xml:space="preserve"> PAGEREF _Toc520246092 \h </w:instrText>
+          <w:instrText xml:space="preserve"> PAGEREF _Toc520468427 \h </w:instrText>
         </w:r>
         <w:r>
           <w:rPr>
@@ -6871,7 +6892,7 @@
             <w:noProof/>
             <w:webHidden/>
           </w:rPr>
-          <w:t>26</w:t>
+          <w:t>21</w:t>
         </w:r>
         <w:r>
           <w:rPr>
@@ -6896,7 +6917,7 @@
           <w:lang w:eastAsia="zh-CN"/>
         </w:rPr>
       </w:pPr>
-      <w:hyperlink w:anchor="_Toc520246093" w:history="1">
+      <w:hyperlink w:anchor="_Toc520468428" w:history="1">
         <w:r>
           <w:rPr>
             <w:rStyle w:val="Hyperlink"/>
@@ -6918,23 +6939,7 @@
             <w:rStyle w:val="Hyperlink"/>
             <w:noProof/>
           </w:rPr>
-          <w:t xml:space="preserve">II.6. Diagram </w:t>
-        </w:r>
-        <w:r>
-          <w:rPr>
-            <w:rStyle w:val="Hyperlink"/>
-            <w:i/>
-            <w:iCs/>
-            <w:noProof/>
-          </w:rPr>
-          <w:t>Sequence</w:t>
-        </w:r>
-        <w:r>
-          <w:rPr>
-            <w:rStyle w:val="Hyperlink"/>
-            <w:noProof/>
-          </w:rPr>
-          <w:t xml:space="preserve"> untuk SAML ketika user sudah terautentikasi</w:t>
+          <w:t>II.6 Mekanisme Kerja CAS</w:t>
         </w:r>
         <w:r>
           <w:rPr>
@@ -6955,7 +6960,7 @@
             <w:noProof/>
             <w:webHidden/>
           </w:rPr>
-          <w:instrText xml:space="preserve"> PAGEREF _Toc520246093 \h </w:instrText>
+          <w:instrText xml:space="preserve"> PAGEREF _Toc520468428 \h </w:instrText>
         </w:r>
         <w:r>
           <w:rPr>
@@ -6975,7 +6980,7 @@
             <w:noProof/>
             <w:webHidden/>
           </w:rPr>
-          <w:t>27</w:t>
+          <w:t>23</w:t>
         </w:r>
         <w:r>
           <w:rPr>
@@ -7000,7 +7005,7 @@
           <w:lang w:eastAsia="zh-CN"/>
         </w:rPr>
       </w:pPr>
-      <w:hyperlink w:anchor="_Toc520246094" w:history="1">
+      <w:hyperlink w:anchor="_Toc520468429" w:history="1">
         <w:r>
           <w:rPr>
             <w:rStyle w:val="Hyperlink"/>
@@ -7022,7 +7027,7 @@
             <w:rStyle w:val="Hyperlink"/>
             <w:noProof/>
           </w:rPr>
-          <w:t>II.7. Diagram keterhubungan antara aplikasi, Auth0, dan user.</w:t>
+          <w:t>III.1 Use Case Single Sign-On</w:t>
         </w:r>
         <w:r>
           <w:rPr>
@@ -7043,7 +7048,7 @@
             <w:noProof/>
             <w:webHidden/>
           </w:rPr>
-          <w:instrText xml:space="preserve"> PAGEREF _Toc520246094 \h </w:instrText>
+          <w:instrText xml:space="preserve"> PAGEREF _Toc520468429 \h </w:instrText>
         </w:r>
         <w:r>
           <w:rPr>
@@ -7063,7 +7068,7 @@
             <w:noProof/>
             <w:webHidden/>
           </w:rPr>
-          <w:t>28</w:t>
+          <w:t>37</w:t>
         </w:r>
         <w:r>
           <w:rPr>
@@ -7074,6 +7079,50 @@
         </w:r>
       </w:hyperlink>
     </w:p>
+    <w:p>
+      <w:pPr>
+        <w:rPr>
+          <w:sz w:val="28"/>
+          <w:lang w:val="en-GB"/>
+        </w:rPr>
+      </w:pPr>
+      <w:r>
+        <w:rPr>
+          <w:sz w:val="28"/>
+          <w:lang w:val="en-GB"/>
+        </w:rPr>
+        <w:fldChar w:fldCharType="end"/>
+      </w:r>
+    </w:p>
+    <w:p>
+      <w:pPr>
+        <w:spacing w:before="0" w:after="0" w:line="240" w:lineRule="auto"/>
+        <w:jc w:val="left"/>
+        <w:rPr>
+          <w:b/>
+          <w:kern w:val="28"/>
+          <w:sz w:val="28"/>
+          <w:lang w:val="en-GB"/>
+        </w:rPr>
+      </w:pPr>
+      <w:r>
+        <w:br w:type="page"/>
+      </w:r>
+    </w:p>
+    <w:p>
+      <w:pPr>
+        <w:pStyle w:val="Title"/>
+      </w:pPr>
+      <w:bookmarkStart w:id="5" w:name="_Toc520468363"/>
+      <w:r>
+        <w:lastRenderedPageBreak/>
+        <w:t>DAFTAR TABEL</w:t>
+      </w:r>
+      <w:bookmarkEnd w:id="5"/>
+    </w:p>
+    <w:p/>
+    <w:bookmarkStart w:id="6" w:name="_GoBack"/>
+    <w:bookmarkEnd w:id="6"/>
     <w:p>
       <w:pPr>
         <w:pStyle w:val="TableofFigures"/>
@@ -7088,13 +7137,22 @@
           <w:lang w:eastAsia="zh-CN"/>
         </w:rPr>
       </w:pPr>
-      <w:hyperlink w:anchor="_Toc520246095" w:history="1">
+      <w:r>
+        <w:fldChar w:fldCharType="begin"/>
+      </w:r>
+      <w:r>
+        <w:instrText xml:space="preserve"> TOC \h \z \c "Tabel" </w:instrText>
+      </w:r>
+      <w:r>
+        <w:fldChar w:fldCharType="separate"/>
+      </w:r>
+      <w:hyperlink w:anchor="_Toc520468430" w:history="1">
         <w:r>
           <w:rPr>
             <w:rStyle w:val="Hyperlink"/>
             <w:noProof/>
           </w:rPr>
-          <w:t xml:space="preserve">Gambar </w:t>
+          <w:t xml:space="preserve">Tabel </w:t>
         </w:r>
         <w:r>
           <w:rPr>
@@ -7110,7 +7168,7 @@
             <w:rStyle w:val="Hyperlink"/>
             <w:noProof/>
           </w:rPr>
-          <w:t>II.8. Tampilan halaman Auth0 Hosted Lock</w:t>
+          <w:t>III.1 Perbandingan Web Single Sign-On</w:t>
         </w:r>
         <w:r>
           <w:rPr>
@@ -7131,7 +7189,7 @@
             <w:noProof/>
             <w:webHidden/>
           </w:rPr>
-          <w:instrText xml:space="preserve"> PAGEREF _Toc520246095 \h </w:instrText>
+          <w:instrText xml:space="preserve"> PAGEREF _Toc520468430 \h </w:instrText>
         </w:r>
         <w:r>
           <w:rPr>
@@ -7151,7 +7209,7 @@
             <w:noProof/>
             <w:webHidden/>
           </w:rPr>
-          <w:t>29</w:t>
+          <w:t>32</w:t>
         </w:r>
         <w:r>
           <w:rPr>
@@ -7176,13 +7234,13 @@
           <w:lang w:eastAsia="zh-CN"/>
         </w:rPr>
       </w:pPr>
-      <w:hyperlink w:anchor="_Toc520246096" w:history="1">
+      <w:hyperlink w:anchor="_Toc520468431" w:history="1">
         <w:r>
           <w:rPr>
             <w:rStyle w:val="Hyperlink"/>
             <w:noProof/>
           </w:rPr>
-          <w:t xml:space="preserve">Gambar </w:t>
+          <w:t xml:space="preserve">Tabel </w:t>
         </w:r>
         <w:r>
           <w:rPr>
@@ -7198,23 +7256,7 @@
             <w:rStyle w:val="Hyperlink"/>
             <w:noProof/>
           </w:rPr>
-          <w:t xml:space="preserve">II.9. Diagram </w:t>
-        </w:r>
-        <w:r>
-          <w:rPr>
-            <w:rStyle w:val="Hyperlink"/>
-            <w:i/>
-            <w:iCs/>
-            <w:noProof/>
-          </w:rPr>
-          <w:t>sequence</w:t>
-        </w:r>
-        <w:r>
-          <w:rPr>
-            <w:rStyle w:val="Hyperlink"/>
-            <w:noProof/>
-          </w:rPr>
-          <w:t xml:space="preserve"> Auth0 apabila user mengunjungi app pertama kalinya.</w:t>
+          <w:t>III.2 Karakteristik Single Sign-On</w:t>
         </w:r>
         <w:r>
           <w:rPr>
@@ -7235,7 +7277,7 @@
             <w:noProof/>
             <w:webHidden/>
           </w:rPr>
-          <w:instrText xml:space="preserve"> PAGEREF _Toc520246096 \h </w:instrText>
+          <w:instrText xml:space="preserve"> PAGEREF _Toc520468431 \h </w:instrText>
         </w:r>
         <w:r>
           <w:rPr>
@@ -7255,7 +7297,7 @@
             <w:noProof/>
             <w:webHidden/>
           </w:rPr>
-          <w:t>30</w:t>
+          <w:t>33</w:t>
         </w:r>
         <w:r>
           <w:rPr>
@@ -7280,13 +7322,13 @@
           <w:lang w:eastAsia="zh-CN"/>
         </w:rPr>
       </w:pPr>
-      <w:hyperlink w:anchor="_Toc520246097" w:history="1">
+      <w:hyperlink w:anchor="_Toc520468432" w:history="1">
         <w:r>
           <w:rPr>
             <w:rStyle w:val="Hyperlink"/>
             <w:noProof/>
           </w:rPr>
-          <w:t xml:space="preserve">Gambar </w:t>
+          <w:t xml:space="preserve">Tabel </w:t>
         </w:r>
         <w:r>
           <w:rPr>
@@ -7302,23 +7344,7 @@
             <w:rStyle w:val="Hyperlink"/>
             <w:noProof/>
           </w:rPr>
-          <w:t xml:space="preserve">II.10. Tampilan halaman Auth0 Hosted Lock bila user pernah </w:t>
-        </w:r>
-        <w:r>
-          <w:rPr>
-            <w:rStyle w:val="Hyperlink"/>
-            <w:i/>
-            <w:iCs/>
-            <w:noProof/>
-          </w:rPr>
-          <w:t>login</w:t>
-        </w:r>
-        <w:r>
-          <w:rPr>
-            <w:rStyle w:val="Hyperlink"/>
-            <w:noProof/>
-          </w:rPr>
-          <w:t xml:space="preserve"> sebelumnya</w:t>
+          <w:t>III.3 Kebutuhan Sistem</w:t>
         </w:r>
         <w:r>
           <w:rPr>
@@ -7339,7 +7365,7 @@
             <w:noProof/>
             <w:webHidden/>
           </w:rPr>
-          <w:instrText xml:space="preserve"> PAGEREF _Toc520246097 \h </w:instrText>
+          <w:instrText xml:space="preserve"> PAGEREF _Toc520468432 \h </w:instrText>
         </w:r>
         <w:r>
           <w:rPr>
@@ -7359,7 +7385,7 @@
             <w:noProof/>
             <w:webHidden/>
           </w:rPr>
-          <w:t>31</w:t>
+          <w:t>35</w:t>
         </w:r>
         <w:r>
           <w:rPr>
@@ -7384,13 +7410,13 @@
           <w:lang w:eastAsia="zh-CN"/>
         </w:rPr>
       </w:pPr>
-      <w:hyperlink w:anchor="_Toc520246098" w:history="1">
+      <w:hyperlink w:anchor="_Toc520468433" w:history="1">
         <w:r>
           <w:rPr>
             <w:rStyle w:val="Hyperlink"/>
             <w:noProof/>
           </w:rPr>
-          <w:t xml:space="preserve">Gambar </w:t>
+          <w:t xml:space="preserve">Tabel </w:t>
         </w:r>
         <w:r>
           <w:rPr>
@@ -7406,23 +7432,7 @@
             <w:rStyle w:val="Hyperlink"/>
             <w:noProof/>
           </w:rPr>
-          <w:t xml:space="preserve">II.11. Diagram </w:t>
-        </w:r>
-        <w:r>
-          <w:rPr>
-            <w:rStyle w:val="Hyperlink"/>
-            <w:i/>
-            <w:iCs/>
-            <w:noProof/>
-          </w:rPr>
-          <w:t>sequence</w:t>
-        </w:r>
-        <w:r>
-          <w:rPr>
-            <w:rStyle w:val="Hyperlink"/>
-            <w:noProof/>
-          </w:rPr>
-          <w:t xml:space="preserve"> Auth0 untuk kunjungan berikutnya.</w:t>
+          <w:t>III.4 Kebutuhan Fungsional Single Sign-On</w:t>
         </w:r>
         <w:r>
           <w:rPr>
@@ -7443,7 +7453,7 @@
             <w:noProof/>
             <w:webHidden/>
           </w:rPr>
-          <w:instrText xml:space="preserve"> PAGEREF _Toc520246098 \h </w:instrText>
+          <w:instrText xml:space="preserve"> PAGEREF _Toc520468433 \h </w:instrText>
         </w:r>
         <w:r>
           <w:rPr>
@@ -7463,7 +7473,7 @@
             <w:noProof/>
             <w:webHidden/>
           </w:rPr>
-          <w:t>31</w:t>
+          <w:t>35</w:t>
         </w:r>
         <w:r>
           <w:rPr>
@@ -7488,13 +7498,13 @@
           <w:lang w:eastAsia="zh-CN"/>
         </w:rPr>
       </w:pPr>
-      <w:hyperlink w:anchor="_Toc520246099" w:history="1">
+      <w:hyperlink w:anchor="_Toc520468434" w:history="1">
         <w:r>
           <w:rPr>
             <w:rStyle w:val="Hyperlink"/>
             <w:noProof/>
           </w:rPr>
-          <w:t xml:space="preserve">Gambar </w:t>
+          <w:t xml:space="preserve">Tabel </w:t>
         </w:r>
         <w:r>
           <w:rPr>
@@ -7510,23 +7520,7 @@
             <w:rStyle w:val="Hyperlink"/>
             <w:noProof/>
           </w:rPr>
-          <w:t xml:space="preserve">II.12. Diagram </w:t>
-        </w:r>
-        <w:r>
-          <w:rPr>
-            <w:rStyle w:val="Hyperlink"/>
-            <w:i/>
-            <w:iCs/>
-            <w:noProof/>
-          </w:rPr>
-          <w:t>sequence</w:t>
-        </w:r>
-        <w:r>
-          <w:rPr>
-            <w:rStyle w:val="Hyperlink"/>
-            <w:noProof/>
-          </w:rPr>
-          <w:t xml:space="preserve"> OpenID Connect.</w:t>
+          <w:t>III.5 Kebutuhan Non-Fungsional Single Sign-On</w:t>
         </w:r>
         <w:r>
           <w:rPr>
@@ -7547,7 +7541,7 @@
             <w:noProof/>
             <w:webHidden/>
           </w:rPr>
-          <w:instrText xml:space="preserve"> PAGEREF _Toc520246099 \h </w:instrText>
+          <w:instrText xml:space="preserve"> PAGEREF _Toc520468434 \h </w:instrText>
         </w:r>
         <w:r>
           <w:rPr>
@@ -7567,476 +7561,7 @@
             <w:noProof/>
             <w:webHidden/>
           </w:rPr>
-          <w:t>33</w:t>
-        </w:r>
-        <w:r>
-          <w:rPr>
-            <w:noProof/>
-            <w:webHidden/>
-          </w:rPr>
-          <w:fldChar w:fldCharType="end"/>
-        </w:r>
-      </w:hyperlink>
-    </w:p>
-    <w:p>
-      <w:pPr>
-        <w:pStyle w:val="TableofFigures"/>
-        <w:tabs>
-          <w:tab w:val="right" w:leader="dot" w:pos="7927"/>
-        </w:tabs>
-        <w:rPr>
-          <w:rFonts w:asciiTheme="minorHAnsi" w:eastAsiaTheme="minorEastAsia" w:hAnsiTheme="minorHAnsi" w:cstheme="minorBidi"/>
-          <w:noProof/>
-          <w:sz w:val="22"/>
-          <w:szCs w:val="22"/>
-          <w:lang w:eastAsia="zh-CN"/>
-        </w:rPr>
-      </w:pPr>
-      <w:hyperlink w:anchor="_Toc520246100" w:history="1">
-        <w:r>
-          <w:rPr>
-            <w:rStyle w:val="Hyperlink"/>
-            <w:noProof/>
-          </w:rPr>
-          <w:t xml:space="preserve">Gambar </w:t>
-        </w:r>
-        <w:r>
-          <w:rPr>
-            <w:rStyle w:val="Hyperlink"/>
-            <w:rFonts w:hint="cs"/>
-            <w:noProof/>
-            <w:cs/>
-          </w:rPr>
-          <w:t>‎</w:t>
-        </w:r>
-        <w:r>
-          <w:rPr>
-            <w:rStyle w:val="Hyperlink"/>
-            <w:noProof/>
-          </w:rPr>
-          <w:t xml:space="preserve">III.1. Diagram </w:t>
-        </w:r>
-        <w:r>
-          <w:rPr>
-            <w:rStyle w:val="Hyperlink"/>
-            <w:i/>
-            <w:iCs/>
-            <w:noProof/>
-          </w:rPr>
-          <w:t>sequence</w:t>
-        </w:r>
-        <w:r>
-          <w:rPr>
-            <w:rStyle w:val="Hyperlink"/>
-            <w:noProof/>
-          </w:rPr>
-          <w:t xml:space="preserve"> </w:t>
-        </w:r>
-        <w:r>
-          <w:rPr>
-            <w:rStyle w:val="Hyperlink"/>
-            <w:i/>
-            <w:iCs/>
-            <w:noProof/>
-          </w:rPr>
-          <w:t>workflow</w:t>
-        </w:r>
-        <w:r>
-          <w:rPr>
-            <w:rStyle w:val="Hyperlink"/>
-            <w:noProof/>
-          </w:rPr>
-          <w:t xml:space="preserve"> general </w:t>
-        </w:r>
-        <w:r>
-          <w:rPr>
-            <w:rStyle w:val="Hyperlink"/>
-            <w:i/>
-            <w:iCs/>
-            <w:noProof/>
-          </w:rPr>
-          <w:t>single sign-on</w:t>
-        </w:r>
-        <w:r>
-          <w:rPr>
-            <w:noProof/>
-            <w:webHidden/>
-          </w:rPr>
-          <w:tab/>
-        </w:r>
-        <w:r>
-          <w:rPr>
-            <w:noProof/>
-            <w:webHidden/>
-          </w:rPr>
-          <w:fldChar w:fldCharType="begin"/>
-        </w:r>
-        <w:r>
-          <w:rPr>
-            <w:noProof/>
-            <w:webHidden/>
-          </w:rPr>
-          <w:instrText xml:space="preserve"> PAGEREF _Toc520246100 \h </w:instrText>
-        </w:r>
-        <w:r>
-          <w:rPr>
-            <w:noProof/>
-            <w:webHidden/>
-          </w:rPr>
-        </w:r>
-        <w:r>
-          <w:rPr>
-            <w:noProof/>
-            <w:webHidden/>
-          </w:rPr>
-          <w:fldChar w:fldCharType="separate"/>
-        </w:r>
-        <w:r>
-          <w:rPr>
-            <w:noProof/>
-            <w:webHidden/>
-          </w:rPr>
-          <w:t>35</w:t>
-        </w:r>
-        <w:r>
-          <w:rPr>
-            <w:noProof/>
-            <w:webHidden/>
-          </w:rPr>
-          <w:fldChar w:fldCharType="end"/>
-        </w:r>
-      </w:hyperlink>
-    </w:p>
-    <w:p>
-      <w:pPr>
-        <w:rPr>
-          <w:sz w:val="28"/>
-          <w:lang w:val="en-GB"/>
-        </w:rPr>
-      </w:pPr>
-      <w:r>
-        <w:rPr>
-          <w:sz w:val="28"/>
-          <w:lang w:val="en-GB"/>
-        </w:rPr>
-        <w:fldChar w:fldCharType="end"/>
-      </w:r>
-    </w:p>
-    <w:p>
-      <w:pPr>
-        <w:spacing w:before="0" w:after="0" w:line="240" w:lineRule="auto"/>
-        <w:jc w:val="left"/>
-        <w:rPr>
-          <w:b/>
-          <w:kern w:val="28"/>
-          <w:sz w:val="28"/>
-          <w:lang w:val="en-GB"/>
-        </w:rPr>
-      </w:pPr>
-      <w:r>
-        <w:br w:type="page"/>
-      </w:r>
-    </w:p>
-    <w:p>
-      <w:pPr>
-        <w:pStyle w:val="Title"/>
-      </w:pPr>
-      <w:bookmarkStart w:id="6" w:name="_Toc520423809"/>
-      <w:r>
-        <w:lastRenderedPageBreak/>
-        <w:t>DAFTAR TABEL</w:t>
-      </w:r>
-      <w:bookmarkEnd w:id="6"/>
-    </w:p>
-    <w:p/>
-    <w:p>
-      <w:pPr>
-        <w:pStyle w:val="TableofFigures"/>
-        <w:tabs>
-          <w:tab w:val="right" w:leader="dot" w:pos="7927"/>
-        </w:tabs>
-        <w:rPr>
-          <w:rFonts w:asciiTheme="minorHAnsi" w:eastAsiaTheme="minorEastAsia" w:hAnsiTheme="minorHAnsi" w:cstheme="minorBidi"/>
-          <w:noProof/>
-          <w:sz w:val="22"/>
-          <w:szCs w:val="22"/>
-          <w:lang w:eastAsia="zh-CN"/>
-        </w:rPr>
-      </w:pPr>
-      <w:r>
-        <w:fldChar w:fldCharType="begin"/>
-      </w:r>
-      <w:r>
-        <w:instrText xml:space="preserve"> TOC \h \z \c "Tabel" </w:instrText>
-      </w:r>
-      <w:r>
-        <w:fldChar w:fldCharType="separate"/>
-      </w:r>
-      <w:hyperlink w:anchor="_Toc520246101" w:history="1">
-        <w:r>
-          <w:rPr>
-            <w:rStyle w:val="Hyperlink"/>
-            <w:noProof/>
-          </w:rPr>
-          <w:t xml:space="preserve">Tabel </w:t>
-        </w:r>
-        <w:r>
-          <w:rPr>
-            <w:rStyle w:val="Hyperlink"/>
-            <w:rFonts w:hint="cs"/>
-            <w:noProof/>
-            <w:cs/>
-          </w:rPr>
-          <w:t>‎</w:t>
-        </w:r>
-        <w:r>
-          <w:rPr>
-            <w:rStyle w:val="Hyperlink"/>
-            <w:noProof/>
-          </w:rPr>
-          <w:t>I.1. Rencana Pelaksanaan Tugas Akhir I</w:t>
-        </w:r>
-        <w:r>
-          <w:rPr>
-            <w:noProof/>
-            <w:webHidden/>
-          </w:rPr>
-          <w:tab/>
-        </w:r>
-        <w:r>
-          <w:rPr>
-            <w:noProof/>
-            <w:webHidden/>
-          </w:rPr>
-          <w:fldChar w:fldCharType="begin"/>
-        </w:r>
-        <w:r>
-          <w:rPr>
-            <w:noProof/>
-            <w:webHidden/>
-          </w:rPr>
-          <w:instrText xml:space="preserve"> PAGEREF _Toc520246101 \h </w:instrText>
-        </w:r>
-        <w:r>
-          <w:rPr>
-            <w:noProof/>
-            <w:webHidden/>
-          </w:rPr>
-        </w:r>
-        <w:r>
-          <w:rPr>
-            <w:noProof/>
-            <w:webHidden/>
-          </w:rPr>
-          <w:fldChar w:fldCharType="separate"/>
-        </w:r>
-        <w:r>
-          <w:rPr>
-            <w:noProof/>
-            <w:webHidden/>
-          </w:rPr>
-          <w:t>6</w:t>
-        </w:r>
-        <w:r>
-          <w:rPr>
-            <w:noProof/>
-            <w:webHidden/>
-          </w:rPr>
-          <w:fldChar w:fldCharType="end"/>
-        </w:r>
-      </w:hyperlink>
-    </w:p>
-    <w:p>
-      <w:pPr>
-        <w:pStyle w:val="TableofFigures"/>
-        <w:tabs>
-          <w:tab w:val="right" w:leader="dot" w:pos="7927"/>
-        </w:tabs>
-        <w:rPr>
-          <w:rFonts w:asciiTheme="minorHAnsi" w:eastAsiaTheme="minorEastAsia" w:hAnsiTheme="minorHAnsi" w:cstheme="minorBidi"/>
-          <w:noProof/>
-          <w:sz w:val="22"/>
-          <w:szCs w:val="22"/>
-          <w:lang w:eastAsia="zh-CN"/>
-        </w:rPr>
-      </w:pPr>
-      <w:hyperlink w:anchor="_Toc520246102" w:history="1">
-        <w:r>
-          <w:rPr>
-            <w:rStyle w:val="Hyperlink"/>
-            <w:noProof/>
-          </w:rPr>
-          <w:t xml:space="preserve">Tabel </w:t>
-        </w:r>
-        <w:r>
-          <w:rPr>
-            <w:rStyle w:val="Hyperlink"/>
-            <w:rFonts w:hint="cs"/>
-            <w:noProof/>
-            <w:cs/>
-          </w:rPr>
-          <w:t>‎</w:t>
-        </w:r>
-        <w:r>
-          <w:rPr>
-            <w:rStyle w:val="Hyperlink"/>
-            <w:noProof/>
-          </w:rPr>
-          <w:t xml:space="preserve">III.1. Aspek yang perlu dikaji dari </w:t>
-        </w:r>
-        <w:r>
-          <w:rPr>
-            <w:rStyle w:val="Hyperlink"/>
-            <w:i/>
-            <w:iCs/>
-            <w:noProof/>
-          </w:rPr>
-          <w:t>single sign-on</w:t>
-        </w:r>
-        <w:r>
-          <w:rPr>
-            <w:rStyle w:val="Hyperlink"/>
-            <w:noProof/>
-          </w:rPr>
-          <w:t xml:space="preserve"> sesuai kebutuhan fungsional</w:t>
-        </w:r>
-        <w:r>
-          <w:rPr>
-            <w:noProof/>
-            <w:webHidden/>
-          </w:rPr>
-          <w:tab/>
-        </w:r>
-        <w:r>
-          <w:rPr>
-            <w:noProof/>
-            <w:webHidden/>
-          </w:rPr>
-          <w:fldChar w:fldCharType="begin"/>
-        </w:r>
-        <w:r>
-          <w:rPr>
-            <w:noProof/>
-            <w:webHidden/>
-          </w:rPr>
-          <w:instrText xml:space="preserve"> PAGEREF _Toc520246102 \h </w:instrText>
-        </w:r>
-        <w:r>
-          <w:rPr>
-            <w:noProof/>
-            <w:webHidden/>
-          </w:rPr>
-        </w:r>
-        <w:r>
-          <w:rPr>
-            <w:noProof/>
-            <w:webHidden/>
-          </w:rPr>
-          <w:fldChar w:fldCharType="separate"/>
-        </w:r>
-        <w:r>
-          <w:rPr>
-            <w:noProof/>
-            <w:webHidden/>
-          </w:rPr>
-          <w:t>39</w:t>
-        </w:r>
-        <w:r>
-          <w:rPr>
-            <w:noProof/>
-            <w:webHidden/>
-          </w:rPr>
-          <w:fldChar w:fldCharType="end"/>
-        </w:r>
-      </w:hyperlink>
-    </w:p>
-    <w:p>
-      <w:pPr>
-        <w:pStyle w:val="TableofFigures"/>
-        <w:tabs>
-          <w:tab w:val="right" w:leader="dot" w:pos="7927"/>
-        </w:tabs>
-        <w:rPr>
-          <w:rFonts w:asciiTheme="minorHAnsi" w:eastAsiaTheme="minorEastAsia" w:hAnsiTheme="minorHAnsi" w:cstheme="minorBidi"/>
-          <w:noProof/>
-          <w:sz w:val="22"/>
-          <w:szCs w:val="22"/>
-          <w:lang w:eastAsia="zh-CN"/>
-        </w:rPr>
-      </w:pPr>
-      <w:hyperlink w:anchor="_Toc520246103" w:history="1">
-        <w:r>
-          <w:rPr>
-            <w:rStyle w:val="Hyperlink"/>
-            <w:noProof/>
-          </w:rPr>
-          <w:t xml:space="preserve">Tabel </w:t>
-        </w:r>
-        <w:r>
-          <w:rPr>
-            <w:rStyle w:val="Hyperlink"/>
-            <w:rFonts w:hint="cs"/>
-            <w:noProof/>
-            <w:cs/>
-          </w:rPr>
-          <w:t>‎</w:t>
-        </w:r>
-        <w:r>
-          <w:rPr>
-            <w:rStyle w:val="Hyperlink"/>
-            <w:noProof/>
-          </w:rPr>
-          <w:t xml:space="preserve">III.2.Perbedaan antar implementasi </w:t>
-        </w:r>
-        <w:r>
-          <w:rPr>
-            <w:rStyle w:val="Hyperlink"/>
-            <w:i/>
-            <w:iCs/>
-            <w:noProof/>
-          </w:rPr>
-          <w:t>single sign-on</w:t>
-        </w:r>
-        <w:r>
-          <w:rPr>
-            <w:noProof/>
-            <w:webHidden/>
-          </w:rPr>
-          <w:tab/>
-        </w:r>
-        <w:r>
-          <w:rPr>
-            <w:noProof/>
-            <w:webHidden/>
-          </w:rPr>
-          <w:fldChar w:fldCharType="begin"/>
-        </w:r>
-        <w:r>
-          <w:rPr>
-            <w:noProof/>
-            <w:webHidden/>
-          </w:rPr>
-          <w:instrText xml:space="preserve"> PAGEREF _Toc520246103 \h </w:instrText>
-        </w:r>
-        <w:r>
-          <w:rPr>
-            <w:noProof/>
-            <w:webHidden/>
-          </w:rPr>
-        </w:r>
-        <w:r>
-          <w:rPr>
-            <w:noProof/>
-            <w:webHidden/>
-          </w:rPr>
-          <w:fldChar w:fldCharType="separate"/>
-        </w:r>
-        <w:r>
-          <w:rPr>
-            <w:noProof/>
-            <w:webHidden/>
-          </w:rPr>
-          <w:t>39</w:t>
+          <w:t>36</w:t>
         </w:r>
         <w:r>
           <w:rPr>
@@ -8070,13 +7595,13 @@
         <w:lastRenderedPageBreak/>
         <w:br/>
       </w:r>
-      <w:bookmarkStart w:id="8" w:name="_Toc520423810"/>
+      <w:bookmarkStart w:id="8" w:name="_Toc520468364"/>
       <w:r>
         <w:t>PENDAHULUAN</w:t>
       </w:r>
       <w:bookmarkEnd w:id="0"/>
+      <w:bookmarkEnd w:id="2"/>
       <w:bookmarkEnd w:id="3"/>
-      <w:bookmarkEnd w:id="4"/>
       <w:bookmarkEnd w:id="7"/>
       <w:bookmarkEnd w:id="8"/>
     </w:p>
@@ -8095,7 +7620,7 @@
       <w:bookmarkStart w:id="10" w:name="_Toc35414637"/>
       <w:bookmarkStart w:id="11" w:name="_Toc40514136"/>
       <w:bookmarkStart w:id="12" w:name="_Toc505219821"/>
-      <w:bookmarkStart w:id="13" w:name="_Toc520423811"/>
+      <w:bookmarkStart w:id="13" w:name="_Toc520468365"/>
       <w:r>
         <w:t>Latar Belakang</w:t>
       </w:r>
@@ -9011,7 +8536,7 @@
       <w:pPr>
         <w:pStyle w:val="Heading2"/>
       </w:pPr>
-      <w:bookmarkStart w:id="14" w:name="_Toc520423812"/>
+      <w:bookmarkStart w:id="14" w:name="_Toc520468366"/>
       <w:r>
         <w:t>Rumusan Masalah</w:t>
       </w:r>
@@ -9130,7 +8655,7 @@
       <w:pPr>
         <w:pStyle w:val="Heading2"/>
       </w:pPr>
-      <w:bookmarkStart w:id="15" w:name="_Toc520423813"/>
+      <w:bookmarkStart w:id="15" w:name="_Toc520468367"/>
       <w:r>
         <w:t>Tujuan</w:t>
       </w:r>
@@ -9250,7 +8775,7 @@
       <w:pPr>
         <w:pStyle w:val="Heading2"/>
       </w:pPr>
-      <w:bookmarkStart w:id="16" w:name="_Toc520423814"/>
+      <w:bookmarkStart w:id="16" w:name="_Toc520468368"/>
       <w:r>
         <w:t>Batasan Masalah</w:t>
       </w:r>
@@ -9341,7 +8866,7 @@
       <w:pPr>
         <w:pStyle w:val="Heading2"/>
       </w:pPr>
-      <w:bookmarkStart w:id="17" w:name="_Toc520423815"/>
+      <w:bookmarkStart w:id="17" w:name="_Toc520468369"/>
       <w:r>
         <w:t>Metodologi</w:t>
       </w:r>
@@ -9698,7 +9223,7 @@
       <w:pPr>
         <w:pStyle w:val="Heading2"/>
       </w:pPr>
-      <w:bookmarkStart w:id="18" w:name="_Toc520423816"/>
+      <w:bookmarkStart w:id="18" w:name="_Toc520468370"/>
       <w:r>
         <w:t>Sistematika Pembahasan</w:t>
       </w:r>
@@ -9845,7 +9370,7 @@
         <w:br/>
       </w:r>
       <w:bookmarkStart w:id="19" w:name="_Toc520246028"/>
-      <w:bookmarkStart w:id="20" w:name="_Toc520423817"/>
+      <w:bookmarkStart w:id="20" w:name="_Toc520468371"/>
       <w:r>
         <w:t>STUDI LITERATUR</w:t>
       </w:r>
@@ -9867,7 +9392,7 @@
         <w:pStyle w:val="Heading2"/>
       </w:pPr>
       <w:bookmarkStart w:id="21" w:name="_Toc520246029"/>
-      <w:bookmarkStart w:id="22" w:name="_Toc520423818"/>
+      <w:bookmarkStart w:id="22" w:name="_Toc520468372"/>
       <w:r>
         <w:t>Autentikasi</w:t>
       </w:r>
@@ -10145,7 +9670,7 @@
         <w:pStyle w:val="Heading2"/>
       </w:pPr>
       <w:bookmarkStart w:id="23" w:name="_Toc520246030"/>
-      <w:bookmarkStart w:id="24" w:name="_Toc520423819"/>
+      <w:bookmarkStart w:id="24" w:name="_Toc520468373"/>
       <w:r>
         <w:t>Sistem Autentikasi Identitas</w:t>
       </w:r>
@@ -10321,7 +9846,7 @@
         </w:rPr>
       </w:pPr>
       <w:bookmarkStart w:id="25" w:name="_Toc520246031"/>
-      <w:bookmarkStart w:id="26" w:name="_Toc520423820"/>
+      <w:bookmarkStart w:id="26" w:name="_Toc520468374"/>
       <w:r>
         <w:rPr>
           <w:i/>
@@ -10617,7 +10142,7 @@
         </w:rPr>
       </w:pPr>
       <w:bookmarkStart w:id="27" w:name="_Toc520246032"/>
-      <w:bookmarkStart w:id="28" w:name="_Toc520423821"/>
+      <w:bookmarkStart w:id="28" w:name="_Toc520468375"/>
       <w:r>
         <w:rPr>
           <w:i/>
@@ -11651,7 +11176,7 @@
         </w:rPr>
       </w:pPr>
       <w:bookmarkStart w:id="29" w:name="_Toc520246033"/>
-      <w:bookmarkStart w:id="30" w:name="_Toc520423822"/>
+      <w:bookmarkStart w:id="30" w:name="_Toc520468376"/>
       <w:r>
         <w:rPr>
           <w:i/>
@@ -11787,7 +11312,7 @@
         <w:pStyle w:val="Heading3"/>
       </w:pPr>
       <w:bookmarkStart w:id="31" w:name="_Toc520246034"/>
-      <w:bookmarkStart w:id="32" w:name="_Toc520423823"/>
+      <w:bookmarkStart w:id="32" w:name="_Toc520468377"/>
       <w:r>
         <w:t>Tanda Tangan Digital</w:t>
       </w:r>
@@ -11842,7 +11367,7 @@
         <w:pStyle w:val="Heading3"/>
       </w:pPr>
       <w:bookmarkStart w:id="33" w:name="_Toc520246035"/>
-      <w:bookmarkStart w:id="34" w:name="_Toc520423824"/>
+      <w:bookmarkStart w:id="34" w:name="_Toc520468378"/>
       <w:r>
         <w:t>Sertifikat Digital</w:t>
       </w:r>
@@ -11934,7 +11459,7 @@
         </w:rPr>
       </w:pPr>
       <w:bookmarkStart w:id="35" w:name="_Toc520246036"/>
-      <w:bookmarkStart w:id="36" w:name="_Toc520423825"/>
+      <w:bookmarkStart w:id="36" w:name="_Toc520468379"/>
       <w:r>
         <w:rPr>
           <w:i/>
@@ -12049,7 +11574,7 @@
         </w:rPr>
       </w:pPr>
       <w:bookmarkStart w:id="37" w:name="_Toc520246037"/>
-      <w:bookmarkStart w:id="38" w:name="_Toc520423826"/>
+      <w:bookmarkStart w:id="38" w:name="_Toc520468380"/>
       <w:r>
         <w:rPr>
           <w:i/>
@@ -12671,7 +12196,7 @@
         <w:pStyle w:val="Caption"/>
         <w:jc w:val="center"/>
       </w:pPr>
-      <w:bookmarkStart w:id="39" w:name="_Toc520246088"/>
+      <w:bookmarkStart w:id="39" w:name="_Toc520468423"/>
       <w:r>
         <w:t xml:space="preserve">Gambar </w:t>
       </w:r>
@@ -12926,7 +12451,7 @@
         <w:pStyle w:val="Caption"/>
         <w:jc w:val="center"/>
       </w:pPr>
-      <w:bookmarkStart w:id="40" w:name="_Toc520246089"/>
+      <w:bookmarkStart w:id="40" w:name="_Toc520468424"/>
       <w:r>
         <w:t xml:space="preserve">Gambar </w:t>
       </w:r>
@@ -13323,7 +12848,7 @@
         </w:rPr>
       </w:pPr>
       <w:bookmarkStart w:id="41" w:name="_Toc520246038"/>
-      <w:bookmarkStart w:id="42" w:name="_Toc520423827"/>
+      <w:bookmarkStart w:id="42" w:name="_Toc520468381"/>
       <w:r>
         <w:rPr>
           <w:i/>
@@ -13648,7 +13173,7 @@
         </w:rPr>
       </w:pPr>
       <w:bookmarkStart w:id="43" w:name="_Toc520246039"/>
-      <w:bookmarkStart w:id="44" w:name="_Toc520423828"/>
+      <w:bookmarkStart w:id="44" w:name="_Toc520468382"/>
       <w:r>
         <w:rPr>
           <w:i/>
@@ -14225,7 +13750,7 @@
         <w:pStyle w:val="Caption"/>
         <w:jc w:val="center"/>
       </w:pPr>
-      <w:bookmarkStart w:id="45" w:name="_Toc520246090"/>
+      <w:bookmarkStart w:id="45" w:name="_Toc520468425"/>
       <w:r>
         <w:t xml:space="preserve">Gambar </w:t>
       </w:r>
@@ -14805,7 +14330,7 @@
         </w:rPr>
       </w:pPr>
       <w:bookmarkStart w:id="46" w:name="_Toc520246040"/>
-      <w:bookmarkStart w:id="47" w:name="_Toc520423829"/>
+      <w:bookmarkStart w:id="47" w:name="_Toc520468383"/>
       <w:r>
         <w:t>WSO2</w:t>
       </w:r>
@@ -15051,6 +14576,7 @@
         <w:pStyle w:val="Caption"/>
         <w:jc w:val="center"/>
       </w:pPr>
+      <w:bookmarkStart w:id="48" w:name="_Toc520468426"/>
       <w:r>
         <w:t xml:space="preserve">Gambar </w:t>
       </w:r>
@@ -15112,6 +14638,7 @@
       <w:r>
         <w:t xml:space="preserve"> (WSO2, 2015)</w:t>
       </w:r>
+      <w:bookmarkEnd w:id="48"/>
     </w:p>
     <w:p>
       <w:pPr>
@@ -15837,6 +15364,7 @@
           <w:noProof/>
         </w:rPr>
       </w:pPr>
+      <w:bookmarkStart w:id="49" w:name="_Toc520468427"/>
       <w:r>
         <w:t xml:space="preserve">Gambar </w:t>
       </w:r>
@@ -15899,6 +15427,7 @@
         </w:rPr>
         <w:t>Identity Server</w:t>
       </w:r>
+      <w:bookmarkEnd w:id="49"/>
     </w:p>
     <w:p>
       <w:pPr>
@@ -16593,8 +16122,8 @@
           <w:iCs/>
         </w:rPr>
       </w:pPr>
-      <w:bookmarkStart w:id="48" w:name="_Toc520246041"/>
-      <w:bookmarkStart w:id="49" w:name="_Toc520423830"/>
+      <w:bookmarkStart w:id="50" w:name="_Toc520246041"/>
+      <w:bookmarkStart w:id="51" w:name="_Toc520468384"/>
       <w:r>
         <w:rPr>
           <w:i/>
@@ -16602,8 +16131,8 @@
         </w:rPr>
         <w:t>Central Authentication Service (CAS)</w:t>
       </w:r>
-      <w:bookmarkEnd w:id="48"/>
-      <w:bookmarkEnd w:id="49"/>
+      <w:bookmarkEnd w:id="50"/>
+      <w:bookmarkEnd w:id="51"/>
     </w:p>
     <w:p>
       <w:pPr>
@@ -16809,7 +16338,7 @@
         <w:pStyle w:val="Caption"/>
         <w:jc w:val="center"/>
       </w:pPr>
-      <w:bookmarkStart w:id="50" w:name="_Toc520246091"/>
+      <w:bookmarkStart w:id="52" w:name="_Toc520468428"/>
       <w:r>
         <w:t xml:space="preserve">Gambar </w:t>
       </w:r>
@@ -16872,7 +16401,7 @@
         </w:rPr>
         <w:t>Mekanisme Kerja CAS</w:t>
       </w:r>
-      <w:bookmarkEnd w:id="50"/>
+      <w:bookmarkEnd w:id="52"/>
     </w:p>
     <w:p>
       <w:pPr>
@@ -17528,8 +17057,8 @@
           <w:iCs/>
         </w:rPr>
       </w:pPr>
-      <w:bookmarkStart w:id="51" w:name="_Toc520246042"/>
-      <w:bookmarkStart w:id="52" w:name="_Toc520423831"/>
+      <w:bookmarkStart w:id="53" w:name="_Toc520246042"/>
+      <w:bookmarkStart w:id="54" w:name="_Toc520468385"/>
       <w:r>
         <w:rPr>
           <w:i/>
@@ -17537,8 +17066,8 @@
         </w:rPr>
         <w:t>Java Open Single Sign-On (JOSSO)</w:t>
       </w:r>
-      <w:bookmarkEnd w:id="51"/>
-      <w:bookmarkEnd w:id="52"/>
+      <w:bookmarkEnd w:id="53"/>
+      <w:bookmarkEnd w:id="54"/>
     </w:p>
     <w:p>
       <w:pPr>
@@ -18347,33 +17876,33 @@
       <w:pPr>
         <w:pStyle w:val="Heading2"/>
       </w:pPr>
-      <w:bookmarkStart w:id="53" w:name="_Toc520246043"/>
-      <w:bookmarkStart w:id="54" w:name="_Toc520423832"/>
+      <w:bookmarkStart w:id="55" w:name="_Toc520246043"/>
+      <w:bookmarkStart w:id="56" w:name="_Toc520468386"/>
       <w:r>
         <w:t>Pekerjaan Terkait</w:t>
-      </w:r>
-      <w:bookmarkEnd w:id="53"/>
-      <w:bookmarkEnd w:id="54"/>
-    </w:p>
-    <w:p>
-      <w:pPr>
-        <w:pStyle w:val="Heading3"/>
-        <w:rPr>
-          <w:i/>
-          <w:iCs/>
-        </w:rPr>
-      </w:pPr>
-      <w:bookmarkStart w:id="55" w:name="_Toc520246044"/>
-      <w:bookmarkStart w:id="56" w:name="_Toc520423833"/>
-      <w:r>
-        <w:rPr>
-          <w:i/>
-          <w:iCs/>
-        </w:rPr>
-        <w:t>CAS++</w:t>
       </w:r>
       <w:bookmarkEnd w:id="55"/>
       <w:bookmarkEnd w:id="56"/>
+    </w:p>
+    <w:p>
+      <w:pPr>
+        <w:pStyle w:val="Heading3"/>
+        <w:rPr>
+          <w:i/>
+          <w:iCs/>
+        </w:rPr>
+      </w:pPr>
+      <w:bookmarkStart w:id="57" w:name="_Toc520246044"/>
+      <w:bookmarkStart w:id="58" w:name="_Toc520468387"/>
+      <w:r>
+        <w:rPr>
+          <w:i/>
+          <w:iCs/>
+        </w:rPr>
+        <w:t>CAS++</w:t>
+      </w:r>
+      <w:bookmarkEnd w:id="57"/>
+      <w:bookmarkEnd w:id="58"/>
     </w:p>
     <w:p>
       <w:pPr>
@@ -18538,13 +18067,13 @@
       <w:pPr>
         <w:pStyle w:val="Heading3"/>
       </w:pPr>
-      <w:bookmarkStart w:id="57" w:name="_Toc520246045"/>
-      <w:bookmarkStart w:id="58" w:name="_Toc520423834"/>
+      <w:bookmarkStart w:id="59" w:name="_Toc520246045"/>
+      <w:bookmarkStart w:id="60" w:name="_Toc520468388"/>
       <w:r>
         <w:t>Kristanto, 2011</w:t>
       </w:r>
-      <w:bookmarkEnd w:id="57"/>
-      <w:bookmarkEnd w:id="58"/>
+      <w:bookmarkEnd w:id="59"/>
+      <w:bookmarkEnd w:id="60"/>
     </w:p>
     <w:p>
       <w:pPr>
@@ -18905,7 +18434,7 @@
         <w:lastRenderedPageBreak/>
         <w:br/>
       </w:r>
-      <w:bookmarkStart w:id="59" w:name="_Toc520423835"/>
+      <w:bookmarkStart w:id="61" w:name="_Toc520468389"/>
       <w:r>
         <w:t xml:space="preserve">ANALISIS </w:t>
       </w:r>
@@ -18921,7 +18450,7 @@
       <w:r>
         <w:t>SOLUSI</w:t>
       </w:r>
-      <w:bookmarkEnd w:id="59"/>
+      <w:bookmarkEnd w:id="61"/>
     </w:p>
     <w:p>
       <w:pPr>
@@ -18934,14 +18463,14 @@
       <w:pPr>
         <w:pStyle w:val="Heading2"/>
       </w:pPr>
-      <w:bookmarkStart w:id="60" w:name="_Toc520423836"/>
+      <w:bookmarkStart w:id="62" w:name="_Toc520468390"/>
       <w:r>
         <w:t xml:space="preserve">Analisis </w:t>
       </w:r>
       <w:r>
         <w:t>Permasalahan</w:t>
       </w:r>
-      <w:bookmarkEnd w:id="60"/>
+      <w:bookmarkEnd w:id="62"/>
     </w:p>
     <w:p>
       <w:pPr>
@@ -18961,11 +18490,11 @@
       <w:pPr>
         <w:pStyle w:val="Heading3"/>
       </w:pPr>
-      <w:bookmarkStart w:id="61" w:name="_Toc520423837"/>
+      <w:bookmarkStart w:id="63" w:name="_Toc520468391"/>
       <w:r>
         <w:t>Auth0</w:t>
       </w:r>
-      <w:bookmarkEnd w:id="61"/>
+      <w:bookmarkEnd w:id="63"/>
     </w:p>
     <w:p>
       <w:pPr>
@@ -19246,11 +18775,11 @@
       <w:pPr>
         <w:pStyle w:val="Heading3"/>
       </w:pPr>
-      <w:bookmarkStart w:id="62" w:name="_Toc520423838"/>
+      <w:bookmarkStart w:id="64" w:name="_Toc520468392"/>
       <w:r>
         <w:t>WSO2 Identity Server</w:t>
       </w:r>
-      <w:bookmarkEnd w:id="62"/>
+      <w:bookmarkEnd w:id="64"/>
     </w:p>
     <w:p>
       <w:pPr>
@@ -19549,11 +19078,11 @@
       <w:pPr>
         <w:pStyle w:val="Heading3"/>
       </w:pPr>
-      <w:bookmarkStart w:id="63" w:name="_Toc520423839"/>
+      <w:bookmarkStart w:id="65" w:name="_Toc520468393"/>
       <w:r>
         <w:t>Central Authentication Server</w:t>
       </w:r>
-      <w:bookmarkEnd w:id="63"/>
+      <w:bookmarkEnd w:id="65"/>
     </w:p>
     <w:p>
       <w:pPr>
@@ -19795,11 +19324,11 @@
       <w:pPr>
         <w:pStyle w:val="Heading2"/>
       </w:pPr>
-      <w:bookmarkStart w:id="64" w:name="_Toc520423840"/>
+      <w:bookmarkStart w:id="66" w:name="_Toc520468394"/>
       <w:r>
         <w:t>Analisis Solusi</w:t>
       </w:r>
-      <w:bookmarkEnd w:id="64"/>
+      <w:bookmarkEnd w:id="66"/>
     </w:p>
     <w:p>
       <w:pPr>
@@ -19855,11 +19384,11 @@
       <w:pPr>
         <w:pStyle w:val="Heading3"/>
       </w:pPr>
-      <w:bookmarkStart w:id="65" w:name="_Toc520423841"/>
+      <w:bookmarkStart w:id="67" w:name="_Toc520468395"/>
       <w:r>
         <w:t>Perbandingan Web Single Sign-On</w:t>
       </w:r>
-      <w:bookmarkEnd w:id="65"/>
+      <w:bookmarkEnd w:id="67"/>
     </w:p>
     <w:p>
       <w:pPr>
@@ -19913,6 +19442,7 @@
         <w:keepNext/>
         <w:jc w:val="center"/>
       </w:pPr>
+      <w:bookmarkStart w:id="68" w:name="_Toc520468430"/>
       <w:r>
         <w:t xml:space="preserve">Tabel </w:t>
       </w:r>
@@ -19965,6 +19495,7 @@
       <w:r>
         <w:t xml:space="preserve"> Perbandingan Web Single Sign-On</w:t>
       </w:r>
+      <w:bookmarkEnd w:id="68"/>
     </w:p>
     <w:tbl>
       <w:tblPr>
@@ -21220,6 +20751,7 @@
         <w:keepNext/>
         <w:jc w:val="center"/>
       </w:pPr>
+      <w:bookmarkStart w:id="69" w:name="_Toc520468431"/>
       <w:r>
         <w:t xml:space="preserve">Tabel </w:t>
       </w:r>
@@ -21275,6 +20807,7 @@
         </w:rPr>
         <w:t xml:space="preserve"> Karakteristik Single Sign-On</w:t>
       </w:r>
+      <w:bookmarkEnd w:id="69"/>
     </w:p>
     <w:tbl>
       <w:tblPr>
@@ -21912,11 +21445,11 @@
       <w:pPr>
         <w:pStyle w:val="Heading3"/>
       </w:pPr>
-      <w:bookmarkStart w:id="66" w:name="_Toc520423842"/>
+      <w:bookmarkStart w:id="70" w:name="_Toc520468396"/>
       <w:r>
         <w:t>Kebutuhan Sistem</w:t>
       </w:r>
-      <w:bookmarkEnd w:id="66"/>
+      <w:bookmarkEnd w:id="70"/>
     </w:p>
     <w:p>
       <w:pPr>
@@ -21960,6 +21493,7 @@
         <w:keepNext/>
         <w:jc w:val="center"/>
       </w:pPr>
+      <w:bookmarkStart w:id="71" w:name="_Toc520468432"/>
       <w:r>
         <w:t xml:space="preserve">Tabel </w:t>
       </w:r>
@@ -22015,6 +21549,7 @@
         </w:rPr>
         <w:t xml:space="preserve"> Kebutuhan Sistem</w:t>
       </w:r>
+      <w:bookmarkEnd w:id="71"/>
     </w:p>
     <w:tbl>
       <w:tblPr>
@@ -22446,14 +21981,14 @@
       <w:pPr>
         <w:pStyle w:val="Heading3"/>
       </w:pPr>
-      <w:bookmarkStart w:id="67" w:name="_Toc520423843"/>
+      <w:bookmarkStart w:id="72" w:name="_Toc520468397"/>
       <w:r>
         <w:t xml:space="preserve">Kebutuhan Fungsional </w:t>
       </w:r>
       <w:r>
         <w:t>Single Sign-On</w:t>
       </w:r>
-      <w:bookmarkEnd w:id="67"/>
+      <w:bookmarkEnd w:id="72"/>
     </w:p>
     <w:p>
       <w:pPr>
@@ -22518,6 +22053,7 @@
         <w:keepNext/>
         <w:jc w:val="center"/>
       </w:pPr>
+      <w:bookmarkStart w:id="73" w:name="_Toc520468433"/>
       <w:r>
         <w:t xml:space="preserve">Tabel </w:t>
       </w:r>
@@ -22579,6 +22115,7 @@
         </w:rPr>
         <w:t>Single Sign-On</w:t>
       </w:r>
+      <w:bookmarkEnd w:id="73"/>
     </w:p>
     <w:tbl>
       <w:tblPr>
@@ -22944,14 +22481,14 @@
       <w:pPr>
         <w:pStyle w:val="Heading3"/>
       </w:pPr>
-      <w:bookmarkStart w:id="68" w:name="_Toc520423844"/>
+      <w:bookmarkStart w:id="74" w:name="_Toc520468398"/>
       <w:r>
         <w:t xml:space="preserve">Kebutuhan Non-Fungsional </w:t>
       </w:r>
       <w:r>
         <w:t>Single Sign-On</w:t>
       </w:r>
-      <w:bookmarkEnd w:id="68"/>
+      <w:bookmarkEnd w:id="74"/>
     </w:p>
     <w:p>
       <w:pPr>
@@ -22993,6 +22530,7 @@
         <w:keepNext/>
         <w:jc w:val="center"/>
       </w:pPr>
+      <w:bookmarkStart w:id="75" w:name="_Toc520468434"/>
       <w:r>
         <w:t xml:space="preserve">Tabel </w:t>
       </w:r>
@@ -23048,6 +22586,7 @@
         </w:rPr>
         <w:t xml:space="preserve"> Kebutuhan Non-Fungsional Single Sign-On</w:t>
       </w:r>
+      <w:bookmarkEnd w:id="75"/>
     </w:p>
     <w:tbl>
       <w:tblPr>
@@ -23345,7 +22884,7 @@
       <w:pPr>
         <w:pStyle w:val="Heading3"/>
       </w:pPr>
-      <w:bookmarkStart w:id="69" w:name="_Toc520423845"/>
+      <w:bookmarkStart w:id="76" w:name="_Toc520468399"/>
       <w:r>
         <w:lastRenderedPageBreak/>
         <w:t xml:space="preserve">Diagram </w:t>
@@ -23353,7 +22892,7 @@
       <w:r>
         <w:t>Use Case</w:t>
       </w:r>
-      <w:bookmarkEnd w:id="69"/>
+      <w:bookmarkEnd w:id="76"/>
     </w:p>
     <w:p>
       <w:pPr>
@@ -23445,6 +22984,7 @@
           <w:noProof/>
         </w:rPr>
       </w:pPr>
+      <w:bookmarkStart w:id="77" w:name="_Toc520468429"/>
       <w:r>
         <w:t xml:space="preserve">Gambar </w:t>
       </w:r>
@@ -23500,6 +23040,7 @@
         </w:rPr>
         <w:t xml:space="preserve"> Use Case Single Sign-On</w:t>
       </w:r>
+      <w:bookmarkEnd w:id="77"/>
     </w:p>
     <w:p>
       <w:pPr>
@@ -23512,11 +23053,11 @@
       <w:pPr>
         <w:pStyle w:val="Heading2"/>
       </w:pPr>
-      <w:bookmarkStart w:id="70" w:name="_Toc520423846"/>
+      <w:bookmarkStart w:id="78" w:name="_Toc520468400"/>
       <w:r>
         <w:t>Rancangan Solusi</w:t>
       </w:r>
-      <w:bookmarkEnd w:id="70"/>
+      <w:bookmarkEnd w:id="78"/>
     </w:p>
     <w:p>
       <w:pPr>
@@ -23559,16 +23100,309 @@
     </w:p>
     <w:p>
       <w:pPr>
+        <w:ind w:firstLine="576"/>
+        <w:rPr>
+          <w:lang w:val="en-GB"/>
+        </w:rPr>
+      </w:pPr>
+    </w:p>
+    <w:p>
+      <w:pPr>
         <w:pStyle w:val="Heading3"/>
       </w:pPr>
-      <w:bookmarkStart w:id="71" w:name="_Toc520423847"/>
+      <w:bookmarkStart w:id="79" w:name="_Toc520468401"/>
       <w:r>
         <w:t>Gambaran Umum Solusi</w:t>
       </w:r>
-      <w:bookmarkEnd w:id="71"/>
-    </w:p>
-    <w:p>
-      <w:pPr>
+      <w:bookmarkEnd w:id="79"/>
+    </w:p>
+    <w:p>
+      <w:pPr>
+        <w:ind w:firstLine="720"/>
+        <w:rPr>
+          <w:lang w:val="en-GB"/>
+        </w:rPr>
+      </w:pPr>
+      <w:r>
+        <w:rPr>
+          <w:lang w:val="en-GB"/>
+        </w:rPr>
+        <w:t>Berdasarkan analisis yang telah dilakukan, akan dibangun sebuah web single sign-on dengan karakteristik seperti yang sudah dipaparkan pada subbab III.2.1</w:t>
+      </w:r>
+      <w:r>
+        <w:rPr>
+          <w:lang w:val="en-GB"/>
+        </w:rPr>
+        <w:t xml:space="preserve">. </w:t>
+      </w:r>
+      <w:r>
+        <w:rPr>
+          <w:lang w:val="en-GB"/>
+        </w:rPr>
+        <w:t>Tipe single sign-on yang akan digunakan adalah REST API dan dilakukan menggunakan protokol HTTP menggunakan SSL</w:t>
+      </w:r>
+      <w:r>
+        <w:rPr>
+          <w:lang w:val="en-GB"/>
+        </w:rPr>
+        <w:t xml:space="preserve"> supaya aman</w:t>
+      </w:r>
+      <w:r>
+        <w:rPr>
+          <w:lang w:val="en-GB"/>
+        </w:rPr>
+        <w:t>.</w:t>
+      </w:r>
+      <w:r>
+        <w:rPr>
+          <w:lang w:val="en-GB"/>
+        </w:rPr>
+        <w:t xml:space="preserve"> Dengan demikian</w:t>
+      </w:r>
+      <w:r>
+        <w:rPr>
+          <w:lang w:val="en-GB"/>
+        </w:rPr>
+        <w:t xml:space="preserve">, </w:t>
+      </w:r>
+      <w:r>
+        <w:rPr>
+          <w:lang w:val="en-GB"/>
+        </w:rPr>
+        <w:t xml:space="preserve">secara </w:t>
+      </w:r>
+      <w:r>
+        <w:rPr>
+          <w:lang w:val="en-GB"/>
+        </w:rPr>
+        <w:t xml:space="preserve">general </w:t>
+      </w:r>
+      <w:r>
+        <w:rPr>
+          <w:lang w:val="en-GB"/>
+        </w:rPr>
+        <w:t xml:space="preserve">berikut ini adalah cara kerja web single sign-on </w:t>
+      </w:r>
+      <w:r>
+        <w:rPr>
+          <w:lang w:val="en-GB"/>
+        </w:rPr>
+        <w:t>yang akan dibangun.</w:t>
+      </w:r>
+      <w:r>
+        <w:rPr>
+          <w:lang w:val="en-GB"/>
+        </w:rPr>
+        <w:t xml:space="preserve"> Untuk memudahkan, web single sign-on yang akan dibangun selanjutnya akan dinamai Minisso.</w:t>
+      </w:r>
+      <w:r>
+        <w:rPr>
+          <w:lang w:val="en-GB"/>
+        </w:rPr>
+        <w:t xml:space="preserve"> </w:t>
+      </w:r>
+      <w:r>
+        <w:rPr>
+          <w:bCs/>
+          <w:szCs w:val="18"/>
+          <w:lang w:val="en-GB" w:eastAsia="en-US"/>
+        </w:rPr>
+        <w:t xml:space="preserve">Alur </w:t>
+      </w:r>
+      <w:r>
+        <w:rPr>
+          <w:lang w:val="en-GB"/>
+        </w:rPr>
+        <w:t xml:space="preserve">tahapan secara umum dari </w:t>
+      </w:r>
+      <w:r>
+        <w:rPr>
+          <w:lang w:val="en-GB"/>
+        </w:rPr>
+        <w:t xml:space="preserve">Minisso </w:t>
+      </w:r>
+      <w:r>
+        <w:rPr>
+          <w:lang w:val="en-GB"/>
+        </w:rPr>
+        <w:t xml:space="preserve">adalah </w:t>
+      </w:r>
+      <w:r>
+        <w:rPr>
+          <w:lang w:val="en-GB"/>
+        </w:rPr>
+        <w:t xml:space="preserve">sebagai berikut </w:t>
+      </w:r>
+      <w:r>
+        <w:rPr>
+          <w:lang w:val="en-GB"/>
+        </w:rPr>
+        <w:t xml:space="preserve">seperti </w:t>
+      </w:r>
+      <w:r>
+        <w:rPr>
+          <w:lang w:val="en-GB"/>
+        </w:rPr>
+        <w:t>pada Gambar III.xx</w:t>
+      </w:r>
+    </w:p>
+    <w:p>
+      <w:pPr>
+        <w:ind w:firstLine="720"/>
+        <w:rPr>
+          <w:lang w:val="en-GB"/>
+        </w:rPr>
+      </w:pPr>
+      <w:r>
+        <w:rPr>
+          <w:lang w:val="en-GB"/>
+        </w:rPr>
+        <w:t>&lt;gambaran umum solusi&gt;</w:t>
+      </w:r>
+    </w:p>
+    <w:p>
+      <w:pPr>
+        <w:ind w:firstLine="720"/>
+        <w:rPr>
+          <w:lang w:val="en-GB"/>
+        </w:rPr>
+      </w:pPr>
+      <w:r>
+        <w:rPr>
+          <w:lang w:val="en-GB"/>
+        </w:rPr>
+        <w:t xml:space="preserve">Kode sumber </w:t>
+      </w:r>
+      <w:r>
+        <w:rPr>
+          <w:lang w:val="en-GB"/>
+        </w:rPr>
+        <w:t xml:space="preserve">server </w:t>
+      </w:r>
+      <w:r>
+        <w:rPr>
+          <w:lang w:val="en-GB"/>
+        </w:rPr>
+        <w:t xml:space="preserve">Minisso </w:t>
+      </w:r>
+      <w:r>
+        <w:rPr>
+          <w:lang w:val="en-GB"/>
+        </w:rPr>
+        <w:t xml:space="preserve">dibuka secara umum (open-source) pada laman </w:t>
+      </w:r>
+      <w:hyperlink r:id="rId24" w:history="1">
+        <w:r>
+          <w:rPr>
+            <w:rStyle w:val="Hyperlink"/>
+            <w:lang w:val="en-GB"/>
+          </w:rPr>
+          <w:t>https://github.com/luqmanarifin/minisso</w:t>
+        </w:r>
+      </w:hyperlink>
+      <w:r>
+        <w:rPr>
+          <w:lang w:val="en-GB"/>
+        </w:rPr>
+        <w:t xml:space="preserve">. </w:t>
+      </w:r>
+      <w:r>
+        <w:rPr>
+          <w:lang w:val="en-GB"/>
+        </w:rPr>
+        <w:t xml:space="preserve">Dengan demikian, seluruh akan bisa menggunakan server Minisso </w:t>
+      </w:r>
+      <w:r>
+        <w:rPr>
+          <w:lang w:val="en-GB"/>
+        </w:rPr>
+        <w:t xml:space="preserve">untuk mengintegrasikan aplikasinya secara mudah. </w:t>
+      </w:r>
+      <w:r>
+        <w:rPr>
+          <w:lang w:val="en-GB"/>
+        </w:rPr>
+        <w:t>Dengan diopen-source-nya Minisso, artinya developer juga bisa mengembangkan Minisso secara bebas. Kelanjutan pengembangan Minisso yang mungkin contohnya adalah pengembangan fungsional SSO, semisal integrasi dengan identity provider eksternal seperti Google atau Yahoo, atau penambahan data atribut user sehingga</w:t>
+      </w:r>
+      <w:r>
+        <w:rPr>
+          <w:lang w:val="en-GB"/>
+        </w:rPr>
+        <w:t xml:space="preserve"> bermanfaat untuk monitoring user.</w:t>
+      </w:r>
+    </w:p>
+    <w:p>
+      <w:pPr>
+        <w:ind w:firstLine="720"/>
+        <w:rPr>
+          <w:lang w:val="en-GB"/>
+        </w:rPr>
+      </w:pPr>
+      <w:r>
+        <w:rPr>
+          <w:lang w:val="en-GB"/>
+        </w:rPr>
+        <w:t>Contoh kemungkinan pengembangan Minisso yang lain adalah penge</w:t>
+      </w:r>
+      <w:r>
+        <w:rPr>
+          <w:lang w:val="en-GB"/>
+        </w:rPr>
+        <w:t xml:space="preserve">mbangan Minisso client dengan bahasa lain, semisal Java, JavaScript, atau Ruby. Minisso server hanya menyediakan API dengan protokol HTTP dengan tujuan supaya mudah diintegrasikan dengan sistem lain yang rata-rata </w:t>
+      </w:r>
+      <w:r>
+        <w:rPr>
+          <w:lang w:val="en-GB"/>
+        </w:rPr>
+        <w:t xml:space="preserve">sekarang ini </w:t>
+      </w:r>
+      <w:r>
+        <w:rPr>
+          <w:lang w:val="en-GB"/>
+        </w:rPr>
+        <w:t xml:space="preserve">berkomunikasi lewat protokol HTTP. </w:t>
+      </w:r>
+      <w:r>
+        <w:rPr>
+          <w:lang w:val="en-GB"/>
+        </w:rPr>
+        <w:t xml:space="preserve">Kelebihan lain menggunakan protokol HTTP adalah server tidak perlu perduli client menggunakan bahasa apa. </w:t>
+      </w:r>
+      <w:r>
+        <w:rPr>
+          <w:lang w:val="en-GB"/>
+        </w:rPr>
+        <w:t xml:space="preserve">Minisso client akan bertindak sebagai penghubung (plug) antara aplikasi service provider dengan </w:t>
+      </w:r>
+      <w:r>
+        <w:rPr>
+          <w:lang w:val="en-GB"/>
+        </w:rPr>
+        <w:t xml:space="preserve">server </w:t>
+      </w:r>
+      <w:r>
+        <w:rPr>
+          <w:lang w:val="en-GB"/>
+        </w:rPr>
+        <w:t xml:space="preserve">Minisso. </w:t>
+      </w:r>
+      <w:r>
+        <w:rPr>
+          <w:lang w:val="en-GB"/>
+        </w:rPr>
+        <w:t xml:space="preserve">Tentunya bahasa dan teknologi yang digunakan dalam </w:t>
+      </w:r>
+      <w:r>
+        <w:rPr>
+          <w:lang w:val="en-GB"/>
+        </w:rPr>
+        <w:lastRenderedPageBreak/>
+        <w:t>Minisso client seharusnya disesuaikan dengan aplikasi dan framework yang digunakan oleh aplikasi service provider.</w:t>
+      </w:r>
+    </w:p>
+    <w:p>
+      <w:pPr>
+        <w:ind w:firstLine="720"/>
         <w:rPr>
           <w:lang w:val="en-GB"/>
         </w:rPr>
@@ -23582,7 +23416,7 @@
           <w:iCs/>
         </w:rPr>
       </w:pPr>
-      <w:bookmarkStart w:id="72" w:name="_Toc520423848"/>
+      <w:bookmarkStart w:id="80" w:name="_Toc520468402"/>
       <w:r>
         <w:t xml:space="preserve">Desain </w:t>
       </w:r>
@@ -23603,7 +23437,193 @@
         </w:rPr>
         <w:t>Single Sign-On</w:t>
       </w:r>
-      <w:bookmarkEnd w:id="72"/>
+      <w:bookmarkEnd w:id="80"/>
+    </w:p>
+    <w:p>
+      <w:pPr>
+        <w:ind w:firstLine="720"/>
+        <w:rPr>
+          <w:bCs/>
+          <w:lang w:val="en-GB"/>
+        </w:rPr>
+      </w:pPr>
+      <w:r>
+        <w:rPr>
+          <w:bCs/>
+          <w:lang w:val="en-GB"/>
+        </w:rPr>
+        <w:t>Berikut a</w:t>
+      </w:r>
+      <w:r>
+        <w:rPr>
+          <w:bCs/>
+          <w:lang w:val="en-GB"/>
+        </w:rPr>
+        <w:t>dalah arsitektur eksternal Minisso web SSO d</w:t>
+      </w:r>
+      <w:r>
+        <w:rPr>
+          <w:bCs/>
+          <w:lang w:val="en-GB"/>
+        </w:rPr>
+        <w:t>i antara sistem lainnya untuk memberi penjelasan di mana letak peran Minisso dan interaksinya dengan sistem lain</w:t>
+      </w:r>
+      <w:r>
+        <w:rPr>
+          <w:bCs/>
+          <w:lang w:val="en-GB"/>
+        </w:rPr>
+        <w:t>.</w:t>
+      </w:r>
+    </w:p>
+    <w:p>
+      <w:pPr>
+        <w:ind w:firstLine="720"/>
+        <w:rPr>
+          <w:bCs/>
+          <w:lang w:val="en-GB"/>
+        </w:rPr>
+      </w:pPr>
+      <w:r>
+        <w:rPr>
+          <w:bCs/>
+          <w:lang w:val="en-GB"/>
+        </w:rPr>
+        <w:t>&lt;arsitektur eksternal&gt;</w:t>
+      </w:r>
+    </w:p>
+    <w:p>
+      <w:pPr>
+        <w:ind w:firstLine="720"/>
+        <w:rPr>
+          <w:bCs/>
+          <w:lang w:val="en-GB"/>
+        </w:rPr>
+      </w:pPr>
+      <w:r>
+        <w:rPr>
+          <w:bCs/>
+          <w:lang w:val="en-GB"/>
+        </w:rPr>
+        <w:t xml:space="preserve">Berikut adalah arsitektur internal </w:t>
+      </w:r>
+      <w:r>
+        <w:rPr>
+          <w:bCs/>
+          <w:lang w:val="en-GB"/>
+        </w:rPr>
+        <w:t xml:space="preserve">Minisso web SSO. Dalam hal ini, dijelaskan kelas-kelas yang </w:t>
+      </w:r>
+      <w:r>
+        <w:rPr>
+          <w:bCs/>
+          <w:lang w:val="en-GB"/>
+        </w:rPr>
+        <w:t>berperan</w:t>
+      </w:r>
+      <w:r>
+        <w:rPr>
+          <w:bCs/>
+          <w:lang w:val="en-GB"/>
+        </w:rPr>
+        <w:t xml:space="preserve"> dalam perangkat lunak web SSO.</w:t>
+      </w:r>
+    </w:p>
+    <w:p>
+      <w:pPr>
+        <w:ind w:firstLine="720"/>
+        <w:rPr>
+          <w:bCs/>
+          <w:lang w:val="en-GB"/>
+        </w:rPr>
+      </w:pPr>
+      <w:r>
+        <w:rPr>
+          <w:bCs/>
+          <w:lang w:val="en-GB"/>
+        </w:rPr>
+        <w:t>&lt;arsitektur internal&gt;</w:t>
+      </w:r>
+    </w:p>
+    <w:p>
+      <w:pPr>
+        <w:ind w:firstLine="720"/>
+        <w:rPr>
+          <w:bCs/>
+          <w:lang w:val="en-GB"/>
+        </w:rPr>
+      </w:pPr>
+      <w:r>
+        <w:rPr>
+          <w:bCs/>
+          <w:lang w:val="en-GB"/>
+        </w:rPr>
+        <w:t>Desain Minisso menggunakan design pattern MVC, yakni Model-View-Controller.</w:t>
+      </w:r>
+    </w:p>
+    <w:p>
+      <w:pPr>
+        <w:pStyle w:val="ListParagraph"/>
+        <w:numPr>
+          <w:ilvl w:val="0"/>
+          <w:numId w:val="22"/>
+        </w:numPr>
+        <w:ind w:left="709"/>
+        <w:rPr>
+          <w:bCs/>
+        </w:rPr>
+      </w:pPr>
+      <w:r>
+        <w:rPr>
+          <w:bCs/>
+        </w:rPr>
+        <w:t>Model: entitas yang berperan dalam komunikasi langsung kepada basis data atau media penyimpanan lainnya semisal cache.</w:t>
+      </w:r>
+    </w:p>
+    <w:p>
+      <w:pPr>
+        <w:pStyle w:val="ListParagraph"/>
+        <w:numPr>
+          <w:ilvl w:val="0"/>
+          <w:numId w:val="22"/>
+        </w:numPr>
+        <w:ind w:left="709"/>
+        <w:rPr>
+          <w:bCs/>
+        </w:rPr>
+      </w:pPr>
+      <w:r>
+        <w:rPr>
+          <w:bCs/>
+        </w:rPr>
+        <w:t>View: entitas yang bertanggung jawab dalam tampilan aplikasi yang dilihat langsung oleh end-user.</w:t>
+      </w:r>
+    </w:p>
+    <w:p>
+      <w:pPr>
+        <w:pStyle w:val="ListParagraph"/>
+        <w:numPr>
+          <w:ilvl w:val="0"/>
+          <w:numId w:val="22"/>
+        </w:numPr>
+        <w:ind w:left="709"/>
+        <w:rPr>
+          <w:bCs/>
+        </w:rPr>
+      </w:pPr>
+      <w:r>
+        <w:rPr>
+          <w:bCs/>
+        </w:rPr>
+        <w:t>Controller: entitas yang berperan sebagai pengatur business logic aplikasi, juga sebagai penjembatan antara view dan model.</w:t>
+      </w:r>
+    </w:p>
+    <w:p>
+      <w:pPr>
+        <w:rPr>
+          <w:bCs/>
+        </w:rPr>
+      </w:pPr>
     </w:p>
     <w:p>
       <w:pPr>
@@ -23613,7 +23633,7 @@
           <w:iCs/>
         </w:rPr>
       </w:pPr>
-      <w:bookmarkStart w:id="73" w:name="_Toc520423849"/>
+      <w:bookmarkStart w:id="81" w:name="_Toc520468403"/>
       <w:r>
         <w:t xml:space="preserve">Desain Dokumentasi </w:t>
       </w:r>
@@ -23624,13 +23644,130 @@
         </w:rPr>
         <w:t>Single Sign-On</w:t>
       </w:r>
-      <w:bookmarkEnd w:id="73"/>
+      <w:bookmarkEnd w:id="81"/>
+    </w:p>
+    <w:p>
+      <w:pPr>
+        <w:ind w:firstLine="720"/>
+        <w:rPr>
+          <w:bCs/>
+          <w:lang w:val="en-GB"/>
+        </w:rPr>
+      </w:pPr>
+      <w:r>
+        <w:rPr>
+          <w:bCs/>
+          <w:lang w:val="en-GB"/>
+        </w:rPr>
+        <w:t xml:space="preserve">Dokumentasi </w:t>
+      </w:r>
+      <w:r>
+        <w:rPr>
+          <w:bCs/>
+          <w:lang w:val="en-GB"/>
+        </w:rPr>
+        <w:t xml:space="preserve">adalah komponen </w:t>
+      </w:r>
+      <w:r>
+        <w:rPr>
+          <w:bCs/>
+          <w:lang w:val="en-GB"/>
+        </w:rPr>
+        <w:t xml:space="preserve">penting dalam pengembangan API karena API yang tak terdokumentasi dengan baik akan terjadi banyak masalah ketika pengintegrasian dengan sistem lain. </w:t>
+      </w:r>
+      <w:r>
+        <w:rPr>
+          <w:bCs/>
+          <w:lang w:val="en-GB"/>
+        </w:rPr>
+        <w:t xml:space="preserve">Rancang desain dokumentasi akan menggunakan framework </w:t>
+      </w:r>
+      <w:r>
+        <w:rPr>
+          <w:bCs/>
+          <w:lang w:val="en-GB"/>
+        </w:rPr>
+        <w:t xml:space="preserve">Blueprint. Alternatif lain dalam </w:t>
+      </w:r>
+      <w:r>
+        <w:rPr>
+          <w:bCs/>
+          <w:lang w:val="en-GB"/>
+        </w:rPr>
+        <w:t>menyusun dokumentasi</w:t>
+      </w:r>
+      <w:r>
+        <w:rPr>
+          <w:bCs/>
+          <w:lang w:val="en-GB"/>
+        </w:rPr>
+        <w:t xml:space="preserve"> adalah menggunakan Swagger API</w:t>
+      </w:r>
+      <w:r>
+        <w:rPr>
+          <w:bCs/>
+          <w:lang w:val="en-GB"/>
+        </w:rPr>
+        <w:t>, sebuah framework untuk mendesain, membangun, dokumentasi, pengujian, dan standardisasi API.</w:t>
+      </w:r>
+      <w:r>
+        <w:rPr>
+          <w:bCs/>
+          <w:lang w:val="en-GB"/>
+        </w:rPr>
+        <w:t xml:space="preserve"> </w:t>
+      </w:r>
+      <w:r>
+        <w:rPr>
+          <w:bCs/>
+          <w:lang w:val="en-GB"/>
+        </w:rPr>
+        <w:t xml:space="preserve">Framework yang </w:t>
+      </w:r>
+      <w:r>
+        <w:rPr>
+          <w:bCs/>
+          <w:lang w:val="en-GB"/>
+        </w:rPr>
+        <w:lastRenderedPageBreak/>
+        <w:t xml:space="preserve">sudah ada dipilih untuk membangun dokumentasi API karena </w:t>
+      </w:r>
+      <w:r>
+        <w:rPr>
+          <w:bCs/>
+          <w:lang w:val="en-GB"/>
+        </w:rPr>
+        <w:t xml:space="preserve">dokumentasi API bukan merupakan fokus utama dalam tugas akhir sehingga tidak perlu mengimplementasi ulang framework dokumentasi yang sudah ada, cukup </w:t>
+      </w:r>
+      <w:r>
+        <w:rPr>
+          <w:bCs/>
+          <w:lang w:val="en-GB"/>
+        </w:rPr>
+        <w:t>konfigurasi framework</w:t>
+      </w:r>
+      <w:r>
+        <w:rPr>
+          <w:bCs/>
+          <w:lang w:val="en-GB"/>
+        </w:rPr>
+        <w:t xml:space="preserve"> yang sudah ada.</w:t>
+      </w:r>
+    </w:p>
+    <w:p>
+      <w:pPr>
+        <w:ind w:firstLine="720"/>
+        <w:rPr>
+          <w:bCs/>
+          <w:lang w:val="en-GB"/>
+        </w:rPr>
+      </w:pPr>
     </w:p>
     <w:p>
       <w:pPr>
         <w:pStyle w:val="Heading3"/>
       </w:pPr>
-      <w:bookmarkStart w:id="74" w:name="_Toc520423850"/>
+      <w:bookmarkStart w:id="82" w:name="_Toc520468404"/>
       <w:r>
         <w:t xml:space="preserve">Desain Aplikasi </w:t>
       </w:r>
@@ -23641,7 +23778,180 @@
         </w:rPr>
         <w:t>Service Provider</w:t>
       </w:r>
-      <w:bookmarkEnd w:id="74"/>
+      <w:bookmarkEnd w:id="82"/>
+    </w:p>
+    <w:p>
+      <w:pPr>
+        <w:ind w:firstLine="720"/>
+        <w:rPr>
+          <w:bCs/>
+          <w:lang w:val="en-GB"/>
+        </w:rPr>
+      </w:pPr>
+      <w:r>
+        <w:rPr>
+          <w:bCs/>
+          <w:lang w:val="en-GB"/>
+        </w:rPr>
+        <w:t>D</w:t>
+      </w:r>
+      <w:r>
+        <w:rPr>
+          <w:bCs/>
+          <w:lang w:val="en-GB"/>
+        </w:rPr>
+        <w:t>ibutuhkan dua atau lebih aplikasi service provider untuk menguji Minisso apakah sudah berjalan sesuai yang diharapkan</w:t>
+      </w:r>
+      <w:r>
+        <w:rPr>
+          <w:bCs/>
+          <w:lang w:val="en-GB"/>
+        </w:rPr>
+        <w:t>.</w:t>
+      </w:r>
+      <w:r>
+        <w:rPr>
+          <w:bCs/>
+          <w:lang w:val="en-GB"/>
+        </w:rPr>
+        <w:t xml:space="preserve"> Namun, dalam pengembangan tugas akhir ini, aplikasi service provider bukan merupakan </w:t>
+      </w:r>
+      <w:r>
+        <w:rPr>
+          <w:bCs/>
+          <w:lang w:val="en-GB"/>
+        </w:rPr>
+        <w:t xml:space="preserve">fokus utama. </w:t>
+      </w:r>
+      <w:r>
+        <w:rPr>
+          <w:bCs/>
+          <w:lang w:val="en-GB"/>
+        </w:rPr>
+        <w:t>Namun, aplikasi service provider tetap dibutuhkan untuk menguji kemampuan web single sign-on dalam melakukan integrasi autentikasi beberapa aplikasi.</w:t>
+      </w:r>
+      <w:r>
+        <w:rPr>
+          <w:bCs/>
+          <w:lang w:val="en-GB"/>
+        </w:rPr>
+        <w:t xml:space="preserve"> Berikut adalah rancangan desain aplikasi service provider:</w:t>
+      </w:r>
+    </w:p>
+    <w:p>
+      <w:pPr>
+        <w:ind w:firstLine="720"/>
+        <w:rPr>
+          <w:bCs/>
+          <w:lang w:val="en-GB"/>
+        </w:rPr>
+      </w:pPr>
+      <w:r>
+        <w:rPr>
+          <w:bCs/>
+          <w:lang w:val="en-GB"/>
+        </w:rPr>
+        <w:t>&lt;gambar letak web SSO di antara service provider lain&gt;</w:t>
+      </w:r>
+    </w:p>
+    <w:p>
+      <w:pPr>
+        <w:pStyle w:val="ListParagraph"/>
+        <w:numPr>
+          <w:ilvl w:val="0"/>
+          <w:numId w:val="21"/>
+        </w:numPr>
+        <w:ind w:left="709"/>
+        <w:rPr>
+          <w:bCs/>
+        </w:rPr>
+      </w:pPr>
+      <w:r>
+        <w:rPr>
+          <w:bCs/>
+        </w:rPr>
+        <w:t>Aplikasi service provider baru menggunakan VueJS (JavaScript) dan Material Design (CSS).</w:t>
+      </w:r>
+    </w:p>
+    <w:p>
+      <w:pPr>
+        <w:pStyle w:val="ListParagraph"/>
+        <w:numPr>
+          <w:ilvl w:val="0"/>
+          <w:numId w:val="21"/>
+        </w:numPr>
+        <w:ind w:left="709"/>
+        <w:rPr>
+          <w:bCs/>
+        </w:rPr>
+      </w:pPr>
+      <w:r>
+        <w:rPr>
+          <w:bCs/>
+        </w:rPr>
+        <w:t xml:space="preserve">Aplikasi service provider </w:t>
+      </w:r>
+      <w:r>
+        <w:rPr>
+          <w:bCs/>
+        </w:rPr>
+        <w:t xml:space="preserve">baru </w:t>
+      </w:r>
+      <w:r>
+        <w:rPr>
+          <w:bCs/>
+        </w:rPr>
+        <w:t xml:space="preserve">menggunakan </w:t>
+      </w:r>
+      <w:r>
+        <w:rPr>
+          <w:bCs/>
+        </w:rPr>
+        <w:t>Go dan Material Design (CSS).</w:t>
+      </w:r>
+    </w:p>
+    <w:p>
+      <w:pPr>
+        <w:pStyle w:val="ListParagraph"/>
+        <w:numPr>
+          <w:ilvl w:val="0"/>
+          <w:numId w:val="21"/>
+        </w:numPr>
+        <w:ind w:left="709"/>
+        <w:rPr>
+          <w:bCs/>
+        </w:rPr>
+      </w:pPr>
+      <w:r>
+        <w:rPr>
+          <w:bCs/>
+        </w:rPr>
+        <w:t xml:space="preserve">Aplikasi service provider </w:t>
+      </w:r>
+      <w:r>
+        <w:rPr>
+          <w:bCs/>
+        </w:rPr>
+        <w:t>tentang mesin pencari citra milik Rifai (2018).</w:t>
+      </w:r>
+      <w:r>
+        <w:rPr>
+          <w:bCs/>
+        </w:rPr>
+        <w:t xml:space="preserve"> </w:t>
+      </w:r>
+      <w:r>
+        <w:rPr>
+          <w:bCs/>
+        </w:rPr>
+        <w:t xml:space="preserve">Diimplementasi </w:t>
+      </w:r>
+      <w:r>
+        <w:rPr>
+          <w:bCs/>
+        </w:rPr>
+        <w:t>menggunakan Flask (Python) dan C++.</w:t>
+      </w:r>
     </w:p>
     <w:p>
       <w:pPr>
@@ -23664,11 +23974,11 @@
         <w:lastRenderedPageBreak/>
         <w:br/>
       </w:r>
-      <w:bookmarkStart w:id="75" w:name="_Toc520423851"/>
+      <w:bookmarkStart w:id="83" w:name="_Toc520468405"/>
       <w:r>
         <w:t>IMPLEMENTASI DAN EVALUASI</w:t>
       </w:r>
-      <w:bookmarkEnd w:id="75"/>
+      <w:bookmarkEnd w:id="83"/>
     </w:p>
     <w:p>
       <w:pPr>
@@ -23681,96 +23991,93 @@
       <w:pPr>
         <w:pStyle w:val="Heading2"/>
       </w:pPr>
-      <w:bookmarkStart w:id="76" w:name="_Toc520423852"/>
+      <w:bookmarkStart w:id="84" w:name="_Toc520468406"/>
       <w:r>
         <w:t>Lingkungan Implementasi</w:t>
       </w:r>
-      <w:bookmarkEnd w:id="76"/>
+      <w:bookmarkEnd w:id="84"/>
     </w:p>
     <w:p>
       <w:pPr>
         <w:pStyle w:val="Heading2"/>
       </w:pPr>
-      <w:bookmarkStart w:id="77" w:name="_Toc520423853"/>
-      <w:r>
-        <w:t xml:space="preserve">Batasan </w:t>
-      </w:r>
+      <w:bookmarkStart w:id="85" w:name="_Toc520468407"/>
+      <w:r>
+        <w:t>Batasan Implementasi</w:t>
+      </w:r>
+      <w:bookmarkEnd w:id="85"/>
+    </w:p>
+    <w:p>
+      <w:pPr>
+        <w:pStyle w:val="Heading2"/>
+      </w:pPr>
+      <w:bookmarkStart w:id="86" w:name="_Toc520468408"/>
       <w:r>
         <w:t>Implementasi</w:t>
       </w:r>
-      <w:bookmarkEnd w:id="77"/>
+      <w:bookmarkEnd w:id="86"/>
+    </w:p>
+    <w:p>
+      <w:pPr>
+        <w:pStyle w:val="Heading3"/>
+        <w:rPr>
+          <w:i/>
+          <w:iCs/>
+        </w:rPr>
+      </w:pPr>
+      <w:bookmarkStart w:id="87" w:name="_Toc520468409"/>
+      <w:r>
+        <w:rPr>
+          <w:i/>
+          <w:iCs/>
+        </w:rPr>
+        <w:t>Web Single Sign-On</w:t>
+      </w:r>
+      <w:bookmarkEnd w:id="87"/>
+    </w:p>
+    <w:p>
+      <w:pPr>
+        <w:pStyle w:val="Heading3"/>
+      </w:pPr>
+      <w:bookmarkStart w:id="88" w:name="_Toc520468410"/>
+      <w:r>
+        <w:t xml:space="preserve">Dokumentasi </w:t>
+      </w:r>
+      <w:r>
+        <w:rPr>
+          <w:i/>
+          <w:iCs/>
+        </w:rPr>
+        <w:t>Single Sign-On</w:t>
+      </w:r>
+      <w:bookmarkEnd w:id="88"/>
+    </w:p>
+    <w:p>
+      <w:pPr>
+        <w:pStyle w:val="Heading3"/>
+      </w:pPr>
+      <w:bookmarkStart w:id="89" w:name="_Toc520468411"/>
+      <w:r>
+        <w:t xml:space="preserve">Aplikasi </w:t>
+      </w:r>
+      <w:r>
+        <w:rPr>
+          <w:i/>
+          <w:iCs/>
+        </w:rPr>
+        <w:t>Service Provider</w:t>
+      </w:r>
+      <w:bookmarkEnd w:id="89"/>
     </w:p>
     <w:p>
       <w:pPr>
         <w:pStyle w:val="Heading2"/>
       </w:pPr>
-      <w:bookmarkStart w:id="78" w:name="_Toc520423854"/>
-      <w:r>
-        <w:t>Implementasi</w:t>
-      </w:r>
-      <w:bookmarkEnd w:id="78"/>
-    </w:p>
-    <w:p>
-      <w:pPr>
-        <w:pStyle w:val="Heading3"/>
-        <w:rPr>
-          <w:i/>
-          <w:iCs/>
-        </w:rPr>
-      </w:pPr>
-      <w:bookmarkStart w:id="79" w:name="_Toc520423855"/>
-      <w:r>
-        <w:rPr>
-          <w:i/>
-          <w:iCs/>
-        </w:rPr>
-        <w:t>Web Single Sign-On</w:t>
-      </w:r>
-      <w:bookmarkEnd w:id="79"/>
-    </w:p>
-    <w:p>
-      <w:pPr>
-        <w:pStyle w:val="Heading3"/>
-      </w:pPr>
-      <w:bookmarkStart w:id="80" w:name="_Toc520423856"/>
-      <w:r>
-        <w:t xml:space="preserve">Dokumentasi </w:t>
-      </w:r>
-      <w:r>
-        <w:rPr>
-          <w:i/>
-          <w:iCs/>
-        </w:rPr>
-        <w:t>Single Sign-On</w:t>
-      </w:r>
-      <w:bookmarkEnd w:id="80"/>
-    </w:p>
-    <w:p>
-      <w:pPr>
-        <w:pStyle w:val="Heading3"/>
-      </w:pPr>
-      <w:bookmarkStart w:id="81" w:name="_Toc520423857"/>
-      <w:r>
-        <w:t xml:space="preserve">Aplikasi </w:t>
-      </w:r>
-      <w:r>
-        <w:rPr>
-          <w:i/>
-          <w:iCs/>
-        </w:rPr>
-        <w:t>Service Provider</w:t>
-      </w:r>
-      <w:bookmarkEnd w:id="81"/>
-    </w:p>
-    <w:p>
-      <w:pPr>
-        <w:pStyle w:val="Heading2"/>
-      </w:pPr>
-      <w:bookmarkStart w:id="82" w:name="_Toc520423858"/>
+      <w:bookmarkStart w:id="90" w:name="_Toc520468412"/>
       <w:r>
         <w:t>Evaluasi</w:t>
       </w:r>
-      <w:bookmarkEnd w:id="82"/>
+      <w:bookmarkEnd w:id="90"/>
     </w:p>
     <w:p>
       <w:pPr>
@@ -24007,7 +24314,7 @@
       <w:pPr>
         <w:pStyle w:val="Heading3"/>
       </w:pPr>
-      <w:bookmarkStart w:id="83" w:name="_Toc520423859"/>
+      <w:bookmarkStart w:id="91" w:name="_Toc520468413"/>
       <w:r>
         <w:t xml:space="preserve">Skenario Uji </w:t>
       </w:r>
@@ -24018,87 +24325,87 @@
         </w:rPr>
         <w:t>Web Single Sign-On</w:t>
       </w:r>
-      <w:bookmarkEnd w:id="83"/>
+      <w:bookmarkEnd w:id="91"/>
     </w:p>
     <w:p>
       <w:pPr>
         <w:pStyle w:val="Heading3"/>
       </w:pPr>
-      <w:bookmarkStart w:id="84" w:name="_Toc520423860"/>
+      <w:bookmarkStart w:id="92" w:name="_Toc520468414"/>
       <w:r>
         <w:t>Kemudahan Integrasi</w:t>
       </w:r>
-      <w:bookmarkEnd w:id="84"/>
+      <w:bookmarkEnd w:id="92"/>
     </w:p>
     <w:p>
       <w:pPr>
         <w:pStyle w:val="Heading3"/>
       </w:pPr>
-      <w:bookmarkStart w:id="85" w:name="_Toc520423861"/>
+      <w:bookmarkStart w:id="93" w:name="_Toc520468415"/>
       <w:r>
         <w:t>Keamanan</w:t>
       </w:r>
-      <w:bookmarkEnd w:id="85"/>
+      <w:bookmarkEnd w:id="93"/>
     </w:p>
     <w:p>
       <w:pPr>
         <w:pStyle w:val="Heading3"/>
       </w:pPr>
-      <w:bookmarkStart w:id="86" w:name="_Toc520423862"/>
+      <w:bookmarkStart w:id="94" w:name="_Toc520468416"/>
       <w:r>
         <w:t>Ketergantungan terhadap Teknologi Tertentu</w:t>
       </w:r>
-      <w:bookmarkEnd w:id="86"/>
+      <w:bookmarkEnd w:id="94"/>
     </w:p>
     <w:p>
       <w:pPr>
         <w:pStyle w:val="Heading3"/>
       </w:pPr>
-      <w:bookmarkStart w:id="87" w:name="_Toc520423863"/>
+      <w:bookmarkStart w:id="95" w:name="_Toc520468417"/>
       <w:r>
         <w:t>Kemampuan Autentikasi</w:t>
       </w:r>
-      <w:bookmarkEnd w:id="87"/>
+      <w:bookmarkEnd w:id="95"/>
     </w:p>
     <w:p>
       <w:pPr>
         <w:pStyle w:val="Heading3"/>
       </w:pPr>
-      <w:bookmarkStart w:id="88" w:name="_Toc520423864"/>
+      <w:bookmarkStart w:id="96" w:name="_Toc520468418"/>
       <w:r>
         <w:t>Kemampuan Autorisasi</w:t>
       </w:r>
-      <w:bookmarkEnd w:id="88"/>
+      <w:bookmarkEnd w:id="96"/>
     </w:p>
     <w:p>
       <w:pPr>
         <w:pStyle w:val="Heading3"/>
       </w:pPr>
-      <w:bookmarkStart w:id="89" w:name="_Toc520423865"/>
+      <w:bookmarkStart w:id="97" w:name="_Toc520468419"/>
       <w:r>
         <w:t>Kemampuan Manajemen Akun</w:t>
       </w:r>
-      <w:bookmarkEnd w:id="89"/>
+      <w:bookmarkEnd w:id="97"/>
     </w:p>
     <w:p>
       <w:pPr>
         <w:pStyle w:val="Heading3"/>
       </w:pPr>
-      <w:bookmarkStart w:id="90" w:name="_Toc520423866"/>
+      <w:bookmarkStart w:id="98" w:name="_Toc520468420"/>
       <w:r>
         <w:t>Integrasi Sosial Media</w:t>
       </w:r>
-      <w:bookmarkEnd w:id="90"/>
+      <w:bookmarkEnd w:id="98"/>
     </w:p>
     <w:p>
       <w:pPr>
         <w:pStyle w:val="Heading3"/>
       </w:pPr>
-      <w:bookmarkStart w:id="91" w:name="_Toc520423867"/>
+      <w:bookmarkStart w:id="99" w:name="_Toc520468421"/>
       <w:r>
         <w:t>Dukungan Dokumentasi</w:t>
       </w:r>
-      <w:bookmarkEnd w:id="91"/>
+      <w:bookmarkEnd w:id="99"/>
     </w:p>
     <w:p>
       <w:pPr>
@@ -24118,7 +24425,7 @@
           <w:lang w:val="id-ID"/>
         </w:rPr>
       </w:pPr>
-      <w:bookmarkStart w:id="92" w:name="_Toc520423868"/>
+      <w:bookmarkStart w:id="100" w:name="_Toc520468422"/>
       <w:r>
         <w:lastRenderedPageBreak/>
         <w:t xml:space="preserve">DAFTAR </w:t>
@@ -24129,7 +24436,7 @@
         </w:rPr>
         <w:t>PUSTAKA</w:t>
       </w:r>
-      <w:bookmarkEnd w:id="92"/>
+      <w:bookmarkEnd w:id="100"/>
     </w:p>
     <w:p/>
     <w:p>
@@ -24264,7 +24571,7 @@
         </w:rPr>
         <w:t xml:space="preserve">Installation Requirements for CAS | Enterprise Single Sign-On for All. </w:t>
       </w:r>
-      <w:hyperlink r:id="rId24" w:anchor="servlet-containers" w:history="1">
+      <w:hyperlink r:id="rId25" w:anchor="servlet-containers" w:history="1">
         <w:r>
           <w:rPr>
             <w:rStyle w:val="Hyperlink"/>
@@ -24306,7 +24613,7 @@
         </w:rPr>
         <w:t xml:space="preserve">Simplified Identity an Access | About JOSSO. </w:t>
       </w:r>
-      <w:hyperlink r:id="rId25" w:history="1">
+      <w:hyperlink r:id="rId26" w:history="1">
         <w:r>
           <w:rPr>
             <w:rStyle w:val="Hyperlink"/>
@@ -24941,7 +25248,7 @@
         </w:rPr>
         <w:t xml:space="preserve">. </w:t>
       </w:r>
-      <w:hyperlink r:id="rId26" w:history="1">
+      <w:hyperlink r:id="rId27" w:history="1">
         <w:r>
           <w:rPr>
             <w:rStyle w:val="Hyperlink"/>
@@ -25265,7 +25572,7 @@
         </w:rPr>
         <w:t xml:space="preserve">. </w:t>
       </w:r>
-      <w:hyperlink r:id="rId27" w:history="1">
+      <w:hyperlink r:id="rId28" w:history="1">
         <w:r>
           <w:rPr>
             <w:rStyle w:val="Hyperlink"/>
@@ -25433,45 +25740,23 @@
           <w:noProof/>
           <w:lang w:eastAsia="en-US"/>
         </w:rPr>
-        <w:t>Sun, S.-T.</w:t>
-      </w:r>
-      <w:r>
-        <w:rPr>
+        <w:t xml:space="preserve">Rifai, Wiwit. (2018). </w:t>
+      </w:r>
+      <w:r>
+        <w:rPr>
+          <w:i/>
+          <w:iCs/>
           <w:noProof/>
           <w:lang w:eastAsia="en-US"/>
         </w:rPr>
-        <w:t xml:space="preserve">, &amp; </w:t>
+        <w:t>Pengembangan Mesin Pencari Citra dengan Penanganan Semantik Kemiripan yang Berbeda</w:t>
       </w:r>
       <w:r>
         <w:rPr>
           <w:noProof/>
           <w:lang w:eastAsia="en-US"/>
         </w:rPr>
-        <w:t xml:space="preserve">Beznosov, K. </w:t>
-      </w:r>
-      <w:r>
-        <w:rPr>
-          <w:i/>
-          <w:iCs/>
-          <w:noProof/>
-          <w:lang w:eastAsia="en-US"/>
-        </w:rPr>
-        <w:t>The Devil is in the (Implementation) Details: An Empirical Analysis of OAuth SSO Systems</w:t>
-      </w:r>
-      <w:r>
-        <w:rPr>
-          <w:noProof/>
-          <w:lang w:eastAsia="en-US"/>
-        </w:rPr>
-        <w:t xml:space="preserve">. Laboratory for Education and Research in Secure Systems Engineering, Department of Electrical and </w:t>
-      </w:r>
-      <w:r>
-        <w:rPr>
-          <w:noProof/>
-          <w:lang w:eastAsia="en-US"/>
-        </w:rPr>
-        <w:lastRenderedPageBreak/>
-        <w:t>Computer Engineering, University of British Columbia, Vancouver, Canada.</w:t>
+        <w:t>. Bandung: Institut Teknologi Bandung.</w:t>
       </w:r>
     </w:p>
     <w:p>
@@ -25495,7 +25780,14 @@
           <w:noProof/>
           <w:lang w:eastAsia="en-US"/>
         </w:rPr>
-        <w:t xml:space="preserve">, Boshmaf, Y., Hawkey, K., &amp; Beznosov, K. </w:t>
+        <w:t xml:space="preserve">, &amp; </w:t>
+      </w:r>
+      <w:r>
+        <w:rPr>
+          <w:noProof/>
+          <w:lang w:eastAsia="en-US"/>
+        </w:rPr>
+        <w:t xml:space="preserve">Beznosov, K. </w:t>
       </w:r>
       <w:r>
         <w:rPr>
@@ -25504,14 +25796,22 @@
           <w:noProof/>
           <w:lang w:eastAsia="en-US"/>
         </w:rPr>
-        <w:t>A Billion Keys, but Few Locks: The Crisis of Web Single Sign-On</w:t>
+        <w:t>The Devil is in the (Implementation) Details: An Empirical Analysis of OAuth SSO Systems</w:t>
       </w:r>
       <w:r>
         <w:rPr>
           <w:noProof/>
           <w:lang w:eastAsia="en-US"/>
         </w:rPr>
-        <w:t>. Laboratory for Education and Research in Secure System Engineering (LERSSE), Department of Electrical and Computer Engineering, University of British Columbia, Vancouver, Canada.</w:t>
+        <w:t xml:space="preserve">. Laboratory for Education and </w:t>
+      </w:r>
+      <w:r>
+        <w:rPr>
+          <w:noProof/>
+          <w:lang w:eastAsia="en-US"/>
+        </w:rPr>
+        <w:lastRenderedPageBreak/>
+        <w:t>Research in Secure Systems Engineering, Department of Electrical and Computer Engineering, University of British Columbia, Vancouver, Canada.</w:t>
       </w:r>
     </w:p>
     <w:p>
@@ -25535,44 +25835,23 @@
           <w:noProof/>
           <w:lang w:eastAsia="en-US"/>
         </w:rPr>
-        <w:t xml:space="preserve"> et al. </w:t>
-      </w:r>
-      <w:r>
-        <w:rPr>
+        <w:t xml:space="preserve">, Boshmaf, Y., Hawkey, K., &amp; Beznosov, K. </w:t>
+      </w:r>
+      <w:r>
+        <w:rPr>
+          <w:i/>
+          <w:iCs/>
           <w:noProof/>
           <w:lang w:eastAsia="en-US"/>
         </w:rPr>
-        <w:t xml:space="preserve">(2010). </w:t>
-      </w:r>
-      <w:r>
-        <w:rPr>
-          <w:i/>
-          <w:iCs/>
+        <w:t>A Billion Keys, but Few Locks: The Crisis of Web Single Sign-On</w:t>
+      </w:r>
+      <w:r>
+        <w:rPr>
           <w:noProof/>
           <w:lang w:eastAsia="en-US"/>
         </w:rPr>
-        <w:t>What Makes Users Refuse Web Single Sign-On? An Empirical Investigation of OpenID</w:t>
-      </w:r>
-      <w:r>
-        <w:rPr>
-          <w:noProof/>
-          <w:lang w:eastAsia="en-US"/>
-        </w:rPr>
-        <w:t xml:space="preserve">. </w:t>
-      </w:r>
-      <w:r>
-        <w:rPr>
-          <w:noProof/>
-          <w:lang w:eastAsia="en-US"/>
-        </w:rPr>
-        <w:t>University of British Columbia, Vancouver, BC, Canada.</w:t>
-      </w:r>
-      <w:r>
-        <w:rPr>
-          <w:noProof/>
-          <w:lang w:eastAsia="en-US"/>
-        </w:rPr>
-        <w:t xml:space="preserve"> Dalhousie University, Halifax, NS, Canada.</w:t>
+        <w:t>. Laboratory for Education and Research in Secure System Engineering (LERSSE), Department of Electrical and Computer Engineering, University of British Columbia, Vancouver, Canada.</w:t>
       </w:r>
     </w:p>
     <w:p>
@@ -25589,7 +25868,21 @@
           <w:noProof/>
           <w:lang w:eastAsia="en-US"/>
         </w:rPr>
-        <w:t xml:space="preserve">Sun, S.-T., Pospisil, E., Muslukhov, I., Dindar, N., Hawkey, K., and Beznosov, K. 2013. </w:t>
+        <w:t>Sun, S.-T.</w:t>
+      </w:r>
+      <w:r>
+        <w:rPr>
+          <w:noProof/>
+          <w:lang w:eastAsia="en-US"/>
+        </w:rPr>
+        <w:t xml:space="preserve"> et al. </w:t>
+      </w:r>
+      <w:r>
+        <w:rPr>
+          <w:noProof/>
+          <w:lang w:eastAsia="en-US"/>
+        </w:rPr>
+        <w:t xml:space="preserve">(2010). </w:t>
       </w:r>
       <w:r>
         <w:rPr>
@@ -25598,14 +25891,28 @@
           <w:noProof/>
           <w:lang w:eastAsia="en-US"/>
         </w:rPr>
-        <w:t>Investigating users’perspectives of Web single sign-on: Conceptual gaps and acceptance model</w:t>
+        <w:t>What Makes Users Refuse Web Single Sign-On? An Empirical Investigation of OpenID</w:t>
       </w:r>
       <w:r>
         <w:rPr>
           <w:noProof/>
           <w:lang w:eastAsia="en-US"/>
         </w:rPr>
-        <w:t>. ACM Trans. Internet Technol. 13, 1, Article 2 (November 2013), 35 pages.</w:t>
+        <w:t xml:space="preserve">. </w:t>
+      </w:r>
+      <w:r>
+        <w:rPr>
+          <w:noProof/>
+          <w:lang w:eastAsia="en-US"/>
+        </w:rPr>
+        <w:t>University of British Columbia, Vancouver, BC, Canada.</w:t>
+      </w:r>
+      <w:r>
+        <w:rPr>
+          <w:noProof/>
+          <w:lang w:eastAsia="en-US"/>
+        </w:rPr>
+        <w:t xml:space="preserve"> Dalhousie University, Halifax, NS, Canada.</w:t>
       </w:r>
     </w:p>
     <w:p>
@@ -25622,6 +25929,39 @@
           <w:noProof/>
           <w:lang w:eastAsia="en-US"/>
         </w:rPr>
+        <w:t xml:space="preserve">Sun, S.-T., Pospisil, E., Muslukhov, I., Dindar, N., Hawkey, K., and Beznosov, K. 2013. </w:t>
+      </w:r>
+      <w:r>
+        <w:rPr>
+          <w:i/>
+          <w:iCs/>
+          <w:noProof/>
+          <w:lang w:eastAsia="en-US"/>
+        </w:rPr>
+        <w:t>Investigating users’perspectives of Web single sign-on: Conceptual gaps and acceptance model</w:t>
+      </w:r>
+      <w:r>
+        <w:rPr>
+          <w:noProof/>
+          <w:lang w:eastAsia="en-US"/>
+        </w:rPr>
+        <w:t>. ACM Trans. Internet Technol. 13, 1, Article 2 (November 2013), 35 pages.</w:t>
+      </w:r>
+    </w:p>
+    <w:p>
+      <w:pPr>
+        <w:spacing w:line="240" w:lineRule="auto"/>
+        <w:ind w:left="720" w:hanging="720"/>
+        <w:rPr>
+          <w:noProof/>
+          <w:lang w:eastAsia="en-US"/>
+        </w:rPr>
+      </w:pPr>
+      <w:r>
+        <w:rPr>
+          <w:noProof/>
+          <w:lang w:eastAsia="en-US"/>
+        </w:rPr>
         <w:t>Tanenbaum, &amp; Steen V., (2007). Distributed System: Principles and Paradigms 2</w:t>
       </w:r>
       <w:r>
@@ -25810,7 +26150,7 @@
         </w:rPr>
         <w:t xml:space="preserve">. </w:t>
       </w:r>
-      <w:hyperlink r:id="rId28" w:history="1">
+      <w:hyperlink r:id="rId29" w:history="1">
         <w:r>
           <w:rPr>
             <w:rStyle w:val="Hyperlink"/>
@@ -26010,7 +26350,7 @@
           <w:rPr>
             <w:noProof/>
           </w:rPr>
-          <w:t>v</w:t>
+          <w:t>iii</w:t>
         </w:r>
         <w:r>
           <w:rPr>
@@ -27559,16 +27899,16 @@
     </w:lvl>
   </w:abstractNum>
   <w:abstractNum w:abstractNumId="15">
-    <w:nsid w:val="72904138"/>
+    <w:nsid w:val="65BE6950"/>
     <w:multiLevelType w:val="hybridMultilevel"/>
-    <w:tmpl w:val="67CA3CAC"/>
-    <w:lvl w:ilvl="0" w:tplc="0409000F">
+    <w:tmpl w:val="51104084"/>
+    <w:lvl w:ilvl="0" w:tplc="ECA64C6C">
       <w:start w:val="1"/>
       <w:numFmt w:val="decimal"/>
       <w:lvlText w:val="%1."/>
       <w:lvlJc w:val="left"/>
       <w:pPr>
-        <w:ind w:left="720" w:hanging="360"/>
+        <w:ind w:left="1080" w:hanging="360"/>
       </w:pPr>
       <w:rPr>
         <w:rFonts w:hint="default"/>
@@ -27580,7 +27920,7 @@
       <w:lvlText w:val="%2."/>
       <w:lvlJc w:val="left"/>
       <w:pPr>
-        <w:ind w:left="1440" w:hanging="360"/>
+        <w:ind w:left="1800" w:hanging="360"/>
       </w:pPr>
     </w:lvl>
     <w:lvl w:ilvl="2" w:tplc="0409001B" w:tentative="1">
@@ -27589,7 +27929,7 @@
       <w:lvlText w:val="%3."/>
       <w:lvlJc w:val="right"/>
       <w:pPr>
-        <w:ind w:left="2160" w:hanging="180"/>
+        <w:ind w:left="2520" w:hanging="180"/>
       </w:pPr>
     </w:lvl>
     <w:lvl w:ilvl="3" w:tplc="0409000F" w:tentative="1">
@@ -27598,7 +27938,7 @@
       <w:lvlText w:val="%4."/>
       <w:lvlJc w:val="left"/>
       <w:pPr>
-        <w:ind w:left="2880" w:hanging="360"/>
+        <w:ind w:left="3240" w:hanging="360"/>
       </w:pPr>
     </w:lvl>
     <w:lvl w:ilvl="4" w:tplc="04090019" w:tentative="1">
@@ -27607,7 +27947,7 @@
       <w:lvlText w:val="%5."/>
       <w:lvlJc w:val="left"/>
       <w:pPr>
-        <w:ind w:left="3600" w:hanging="360"/>
+        <w:ind w:left="3960" w:hanging="360"/>
       </w:pPr>
     </w:lvl>
     <w:lvl w:ilvl="5" w:tplc="0409001B" w:tentative="1">
@@ -27616,7 +27956,7 @@
       <w:lvlText w:val="%6."/>
       <w:lvlJc w:val="right"/>
       <w:pPr>
-        <w:ind w:left="4320" w:hanging="180"/>
+        <w:ind w:left="4680" w:hanging="180"/>
       </w:pPr>
     </w:lvl>
     <w:lvl w:ilvl="6" w:tplc="0409000F" w:tentative="1">
@@ -27625,7 +27965,7 @@
       <w:lvlText w:val="%7."/>
       <w:lvlJc w:val="left"/>
       <w:pPr>
-        <w:ind w:left="5040" w:hanging="360"/>
+        <w:ind w:left="5400" w:hanging="360"/>
       </w:pPr>
     </w:lvl>
     <w:lvl w:ilvl="7" w:tplc="04090019" w:tentative="1">
@@ -27634,7 +27974,7 @@
       <w:lvlText w:val="%8."/>
       <w:lvlJc w:val="left"/>
       <w:pPr>
-        <w:ind w:left="5760" w:hanging="360"/>
+        <w:ind w:left="6120" w:hanging="360"/>
       </w:pPr>
     </w:lvl>
     <w:lvl w:ilvl="8" w:tplc="0409001B" w:tentative="1">
@@ -27643,14 +27983,14 @@
       <w:lvlText w:val="%9."/>
       <w:lvlJc w:val="right"/>
       <w:pPr>
-        <w:ind w:left="6480" w:hanging="180"/>
+        <w:ind w:left="6840" w:hanging="180"/>
       </w:pPr>
     </w:lvl>
   </w:abstractNum>
   <w:abstractNum w:abstractNumId="16">
-    <w:nsid w:val="729F7B3F"/>
+    <w:nsid w:val="72904138"/>
     <w:multiLevelType w:val="hybridMultilevel"/>
-    <w:tmpl w:val="F288D436"/>
+    <w:tmpl w:val="67CA3CAC"/>
     <w:lvl w:ilvl="0" w:tplc="0409000F">
       <w:start w:val="1"/>
       <w:numFmt w:val="decimal"/>
@@ -27737,6 +28077,95 @@
     </w:lvl>
   </w:abstractNum>
   <w:abstractNum w:abstractNumId="17">
+    <w:nsid w:val="729F7B3F"/>
+    <w:multiLevelType w:val="hybridMultilevel"/>
+    <w:tmpl w:val="F288D436"/>
+    <w:lvl w:ilvl="0" w:tplc="0409000F">
+      <w:start w:val="1"/>
+      <w:numFmt w:val="decimal"/>
+      <w:lvlText w:val="%1."/>
+      <w:lvlJc w:val="left"/>
+      <w:pPr>
+        <w:ind w:left="720" w:hanging="360"/>
+      </w:pPr>
+      <w:rPr>
+        <w:rFonts w:hint="default"/>
+      </w:rPr>
+    </w:lvl>
+    <w:lvl w:ilvl="1" w:tplc="04090019" w:tentative="1">
+      <w:start w:val="1"/>
+      <w:numFmt w:val="lowerLetter"/>
+      <w:lvlText w:val="%2."/>
+      <w:lvlJc w:val="left"/>
+      <w:pPr>
+        <w:ind w:left="1440" w:hanging="360"/>
+      </w:pPr>
+    </w:lvl>
+    <w:lvl w:ilvl="2" w:tplc="0409001B" w:tentative="1">
+      <w:start w:val="1"/>
+      <w:numFmt w:val="lowerRoman"/>
+      <w:lvlText w:val="%3."/>
+      <w:lvlJc w:val="right"/>
+      <w:pPr>
+        <w:ind w:left="2160" w:hanging="180"/>
+      </w:pPr>
+    </w:lvl>
+    <w:lvl w:ilvl="3" w:tplc="0409000F" w:tentative="1">
+      <w:start w:val="1"/>
+      <w:numFmt w:val="decimal"/>
+      <w:lvlText w:val="%4."/>
+      <w:lvlJc w:val="left"/>
+      <w:pPr>
+        <w:ind w:left="2880" w:hanging="360"/>
+      </w:pPr>
+    </w:lvl>
+    <w:lvl w:ilvl="4" w:tplc="04090019" w:tentative="1">
+      <w:start w:val="1"/>
+      <w:numFmt w:val="lowerLetter"/>
+      <w:lvlText w:val="%5."/>
+      <w:lvlJc w:val="left"/>
+      <w:pPr>
+        <w:ind w:left="3600" w:hanging="360"/>
+      </w:pPr>
+    </w:lvl>
+    <w:lvl w:ilvl="5" w:tplc="0409001B" w:tentative="1">
+      <w:start w:val="1"/>
+      <w:numFmt w:val="lowerRoman"/>
+      <w:lvlText w:val="%6."/>
+      <w:lvlJc w:val="right"/>
+      <w:pPr>
+        <w:ind w:left="4320" w:hanging="180"/>
+      </w:pPr>
+    </w:lvl>
+    <w:lvl w:ilvl="6" w:tplc="0409000F" w:tentative="1">
+      <w:start w:val="1"/>
+      <w:numFmt w:val="decimal"/>
+      <w:lvlText w:val="%7."/>
+      <w:lvlJc w:val="left"/>
+      <w:pPr>
+        <w:ind w:left="5040" w:hanging="360"/>
+      </w:pPr>
+    </w:lvl>
+    <w:lvl w:ilvl="7" w:tplc="04090019" w:tentative="1">
+      <w:start w:val="1"/>
+      <w:numFmt w:val="lowerLetter"/>
+      <w:lvlText w:val="%8."/>
+      <w:lvlJc w:val="left"/>
+      <w:pPr>
+        <w:ind w:left="5760" w:hanging="360"/>
+      </w:pPr>
+    </w:lvl>
+    <w:lvl w:ilvl="8" w:tplc="0409001B" w:tentative="1">
+      <w:start w:val="1"/>
+      <w:numFmt w:val="lowerRoman"/>
+      <w:lvlText w:val="%9."/>
+      <w:lvlJc w:val="right"/>
+      <w:pPr>
+        <w:ind w:left="6480" w:hanging="180"/>
+      </w:pPr>
+    </w:lvl>
+  </w:abstractNum>
+  <w:abstractNum w:abstractNumId="18">
     <w:nsid w:val="79B72BEF"/>
     <w:multiLevelType w:val="hybridMultilevel"/>
     <w:tmpl w:val="6D86378A"/>
@@ -27822,6 +28251,95 @@
       <w:lvlJc w:val="right"/>
       <w:pPr>
         <w:ind w:left="6480" w:hanging="180"/>
+      </w:pPr>
+    </w:lvl>
+  </w:abstractNum>
+  <w:abstractNum w:abstractNumId="19">
+    <w:nsid w:val="7F331BDC"/>
+    <w:multiLevelType w:val="hybridMultilevel"/>
+    <w:tmpl w:val="9A2E58EC"/>
+    <w:lvl w:ilvl="0" w:tplc="A8BA77DC">
+      <w:start w:val="1"/>
+      <w:numFmt w:val="decimal"/>
+      <w:lvlText w:val="%1."/>
+      <w:lvlJc w:val="left"/>
+      <w:pPr>
+        <w:ind w:left="1080" w:hanging="360"/>
+      </w:pPr>
+      <w:rPr>
+        <w:rFonts w:hint="default"/>
+      </w:rPr>
+    </w:lvl>
+    <w:lvl w:ilvl="1" w:tplc="04090019" w:tentative="1">
+      <w:start w:val="1"/>
+      <w:numFmt w:val="lowerLetter"/>
+      <w:lvlText w:val="%2."/>
+      <w:lvlJc w:val="left"/>
+      <w:pPr>
+        <w:ind w:left="1800" w:hanging="360"/>
+      </w:pPr>
+    </w:lvl>
+    <w:lvl w:ilvl="2" w:tplc="0409001B" w:tentative="1">
+      <w:start w:val="1"/>
+      <w:numFmt w:val="lowerRoman"/>
+      <w:lvlText w:val="%3."/>
+      <w:lvlJc w:val="right"/>
+      <w:pPr>
+        <w:ind w:left="2520" w:hanging="180"/>
+      </w:pPr>
+    </w:lvl>
+    <w:lvl w:ilvl="3" w:tplc="0409000F" w:tentative="1">
+      <w:start w:val="1"/>
+      <w:numFmt w:val="decimal"/>
+      <w:lvlText w:val="%4."/>
+      <w:lvlJc w:val="left"/>
+      <w:pPr>
+        <w:ind w:left="3240" w:hanging="360"/>
+      </w:pPr>
+    </w:lvl>
+    <w:lvl w:ilvl="4" w:tplc="04090019" w:tentative="1">
+      <w:start w:val="1"/>
+      <w:numFmt w:val="lowerLetter"/>
+      <w:lvlText w:val="%5."/>
+      <w:lvlJc w:val="left"/>
+      <w:pPr>
+        <w:ind w:left="3960" w:hanging="360"/>
+      </w:pPr>
+    </w:lvl>
+    <w:lvl w:ilvl="5" w:tplc="0409001B" w:tentative="1">
+      <w:start w:val="1"/>
+      <w:numFmt w:val="lowerRoman"/>
+      <w:lvlText w:val="%6."/>
+      <w:lvlJc w:val="right"/>
+      <w:pPr>
+        <w:ind w:left="4680" w:hanging="180"/>
+      </w:pPr>
+    </w:lvl>
+    <w:lvl w:ilvl="6" w:tplc="0409000F" w:tentative="1">
+      <w:start w:val="1"/>
+      <w:numFmt w:val="decimal"/>
+      <w:lvlText w:val="%7."/>
+      <w:lvlJc w:val="left"/>
+      <w:pPr>
+        <w:ind w:left="5400" w:hanging="360"/>
+      </w:pPr>
+    </w:lvl>
+    <w:lvl w:ilvl="7" w:tplc="04090019" w:tentative="1">
+      <w:start w:val="1"/>
+      <w:numFmt w:val="lowerLetter"/>
+      <w:lvlText w:val="%8."/>
+      <w:lvlJc w:val="left"/>
+      <w:pPr>
+        <w:ind w:left="6120" w:hanging="360"/>
+      </w:pPr>
+    </w:lvl>
+    <w:lvl w:ilvl="8" w:tplc="0409001B" w:tentative="1">
+      <w:start w:val="1"/>
+      <w:numFmt w:val="lowerRoman"/>
+      <w:lvlText w:val="%9."/>
+      <w:lvlJc w:val="right"/>
+      <w:pPr>
+        <w:ind w:left="6840" w:hanging="180"/>
       </w:pPr>
     </w:lvl>
   </w:abstractNum>
@@ -27853,7 +28371,7 @@
     <w:abstractNumId w:val="0"/>
   </w:num>
   <w:num w:numId="9">
-    <w:abstractNumId w:val="17"/>
+    <w:abstractNumId w:val="18"/>
   </w:num>
   <w:num w:numId="10">
     <w:abstractNumId w:val="3"/>
@@ -27877,10 +28395,10 @@
     <w:abstractNumId w:val="5"/>
   </w:num>
   <w:num w:numId="16">
-    <w:abstractNumId w:val="16"/>
+    <w:abstractNumId w:val="17"/>
   </w:num>
   <w:num w:numId="17">
-    <w:abstractNumId w:val="15"/>
+    <w:abstractNumId w:val="16"/>
   </w:num>
   <w:num w:numId="18">
     <w:abstractNumId w:val="10"/>
@@ -27890,6 +28408,12 @@
   </w:num>
   <w:num w:numId="20">
     <w:abstractNumId w:val="2"/>
+  </w:num>
+  <w:num w:numId="21">
+    <w:abstractNumId w:val="19"/>
+  </w:num>
+  <w:num w:numId="22">
+    <w:abstractNumId w:val="15"/>
   </w:num>
   <w:numIdMacAtCleanup w:val="20"/>
 </w:numbering>
@@ -29378,7 +29902,7 @@
 </file>
 
 <file path=customXml/itemProps1.xml><?xml version="1.0" encoding="utf-8"?>
-<ds:datastoreItem xmlns:ds="http://schemas.openxmlformats.org/officeDocument/2006/customXml" ds:itemID="{1D4AC821-2BFE-4B47-BE19-2BF873DBC6DF}">
+<ds:datastoreItem xmlns:ds="http://schemas.openxmlformats.org/officeDocument/2006/customXml" ds:itemID="{15332CBD-7AC0-40D6-A868-32212394D986}">
   <ds:schemaRefs>
     <ds:schemaRef ds:uri="http://schemas.openxmlformats.org/officeDocument/2006/bibliography"/>
   </ds:schemaRefs>

</xml_diff>

<commit_message>
before bab 4 mulai
</commit_message>
<xml_diff>
--- a/TA-13513024-Luqman.docx
+++ b/TA-13513024-Luqman.docx
@@ -6271,8 +6271,6 @@
         </w:rPr>
       </w:pPr>
     </w:p>
-    <w:bookmarkStart w:id="5" w:name="_GoBack"/>
-    <w:bookmarkEnd w:id="5"/>
     <w:p>
       <w:pPr>
         <w:pStyle w:val="TableofFigures"/>
@@ -7257,12 +7255,12 @@
       <w:pPr>
         <w:pStyle w:val="Title"/>
       </w:pPr>
-      <w:bookmarkStart w:id="6" w:name="_Toc521360536"/>
+      <w:bookmarkStart w:id="5" w:name="_Toc521360536"/>
       <w:r>
         <w:lastRenderedPageBreak/>
         <w:t>DAFTAR TABEL</w:t>
       </w:r>
-      <w:bookmarkEnd w:id="6"/>
+      <w:bookmarkEnd w:id="5"/>
     </w:p>
     <w:p/>
     <w:p>
@@ -7288,7 +7286,7 @@
       <w:r>
         <w:fldChar w:fldCharType="separate"/>
       </w:r>
-      <w:hyperlink w:anchor="_Toc521351845" w:history="1">
+      <w:hyperlink w:anchor="_Toc521360605" w:history="1">
         <w:r>
           <w:rPr>
             <w:rStyle w:val="Hyperlink"/>
@@ -7339,7 +7337,7 @@
             <w:noProof/>
             <w:webHidden/>
           </w:rPr>
-          <w:instrText xml:space="preserve"> PAGEREF _Toc521351845 \h </w:instrText>
+          <w:instrText xml:space="preserve"> PAGEREF _Toc521360605 \h </w:instrText>
         </w:r>
         <w:r>
           <w:rPr>
@@ -7359,7 +7357,7 @@
             <w:noProof/>
             <w:webHidden/>
           </w:rPr>
-          <w:t>31</w:t>
+          <w:t>32</w:t>
         </w:r>
         <w:r>
           <w:rPr>
@@ -7384,7 +7382,7 @@
           <w:lang w:eastAsia="zh-CN"/>
         </w:rPr>
       </w:pPr>
-      <w:hyperlink w:anchor="_Toc521351846" w:history="1">
+      <w:hyperlink w:anchor="_Toc521360606" w:history="1">
         <w:r>
           <w:rPr>
             <w:rStyle w:val="Hyperlink"/>
@@ -7435,7 +7433,7 @@
             <w:noProof/>
             <w:webHidden/>
           </w:rPr>
-          <w:instrText xml:space="preserve"> PAGEREF _Toc521351846 \h </w:instrText>
+          <w:instrText xml:space="preserve"> PAGEREF _Toc521360606 \h </w:instrText>
         </w:r>
         <w:r>
           <w:rPr>
@@ -7455,7 +7453,7 @@
             <w:noProof/>
             <w:webHidden/>
           </w:rPr>
-          <w:t>33</w:t>
+          <w:t>34</w:t>
         </w:r>
         <w:r>
           <w:rPr>
@@ -7480,7 +7478,7 @@
           <w:lang w:eastAsia="zh-CN"/>
         </w:rPr>
       </w:pPr>
-      <w:hyperlink w:anchor="_Toc521351847" w:history="1">
+      <w:hyperlink w:anchor="_Toc521360607" w:history="1">
         <w:r>
           <w:rPr>
             <w:rStyle w:val="Hyperlink"/>
@@ -7523,7 +7521,7 @@
             <w:noProof/>
             <w:webHidden/>
           </w:rPr>
-          <w:instrText xml:space="preserve"> PAGEREF _Toc521351847 \h </w:instrText>
+          <w:instrText xml:space="preserve"> PAGEREF _Toc521360607 \h </w:instrText>
         </w:r>
         <w:r>
           <w:rPr>
@@ -7543,7 +7541,7 @@
             <w:noProof/>
             <w:webHidden/>
           </w:rPr>
-          <w:t>37</w:t>
+          <w:t>38</w:t>
         </w:r>
         <w:r>
           <w:rPr>
@@ -7568,7 +7566,7 @@
           <w:lang w:eastAsia="zh-CN"/>
         </w:rPr>
       </w:pPr>
-      <w:hyperlink w:anchor="_Toc521351848" w:history="1">
+      <w:hyperlink w:anchor="_Toc521360608" w:history="1">
         <w:r>
           <w:rPr>
             <w:rStyle w:val="Hyperlink"/>
@@ -7619,7 +7617,7 @@
             <w:noProof/>
             <w:webHidden/>
           </w:rPr>
-          <w:instrText xml:space="preserve"> PAGEREF _Toc521351848 \h </w:instrText>
+          <w:instrText xml:space="preserve"> PAGEREF _Toc521360608 \h </w:instrText>
         </w:r>
         <w:r>
           <w:rPr>
@@ -7639,7 +7637,7 @@
             <w:noProof/>
             <w:webHidden/>
           </w:rPr>
-          <w:t>37</w:t>
+          <w:t>38</w:t>
         </w:r>
         <w:r>
           <w:rPr>
@@ -7664,7 +7662,7 @@
           <w:lang w:eastAsia="zh-CN"/>
         </w:rPr>
       </w:pPr>
-      <w:hyperlink w:anchor="_Toc521351849" w:history="1">
+      <w:hyperlink w:anchor="_Toc521360609" w:history="1">
         <w:r>
           <w:rPr>
             <w:rStyle w:val="Hyperlink"/>
@@ -7715,7 +7713,7 @@
             <w:noProof/>
             <w:webHidden/>
           </w:rPr>
-          <w:instrText xml:space="preserve"> PAGEREF _Toc521351849 \h </w:instrText>
+          <w:instrText xml:space="preserve"> PAGEREF _Toc521360609 \h </w:instrText>
         </w:r>
         <w:r>
           <w:rPr>
@@ -7735,7 +7733,7 @@
             <w:noProof/>
             <w:webHidden/>
           </w:rPr>
-          <w:t>38</w:t>
+          <w:t>39</w:t>
         </w:r>
         <w:r>
           <w:rPr>
@@ -7764,44 +7762,44 @@
       <w:pPr>
         <w:pStyle w:val="Heading1"/>
       </w:pPr>
-      <w:bookmarkStart w:id="7" w:name="_Toc40514135"/>
+      <w:bookmarkStart w:id="6" w:name="_Toc40514135"/>
       <w:r>
         <w:lastRenderedPageBreak/>
         <w:br/>
       </w:r>
-      <w:bookmarkStart w:id="8" w:name="_Toc521360537"/>
+      <w:bookmarkStart w:id="7" w:name="_Toc521360537"/>
       <w:r>
         <w:t>PENDAHULUAN</w:t>
       </w:r>
       <w:bookmarkEnd w:id="0"/>
       <w:bookmarkEnd w:id="2"/>
       <w:bookmarkEnd w:id="3"/>
+      <w:bookmarkEnd w:id="6"/>
       <w:bookmarkEnd w:id="7"/>
+    </w:p>
+    <w:p>
+      <w:pPr>
+        <w:rPr>
+          <w:lang w:val="id-ID"/>
+        </w:rPr>
+      </w:pPr>
+    </w:p>
+    <w:p>
+      <w:pPr>
+        <w:pStyle w:val="Heading2"/>
+      </w:pPr>
+      <w:bookmarkStart w:id="8" w:name="_Toc35414443"/>
+      <w:bookmarkStart w:id="9" w:name="_Toc35414637"/>
+      <w:bookmarkStart w:id="10" w:name="_Toc40514136"/>
+      <w:bookmarkStart w:id="11" w:name="_Toc505219821"/>
+      <w:bookmarkStart w:id="12" w:name="_Toc521360538"/>
+      <w:r>
+        <w:t>Latar Belakang</w:t>
+      </w:r>
       <w:bookmarkEnd w:id="8"/>
-    </w:p>
-    <w:p>
-      <w:pPr>
-        <w:rPr>
-          <w:lang w:val="id-ID"/>
-        </w:rPr>
-      </w:pPr>
-    </w:p>
-    <w:p>
-      <w:pPr>
-        <w:pStyle w:val="Heading2"/>
-      </w:pPr>
-      <w:bookmarkStart w:id="9" w:name="_Toc35414443"/>
-      <w:bookmarkStart w:id="10" w:name="_Toc35414637"/>
-      <w:bookmarkStart w:id="11" w:name="_Toc40514136"/>
-      <w:bookmarkStart w:id="12" w:name="_Toc505219821"/>
-      <w:bookmarkStart w:id="13" w:name="_Toc521360538"/>
-      <w:r>
-        <w:t>Latar Belakang</w:t>
-      </w:r>
       <w:bookmarkEnd w:id="9"/>
       <w:bookmarkEnd w:id="10"/>
-      <w:bookmarkEnd w:id="11"/>
-      <w:bookmarkEnd w:id="13"/>
+      <w:bookmarkEnd w:id="12"/>
     </w:p>
     <w:p>
       <w:pPr>
@@ -8750,11 +8748,11 @@
       <w:pPr>
         <w:pStyle w:val="Heading2"/>
       </w:pPr>
-      <w:bookmarkStart w:id="14" w:name="_Toc521360539"/>
+      <w:bookmarkStart w:id="13" w:name="_Toc521360539"/>
       <w:r>
         <w:t>Rumusan Masalah</w:t>
       </w:r>
-      <w:bookmarkEnd w:id="14"/>
+      <w:bookmarkEnd w:id="13"/>
     </w:p>
     <w:p>
       <w:pPr>
@@ -8889,11 +8887,11 @@
       <w:pPr>
         <w:pStyle w:val="Heading2"/>
       </w:pPr>
-      <w:bookmarkStart w:id="15" w:name="_Toc521360540"/>
+      <w:bookmarkStart w:id="14" w:name="_Toc521360540"/>
       <w:r>
         <w:t>Tujuan</w:t>
       </w:r>
-      <w:bookmarkEnd w:id="15"/>
+      <w:bookmarkEnd w:id="14"/>
     </w:p>
     <w:p>
       <w:pPr>
@@ -9014,11 +9012,11 @@
       <w:pPr>
         <w:pStyle w:val="Heading2"/>
       </w:pPr>
-      <w:bookmarkStart w:id="16" w:name="_Toc521360541"/>
+      <w:bookmarkStart w:id="15" w:name="_Toc521360541"/>
       <w:r>
         <w:t>Batasan Masalah</w:t>
       </w:r>
-      <w:bookmarkEnd w:id="16"/>
+      <w:bookmarkEnd w:id="15"/>
     </w:p>
     <w:p>
       <w:pPr>
@@ -9119,11 +9117,11 @@
       <w:pPr>
         <w:pStyle w:val="Heading2"/>
       </w:pPr>
-      <w:bookmarkStart w:id="17" w:name="_Toc521360542"/>
+      <w:bookmarkStart w:id="16" w:name="_Toc521360542"/>
       <w:r>
         <w:t>Metodologi</w:t>
       </w:r>
-      <w:bookmarkEnd w:id="17"/>
+      <w:bookmarkEnd w:id="16"/>
     </w:p>
     <w:p>
       <w:pPr>
@@ -9455,11 +9453,11 @@
       <w:pPr>
         <w:pStyle w:val="Heading2"/>
       </w:pPr>
-      <w:bookmarkStart w:id="18" w:name="_Toc521360543"/>
+      <w:bookmarkStart w:id="17" w:name="_Toc521360543"/>
       <w:r>
         <w:t>Sistematika Pembahasan</w:t>
       </w:r>
-      <w:bookmarkEnd w:id="18"/>
+      <w:bookmarkEnd w:id="17"/>
     </w:p>
     <w:p>
       <w:pPr>
@@ -9607,13 +9605,13 @@
         <w:lastRenderedPageBreak/>
         <w:br/>
       </w:r>
-      <w:bookmarkStart w:id="19" w:name="_Toc520246028"/>
-      <w:bookmarkStart w:id="20" w:name="_Toc521360544"/>
+      <w:bookmarkStart w:id="18" w:name="_Toc520246028"/>
+      <w:bookmarkStart w:id="19" w:name="_Toc521360544"/>
       <w:r>
         <w:t>STUDI LITERATUR</w:t>
       </w:r>
+      <w:bookmarkEnd w:id="18"/>
       <w:bookmarkEnd w:id="19"/>
-      <w:bookmarkEnd w:id="20"/>
     </w:p>
     <w:p>
       <w:pPr>
@@ -9629,16 +9627,16 @@
       <w:pPr>
         <w:pStyle w:val="Heading2"/>
       </w:pPr>
-      <w:bookmarkStart w:id="21" w:name="_Toc520246029"/>
-      <w:bookmarkStart w:id="22" w:name="_Toc521360545"/>
+      <w:bookmarkStart w:id="20" w:name="_Toc520246029"/>
+      <w:bookmarkStart w:id="21" w:name="_Toc521360545"/>
       <w:r>
         <w:t>Autentikasi</w:t>
       </w:r>
       <w:r>
         <w:t xml:space="preserve"> dan Autorisasi</w:t>
       </w:r>
+      <w:bookmarkEnd w:id="20"/>
       <w:bookmarkEnd w:id="21"/>
-      <w:bookmarkEnd w:id="22"/>
     </w:p>
     <w:p>
       <w:pPr>
@@ -9907,13 +9905,13 @@
       <w:pPr>
         <w:pStyle w:val="Heading2"/>
       </w:pPr>
-      <w:bookmarkStart w:id="23" w:name="_Toc520246030"/>
-      <w:bookmarkStart w:id="24" w:name="_Toc521360546"/>
+      <w:bookmarkStart w:id="22" w:name="_Toc520246030"/>
+      <w:bookmarkStart w:id="23" w:name="_Toc521360546"/>
       <w:r>
         <w:t>Sistem Autentikasi Identitas</w:t>
       </w:r>
+      <w:bookmarkEnd w:id="22"/>
       <w:bookmarkEnd w:id="23"/>
-      <w:bookmarkEnd w:id="24"/>
     </w:p>
     <w:p>
       <w:pPr>
@@ -10083,8 +10081,8 @@
           <w:iCs/>
         </w:rPr>
       </w:pPr>
-      <w:bookmarkStart w:id="25" w:name="_Toc520246031"/>
-      <w:bookmarkStart w:id="26" w:name="_Toc521360547"/>
+      <w:bookmarkStart w:id="24" w:name="_Toc520246031"/>
+      <w:bookmarkStart w:id="25" w:name="_Toc521360547"/>
       <w:r>
         <w:rPr>
           <w:i/>
@@ -10092,8 +10090,8 @@
         </w:rPr>
         <w:t>Password</w:t>
       </w:r>
+      <w:bookmarkEnd w:id="24"/>
       <w:bookmarkEnd w:id="25"/>
-      <w:bookmarkEnd w:id="26"/>
     </w:p>
     <w:p>
       <w:pPr>
@@ -10379,8 +10377,8 @@
           <w:iCs/>
         </w:rPr>
       </w:pPr>
-      <w:bookmarkStart w:id="27" w:name="_Toc520246032"/>
-      <w:bookmarkStart w:id="28" w:name="_Toc521360548"/>
+      <w:bookmarkStart w:id="26" w:name="_Toc520246032"/>
+      <w:bookmarkStart w:id="27" w:name="_Toc521360548"/>
       <w:r>
         <w:rPr>
           <w:i/>
@@ -10388,8 +10386,8 @@
         </w:rPr>
         <w:t>Token</w:t>
       </w:r>
+      <w:bookmarkEnd w:id="26"/>
       <w:bookmarkEnd w:id="27"/>
-      <w:bookmarkEnd w:id="28"/>
     </w:p>
     <w:p>
       <w:pPr>
@@ -11413,8 +11411,8 @@
           <w:iCs/>
         </w:rPr>
       </w:pPr>
-      <w:bookmarkStart w:id="29" w:name="_Toc520246033"/>
-      <w:bookmarkStart w:id="30" w:name="_Toc521360549"/>
+      <w:bookmarkStart w:id="28" w:name="_Toc520246033"/>
+      <w:bookmarkStart w:id="29" w:name="_Toc521360549"/>
       <w:r>
         <w:rPr>
           <w:i/>
@@ -11423,194 +11421,194 @@
         <w:lastRenderedPageBreak/>
         <w:t>Biometrics</w:t>
       </w:r>
+      <w:bookmarkEnd w:id="28"/>
       <w:bookmarkEnd w:id="29"/>
+    </w:p>
+    <w:p>
+      <w:pPr>
+        <w:ind w:firstLine="720"/>
+        <w:rPr>
+          <w:lang w:val="en-GB"/>
+        </w:rPr>
+      </w:pPr>
+      <w:r>
+        <w:rPr>
+          <w:lang w:val="en-GB"/>
+        </w:rPr>
+        <w:t xml:space="preserve">Metode </w:t>
+      </w:r>
+      <w:r>
+        <w:rPr>
+          <w:i/>
+          <w:lang w:val="en-GB"/>
+        </w:rPr>
+        <w:t>biometrics</w:t>
+      </w:r>
+      <w:r>
+        <w:rPr>
+          <w:lang w:val="en-GB"/>
+        </w:rPr>
+        <w:t xml:space="preserve"> menekankan bahwa autentikasi akan mengidentifikasi dan memverifikasi seseorang berdasarkan dari ciri-ciri fisik atau perilaku yang dimilikinya. Metode autentikasi dengan </w:t>
+      </w:r>
+      <w:r>
+        <w:rPr>
+          <w:i/>
+          <w:lang w:val="en-GB"/>
+        </w:rPr>
+        <w:t>biometrics</w:t>
+      </w:r>
+      <w:r>
+        <w:rPr>
+          <w:lang w:val="en-GB"/>
+        </w:rPr>
+        <w:t xml:space="preserve"> memiliki kekurangan utama yaitu harga atau biaya untuk mengimplementasikannya sangat mahal dibandingkan dengan metode autentikasi lainnya (Ford, 1998). Contoh ciri-ciri fisik yang dapat digunakan pada metode </w:t>
+      </w:r>
+      <w:r>
+        <w:rPr>
+          <w:i/>
+          <w:lang w:val="en-GB"/>
+        </w:rPr>
+        <w:t>biometrics</w:t>
+      </w:r>
+      <w:r>
+        <w:rPr>
+          <w:lang w:val="en-GB"/>
+        </w:rPr>
+        <w:t xml:space="preserve"> adalah sidik jari (</w:t>
+      </w:r>
+      <w:r>
+        <w:rPr>
+          <w:i/>
+          <w:lang w:val="en-GB"/>
+        </w:rPr>
+        <w:t>fingerprint</w:t>
+      </w:r>
+      <w:r>
+        <w:rPr>
+          <w:lang w:val="en-GB"/>
+        </w:rPr>
+        <w:t>), retina mata, tulisan tangan, bentuk wajah, dan bentuk gigi. Sedangkan, contoh ciri perilaku yang dapat digunakan adalah kebiasaan gerak seseorang dan suara dalam melafalkan kata-kata kalimat.</w:t>
+      </w:r>
+    </w:p>
+    <w:p>
+      <w:pPr>
+        <w:ind w:firstLine="720"/>
+        <w:rPr>
+          <w:lang w:val="en-GB"/>
+        </w:rPr>
+      </w:pPr>
+      <w:r>
+        <w:rPr>
+          <w:lang w:val="en-GB"/>
+        </w:rPr>
+        <w:t xml:space="preserve">Salah satu metode </w:t>
+      </w:r>
+      <w:r>
+        <w:rPr>
+          <w:i/>
+          <w:lang w:val="en-GB"/>
+        </w:rPr>
+        <w:t>biometrics</w:t>
+      </w:r>
+      <w:r>
+        <w:rPr>
+          <w:lang w:val="en-GB"/>
+        </w:rPr>
+        <w:t xml:space="preserve"> yakni sidik jari memiliki akurasi yang sangat tinggi. Sidik jari manusia merupakan komponen yang identitas manusia yang unik. Dua </w:t>
+      </w:r>
+      <w:r>
+        <w:rPr>
+          <w:i/>
+          <w:lang w:val="en-GB"/>
+        </w:rPr>
+        <w:t>fingerprint</w:t>
+      </w:r>
+      <w:r>
+        <w:rPr>
+          <w:lang w:val="en-GB"/>
+        </w:rPr>
+        <w:t xml:space="preserve"> yang sama hanya ditemukan sekali dalam setiap 10</w:t>
+      </w:r>
+      <w:r>
+        <w:rPr>
+          <w:vertAlign w:val="superscript"/>
+          <w:lang w:val="en-GB"/>
+        </w:rPr>
+        <w:t>48</w:t>
+      </w:r>
+      <w:r>
+        <w:rPr>
+          <w:lang w:val="en-GB"/>
+        </w:rPr>
+        <w:t xml:space="preserve"> tahun (Jain, 2005). </w:t>
+      </w:r>
+    </w:p>
+    <w:p>
+      <w:pPr>
+        <w:pStyle w:val="Heading3"/>
+      </w:pPr>
+      <w:bookmarkStart w:id="30" w:name="_Toc520246034"/>
+      <w:bookmarkStart w:id="31" w:name="_Toc521360550"/>
+      <w:r>
+        <w:t>Tanda Tangan Digital</w:t>
+      </w:r>
       <w:bookmarkEnd w:id="30"/>
-    </w:p>
-    <w:p>
-      <w:pPr>
-        <w:ind w:firstLine="720"/>
-        <w:rPr>
-          <w:lang w:val="en-GB"/>
-        </w:rPr>
-      </w:pPr>
-      <w:r>
-        <w:rPr>
-          <w:lang w:val="en-GB"/>
-        </w:rPr>
-        <w:t xml:space="preserve">Metode </w:t>
-      </w:r>
-      <w:r>
-        <w:rPr>
-          <w:i/>
-          <w:lang w:val="en-GB"/>
-        </w:rPr>
-        <w:t>biometrics</w:t>
-      </w:r>
-      <w:r>
-        <w:rPr>
-          <w:lang w:val="en-GB"/>
-        </w:rPr>
-        <w:t xml:space="preserve"> menekankan bahwa autentikasi akan mengidentifikasi dan memverifikasi seseorang berdasarkan dari ciri-ciri fisik atau perilaku yang dimilikinya. Metode autentikasi dengan </w:t>
-      </w:r>
-      <w:r>
-        <w:rPr>
-          <w:i/>
-          <w:lang w:val="en-GB"/>
-        </w:rPr>
-        <w:t>biometrics</w:t>
-      </w:r>
-      <w:r>
-        <w:rPr>
-          <w:lang w:val="en-GB"/>
-        </w:rPr>
-        <w:t xml:space="preserve"> memiliki kekurangan utama yaitu harga atau biaya untuk mengimplementasikannya sangat mahal dibandingkan dengan metode autentikasi lainnya (Ford, 1998). Contoh ciri-ciri fisik yang dapat digunakan pada metode </w:t>
-      </w:r>
-      <w:r>
-        <w:rPr>
-          <w:i/>
-          <w:lang w:val="en-GB"/>
-        </w:rPr>
-        <w:t>biometrics</w:t>
-      </w:r>
-      <w:r>
-        <w:rPr>
-          <w:lang w:val="en-GB"/>
-        </w:rPr>
-        <w:t xml:space="preserve"> adalah sidik jari (</w:t>
-      </w:r>
-      <w:r>
-        <w:rPr>
-          <w:i/>
-          <w:lang w:val="en-GB"/>
-        </w:rPr>
-        <w:t>fingerprint</w:t>
-      </w:r>
-      <w:r>
-        <w:rPr>
-          <w:lang w:val="en-GB"/>
-        </w:rPr>
-        <w:t>), retina mata, tulisan tangan, bentuk wajah, dan bentuk gigi. Sedangkan, contoh ciri perilaku yang dapat digunakan adalah kebiasaan gerak seseorang dan suara dalam melafalkan kata-kata kalimat.</w:t>
-      </w:r>
-    </w:p>
-    <w:p>
-      <w:pPr>
-        <w:ind w:firstLine="720"/>
-        <w:rPr>
-          <w:lang w:val="en-GB"/>
-        </w:rPr>
-      </w:pPr>
-      <w:r>
-        <w:rPr>
-          <w:lang w:val="en-GB"/>
-        </w:rPr>
-        <w:t xml:space="preserve">Salah satu metode </w:t>
-      </w:r>
-      <w:r>
-        <w:rPr>
-          <w:i/>
-          <w:lang w:val="en-GB"/>
-        </w:rPr>
-        <w:t>biometrics</w:t>
-      </w:r>
-      <w:r>
-        <w:rPr>
-          <w:lang w:val="en-GB"/>
-        </w:rPr>
-        <w:t xml:space="preserve"> yakni sidik jari memiliki akurasi yang sangat tinggi. Sidik jari manusia merupakan komponen yang identitas manusia yang unik. Dua </w:t>
-      </w:r>
-      <w:r>
-        <w:rPr>
-          <w:i/>
-          <w:lang w:val="en-GB"/>
-        </w:rPr>
-        <w:t>fingerprint</w:t>
-      </w:r>
-      <w:r>
-        <w:rPr>
-          <w:lang w:val="en-GB"/>
-        </w:rPr>
-        <w:t xml:space="preserve"> yang sama hanya ditemukan sekali dalam setiap 10</w:t>
-      </w:r>
-      <w:r>
-        <w:rPr>
-          <w:vertAlign w:val="superscript"/>
-          <w:lang w:val="en-GB"/>
-        </w:rPr>
-        <w:t>48</w:t>
-      </w:r>
-      <w:r>
-        <w:rPr>
-          <w:lang w:val="en-GB"/>
-        </w:rPr>
-        <w:t xml:space="preserve"> tahun (Jain, 2005). </w:t>
+      <w:bookmarkEnd w:id="31"/>
+      <w:r>
+        <w:t xml:space="preserve"> </w:t>
+      </w:r>
+    </w:p>
+    <w:p>
+      <w:pPr>
+        <w:ind w:firstLine="576"/>
+        <w:rPr>
+          <w:lang w:val="en-GB"/>
+        </w:rPr>
+      </w:pPr>
+      <w:r>
+        <w:rPr>
+          <w:lang w:val="en-GB"/>
+        </w:rPr>
+        <w:t xml:space="preserve">Tanda tangan digital atau </w:t>
+      </w:r>
+      <w:r>
+        <w:rPr>
+          <w:i/>
+          <w:lang w:val="en-GB"/>
+        </w:rPr>
+        <w:t>digital signatures</w:t>
+      </w:r>
+      <w:r>
+        <w:rPr>
+          <w:lang w:val="en-GB"/>
+        </w:rPr>
+        <w:t xml:space="preserve"> adalah tanda tangan yang diberikan pada data digital (Munir, 2005). Tanda tangan berupa nilai yang berdasarkan dari isi dan pengirim pesan. Proses umum pemberian tanda tangan melibatkan kriptografi asimetri dan fungsi </w:t>
+      </w:r>
+      <w:r>
+        <w:rPr>
+          <w:i/>
+          <w:lang w:val="en-GB"/>
+        </w:rPr>
+        <w:t>hash</w:t>
+      </w:r>
+      <w:r>
+        <w:rPr>
+          <w:lang w:val="en-GB"/>
+        </w:rPr>
+        <w:t>. Tanda tangan digital dapat digunakan oleh penerima pesan untuk memverifikasi bahwa pengirim pesan memiliki kunci privat yang sah dan isi pesan tidak diubah selama proses pengiriman (Ford, 1998). Penerima pesan dapat dianalogikan sebagai aplikasi dan pengirim pesan adalah pengguna, atau sebaliknya. Sebagai metode autentikasi, pengguna juga dapat mengirimkan tanda tangan digitalnya untuk diverifikasi.</w:t>
       </w:r>
     </w:p>
     <w:p>
       <w:pPr>
         <w:pStyle w:val="Heading3"/>
       </w:pPr>
-      <w:bookmarkStart w:id="31" w:name="_Toc520246034"/>
-      <w:bookmarkStart w:id="32" w:name="_Toc521360550"/>
-      <w:r>
-        <w:t>Tanda Tangan Digital</w:t>
-      </w:r>
-      <w:bookmarkEnd w:id="31"/>
+      <w:bookmarkStart w:id="32" w:name="_Toc520246035"/>
+      <w:bookmarkStart w:id="33" w:name="_Toc521360551"/>
+      <w:r>
+        <w:t>Sertifikat Digital</w:t>
+      </w:r>
       <w:bookmarkEnd w:id="32"/>
-      <w:r>
-        <w:t xml:space="preserve"> </w:t>
-      </w:r>
-    </w:p>
-    <w:p>
-      <w:pPr>
-        <w:ind w:firstLine="576"/>
-        <w:rPr>
-          <w:lang w:val="en-GB"/>
-        </w:rPr>
-      </w:pPr>
-      <w:r>
-        <w:rPr>
-          <w:lang w:val="en-GB"/>
-        </w:rPr>
-        <w:t xml:space="preserve">Tanda tangan digital atau </w:t>
-      </w:r>
-      <w:r>
-        <w:rPr>
-          <w:i/>
-          <w:lang w:val="en-GB"/>
-        </w:rPr>
-        <w:t>digital signatures</w:t>
-      </w:r>
-      <w:r>
-        <w:rPr>
-          <w:lang w:val="en-GB"/>
-        </w:rPr>
-        <w:t xml:space="preserve"> adalah tanda tangan yang diberikan pada data digital (Munir, 2005). Tanda tangan berupa nilai yang berdasarkan dari isi dan pengirim pesan. Proses umum pemberian tanda tangan melibatkan kriptografi asimetri dan fungsi </w:t>
-      </w:r>
-      <w:r>
-        <w:rPr>
-          <w:i/>
-          <w:lang w:val="en-GB"/>
-        </w:rPr>
-        <w:t>hash</w:t>
-      </w:r>
-      <w:r>
-        <w:rPr>
-          <w:lang w:val="en-GB"/>
-        </w:rPr>
-        <w:t>. Tanda tangan digital dapat digunakan oleh penerima pesan untuk memverifikasi bahwa pengirim pesan memiliki kunci privat yang sah dan isi pesan tidak diubah selama proses pengiriman (Ford, 1998). Penerima pesan dapat dianalogikan sebagai aplikasi dan pengirim pesan adalah pengguna, atau sebaliknya. Sebagai metode autentikasi, pengguna juga dapat mengirimkan tanda tangan digitalnya untuk diverifikasi.</w:t>
-      </w:r>
-    </w:p>
-    <w:p>
-      <w:pPr>
-        <w:pStyle w:val="Heading3"/>
-      </w:pPr>
-      <w:bookmarkStart w:id="33" w:name="_Toc520246035"/>
-      <w:bookmarkStart w:id="34" w:name="_Toc521360551"/>
-      <w:r>
-        <w:t>Sertifikat Digital</w:t>
-      </w:r>
       <w:bookmarkEnd w:id="33"/>
-      <w:bookmarkEnd w:id="34"/>
       <w:r>
         <w:t xml:space="preserve"> </w:t>
       </w:r>
@@ -11696,8 +11694,8 @@
           <w:iCs/>
         </w:rPr>
       </w:pPr>
-      <w:bookmarkStart w:id="35" w:name="_Toc520246036"/>
-      <w:bookmarkStart w:id="36" w:name="_Toc521360552"/>
+      <w:bookmarkStart w:id="34" w:name="_Toc520246036"/>
+      <w:bookmarkStart w:id="35" w:name="_Toc521360552"/>
       <w:r>
         <w:rPr>
           <w:i/>
@@ -11726,102 +11724,102 @@
         </w:rPr>
         <w:t>Authentication</w:t>
       </w:r>
+      <w:bookmarkEnd w:id="34"/>
       <w:bookmarkEnd w:id="35"/>
+    </w:p>
+    <w:p>
+      <w:pPr>
+        <w:ind w:firstLine="576"/>
+        <w:rPr>
+          <w:lang w:val="en-GB"/>
+        </w:rPr>
+      </w:pPr>
+      <w:r>
+        <w:rPr>
+          <w:i/>
+          <w:lang w:val="en-GB"/>
+        </w:rPr>
+        <w:t>Multi-Factor Authentication</w:t>
+      </w:r>
+      <w:r>
+        <w:rPr>
+          <w:lang w:val="en-GB"/>
+        </w:rPr>
+        <w:t xml:space="preserve"> (MFA) atau autentikasi banyak faktor adalah autentikasi yang menggunakan lebih dari satu faktor atau metode (</w:t>
+      </w:r>
+      <w:r>
+        <w:rPr>
+          <w:i/>
+          <w:lang w:val="en-GB"/>
+        </w:rPr>
+        <w:t>Federal Deposit Insurance Corporation</w:t>
+      </w:r>
+      <w:r>
+        <w:rPr>
+          <w:lang w:val="en-GB"/>
+        </w:rPr>
+        <w:t xml:space="preserve">, 2004). Faktor untuk melakukan autentikasi adalah lima metode autentikasi yang sudah dijelaskan pada subbab 2.2. MFA dengan dua metode autentikasi seringkali disebut </w:t>
+      </w:r>
+      <w:r>
+        <w:rPr>
+          <w:i/>
+          <w:lang w:val="en-GB"/>
+        </w:rPr>
+        <w:t>two-factor authentication</w:t>
+      </w:r>
+      <w:r>
+        <w:rPr>
+          <w:lang w:val="en-GB"/>
+        </w:rPr>
+        <w:t xml:space="preserve"> (2FA).</w:t>
+      </w:r>
+    </w:p>
+    <w:p>
+      <w:pPr>
+        <w:ind w:firstLine="576"/>
+        <w:rPr>
+          <w:lang w:val="en-GB"/>
+        </w:rPr>
+      </w:pPr>
+      <w:r>
+        <w:rPr>
+          <w:lang w:val="en-GB"/>
+        </w:rPr>
+        <w:t>Semakin banyak metode autentikasi yang digunakan, semakin baik keamanan sebuah sistem (</w:t>
+      </w:r>
+      <w:r>
+        <w:rPr>
+          <w:i/>
+          <w:lang w:val="en-GB"/>
+        </w:rPr>
+        <w:t>Federal Deposit Insurance Corporation</w:t>
+      </w:r>
+      <w:r>
+        <w:rPr>
+          <w:lang w:val="en-GB"/>
+        </w:rPr>
+        <w:t>, 2004). Tetapi, untuk setiap kelebihan kadangkala terdapat kelemahan yang harus diterima sebagai konsekuensinya. Kelemahannya adalah lamanya waktu yang dibutuhkan untuk autentikasi yang berbanding lurus dengan banyaknya metode autentikasi yang digunakan.</w:t>
+      </w:r>
+    </w:p>
+    <w:p>
+      <w:pPr>
+        <w:pStyle w:val="Heading2"/>
+        <w:rPr>
+          <w:i/>
+          <w:iCs/>
+        </w:rPr>
+      </w:pPr>
+      <w:bookmarkStart w:id="36" w:name="_Toc520246037"/>
+      <w:bookmarkStart w:id="37" w:name="_Toc521360553"/>
+      <w:r>
+        <w:rPr>
+          <w:i/>
+          <w:iCs/>
+        </w:rPr>
+        <w:t>Single Sign-On</w:t>
+      </w:r>
       <w:bookmarkEnd w:id="36"/>
-    </w:p>
-    <w:p>
-      <w:pPr>
-        <w:ind w:firstLine="576"/>
-        <w:rPr>
-          <w:lang w:val="en-GB"/>
-        </w:rPr>
-      </w:pPr>
-      <w:r>
-        <w:rPr>
-          <w:i/>
-          <w:lang w:val="en-GB"/>
-        </w:rPr>
-        <w:t>Multi-Factor Authentication</w:t>
-      </w:r>
-      <w:r>
-        <w:rPr>
-          <w:lang w:val="en-GB"/>
-        </w:rPr>
-        <w:t xml:space="preserve"> (MFA) atau autentikasi banyak faktor adalah autentikasi yang menggunakan lebih dari satu faktor atau metode (</w:t>
-      </w:r>
-      <w:r>
-        <w:rPr>
-          <w:i/>
-          <w:lang w:val="en-GB"/>
-        </w:rPr>
-        <w:t>Federal Deposit Insurance Corporation</w:t>
-      </w:r>
-      <w:r>
-        <w:rPr>
-          <w:lang w:val="en-GB"/>
-        </w:rPr>
-        <w:t xml:space="preserve">, 2004). Faktor untuk melakukan autentikasi adalah lima metode autentikasi yang sudah dijelaskan pada subbab 2.2. MFA dengan dua metode autentikasi seringkali disebut </w:t>
-      </w:r>
-      <w:r>
-        <w:rPr>
-          <w:i/>
-          <w:lang w:val="en-GB"/>
-        </w:rPr>
-        <w:t>two-factor authentication</w:t>
-      </w:r>
-      <w:r>
-        <w:rPr>
-          <w:lang w:val="en-GB"/>
-        </w:rPr>
-        <w:t xml:space="preserve"> (2FA).</w:t>
-      </w:r>
-    </w:p>
-    <w:p>
-      <w:pPr>
-        <w:ind w:firstLine="576"/>
-        <w:rPr>
-          <w:lang w:val="en-GB"/>
-        </w:rPr>
-      </w:pPr>
-      <w:r>
-        <w:rPr>
-          <w:lang w:val="en-GB"/>
-        </w:rPr>
-        <w:t>Semakin banyak metode autentikasi yang digunakan, semakin baik keamanan sebuah sistem (</w:t>
-      </w:r>
-      <w:r>
-        <w:rPr>
-          <w:i/>
-          <w:lang w:val="en-GB"/>
-        </w:rPr>
-        <w:t>Federal Deposit Insurance Corporation</w:t>
-      </w:r>
-      <w:r>
-        <w:rPr>
-          <w:lang w:val="en-GB"/>
-        </w:rPr>
-        <w:t>, 2004). Tetapi, untuk setiap kelebihan kadangkala terdapat kelemahan yang harus diterima sebagai konsekuensinya. Kelemahannya adalah lamanya waktu yang dibutuhkan untuk autentikasi yang berbanding lurus dengan banyaknya metode autentikasi yang digunakan.</w:t>
-      </w:r>
-    </w:p>
-    <w:p>
-      <w:pPr>
-        <w:pStyle w:val="Heading2"/>
-        <w:rPr>
-          <w:i/>
-          <w:iCs/>
-        </w:rPr>
-      </w:pPr>
-      <w:bookmarkStart w:id="37" w:name="_Toc520246037"/>
-      <w:bookmarkStart w:id="38" w:name="_Toc521360553"/>
-      <w:r>
-        <w:rPr>
-          <w:i/>
-          <w:iCs/>
-        </w:rPr>
-        <w:t>Single Sign-On</w:t>
-      </w:r>
       <w:bookmarkEnd w:id="37"/>
-      <w:bookmarkEnd w:id="38"/>
     </w:p>
     <w:p>
       <w:pPr>
@@ -12434,7 +12432,7 @@
         <w:pStyle w:val="Caption"/>
         <w:jc w:val="center"/>
       </w:pPr>
-      <w:bookmarkStart w:id="39" w:name="_Toc521360595"/>
+      <w:bookmarkStart w:id="38" w:name="_Toc521360595"/>
       <w:r>
         <w:t xml:space="preserve">Gambar </w:t>
       </w:r>
@@ -12487,7 +12485,7 @@
       <w:r>
         <w:t xml:space="preserve"> Sistem yang Mekanisme Autentikasinya tanpa SSO</w:t>
       </w:r>
-      <w:bookmarkEnd w:id="39"/>
+      <w:bookmarkEnd w:id="38"/>
     </w:p>
     <w:p>
       <w:pPr>
@@ -12689,7 +12687,7 @@
         <w:pStyle w:val="Caption"/>
         <w:jc w:val="center"/>
       </w:pPr>
-      <w:bookmarkStart w:id="40" w:name="_Toc521360596"/>
+      <w:bookmarkStart w:id="39" w:name="_Toc521360596"/>
       <w:r>
         <w:t xml:space="preserve">Gambar </w:t>
       </w:r>
@@ -12742,7 +12740,7 @@
       <w:r>
         <w:t xml:space="preserve"> Sistem dengan SSO</w:t>
       </w:r>
-      <w:bookmarkEnd w:id="40"/>
+      <w:bookmarkEnd w:id="39"/>
     </w:p>
     <w:p>
       <w:r>
@@ -13085,8 +13083,8 @@
           <w:iCs/>
         </w:rPr>
       </w:pPr>
-      <w:bookmarkStart w:id="41" w:name="_Toc520246038"/>
-      <w:bookmarkStart w:id="42" w:name="_Toc521360554"/>
+      <w:bookmarkStart w:id="40" w:name="_Toc520246038"/>
+      <w:bookmarkStart w:id="41" w:name="_Toc521360554"/>
       <w:r>
         <w:rPr>
           <w:i/>
@@ -13104,8 +13102,8 @@
         </w:rPr>
         <w:t>On</w:t>
       </w:r>
+      <w:bookmarkEnd w:id="40"/>
       <w:bookmarkEnd w:id="41"/>
-      <w:bookmarkEnd w:id="42"/>
     </w:p>
     <w:p>
       <w:pPr>
@@ -13410,8 +13408,8 @@
           <w:iCs/>
         </w:rPr>
       </w:pPr>
-      <w:bookmarkStart w:id="43" w:name="_Toc520246039"/>
-      <w:bookmarkStart w:id="44" w:name="_Toc521360555"/>
+      <w:bookmarkStart w:id="42" w:name="_Toc520246039"/>
+      <w:bookmarkStart w:id="43" w:name="_Toc521360555"/>
       <w:r>
         <w:rPr>
           <w:i/>
@@ -13419,8 +13417,8 @@
         </w:rPr>
         <w:t>Auth0</w:t>
       </w:r>
+      <w:bookmarkEnd w:id="42"/>
       <w:bookmarkEnd w:id="43"/>
-      <w:bookmarkEnd w:id="44"/>
     </w:p>
     <w:p>
       <w:pPr>
@@ -13988,7 +13986,7 @@
         <w:pStyle w:val="Caption"/>
         <w:jc w:val="center"/>
       </w:pPr>
-      <w:bookmarkStart w:id="45" w:name="_Toc521360597"/>
+      <w:bookmarkStart w:id="44" w:name="_Toc521360597"/>
       <w:r>
         <w:t xml:space="preserve">Gambar </w:t>
       </w:r>
@@ -14044,7 +14042,7 @@
         </w:rPr>
         <w:t xml:space="preserve"> Cara Kerja Auth0</w:t>
       </w:r>
-      <w:bookmarkEnd w:id="45"/>
+      <w:bookmarkEnd w:id="44"/>
     </w:p>
     <w:p>
       <w:pPr>
@@ -14567,8 +14565,8 @@
           <w:iCs/>
         </w:rPr>
       </w:pPr>
-      <w:bookmarkStart w:id="46" w:name="_Toc520246040"/>
-      <w:bookmarkStart w:id="47" w:name="_Toc521360556"/>
+      <w:bookmarkStart w:id="45" w:name="_Toc520246040"/>
+      <w:bookmarkStart w:id="46" w:name="_Toc521360556"/>
       <w:r>
         <w:t>WSO2</w:t>
       </w:r>
@@ -14579,15 +14577,15 @@
         </w:rPr>
         <w:t xml:space="preserve"> Identity </w:t>
       </w:r>
+      <w:bookmarkEnd w:id="45"/>
+      <w:r>
+        <w:rPr>
+          <w:i/>
+          <w:iCs/>
+        </w:rPr>
+        <w:t>Server</w:t>
+      </w:r>
       <w:bookmarkEnd w:id="46"/>
-      <w:r>
-        <w:rPr>
-          <w:i/>
-          <w:iCs/>
-        </w:rPr>
-        <w:t>Server</w:t>
-      </w:r>
-      <w:bookmarkEnd w:id="47"/>
     </w:p>
     <w:p>
       <w:pPr>
@@ -14814,7 +14812,7 @@
         <w:pStyle w:val="Caption"/>
         <w:jc w:val="center"/>
       </w:pPr>
-      <w:bookmarkStart w:id="48" w:name="_Toc521360598"/>
+      <w:bookmarkStart w:id="47" w:name="_Toc521360598"/>
       <w:r>
         <w:t xml:space="preserve">Gambar </w:t>
       </w:r>
@@ -14876,7 +14874,7 @@
       <w:r>
         <w:t xml:space="preserve"> (WSO2, 2015)</w:t>
       </w:r>
-      <w:bookmarkEnd w:id="48"/>
+      <w:bookmarkEnd w:id="47"/>
     </w:p>
     <w:p>
       <w:pPr>
@@ -15602,7 +15600,7 @@
           <w:noProof/>
         </w:rPr>
       </w:pPr>
-      <w:bookmarkStart w:id="49" w:name="_Toc521360599"/>
+      <w:bookmarkStart w:id="48" w:name="_Toc521360599"/>
       <w:r>
         <w:t xml:space="preserve">Gambar </w:t>
       </w:r>
@@ -15665,7 +15663,7 @@
         </w:rPr>
         <w:t>Identity Server</w:t>
       </w:r>
-      <w:bookmarkEnd w:id="49"/>
+      <w:bookmarkEnd w:id="48"/>
     </w:p>
     <w:p>
       <w:pPr>
@@ -16360,8 +16358,8 @@
           <w:iCs/>
         </w:rPr>
       </w:pPr>
-      <w:bookmarkStart w:id="50" w:name="_Toc520246041"/>
-      <w:bookmarkStart w:id="51" w:name="_Toc521360557"/>
+      <w:bookmarkStart w:id="49" w:name="_Toc520246041"/>
+      <w:bookmarkStart w:id="50" w:name="_Toc521360557"/>
       <w:r>
         <w:rPr>
           <w:i/>
@@ -16369,8 +16367,8 @@
         </w:rPr>
         <w:t>Central Authentication Service (CAS)</w:t>
       </w:r>
+      <w:bookmarkEnd w:id="49"/>
       <w:bookmarkEnd w:id="50"/>
-      <w:bookmarkEnd w:id="51"/>
     </w:p>
     <w:p>
       <w:pPr>
@@ -16576,7 +16574,7 @@
         <w:pStyle w:val="Caption"/>
         <w:jc w:val="center"/>
       </w:pPr>
-      <w:bookmarkStart w:id="52" w:name="_Toc521360600"/>
+      <w:bookmarkStart w:id="51" w:name="_Toc521360600"/>
       <w:r>
         <w:t xml:space="preserve">Gambar </w:t>
       </w:r>
@@ -16639,7 +16637,7 @@
         </w:rPr>
         <w:t>Mekanisme Kerja CAS</w:t>
       </w:r>
-      <w:bookmarkEnd w:id="52"/>
+      <w:bookmarkEnd w:id="51"/>
     </w:p>
     <w:p>
       <w:pPr>
@@ -17295,8 +17293,8 @@
           <w:iCs/>
         </w:rPr>
       </w:pPr>
-      <w:bookmarkStart w:id="53" w:name="_Toc520246042"/>
-      <w:bookmarkStart w:id="54" w:name="_Toc521360558"/>
+      <w:bookmarkStart w:id="52" w:name="_Toc520246042"/>
+      <w:bookmarkStart w:id="53" w:name="_Toc521360558"/>
       <w:r>
         <w:rPr>
           <w:i/>
@@ -17304,8 +17302,8 @@
         </w:rPr>
         <w:t>Java Open Single Sign-On (JOSSO)</w:t>
       </w:r>
+      <w:bookmarkEnd w:id="52"/>
       <w:bookmarkEnd w:id="53"/>
-      <w:bookmarkEnd w:id="54"/>
     </w:p>
     <w:p>
       <w:pPr>
@@ -18114,33 +18112,33 @@
       <w:pPr>
         <w:pStyle w:val="Heading2"/>
       </w:pPr>
-      <w:bookmarkStart w:id="55" w:name="_Toc520246043"/>
-      <w:bookmarkStart w:id="56" w:name="_Toc521360559"/>
+      <w:bookmarkStart w:id="54" w:name="_Toc520246043"/>
+      <w:bookmarkStart w:id="55" w:name="_Toc521360559"/>
       <w:r>
         <w:t>Pekerjaan Terkait</w:t>
       </w:r>
+      <w:bookmarkEnd w:id="54"/>
       <w:bookmarkEnd w:id="55"/>
+    </w:p>
+    <w:p>
+      <w:pPr>
+        <w:pStyle w:val="Heading3"/>
+        <w:rPr>
+          <w:i/>
+          <w:iCs/>
+        </w:rPr>
+      </w:pPr>
+      <w:bookmarkStart w:id="56" w:name="_Toc520246044"/>
+      <w:bookmarkStart w:id="57" w:name="_Toc521360560"/>
+      <w:r>
+        <w:rPr>
+          <w:i/>
+          <w:iCs/>
+        </w:rPr>
+        <w:t>CAS++</w:t>
+      </w:r>
       <w:bookmarkEnd w:id="56"/>
-    </w:p>
-    <w:p>
-      <w:pPr>
-        <w:pStyle w:val="Heading3"/>
-        <w:rPr>
-          <w:i/>
-          <w:iCs/>
-        </w:rPr>
-      </w:pPr>
-      <w:bookmarkStart w:id="57" w:name="_Toc520246044"/>
-      <w:bookmarkStart w:id="58" w:name="_Toc521360560"/>
-      <w:r>
-        <w:rPr>
-          <w:i/>
-          <w:iCs/>
-        </w:rPr>
-        <w:t>CAS++</w:t>
-      </w:r>
       <w:bookmarkEnd w:id="57"/>
-      <w:bookmarkEnd w:id="58"/>
     </w:p>
     <w:p>
       <w:pPr>
@@ -18305,13 +18303,13 @@
       <w:pPr>
         <w:pStyle w:val="Heading3"/>
       </w:pPr>
-      <w:bookmarkStart w:id="59" w:name="_Toc520246045"/>
-      <w:bookmarkStart w:id="60" w:name="_Toc521360561"/>
+      <w:bookmarkStart w:id="58" w:name="_Toc520246045"/>
+      <w:bookmarkStart w:id="59" w:name="_Toc521360561"/>
       <w:r>
         <w:t>Kristanto, 2011</w:t>
       </w:r>
+      <w:bookmarkEnd w:id="58"/>
       <w:bookmarkEnd w:id="59"/>
-      <w:bookmarkEnd w:id="60"/>
     </w:p>
     <w:p>
       <w:pPr>
@@ -18672,52 +18670,52 @@
         <w:lastRenderedPageBreak/>
         <w:br/>
       </w:r>
-      <w:bookmarkStart w:id="61" w:name="_Toc521360562"/>
+      <w:bookmarkStart w:id="60" w:name="_Toc521360562"/>
       <w:r>
         <w:t>ANALISIS PERMASALAHAN DAN RANCANGAN SOLUSI</w:t>
       </w:r>
+      <w:bookmarkEnd w:id="60"/>
+    </w:p>
+    <w:p>
+      <w:pPr>
+        <w:rPr>
+          <w:lang w:val="en-GB"/>
+        </w:rPr>
+      </w:pPr>
+    </w:p>
+    <w:p>
+      <w:pPr>
+        <w:pStyle w:val="Heading2"/>
+      </w:pPr>
+      <w:bookmarkStart w:id="61" w:name="_Toc521360563"/>
+      <w:r>
+        <w:t>Analisis Permasalahan</w:t>
+      </w:r>
       <w:bookmarkEnd w:id="61"/>
     </w:p>
     <w:p>
       <w:pPr>
-        <w:rPr>
-          <w:lang w:val="en-GB"/>
-        </w:rPr>
-      </w:pPr>
-    </w:p>
-    <w:p>
-      <w:pPr>
-        <w:pStyle w:val="Heading2"/>
-      </w:pPr>
-      <w:bookmarkStart w:id="62" w:name="_Toc521360563"/>
-      <w:r>
-        <w:t>Analisis Permasalahan</w:t>
+        <w:ind w:firstLine="576"/>
+        <w:rPr>
+          <w:lang w:val="en-GB"/>
+        </w:rPr>
+      </w:pPr>
+      <w:r>
+        <w:rPr>
+          <w:lang w:val="en-GB"/>
+        </w:rPr>
+        <w:t>Pada bab ini, akan dipaparkan analisis berdasarkan studi literatur pada bab sebelumnya. Permasalahan yang dipaparan merupakan acuan dari topik Tugas Akhir ini. Setelah analisis permasalahan tersebut, akan dijelaskan rancangan solusi yang akan dibangun.</w:t>
+      </w:r>
+    </w:p>
+    <w:p>
+      <w:pPr>
+        <w:pStyle w:val="Heading3"/>
+      </w:pPr>
+      <w:bookmarkStart w:id="62" w:name="_Toc521360564"/>
+      <w:r>
+        <w:t>Auth0</w:t>
       </w:r>
       <w:bookmarkEnd w:id="62"/>
-    </w:p>
-    <w:p>
-      <w:pPr>
-        <w:ind w:firstLine="576"/>
-        <w:rPr>
-          <w:lang w:val="en-GB"/>
-        </w:rPr>
-      </w:pPr>
-      <w:r>
-        <w:rPr>
-          <w:lang w:val="en-GB"/>
-        </w:rPr>
-        <w:t>Pada bab ini, akan dipaparkan analisis berdasarkan studi literatur pada bab sebelumnya. Permasalahan yang dipaparan merupakan acuan dari topik Tugas Akhir ini. Setelah analisis permasalahan tersebut, akan dijelaskan rancangan solusi yang akan dibangun.</w:t>
-      </w:r>
-    </w:p>
-    <w:p>
-      <w:pPr>
-        <w:pStyle w:val="Heading3"/>
-      </w:pPr>
-      <w:bookmarkStart w:id="63" w:name="_Toc521360564"/>
-      <w:r>
-        <w:t>Auth0</w:t>
-      </w:r>
-      <w:bookmarkEnd w:id="63"/>
     </w:p>
     <w:p>
       <w:pPr>
@@ -19248,7 +19246,7 @@
       <w:pPr>
         <w:pStyle w:val="Heading3"/>
       </w:pPr>
-      <w:bookmarkStart w:id="64" w:name="_Toc521360565"/>
+      <w:bookmarkStart w:id="63" w:name="_Toc521360565"/>
       <w:r>
         <w:t xml:space="preserve">WSO2 </w:t>
       </w:r>
@@ -19258,7 +19256,7 @@
         </w:rPr>
         <w:t>Identity Server</w:t>
       </w:r>
-      <w:bookmarkEnd w:id="64"/>
+      <w:bookmarkEnd w:id="63"/>
     </w:p>
     <w:p>
       <w:pPr>
@@ -19886,14 +19884,14 @@
           <w:i/>
         </w:rPr>
       </w:pPr>
-      <w:bookmarkStart w:id="65" w:name="_Toc521360566"/>
+      <w:bookmarkStart w:id="64" w:name="_Toc521360566"/>
       <w:r>
         <w:rPr>
           <w:i/>
         </w:rPr>
         <w:t>Central Authentication Server</w:t>
       </w:r>
-      <w:bookmarkEnd w:id="65"/>
+      <w:bookmarkEnd w:id="64"/>
     </w:p>
     <w:p>
       <w:pPr>
@@ -20322,7 +20320,7 @@
           <w:i/>
         </w:rPr>
       </w:pPr>
-      <w:bookmarkStart w:id="66" w:name="_Toc521360567"/>
+      <w:bookmarkStart w:id="65" w:name="_Toc521360567"/>
       <w:r>
         <w:t xml:space="preserve">Perbandingan </w:t>
       </w:r>
@@ -20332,7 +20330,7 @@
         </w:rPr>
         <w:t>Web Single Sign-On</w:t>
       </w:r>
-      <w:bookmarkEnd w:id="66"/>
+      <w:bookmarkEnd w:id="65"/>
     </w:p>
     <w:p>
       <w:pPr>
@@ -20457,7 +20455,7 @@
         <w:keepNext/>
         <w:jc w:val="center"/>
       </w:pPr>
-      <w:bookmarkStart w:id="67" w:name="_Toc521351845"/>
+      <w:bookmarkStart w:id="66" w:name="_Toc521360605"/>
       <w:r>
         <w:t xml:space="preserve">Tabel </w:t>
       </w:r>
@@ -20517,7 +20515,7 @@
         </w:rPr>
         <w:t>Web Single Sign-On</w:t>
       </w:r>
-      <w:bookmarkEnd w:id="67"/>
+      <w:bookmarkEnd w:id="66"/>
     </w:p>
     <w:tbl>
       <w:tblPr>
@@ -22369,83 +22367,83 @@
       <w:pPr>
         <w:pStyle w:val="Heading2"/>
       </w:pPr>
-      <w:bookmarkStart w:id="68" w:name="_Toc521360568"/>
+      <w:bookmarkStart w:id="67" w:name="_Toc521360568"/>
       <w:r>
         <w:t>Analisis Solusi</w:t>
       </w:r>
+      <w:bookmarkEnd w:id="67"/>
+    </w:p>
+    <w:p>
+      <w:pPr>
+        <w:ind w:firstLine="567"/>
+        <w:rPr>
+          <w:lang w:val="en-GB"/>
+        </w:rPr>
+      </w:pPr>
+      <w:r>
+        <w:rPr>
+          <w:lang w:val="en-GB"/>
+        </w:rPr>
+        <w:t xml:space="preserve">Berdasarkan analisis permasalahan pada subbab sebelumnya, kali ini akan dibahas mengenai analisis solusi yang ditawarkan dalam tugas akhir ini. Secara garis besar, akan dibuat sebuah </w:t>
+      </w:r>
+      <w:r>
+        <w:rPr>
+          <w:i/>
+          <w:lang w:val="en-GB"/>
+        </w:rPr>
+        <w:t>single sign-on</w:t>
+      </w:r>
+      <w:r>
+        <w:rPr>
+          <w:lang w:val="en-GB"/>
+        </w:rPr>
+        <w:t xml:space="preserve"> baru yang memiliki fungsionalitas gabungan dari </w:t>
+      </w:r>
+      <w:r>
+        <w:rPr>
+          <w:i/>
+          <w:lang w:val="en-GB"/>
+        </w:rPr>
+        <w:t>web single sign-on</w:t>
+      </w:r>
+      <w:r>
+        <w:rPr>
+          <w:lang w:val="en-GB"/>
+        </w:rPr>
+        <w:t xml:space="preserve"> di atas dan mengurangi/menghapus kelemahan dari </w:t>
+      </w:r>
+      <w:r>
+        <w:rPr>
+          <w:i/>
+          <w:lang w:val="en-GB"/>
+        </w:rPr>
+        <w:t>web single sign-on</w:t>
+      </w:r>
+      <w:r>
+        <w:rPr>
+          <w:lang w:val="en-GB"/>
+        </w:rPr>
+        <w:t xml:space="preserve"> yang sudah ada. </w:t>
+      </w:r>
+    </w:p>
+    <w:p>
+      <w:pPr>
+        <w:pStyle w:val="Heading3"/>
+      </w:pPr>
+      <w:bookmarkStart w:id="68" w:name="_Toc521360569"/>
+      <w:r>
+        <w:t>Karakteristik</w:t>
+      </w:r>
+      <w:r>
+        <w:t xml:space="preserve"> </w:t>
+      </w:r>
+      <w:r>
+        <w:rPr>
+          <w:i/>
+        </w:rPr>
+        <w:t>Web Single Sign-On</w:t>
+      </w:r>
       <w:bookmarkEnd w:id="68"/>
-    </w:p>
-    <w:p>
-      <w:pPr>
-        <w:ind w:firstLine="567"/>
-        <w:rPr>
-          <w:lang w:val="en-GB"/>
-        </w:rPr>
-      </w:pPr>
-      <w:r>
-        <w:rPr>
-          <w:lang w:val="en-GB"/>
-        </w:rPr>
-        <w:t xml:space="preserve">Berdasarkan analisis permasalahan pada subbab sebelumnya, kali ini akan dibahas mengenai analisis solusi yang ditawarkan dalam tugas akhir ini. Secara garis besar, akan dibuat sebuah </w:t>
-      </w:r>
-      <w:r>
-        <w:rPr>
-          <w:i/>
-          <w:lang w:val="en-GB"/>
-        </w:rPr>
-        <w:t>single sign-on</w:t>
-      </w:r>
-      <w:r>
-        <w:rPr>
-          <w:lang w:val="en-GB"/>
-        </w:rPr>
-        <w:t xml:space="preserve"> baru yang memiliki fungsionalitas gabungan dari </w:t>
-      </w:r>
-      <w:r>
-        <w:rPr>
-          <w:i/>
-          <w:lang w:val="en-GB"/>
-        </w:rPr>
-        <w:t>web single sign-on</w:t>
-      </w:r>
-      <w:r>
-        <w:rPr>
-          <w:lang w:val="en-GB"/>
-        </w:rPr>
-        <w:t xml:space="preserve"> di atas dan mengurangi/menghapus kelemahan dari </w:t>
-      </w:r>
-      <w:r>
-        <w:rPr>
-          <w:i/>
-          <w:lang w:val="en-GB"/>
-        </w:rPr>
-        <w:t>web single sign-on</w:t>
-      </w:r>
-      <w:r>
-        <w:rPr>
-          <w:lang w:val="en-GB"/>
-        </w:rPr>
-        <w:t xml:space="preserve"> yang sudah ada. </w:t>
-      </w:r>
-    </w:p>
-    <w:p>
-      <w:pPr>
-        <w:pStyle w:val="Heading3"/>
-      </w:pPr>
-      <w:bookmarkStart w:id="69" w:name="_Toc521360569"/>
-      <w:r>
-        <w:t>Karakteristik</w:t>
-      </w:r>
-      <w:r>
-        <w:t xml:space="preserve"> </w:t>
-      </w:r>
-      <w:r>
-        <w:rPr>
-          <w:i/>
-        </w:rPr>
-        <w:t>Web Single Sign-On</w:t>
-      </w:r>
-      <w:bookmarkEnd w:id="69"/>
     </w:p>
     <w:p>
       <w:pPr>
@@ -22495,7 +22493,7 @@
         <w:keepNext/>
         <w:jc w:val="center"/>
       </w:pPr>
-      <w:bookmarkStart w:id="70" w:name="_Toc521351846"/>
+      <w:bookmarkStart w:id="69" w:name="_Toc521360606"/>
       <w:r>
         <w:lastRenderedPageBreak/>
         <w:t xml:space="preserve">Tabel </w:t>
@@ -22560,7 +22558,7 @@
         </w:rPr>
         <w:t>Single Sign-On</w:t>
       </w:r>
-      <w:bookmarkEnd w:id="70"/>
+      <w:bookmarkEnd w:id="69"/>
     </w:p>
     <w:tbl>
       <w:tblPr>
@@ -24584,11 +24582,11 @@
       <w:pPr>
         <w:pStyle w:val="Heading3"/>
       </w:pPr>
-      <w:bookmarkStart w:id="71" w:name="_Toc521360570"/>
+      <w:bookmarkStart w:id="70" w:name="_Toc521360570"/>
       <w:r>
         <w:t>Kebutuhan Sistem</w:t>
       </w:r>
-      <w:bookmarkEnd w:id="71"/>
+      <w:bookmarkEnd w:id="70"/>
     </w:p>
     <w:p>
       <w:pPr>
@@ -24758,7 +24756,7 @@
           <w:noProof/>
         </w:rPr>
       </w:pPr>
-      <w:bookmarkStart w:id="72" w:name="_Toc521360601"/>
+      <w:bookmarkStart w:id="71" w:name="_Toc521360601"/>
       <w:r>
         <w:t xml:space="preserve">Gambar </w:t>
       </w:r>
@@ -24822,7 +24820,7 @@
         </w:rPr>
         <w:t>Single Sign-On</w:t>
       </w:r>
-      <w:bookmarkEnd w:id="72"/>
+      <w:bookmarkEnd w:id="71"/>
     </w:p>
     <w:p>
       <w:pPr>
@@ -24904,14 +24902,7 @@
           <w:bCs/>
           <w:lang w:val="en-GB"/>
         </w:rPr>
-        <w:t xml:space="preserve"> sebagai media penyimp</w:t>
-      </w:r>
-      <w:r>
-        <w:rPr>
-          <w:bCs/>
-          <w:lang w:val="en-GB"/>
-        </w:rPr>
-        <w:t>anan data sementara yang cepat.</w:t>
+        <w:t xml:space="preserve"> sebagai media penyimpanan data sementara yang cepat.</w:t>
       </w:r>
       <w:r>
         <w:rPr>
@@ -24989,7 +24980,7 @@
         <w:keepNext/>
         <w:jc w:val="center"/>
       </w:pPr>
-      <w:bookmarkStart w:id="73" w:name="_Toc521351847"/>
+      <w:bookmarkStart w:id="72" w:name="_Toc521360607"/>
       <w:r>
         <w:lastRenderedPageBreak/>
         <w:t xml:space="preserve">Tabel </w:t>
@@ -25047,7 +25038,7 @@
         </w:rPr>
         <w:t xml:space="preserve"> Kebutuhan Sistem</w:t>
       </w:r>
-      <w:bookmarkEnd w:id="73"/>
+      <w:bookmarkEnd w:id="72"/>
     </w:p>
     <w:tbl>
       <w:tblPr>
@@ -25632,7 +25623,7 @@
           <w:i/>
         </w:rPr>
       </w:pPr>
-      <w:bookmarkStart w:id="74" w:name="_Toc521360571"/>
+      <w:bookmarkStart w:id="73" w:name="_Toc521360571"/>
       <w:r>
         <w:t xml:space="preserve">Kebutuhan Fungsional </w:t>
       </w:r>
@@ -25642,7 +25633,7 @@
         </w:rPr>
         <w:t>Single Sign-On</w:t>
       </w:r>
-      <w:bookmarkEnd w:id="74"/>
+      <w:bookmarkEnd w:id="73"/>
     </w:p>
     <w:p>
       <w:pPr>
@@ -25697,7 +25688,7 @@
         <w:keepNext/>
         <w:jc w:val="center"/>
       </w:pPr>
-      <w:bookmarkStart w:id="75" w:name="_Toc521351848"/>
+      <w:bookmarkStart w:id="74" w:name="_Toc521360608"/>
       <w:r>
         <w:t xml:space="preserve">Tabel </w:t>
       </w:r>
@@ -25761,7 +25752,7 @@
         </w:rPr>
         <w:t>Single Sign-On</w:t>
       </w:r>
-      <w:bookmarkEnd w:id="75"/>
+      <w:bookmarkEnd w:id="74"/>
     </w:p>
     <w:tbl>
       <w:tblPr>
@@ -26388,7 +26379,7 @@
           <w:i/>
         </w:rPr>
       </w:pPr>
-      <w:bookmarkStart w:id="76" w:name="_Toc521360572"/>
+      <w:bookmarkStart w:id="75" w:name="_Toc521360572"/>
       <w:r>
         <w:t xml:space="preserve">Kebutuhan Non-Fungsional </w:t>
       </w:r>
@@ -26398,7 +26389,7 @@
         </w:rPr>
         <w:t>Single Sign-On</w:t>
       </w:r>
-      <w:bookmarkEnd w:id="76"/>
+      <w:bookmarkEnd w:id="75"/>
     </w:p>
     <w:p>
       <w:pPr>
@@ -26441,7 +26432,7 @@
         <w:keepNext/>
         <w:jc w:val="center"/>
       </w:pPr>
-      <w:bookmarkStart w:id="77" w:name="_Toc521351849"/>
+      <w:bookmarkStart w:id="76" w:name="_Toc521360609"/>
       <w:r>
         <w:t xml:space="preserve">Tabel </w:t>
       </w:r>
@@ -26505,7 +26496,7 @@
         </w:rPr>
         <w:t>Single Sign-On</w:t>
       </w:r>
-      <w:bookmarkEnd w:id="77"/>
+      <w:bookmarkEnd w:id="76"/>
     </w:p>
     <w:tbl>
       <w:tblPr>
@@ -26923,7 +26914,7 @@
       <w:pPr>
         <w:pStyle w:val="Heading3"/>
       </w:pPr>
-      <w:bookmarkStart w:id="78" w:name="_Toc521360573"/>
+      <w:bookmarkStart w:id="77" w:name="_Toc521360573"/>
       <w:r>
         <w:t xml:space="preserve">Diagram </w:t>
       </w:r>
@@ -26933,7 +26924,7 @@
         </w:rPr>
         <w:t>Use Case</w:t>
       </w:r>
-      <w:bookmarkEnd w:id="78"/>
+      <w:bookmarkEnd w:id="77"/>
     </w:p>
     <w:p>
       <w:pPr>
@@ -27051,7 +27042,7 @@
           <w:noProof/>
         </w:rPr>
       </w:pPr>
-      <w:bookmarkStart w:id="79" w:name="_Toc521360602"/>
+      <w:bookmarkStart w:id="78" w:name="_Toc521360602"/>
       <w:r>
         <w:t xml:space="preserve">Gambar </w:t>
       </w:r>
@@ -27115,7 +27106,7 @@
         </w:rPr>
         <w:t>Use Case Single Sign-On</w:t>
       </w:r>
-      <w:bookmarkEnd w:id="79"/>
+      <w:bookmarkEnd w:id="78"/>
     </w:p>
     <w:p>
       <w:pPr>
@@ -27367,82 +27358,82 @@
       <w:pPr>
         <w:pStyle w:val="Heading2"/>
       </w:pPr>
-      <w:bookmarkStart w:id="80" w:name="_Toc521360574"/>
+      <w:bookmarkStart w:id="79" w:name="_Toc521360574"/>
       <w:r>
         <w:t>Rancangan Solusi</w:t>
       </w:r>
+      <w:bookmarkEnd w:id="79"/>
+    </w:p>
+    <w:p>
+      <w:pPr>
+        <w:ind w:firstLine="576"/>
+        <w:rPr>
+          <w:lang w:val="en-GB"/>
+        </w:rPr>
+      </w:pPr>
+      <w:r>
+        <w:rPr>
+          <w:lang w:val="en-GB"/>
+        </w:rPr>
+        <w:t xml:space="preserve">Pembahasan mengenai rancangan solusi dibagi menjadi 4 bagian. Bagian pertama dibahas mengenai gambaran umum solusi. Bagian kedua mengenai desain </w:t>
+      </w:r>
+      <w:r>
+        <w:rPr>
+          <w:i/>
+          <w:lang w:val="en-GB"/>
+        </w:rPr>
+        <w:t>web single sign-on</w:t>
+      </w:r>
+      <w:r>
+        <w:rPr>
+          <w:lang w:val="en-GB"/>
+        </w:rPr>
+        <w:t xml:space="preserve">. Bagian ketiga mengenai desain dokumentasi </w:t>
+      </w:r>
+      <w:r>
+        <w:rPr>
+          <w:i/>
+          <w:lang w:val="en-GB"/>
+        </w:rPr>
+        <w:t>web single sign-on</w:t>
+      </w:r>
+      <w:r>
+        <w:rPr>
+          <w:lang w:val="en-GB"/>
+        </w:rPr>
+        <w:t xml:space="preserve">. Bagian keempat mengenai desain aplikasi </w:t>
+      </w:r>
+      <w:r>
+        <w:rPr>
+          <w:i/>
+          <w:lang w:val="en-GB"/>
+        </w:rPr>
+        <w:t>service provider</w:t>
+      </w:r>
+      <w:r>
+        <w:rPr>
+          <w:lang w:val="en-GB"/>
+        </w:rPr>
+        <w:t>.</w:t>
+      </w:r>
+    </w:p>
+    <w:p>
+      <w:pPr>
+        <w:ind w:firstLine="576"/>
+        <w:rPr>
+          <w:lang w:val="en-GB"/>
+        </w:rPr>
+      </w:pPr>
+    </w:p>
+    <w:p>
+      <w:pPr>
+        <w:pStyle w:val="Heading3"/>
+      </w:pPr>
+      <w:bookmarkStart w:id="80" w:name="_Toc521360575"/>
+      <w:r>
+        <w:t>Gambaran Umum Solusi</w:t>
+      </w:r>
       <w:bookmarkEnd w:id="80"/>
-    </w:p>
-    <w:p>
-      <w:pPr>
-        <w:ind w:firstLine="576"/>
-        <w:rPr>
-          <w:lang w:val="en-GB"/>
-        </w:rPr>
-      </w:pPr>
-      <w:r>
-        <w:rPr>
-          <w:lang w:val="en-GB"/>
-        </w:rPr>
-        <w:t xml:space="preserve">Pembahasan mengenai rancangan solusi dibagi menjadi 4 bagian. Bagian pertama dibahas mengenai gambaran umum solusi. Bagian kedua mengenai desain </w:t>
-      </w:r>
-      <w:r>
-        <w:rPr>
-          <w:i/>
-          <w:lang w:val="en-GB"/>
-        </w:rPr>
-        <w:t>web single sign-on</w:t>
-      </w:r>
-      <w:r>
-        <w:rPr>
-          <w:lang w:val="en-GB"/>
-        </w:rPr>
-        <w:t xml:space="preserve">. Bagian ketiga mengenai desain dokumentasi </w:t>
-      </w:r>
-      <w:r>
-        <w:rPr>
-          <w:i/>
-          <w:lang w:val="en-GB"/>
-        </w:rPr>
-        <w:t>web single sign-on</w:t>
-      </w:r>
-      <w:r>
-        <w:rPr>
-          <w:lang w:val="en-GB"/>
-        </w:rPr>
-        <w:t xml:space="preserve">. Bagian keempat mengenai desain aplikasi </w:t>
-      </w:r>
-      <w:r>
-        <w:rPr>
-          <w:i/>
-          <w:lang w:val="en-GB"/>
-        </w:rPr>
-        <w:t>service provider</w:t>
-      </w:r>
-      <w:r>
-        <w:rPr>
-          <w:lang w:val="en-GB"/>
-        </w:rPr>
-        <w:t>.</w:t>
-      </w:r>
-    </w:p>
-    <w:p>
-      <w:pPr>
-        <w:ind w:firstLine="576"/>
-        <w:rPr>
-          <w:lang w:val="en-GB"/>
-        </w:rPr>
-      </w:pPr>
-    </w:p>
-    <w:p>
-      <w:pPr>
-        <w:pStyle w:val="Heading3"/>
-      </w:pPr>
-      <w:bookmarkStart w:id="81" w:name="_Toc521360575"/>
-      <w:r>
-        <w:t>Gambaran Umum Solusi</w:t>
-      </w:r>
-      <w:bookmarkEnd w:id="81"/>
     </w:p>
     <w:p>
       <w:pPr>
@@ -27825,7 +27816,7 @@
           <w:iCs/>
         </w:rPr>
       </w:pPr>
-      <w:bookmarkStart w:id="82" w:name="_Toc521360576"/>
+      <w:bookmarkStart w:id="81" w:name="_Toc521360576"/>
       <w:r>
         <w:t xml:space="preserve">Desain </w:t>
       </w:r>
@@ -27846,7 +27837,7 @@
         </w:rPr>
         <w:t>Single Sign-On</w:t>
       </w:r>
-      <w:bookmarkEnd w:id="82"/>
+      <w:bookmarkEnd w:id="81"/>
     </w:p>
     <w:p>
       <w:pPr>
@@ -27962,7 +27953,7 @@
         <w:pStyle w:val="Caption"/>
         <w:jc w:val="center"/>
       </w:pPr>
-      <w:bookmarkStart w:id="83" w:name="_Toc521360603"/>
+      <w:bookmarkStart w:id="82" w:name="_Toc521360603"/>
       <w:r>
         <w:t xml:space="preserve">Gambar </w:t>
       </w:r>
@@ -28015,7 +28006,7 @@
       <w:r>
         <w:t xml:space="preserve"> Arsitektur Minisso</w:t>
       </w:r>
-      <w:bookmarkEnd w:id="83"/>
+      <w:bookmarkEnd w:id="82"/>
     </w:p>
     <w:p>
       <w:pPr>
@@ -28573,7 +28564,7 @@
       <w:pPr>
         <w:pStyle w:val="Heading3"/>
       </w:pPr>
-      <w:bookmarkStart w:id="84" w:name="_Toc521360577"/>
+      <w:bookmarkStart w:id="83" w:name="_Toc521360577"/>
       <w:r>
         <w:t xml:space="preserve">Desain Aplikasi </w:t>
       </w:r>
@@ -28584,7 +28575,7 @@
         </w:rPr>
         <w:t>Service Provider</w:t>
       </w:r>
-      <w:bookmarkEnd w:id="84"/>
+      <w:bookmarkEnd w:id="83"/>
     </w:p>
     <w:p>
       <w:pPr>
@@ -28747,7 +28738,7 @@
           <w:noProof/>
         </w:rPr>
       </w:pPr>
-      <w:bookmarkStart w:id="85" w:name="_Toc521360604"/>
+      <w:bookmarkStart w:id="84" w:name="_Toc521360604"/>
       <w:r>
         <w:t xml:space="preserve">Gambar </w:t>
       </w:r>
@@ -28813,7 +28804,7 @@
         </w:rPr>
         <w:t>ider</w:t>
       </w:r>
-      <w:bookmarkEnd w:id="85"/>
+      <w:bookmarkEnd w:id="84"/>
     </w:p>
     <w:p>
       <w:pPr>
@@ -28965,26 +28956,36 @@
         <w:lastRenderedPageBreak/>
         <w:br/>
       </w:r>
-      <w:bookmarkStart w:id="86" w:name="_Toc521360578"/>
+      <w:bookmarkStart w:id="85" w:name="_Toc521360578"/>
       <w:r>
         <w:t>IMPLEMENTASI DAN EVALUASI</w:t>
       </w:r>
+      <w:bookmarkEnd w:id="85"/>
+    </w:p>
+    <w:p>
+      <w:pPr>
+        <w:rPr>
+          <w:lang w:val="en-GB"/>
+        </w:rPr>
+      </w:pPr>
+    </w:p>
+    <w:p>
+      <w:pPr>
+        <w:pStyle w:val="Heading2"/>
+      </w:pPr>
+      <w:bookmarkStart w:id="86" w:name="_Toc521360579"/>
+      <w:r>
+        <w:t>Lingkungan Implementasi</w:t>
+      </w:r>
       <w:bookmarkEnd w:id="86"/>
     </w:p>
     <w:p>
       <w:pPr>
-        <w:rPr>
-          <w:lang w:val="en-GB"/>
-        </w:rPr>
-      </w:pPr>
-    </w:p>
-    <w:p>
-      <w:pPr>
         <w:pStyle w:val="Heading2"/>
       </w:pPr>
-      <w:bookmarkStart w:id="87" w:name="_Toc521360579"/>
-      <w:r>
-        <w:t>Lingkungan Implementasi</w:t>
+      <w:bookmarkStart w:id="87" w:name="_Toc521360580"/>
+      <w:r>
+        <w:t>Batasan Implementasi</w:t>
       </w:r>
       <w:bookmarkEnd w:id="87"/>
     </w:p>
@@ -28992,56 +28993,92 @@
       <w:pPr>
         <w:pStyle w:val="Heading2"/>
       </w:pPr>
-      <w:bookmarkStart w:id="88" w:name="_Toc521360580"/>
-      <w:r>
-        <w:t>Batasan Implementasi</w:t>
+      <w:bookmarkStart w:id="88" w:name="_Toc521360581"/>
+      <w:r>
+        <w:t>Implementasi</w:t>
       </w:r>
       <w:bookmarkEnd w:id="88"/>
     </w:p>
     <w:p>
       <w:pPr>
-        <w:pStyle w:val="Heading2"/>
-      </w:pPr>
-      <w:bookmarkStart w:id="89" w:name="_Toc521360581"/>
-      <w:r>
-        <w:t>Implementasi</w:t>
+        <w:pStyle w:val="Heading3"/>
+        <w:rPr>
+          <w:i/>
+          <w:iCs/>
+        </w:rPr>
+      </w:pPr>
+      <w:bookmarkStart w:id="89" w:name="_Toc521360582"/>
+      <w:r>
+        <w:rPr>
+          <w:i/>
+          <w:iCs/>
+        </w:rPr>
+        <w:t>Web Single Sign-On</w:t>
       </w:r>
       <w:bookmarkEnd w:id="89"/>
     </w:p>
     <w:p>
       <w:pPr>
+        <w:pStyle w:val="ListParagraph"/>
+        <w:numPr>
+          <w:ilvl w:val="0"/>
+          <w:numId w:val="33"/>
+        </w:numPr>
+      </w:pPr>
+      <w:r>
+        <w:t>modul</w:t>
+      </w:r>
+    </w:p>
+    <w:p>
+      <w:pPr>
         <w:pStyle w:val="Heading3"/>
         <w:rPr>
           <w:i/>
           <w:iCs/>
         </w:rPr>
       </w:pPr>
-      <w:bookmarkStart w:id="90" w:name="_Toc521360582"/>
+      <w:bookmarkStart w:id="90" w:name="_Toc521360583"/>
+      <w:r>
+        <w:t xml:space="preserve">Aplikasi </w:t>
+      </w:r>
       <w:r>
         <w:rPr>
           <w:i/>
           <w:iCs/>
         </w:rPr>
-        <w:t>Web Single Sign-On</w:t>
+        <w:t>Service Provider</w:t>
       </w:r>
       <w:bookmarkEnd w:id="90"/>
     </w:p>
     <w:p>
       <w:pPr>
-        <w:pStyle w:val="Heading3"/>
-      </w:pPr>
-      <w:bookmarkStart w:id="91" w:name="_Toc521360583"/>
-      <w:r>
-        <w:t xml:space="preserve">Aplikasi </w:t>
-      </w:r>
-      <w:r>
-        <w:rPr>
-          <w:i/>
-          <w:iCs/>
-        </w:rPr>
-        <w:t>Service Provider</w:t>
-      </w:r>
+        <w:pStyle w:val="ListParagraph"/>
+        <w:numPr>
+          <w:ilvl w:val="0"/>
+          <w:numId w:val="33"/>
+        </w:numPr>
+        <w:rPr>
+          <w:bCs/>
+        </w:rPr>
+      </w:pPr>
+      <w:r>
+        <w:rPr>
+          <w:bCs/>
+          <w:szCs w:val="20"/>
+          <w:lang w:eastAsia="id-ID"/>
+        </w:rPr>
+        <w:t>mod</w:t>
+      </w:r>
+      <w:bookmarkStart w:id="91" w:name="_GoBack"/>
       <w:bookmarkEnd w:id="91"/>
+      <w:r>
+        <w:rPr>
+          <w:bCs/>
+          <w:szCs w:val="20"/>
+          <w:lang w:eastAsia="id-ID"/>
+        </w:rPr>
+        <w:t>ul</w:t>
+      </w:r>
     </w:p>
     <w:p>
       <w:pPr>
@@ -29183,6 +29220,7 @@
         <w:pStyle w:val="ListParagraph"/>
       </w:pPr>
       <w:r>
+        <w:lastRenderedPageBreak/>
         <w:t>Metode autentikasi seharusnya dapat tahan terhadap jenis serangan, misalnya serangan mid-in-the-middle.</w:t>
       </w:r>
     </w:p>
@@ -29213,7 +29251,6 @@
         <w:pStyle w:val="ListParagraph"/>
       </w:pPr>
       <w:r>
-        <w:lastRenderedPageBreak/>
         <w:t xml:space="preserve">Proses autentikasi dan autentikasi seharusnya memerlukan ongkos tidak mahal, baik ongkos pengembangan dan pemeliharaan. </w:t>
       </w:r>
     </w:p>
@@ -31196,7 +31233,7 @@
         <w:t>. The Chinese University of Hong Kong.</w:t>
       </w:r>
     </w:p>
-    <w:bookmarkEnd w:id="12"/>
+    <w:bookmarkEnd w:id="11"/>
     <w:p>
       <w:pPr>
         <w:spacing w:before="0" w:after="0" w:line="240" w:lineRule="auto"/>
@@ -31324,7 +31361,7 @@
           <w:rPr>
             <w:noProof/>
           </w:rPr>
-          <w:t>vi</w:t>
+          <w:t>46</w:t>
         </w:r>
         <w:r>
           <w:rPr>
@@ -33407,6 +33444,119 @@
     </w:lvl>
   </w:abstractNum>
   <w:abstractNum w:abstractNumId="21">
+    <w:nsid w:val="6F5F5C5A"/>
+    <w:multiLevelType w:val="hybridMultilevel"/>
+    <w:tmpl w:val="5552C4F8"/>
+    <w:lvl w:ilvl="0" w:tplc="1F02E846">
+      <w:start w:val="1"/>
+      <w:numFmt w:val="bullet"/>
+      <w:lvlText w:val="-"/>
+      <w:lvlJc w:val="left"/>
+      <w:pPr>
+        <w:ind w:left="720" w:hanging="360"/>
+      </w:pPr>
+      <w:rPr>
+        <w:rFonts w:ascii="Times New Roman" w:eastAsia="Times New Roman" w:hAnsi="Times New Roman" w:cs="Times New Roman" w:hint="default"/>
+      </w:rPr>
+    </w:lvl>
+    <w:lvl w:ilvl="1" w:tplc="04090003" w:tentative="1">
+      <w:start w:val="1"/>
+      <w:numFmt w:val="bullet"/>
+      <w:lvlText w:val="o"/>
+      <w:lvlJc w:val="left"/>
+      <w:pPr>
+        <w:ind w:left="1440" w:hanging="360"/>
+      </w:pPr>
+      <w:rPr>
+        <w:rFonts w:ascii="Courier New" w:hAnsi="Courier New" w:cs="Courier New" w:hint="default"/>
+      </w:rPr>
+    </w:lvl>
+    <w:lvl w:ilvl="2" w:tplc="04090005" w:tentative="1">
+      <w:start w:val="1"/>
+      <w:numFmt w:val="bullet"/>
+      <w:lvlText w:val=""/>
+      <w:lvlJc w:val="left"/>
+      <w:pPr>
+        <w:ind w:left="2160" w:hanging="360"/>
+      </w:pPr>
+      <w:rPr>
+        <w:rFonts w:ascii="Wingdings" w:hAnsi="Wingdings" w:hint="default"/>
+      </w:rPr>
+    </w:lvl>
+    <w:lvl w:ilvl="3" w:tplc="04090001" w:tentative="1">
+      <w:start w:val="1"/>
+      <w:numFmt w:val="bullet"/>
+      <w:lvlText w:val=""/>
+      <w:lvlJc w:val="left"/>
+      <w:pPr>
+        <w:ind w:left="2880" w:hanging="360"/>
+      </w:pPr>
+      <w:rPr>
+        <w:rFonts w:ascii="Symbol" w:hAnsi="Symbol" w:hint="default"/>
+      </w:rPr>
+    </w:lvl>
+    <w:lvl w:ilvl="4" w:tplc="04090003" w:tentative="1">
+      <w:start w:val="1"/>
+      <w:numFmt w:val="bullet"/>
+      <w:lvlText w:val="o"/>
+      <w:lvlJc w:val="left"/>
+      <w:pPr>
+        <w:ind w:left="3600" w:hanging="360"/>
+      </w:pPr>
+      <w:rPr>
+        <w:rFonts w:ascii="Courier New" w:hAnsi="Courier New" w:cs="Courier New" w:hint="default"/>
+      </w:rPr>
+    </w:lvl>
+    <w:lvl w:ilvl="5" w:tplc="04090005" w:tentative="1">
+      <w:start w:val="1"/>
+      <w:numFmt w:val="bullet"/>
+      <w:lvlText w:val=""/>
+      <w:lvlJc w:val="left"/>
+      <w:pPr>
+        <w:ind w:left="4320" w:hanging="360"/>
+      </w:pPr>
+      <w:rPr>
+        <w:rFonts w:ascii="Wingdings" w:hAnsi="Wingdings" w:hint="default"/>
+      </w:rPr>
+    </w:lvl>
+    <w:lvl w:ilvl="6" w:tplc="04090001" w:tentative="1">
+      <w:start w:val="1"/>
+      <w:numFmt w:val="bullet"/>
+      <w:lvlText w:val=""/>
+      <w:lvlJc w:val="left"/>
+      <w:pPr>
+        <w:ind w:left="5040" w:hanging="360"/>
+      </w:pPr>
+      <w:rPr>
+        <w:rFonts w:ascii="Symbol" w:hAnsi="Symbol" w:hint="default"/>
+      </w:rPr>
+    </w:lvl>
+    <w:lvl w:ilvl="7" w:tplc="04090003" w:tentative="1">
+      <w:start w:val="1"/>
+      <w:numFmt w:val="bullet"/>
+      <w:lvlText w:val="o"/>
+      <w:lvlJc w:val="left"/>
+      <w:pPr>
+        <w:ind w:left="5760" w:hanging="360"/>
+      </w:pPr>
+      <w:rPr>
+        <w:rFonts w:ascii="Courier New" w:hAnsi="Courier New" w:cs="Courier New" w:hint="default"/>
+      </w:rPr>
+    </w:lvl>
+    <w:lvl w:ilvl="8" w:tplc="04090005" w:tentative="1">
+      <w:start w:val="1"/>
+      <w:numFmt w:val="bullet"/>
+      <w:lvlText w:val=""/>
+      <w:lvlJc w:val="left"/>
+      <w:pPr>
+        <w:ind w:left="6480" w:hanging="360"/>
+      </w:pPr>
+      <w:rPr>
+        <w:rFonts w:ascii="Wingdings" w:hAnsi="Wingdings" w:hint="default"/>
+      </w:rPr>
+    </w:lvl>
+  </w:abstractNum>
+  <w:abstractNum w:abstractNumId="22">
     <w:nsid w:val="72904138"/>
     <w:multiLevelType w:val="hybridMultilevel"/>
     <w:tmpl w:val="67CA3CAC"/>
@@ -33495,7 +33645,7 @@
       </w:pPr>
     </w:lvl>
   </w:abstractNum>
-  <w:abstractNum w:abstractNumId="22">
+  <w:abstractNum w:abstractNumId="23">
     <w:nsid w:val="729F7B3F"/>
     <w:multiLevelType w:val="hybridMultilevel"/>
     <w:tmpl w:val="B2784D3E"/>
@@ -33584,7 +33734,7 @@
       </w:pPr>
     </w:lvl>
   </w:abstractNum>
-  <w:abstractNum w:abstractNumId="23">
+  <w:abstractNum w:abstractNumId="24">
     <w:nsid w:val="79B72BEF"/>
     <w:multiLevelType w:val="hybridMultilevel"/>
     <w:tmpl w:val="6D86378A"/>
@@ -33673,7 +33823,7 @@
       </w:pPr>
     </w:lvl>
   </w:abstractNum>
-  <w:abstractNum w:abstractNumId="24">
+  <w:abstractNum w:abstractNumId="25">
     <w:nsid w:val="7F331BDC"/>
     <w:multiLevelType w:val="hybridMultilevel"/>
     <w:tmpl w:val="9A2E58EC"/>
@@ -33790,7 +33940,7 @@
     <w:abstractNumId w:val="0"/>
   </w:num>
   <w:num w:numId="9">
-    <w:abstractNumId w:val="23"/>
+    <w:abstractNumId w:val="24"/>
   </w:num>
   <w:num w:numId="10">
     <w:abstractNumId w:val="4"/>
@@ -33814,10 +33964,10 @@
     <w:abstractNumId w:val="6"/>
   </w:num>
   <w:num w:numId="16">
-    <w:abstractNumId w:val="22"/>
+    <w:abstractNumId w:val="23"/>
   </w:num>
   <w:num w:numId="17">
-    <w:abstractNumId w:val="21"/>
+    <w:abstractNumId w:val="22"/>
   </w:num>
   <w:num w:numId="18">
     <w:abstractNumId w:val="12"/>
@@ -33829,7 +33979,7 @@
     <w:abstractNumId w:val="3"/>
   </w:num>
   <w:num w:numId="21">
-    <w:abstractNumId w:val="24"/>
+    <w:abstractNumId w:val="25"/>
   </w:num>
   <w:num w:numId="22">
     <w:abstractNumId w:val="18"/>
@@ -33961,7 +34111,7 @@
     </w:lvlOverride>
   </w:num>
   <w:num w:numId="29">
-    <w:abstractNumId w:val="24"/>
+    <w:abstractNumId w:val="25"/>
     <w:lvlOverride w:ilvl="0">
       <w:startOverride w:val="1"/>
     </w:lvlOverride>
@@ -33998,6 +34148,9 @@
   </w:num>
   <w:num w:numId="32">
     <w:abstractNumId w:val="16"/>
+  </w:num>
+  <w:num w:numId="33">
+    <w:abstractNumId w:val="21"/>
   </w:num>
   <w:numIdMacAtCleanup w:val="20"/>
 </w:numbering>
@@ -35524,7 +35677,7 @@
 </file>
 
 <file path=customXml/itemProps1.xml><?xml version="1.0" encoding="utf-8"?>
-<ds:datastoreItem xmlns:ds="http://schemas.openxmlformats.org/officeDocument/2006/customXml" ds:itemID="{D85C73C6-F1E2-4F9D-81D5-F525358030ED}">
+<ds:datastoreItem xmlns:ds="http://schemas.openxmlformats.org/officeDocument/2006/customXml" ds:itemID="{47C15056-79C7-4F06-9CD3-D304E8492175}">
   <ds:schemaRefs>
     <ds:schemaRef ds:uri="http://schemas.openxmlformats.org/officeDocument/2006/bibliography"/>
   </ds:schemaRefs>

</xml_diff>

<commit_message>
sebelum seminar TA II
</commit_message>
<xml_diff>
--- a/TA-13513024-Luqman.docx
+++ b/TA-13513024-Luqman.docx
@@ -632,8 +632,6 @@
       <w:r>
         <w:t>8</w:t>
       </w:r>
-      <w:bookmarkStart w:id="1" w:name="_GoBack"/>
-      <w:bookmarkEnd w:id="1"/>
       <w:r>
         <w:t xml:space="preserve"> Agustus 2018</w:t>
       </w:r>
@@ -731,7 +729,7 @@
           <w:kern w:val="0"/>
         </w:rPr>
       </w:pPr>
-      <w:bookmarkStart w:id="2" w:name="_Toc521478282"/>
+      <w:bookmarkStart w:id="1" w:name="_Toc521478282"/>
       <w:r>
         <w:rPr>
           <w:kern w:val="0"/>
@@ -739,7 +737,7 @@
         <w:lastRenderedPageBreak/>
         <w:t>DAFTAR ISI</w:t>
       </w:r>
-      <w:bookmarkEnd w:id="2"/>
+      <w:bookmarkEnd w:id="1"/>
     </w:p>
     <w:p/>
     <w:p>
@@ -6098,8 +6096,8 @@
           <w:lang w:val="en-GB"/>
         </w:rPr>
       </w:pPr>
-      <w:bookmarkStart w:id="3" w:name="_Toc35414442"/>
-      <w:bookmarkStart w:id="4" w:name="_Toc35414636"/>
+      <w:bookmarkStart w:id="2" w:name="_Toc35414442"/>
+      <w:bookmarkStart w:id="3" w:name="_Toc35414636"/>
       <w:r>
         <w:br w:type="page"/>
       </w:r>
@@ -6108,7 +6106,7 @@
       <w:pPr>
         <w:pStyle w:val="Title"/>
       </w:pPr>
-      <w:bookmarkStart w:id="5" w:name="_Toc521478283"/>
+      <w:bookmarkStart w:id="4" w:name="_Toc521478283"/>
       <w:r>
         <w:lastRenderedPageBreak/>
         <w:t xml:space="preserve">DAFTAR </w:t>
@@ -6116,7 +6114,7 @@
       <w:r>
         <w:t>GAMBAR</w:t>
       </w:r>
-      <w:bookmarkEnd w:id="5"/>
+      <w:bookmarkEnd w:id="4"/>
     </w:p>
     <w:p>
       <w:pPr>
@@ -7110,12 +7108,12 @@
       <w:pPr>
         <w:pStyle w:val="Title"/>
       </w:pPr>
-      <w:bookmarkStart w:id="6" w:name="_Toc521478284"/>
+      <w:bookmarkStart w:id="5" w:name="_Toc521478284"/>
       <w:r>
         <w:lastRenderedPageBreak/>
         <w:t>DAFTAR TABEL</w:t>
       </w:r>
-      <w:bookmarkEnd w:id="6"/>
+      <w:bookmarkEnd w:id="5"/>
     </w:p>
     <w:p/>
     <w:p>
@@ -7617,44 +7615,44 @@
       <w:pPr>
         <w:pStyle w:val="Heading1"/>
       </w:pPr>
-      <w:bookmarkStart w:id="7" w:name="_Toc40514135"/>
+      <w:bookmarkStart w:id="6" w:name="_Toc40514135"/>
       <w:r>
         <w:lastRenderedPageBreak/>
         <w:br/>
       </w:r>
-      <w:bookmarkStart w:id="8" w:name="_Toc521478285"/>
+      <w:bookmarkStart w:id="7" w:name="_Toc521478285"/>
       <w:r>
         <w:t>PENDAHULUAN</w:t>
       </w:r>
       <w:bookmarkEnd w:id="0"/>
+      <w:bookmarkEnd w:id="2"/>
       <w:bookmarkEnd w:id="3"/>
-      <w:bookmarkEnd w:id="4"/>
+      <w:bookmarkEnd w:id="6"/>
       <w:bookmarkEnd w:id="7"/>
+    </w:p>
+    <w:p>
+      <w:pPr>
+        <w:rPr>
+          <w:lang w:val="id-ID"/>
+        </w:rPr>
+      </w:pPr>
+    </w:p>
+    <w:p>
+      <w:pPr>
+        <w:pStyle w:val="Heading2"/>
+      </w:pPr>
+      <w:bookmarkStart w:id="8" w:name="_Toc35414443"/>
+      <w:bookmarkStart w:id="9" w:name="_Toc35414637"/>
+      <w:bookmarkStart w:id="10" w:name="_Toc40514136"/>
+      <w:bookmarkStart w:id="11" w:name="_Toc521478286"/>
+      <w:bookmarkStart w:id="12" w:name="_Toc505219821"/>
+      <w:r>
+        <w:t>Latar Belakang</w:t>
+      </w:r>
       <w:bookmarkEnd w:id="8"/>
-    </w:p>
-    <w:p>
-      <w:pPr>
-        <w:rPr>
-          <w:lang w:val="id-ID"/>
-        </w:rPr>
-      </w:pPr>
-    </w:p>
-    <w:p>
-      <w:pPr>
-        <w:pStyle w:val="Heading2"/>
-      </w:pPr>
-      <w:bookmarkStart w:id="9" w:name="_Toc35414443"/>
-      <w:bookmarkStart w:id="10" w:name="_Toc35414637"/>
-      <w:bookmarkStart w:id="11" w:name="_Toc40514136"/>
-      <w:bookmarkStart w:id="12" w:name="_Toc505219821"/>
-      <w:bookmarkStart w:id="13" w:name="_Toc521478286"/>
-      <w:r>
-        <w:t>Latar Belakang</w:t>
-      </w:r>
       <w:bookmarkEnd w:id="9"/>
       <w:bookmarkEnd w:id="10"/>
       <w:bookmarkEnd w:id="11"/>
-      <w:bookmarkEnd w:id="13"/>
     </w:p>
     <w:p>
       <w:pPr>
@@ -8398,6 +8396,8 @@
       <w:r>
         <w:t xml:space="preserve"> </w:t>
       </w:r>
+      <w:bookmarkStart w:id="13" w:name="_GoBack"/>
+      <w:bookmarkEnd w:id="13"/>
       <w:r>
         <w:t xml:space="preserve">Sementara, WSO2 tidak dengan mudah diintegrasi karena dukungan dokumentasi yang kurang lengkap dan contoh aplikasi </w:t>
       </w:r>
@@ -32698,7 +32698,6 @@
         <w:docPartUnique/>
       </w:docPartObj>
     </w:sdtPr>
-    <w:sdtEndPr/>
     <w:sdtContent>
       <w:p>
         <w:pPr>
@@ -32718,7 +32717,7 @@
           <w:rPr>
             <w:noProof/>
           </w:rPr>
-          <w:t>iii</w:t>
+          <w:t>3</w:t>
         </w:r>
         <w:r>
           <w:rPr>
@@ -37402,7 +37401,7 @@
 </file>
 
 <file path=customXml/itemProps1.xml><?xml version="1.0" encoding="utf-8"?>
-<ds:datastoreItem xmlns:ds="http://schemas.openxmlformats.org/officeDocument/2006/customXml" ds:itemID="{D6F55853-4979-40D1-B5C1-40A2FC609257}">
+<ds:datastoreItem xmlns:ds="http://schemas.openxmlformats.org/officeDocument/2006/customXml" ds:itemID="{5604F711-BD92-48A1-A180-91343516ECE0}">
   <ds:schemaRefs>
     <ds:schemaRef ds:uri="http://schemas.openxmlformats.org/officeDocument/2006/bibliography"/>
   </ds:schemaRefs>

</xml_diff>

<commit_message>
WIP makan nasi goreng
</commit_message>
<xml_diff>
--- a/TA-13513024-Luqman.docx
+++ b/TA-13513024-Luqman.docx
@@ -148,6 +148,9 @@
       <w:pPr>
         <w:spacing w:before="0" w:after="0"/>
       </w:pPr>
+      <w:r>
+        <w:tab/>
+      </w:r>
     </w:p>
     <w:p>
       <w:pPr>
@@ -8396,218 +8399,216 @@
       <w:r>
         <w:t xml:space="preserve"> </w:t>
       </w:r>
-      <w:bookmarkStart w:id="13" w:name="_GoBack"/>
+      <w:r>
+        <w:t xml:space="preserve">Sementara, WSO2 tidak dengan mudah diintegrasi karena dukungan dokumentasi yang kurang lengkap dan contoh aplikasi </w:t>
+      </w:r>
+      <w:r>
+        <w:rPr>
+          <w:i/>
+          <w:iCs/>
+        </w:rPr>
+        <w:t xml:space="preserve">service provider </w:t>
+      </w:r>
+      <w:r>
+        <w:t xml:space="preserve">pengguna </w:t>
+      </w:r>
+      <w:r>
+        <w:rPr>
+          <w:i/>
+          <w:iCs/>
+        </w:rPr>
+        <w:t>single sign-on</w:t>
+      </w:r>
+      <w:r>
+        <w:t xml:space="preserve"> yang tidak berjalan semestinya. </w:t>
+      </w:r>
+      <w:r>
+        <w:t xml:space="preserve">Sementara itu, Auth0 sebagai produk single sign-on lain memiliki banyak keunggulan seperti kemudahan pengembangan, dukungan dokumentasi lengkap, </w:t>
+      </w:r>
+      <w:r>
+        <w:t xml:space="preserve">dan dukungan SDK lengkap terhadap banyak bahasa dan </w:t>
+      </w:r>
+      <w:r>
+        <w:rPr>
+          <w:i/>
+          <w:iCs/>
+        </w:rPr>
+        <w:t>framework</w:t>
+      </w:r>
+      <w:r>
+        <w:t xml:space="preserve">. </w:t>
+      </w:r>
+      <w:r>
+        <w:t xml:space="preserve">Namun penggunaan Auth0 </w:t>
+      </w:r>
+      <w:r>
+        <w:t>untuk</w:t>
+      </w:r>
+      <w:r>
+        <w:t xml:space="preserve"> l</w:t>
+      </w:r>
+      <w:r>
+        <w:t xml:space="preserve">ingkup gratis harus menggunakan </w:t>
+      </w:r>
+      <w:r>
+        <w:t xml:space="preserve">media penyimpanan basis data </w:t>
+      </w:r>
+      <w:r>
+        <w:rPr>
+          <w:i/>
+          <w:iCs/>
+        </w:rPr>
+        <w:t>cloud</w:t>
+      </w:r>
+      <w:r>
+        <w:t xml:space="preserve"> yang disediakan Auth0 (Pace, 2015). </w:t>
+      </w:r>
+      <w:r>
+        <w:t>Ini tentunya kurang nyaman bagi developer ketika aplikasi menyimpan data sensitif user.</w:t>
+      </w:r>
+      <w:r>
+        <w:t xml:space="preserve"> Auth0 menyediakan server </w:t>
+      </w:r>
+      <w:r>
+        <w:rPr>
+          <w:i/>
+          <w:iCs/>
+        </w:rPr>
+        <w:t>self-hosted</w:t>
+      </w:r>
+      <w:r>
+        <w:t xml:space="preserve"> </w:t>
+      </w:r>
+      <w:r>
+        <w:t xml:space="preserve">yang memungkinkan developer menyimpan data </w:t>
+      </w:r>
+      <w:r>
+        <w:rPr>
+          <w:i/>
+          <w:iCs/>
+        </w:rPr>
+        <w:t>user</w:t>
+      </w:r>
+      <w:r>
+        <w:t xml:space="preserve"> pada </w:t>
+      </w:r>
+      <w:r>
+        <w:t>media penyimpanan yang dapat dimodifikasi sendiri</w:t>
+      </w:r>
+      <w:r>
+        <w:t>,</w:t>
+      </w:r>
+      <w:r>
+        <w:t xml:space="preserve"> </w:t>
+      </w:r>
+      <w:r>
+        <w:t xml:space="preserve">tetapi </w:t>
+      </w:r>
+      <w:r>
+        <w:t xml:space="preserve">layanan ini </w:t>
+      </w:r>
+      <w:r>
+        <w:t>berbayar.</w:t>
+      </w:r>
+    </w:p>
+    <w:p>
+      <w:pPr>
+        <w:ind w:firstLine="567"/>
+      </w:pPr>
+      <w:r>
+        <w:t>Berdasarkan</w:t>
+      </w:r>
+      <w:r>
+        <w:t xml:space="preserve"> kelemahan dan kelebihan masing-masing </w:t>
+      </w:r>
+      <w:r>
+        <w:rPr>
+          <w:i/>
+          <w:iCs/>
+        </w:rPr>
+        <w:t>single sign-on</w:t>
+      </w:r>
+      <w:r>
+        <w:t xml:space="preserve"> yang sudah dianalisis </w:t>
+      </w:r>
+      <w:r>
+        <w:t>kemudian</w:t>
+      </w:r>
+      <w:r>
+        <w:t xml:space="preserve">, maka dalam tugas akhir ini </w:t>
+      </w:r>
+      <w:r>
+        <w:t xml:space="preserve">diusulkan </w:t>
+      </w:r>
+      <w:r>
+        <w:rPr>
+          <w:i/>
+          <w:iCs/>
+        </w:rPr>
+        <w:t>web single sign-on</w:t>
+      </w:r>
+      <w:r>
+        <w:t xml:space="preserve"> </w:t>
+      </w:r>
+      <w:r>
+        <w:t xml:space="preserve">yang baru. </w:t>
+      </w:r>
+      <w:r>
+        <w:rPr>
+          <w:i/>
+          <w:iCs/>
+        </w:rPr>
+        <w:t>Web single sign-on</w:t>
+      </w:r>
+      <w:r>
+        <w:t xml:space="preserve"> yang dibangun </w:t>
+      </w:r>
+      <w:r>
+        <w:t xml:space="preserve">merupakan akumulasi poin positif dari </w:t>
+      </w:r>
+      <w:r>
+        <w:rPr>
+          <w:i/>
+          <w:iCs/>
+        </w:rPr>
+        <w:t>web</w:t>
+      </w:r>
+      <w:r>
+        <w:rPr>
+          <w:i/>
+          <w:iCs/>
+        </w:rPr>
+        <w:t xml:space="preserve"> single sign-on</w:t>
+      </w:r>
+      <w:r>
+        <w:t xml:space="preserve"> yang sudah ada, dengan penyempurnaan </w:t>
+      </w:r>
+      <w:r>
+        <w:t xml:space="preserve">pada kelemahan dari masing-masing </w:t>
+      </w:r>
+      <w:r>
+        <w:rPr>
+          <w:i/>
+          <w:iCs/>
+        </w:rPr>
+        <w:t>single sign-on</w:t>
+      </w:r>
+      <w:r>
+        <w:t xml:space="preserve"> yang dianalisis</w:t>
+      </w:r>
+      <w:r>
+        <w:t>.</w:t>
+      </w:r>
+    </w:p>
+    <w:p>
+      <w:pPr>
+        <w:pStyle w:val="Heading2"/>
+      </w:pPr>
+      <w:bookmarkStart w:id="13" w:name="_Toc521478287"/>
+      <w:r>
+        <w:t>Rumusan Masalah</w:t>
+      </w:r>
       <w:bookmarkEnd w:id="13"/>
-      <w:r>
-        <w:t xml:space="preserve">Sementara, WSO2 tidak dengan mudah diintegrasi karena dukungan dokumentasi yang kurang lengkap dan contoh aplikasi </w:t>
-      </w:r>
-      <w:r>
-        <w:rPr>
-          <w:i/>
-          <w:iCs/>
-        </w:rPr>
-        <w:t xml:space="preserve">service provider </w:t>
-      </w:r>
-      <w:r>
-        <w:t xml:space="preserve">pengguna </w:t>
-      </w:r>
-      <w:r>
-        <w:rPr>
-          <w:i/>
-          <w:iCs/>
-        </w:rPr>
-        <w:t>single sign-on</w:t>
-      </w:r>
-      <w:r>
-        <w:t xml:space="preserve"> yang tidak berjalan semestinya. </w:t>
-      </w:r>
-      <w:r>
-        <w:t xml:space="preserve">Sementara itu, Auth0 sebagai produk single sign-on lain memiliki banyak keunggulan seperti kemudahan pengembangan, dukungan dokumentasi lengkap, </w:t>
-      </w:r>
-      <w:r>
-        <w:t xml:space="preserve">dan dukungan SDK lengkap terhadap banyak bahasa dan </w:t>
-      </w:r>
-      <w:r>
-        <w:rPr>
-          <w:i/>
-          <w:iCs/>
-        </w:rPr>
-        <w:t>framework</w:t>
-      </w:r>
-      <w:r>
-        <w:t xml:space="preserve">. </w:t>
-      </w:r>
-      <w:r>
-        <w:t xml:space="preserve">Namun penggunaan Auth0 </w:t>
-      </w:r>
-      <w:r>
-        <w:t>untuk</w:t>
-      </w:r>
-      <w:r>
-        <w:t xml:space="preserve"> l</w:t>
-      </w:r>
-      <w:r>
-        <w:t xml:space="preserve">ingkup gratis harus menggunakan </w:t>
-      </w:r>
-      <w:r>
-        <w:t xml:space="preserve">media penyimpanan basis data </w:t>
-      </w:r>
-      <w:r>
-        <w:rPr>
-          <w:i/>
-          <w:iCs/>
-        </w:rPr>
-        <w:t>cloud</w:t>
-      </w:r>
-      <w:r>
-        <w:t xml:space="preserve"> yang disediakan Auth0 (Pace, 2015). </w:t>
-      </w:r>
-      <w:r>
-        <w:t>Ini tentunya kurang nyaman bagi developer ketika aplikasi menyimpan data sensitif user.</w:t>
-      </w:r>
-      <w:r>
-        <w:t xml:space="preserve"> Auth0 menyediakan server </w:t>
-      </w:r>
-      <w:r>
-        <w:rPr>
-          <w:i/>
-          <w:iCs/>
-        </w:rPr>
-        <w:t>self-hosted</w:t>
-      </w:r>
-      <w:r>
-        <w:t xml:space="preserve"> </w:t>
-      </w:r>
-      <w:r>
-        <w:t xml:space="preserve">yang memungkinkan developer menyimpan data </w:t>
-      </w:r>
-      <w:r>
-        <w:rPr>
-          <w:i/>
-          <w:iCs/>
-        </w:rPr>
-        <w:t>user</w:t>
-      </w:r>
-      <w:r>
-        <w:t xml:space="preserve"> pada </w:t>
-      </w:r>
-      <w:r>
-        <w:t>media penyimpanan yang dapat dimodifikasi sendiri</w:t>
-      </w:r>
-      <w:r>
-        <w:t>,</w:t>
-      </w:r>
-      <w:r>
-        <w:t xml:space="preserve"> </w:t>
-      </w:r>
-      <w:r>
-        <w:t xml:space="preserve">tetapi </w:t>
-      </w:r>
-      <w:r>
-        <w:t xml:space="preserve">layanan ini </w:t>
-      </w:r>
-      <w:r>
-        <w:t>berbayar.</w:t>
-      </w:r>
-    </w:p>
-    <w:p>
-      <w:pPr>
-        <w:ind w:firstLine="567"/>
-      </w:pPr>
-      <w:r>
-        <w:t>Berdasarkan</w:t>
-      </w:r>
-      <w:r>
-        <w:t xml:space="preserve"> kelemahan dan kelebihan masing-masing </w:t>
-      </w:r>
-      <w:r>
-        <w:rPr>
-          <w:i/>
-          <w:iCs/>
-        </w:rPr>
-        <w:t>single sign-on</w:t>
-      </w:r>
-      <w:r>
-        <w:t xml:space="preserve"> yang sudah dianalisis </w:t>
-      </w:r>
-      <w:r>
-        <w:t>kemudian</w:t>
-      </w:r>
-      <w:r>
-        <w:t xml:space="preserve">, maka dalam tugas akhir ini </w:t>
-      </w:r>
-      <w:r>
-        <w:t xml:space="preserve">diusulkan </w:t>
-      </w:r>
-      <w:r>
-        <w:rPr>
-          <w:i/>
-          <w:iCs/>
-        </w:rPr>
-        <w:t>web single sign-on</w:t>
-      </w:r>
-      <w:r>
-        <w:t xml:space="preserve"> </w:t>
-      </w:r>
-      <w:r>
-        <w:t xml:space="preserve">yang baru. </w:t>
-      </w:r>
-      <w:r>
-        <w:rPr>
-          <w:i/>
-          <w:iCs/>
-        </w:rPr>
-        <w:t>Web single sign-on</w:t>
-      </w:r>
-      <w:r>
-        <w:t xml:space="preserve"> yang dibangun </w:t>
-      </w:r>
-      <w:r>
-        <w:t xml:space="preserve">merupakan akumulasi poin positif dari </w:t>
-      </w:r>
-      <w:r>
-        <w:rPr>
-          <w:i/>
-          <w:iCs/>
-        </w:rPr>
-        <w:t>web</w:t>
-      </w:r>
-      <w:r>
-        <w:rPr>
-          <w:i/>
-          <w:iCs/>
-        </w:rPr>
-        <w:t xml:space="preserve"> single sign-on</w:t>
-      </w:r>
-      <w:r>
-        <w:t xml:space="preserve"> yang sudah ada, dengan penyempurnaan </w:t>
-      </w:r>
-      <w:r>
-        <w:t xml:space="preserve">pada kelemahan dari masing-masing </w:t>
-      </w:r>
-      <w:r>
-        <w:rPr>
-          <w:i/>
-          <w:iCs/>
-        </w:rPr>
-        <w:t>single sign-on</w:t>
-      </w:r>
-      <w:r>
-        <w:t xml:space="preserve"> yang dianalisis</w:t>
-      </w:r>
-      <w:r>
-        <w:t>.</w:t>
-      </w:r>
-    </w:p>
-    <w:p>
-      <w:pPr>
-        <w:pStyle w:val="Heading2"/>
-      </w:pPr>
-      <w:bookmarkStart w:id="14" w:name="_Toc521478287"/>
-      <w:r>
-        <w:t>Rumusan Masalah</w:t>
-      </w:r>
-      <w:bookmarkEnd w:id="14"/>
     </w:p>
     <w:p>
       <w:pPr>
@@ -8742,11 +8743,11 @@
       <w:pPr>
         <w:pStyle w:val="Heading2"/>
       </w:pPr>
-      <w:bookmarkStart w:id="15" w:name="_Toc521478288"/>
+      <w:bookmarkStart w:id="14" w:name="_Toc521478288"/>
       <w:r>
         <w:t>Tujuan</w:t>
       </w:r>
-      <w:bookmarkEnd w:id="15"/>
+      <w:bookmarkEnd w:id="14"/>
     </w:p>
     <w:p>
       <w:pPr>
@@ -8867,11 +8868,11 @@
       <w:pPr>
         <w:pStyle w:val="Heading2"/>
       </w:pPr>
-      <w:bookmarkStart w:id="16" w:name="_Toc521478289"/>
+      <w:bookmarkStart w:id="15" w:name="_Toc521478289"/>
       <w:r>
         <w:t>Batasan Masalah</w:t>
       </w:r>
-      <w:bookmarkEnd w:id="16"/>
+      <w:bookmarkEnd w:id="15"/>
     </w:p>
     <w:p>
       <w:pPr>
@@ -8972,11 +8973,11 @@
       <w:pPr>
         <w:pStyle w:val="Heading2"/>
       </w:pPr>
-      <w:bookmarkStart w:id="17" w:name="_Toc521478290"/>
+      <w:bookmarkStart w:id="16" w:name="_Toc521478290"/>
       <w:r>
         <w:t>Metodologi</w:t>
       </w:r>
-      <w:bookmarkEnd w:id="17"/>
+      <w:bookmarkEnd w:id="16"/>
     </w:p>
     <w:p>
       <w:pPr>
@@ -9308,11 +9309,11 @@
       <w:pPr>
         <w:pStyle w:val="Heading2"/>
       </w:pPr>
-      <w:bookmarkStart w:id="18" w:name="_Toc521478291"/>
+      <w:bookmarkStart w:id="17" w:name="_Toc521478291"/>
       <w:r>
         <w:t>Sistematika Pembahasan</w:t>
       </w:r>
-      <w:bookmarkEnd w:id="18"/>
+      <w:bookmarkEnd w:id="17"/>
     </w:p>
     <w:p>
       <w:pPr>
@@ -9460,13 +9461,13 @@
         <w:lastRenderedPageBreak/>
         <w:br/>
       </w:r>
-      <w:bookmarkStart w:id="19" w:name="_Toc520246028"/>
-      <w:bookmarkStart w:id="20" w:name="_Toc521478292"/>
+      <w:bookmarkStart w:id="18" w:name="_Toc520246028"/>
+      <w:bookmarkStart w:id="19" w:name="_Toc521478292"/>
       <w:r>
         <w:t>STUDI LITERATUR</w:t>
       </w:r>
+      <w:bookmarkEnd w:id="18"/>
       <w:bookmarkEnd w:id="19"/>
-      <w:bookmarkEnd w:id="20"/>
     </w:p>
     <w:p>
       <w:pPr>
@@ -9482,16 +9483,16 @@
       <w:pPr>
         <w:pStyle w:val="Heading2"/>
       </w:pPr>
-      <w:bookmarkStart w:id="21" w:name="_Toc520246029"/>
-      <w:bookmarkStart w:id="22" w:name="_Toc521478293"/>
+      <w:bookmarkStart w:id="20" w:name="_Toc520246029"/>
+      <w:bookmarkStart w:id="21" w:name="_Toc521478293"/>
       <w:r>
         <w:t>Autentikasi</w:t>
       </w:r>
       <w:r>
         <w:t xml:space="preserve"> dan Autorisasi</w:t>
       </w:r>
+      <w:bookmarkEnd w:id="20"/>
       <w:bookmarkEnd w:id="21"/>
-      <w:bookmarkEnd w:id="22"/>
     </w:p>
     <w:p>
       <w:pPr>
@@ -9760,13 +9761,13 @@
       <w:pPr>
         <w:pStyle w:val="Heading2"/>
       </w:pPr>
-      <w:bookmarkStart w:id="23" w:name="_Toc520246030"/>
-      <w:bookmarkStart w:id="24" w:name="_Toc521478294"/>
+      <w:bookmarkStart w:id="22" w:name="_Toc520246030"/>
+      <w:bookmarkStart w:id="23" w:name="_Toc521478294"/>
       <w:r>
         <w:t>Sistem Autentikasi Identitas</w:t>
       </w:r>
+      <w:bookmarkEnd w:id="22"/>
       <w:bookmarkEnd w:id="23"/>
-      <w:bookmarkEnd w:id="24"/>
     </w:p>
     <w:p>
       <w:pPr>
@@ -9936,8 +9937,8 @@
           <w:iCs/>
         </w:rPr>
       </w:pPr>
-      <w:bookmarkStart w:id="25" w:name="_Toc520246031"/>
-      <w:bookmarkStart w:id="26" w:name="_Toc521478295"/>
+      <w:bookmarkStart w:id="24" w:name="_Toc520246031"/>
+      <w:bookmarkStart w:id="25" w:name="_Toc521478295"/>
       <w:r>
         <w:rPr>
           <w:i/>
@@ -9945,8 +9946,8 @@
         </w:rPr>
         <w:t>Password</w:t>
       </w:r>
+      <w:bookmarkEnd w:id="24"/>
       <w:bookmarkEnd w:id="25"/>
-      <w:bookmarkEnd w:id="26"/>
     </w:p>
     <w:p>
       <w:pPr>
@@ -10232,8 +10233,8 @@
           <w:iCs/>
         </w:rPr>
       </w:pPr>
-      <w:bookmarkStart w:id="27" w:name="_Toc520246032"/>
-      <w:bookmarkStart w:id="28" w:name="_Toc521478296"/>
+      <w:bookmarkStart w:id="26" w:name="_Toc520246032"/>
+      <w:bookmarkStart w:id="27" w:name="_Toc521478296"/>
       <w:r>
         <w:rPr>
           <w:i/>
@@ -10241,8 +10242,8 @@
         </w:rPr>
         <w:t>Token</w:t>
       </w:r>
+      <w:bookmarkEnd w:id="26"/>
       <w:bookmarkEnd w:id="27"/>
-      <w:bookmarkEnd w:id="28"/>
     </w:p>
     <w:p>
       <w:pPr>
@@ -11266,8 +11267,8 @@
           <w:iCs/>
         </w:rPr>
       </w:pPr>
-      <w:bookmarkStart w:id="29" w:name="_Toc520246033"/>
-      <w:bookmarkStart w:id="30" w:name="_Toc521478297"/>
+      <w:bookmarkStart w:id="28" w:name="_Toc520246033"/>
+      <w:bookmarkStart w:id="29" w:name="_Toc521478297"/>
       <w:r>
         <w:rPr>
           <w:i/>
@@ -11276,194 +11277,194 @@
         <w:lastRenderedPageBreak/>
         <w:t>Biometrics</w:t>
       </w:r>
+      <w:bookmarkEnd w:id="28"/>
       <w:bookmarkEnd w:id="29"/>
+    </w:p>
+    <w:p>
+      <w:pPr>
+        <w:ind w:firstLine="720"/>
+        <w:rPr>
+          <w:lang w:val="en-GB"/>
+        </w:rPr>
+      </w:pPr>
+      <w:r>
+        <w:rPr>
+          <w:lang w:val="en-GB"/>
+        </w:rPr>
+        <w:t xml:space="preserve">Metode </w:t>
+      </w:r>
+      <w:r>
+        <w:rPr>
+          <w:i/>
+          <w:lang w:val="en-GB"/>
+        </w:rPr>
+        <w:t>biometrics</w:t>
+      </w:r>
+      <w:r>
+        <w:rPr>
+          <w:lang w:val="en-GB"/>
+        </w:rPr>
+        <w:t xml:space="preserve"> menekankan bahwa autentikasi akan mengidentifikasi dan memverifikasi seseorang berdasarkan dari ciri-ciri fisik atau perilaku yang dimilikinya. Metode autentikasi dengan </w:t>
+      </w:r>
+      <w:r>
+        <w:rPr>
+          <w:i/>
+          <w:lang w:val="en-GB"/>
+        </w:rPr>
+        <w:t>biometrics</w:t>
+      </w:r>
+      <w:r>
+        <w:rPr>
+          <w:lang w:val="en-GB"/>
+        </w:rPr>
+        <w:t xml:space="preserve"> memiliki kekurangan utama yaitu harga atau biaya untuk mengimplementasikannya sangat mahal dibandingkan dengan metode autentikasi lainnya (Ford, 1998). Contoh ciri-ciri fisik yang dapat digunakan pada metode </w:t>
+      </w:r>
+      <w:r>
+        <w:rPr>
+          <w:i/>
+          <w:lang w:val="en-GB"/>
+        </w:rPr>
+        <w:t>biometrics</w:t>
+      </w:r>
+      <w:r>
+        <w:rPr>
+          <w:lang w:val="en-GB"/>
+        </w:rPr>
+        <w:t xml:space="preserve"> adalah sidik jari (</w:t>
+      </w:r>
+      <w:r>
+        <w:rPr>
+          <w:i/>
+          <w:lang w:val="en-GB"/>
+        </w:rPr>
+        <w:t>fingerprint</w:t>
+      </w:r>
+      <w:r>
+        <w:rPr>
+          <w:lang w:val="en-GB"/>
+        </w:rPr>
+        <w:t>), retina mata, tulisan tangan, bentuk wajah, dan bentuk gigi. Sedangkan, contoh ciri perilaku yang dapat digunakan adalah kebiasaan gerak seseorang dan suara dalam melafalkan kata-kata kalimat.</w:t>
+      </w:r>
+    </w:p>
+    <w:p>
+      <w:pPr>
+        <w:ind w:firstLine="720"/>
+        <w:rPr>
+          <w:lang w:val="en-GB"/>
+        </w:rPr>
+      </w:pPr>
+      <w:r>
+        <w:rPr>
+          <w:lang w:val="en-GB"/>
+        </w:rPr>
+        <w:t xml:space="preserve">Salah satu metode </w:t>
+      </w:r>
+      <w:r>
+        <w:rPr>
+          <w:i/>
+          <w:lang w:val="en-GB"/>
+        </w:rPr>
+        <w:t>biometrics</w:t>
+      </w:r>
+      <w:r>
+        <w:rPr>
+          <w:lang w:val="en-GB"/>
+        </w:rPr>
+        <w:t xml:space="preserve"> yakni sidik jari memiliki akurasi yang sangat tinggi. Sidik jari manusia merupakan komponen yang identitas manusia yang unik. Dua </w:t>
+      </w:r>
+      <w:r>
+        <w:rPr>
+          <w:i/>
+          <w:lang w:val="en-GB"/>
+        </w:rPr>
+        <w:t>fingerprint</w:t>
+      </w:r>
+      <w:r>
+        <w:rPr>
+          <w:lang w:val="en-GB"/>
+        </w:rPr>
+        <w:t xml:space="preserve"> yang sama hanya ditemukan sekali dalam setiap 10</w:t>
+      </w:r>
+      <w:r>
+        <w:rPr>
+          <w:vertAlign w:val="superscript"/>
+          <w:lang w:val="en-GB"/>
+        </w:rPr>
+        <w:t>48</w:t>
+      </w:r>
+      <w:r>
+        <w:rPr>
+          <w:lang w:val="en-GB"/>
+        </w:rPr>
+        <w:t xml:space="preserve"> tahun (Jain, 2005). </w:t>
+      </w:r>
+    </w:p>
+    <w:p>
+      <w:pPr>
+        <w:pStyle w:val="Heading3"/>
+      </w:pPr>
+      <w:bookmarkStart w:id="30" w:name="_Toc520246034"/>
+      <w:bookmarkStart w:id="31" w:name="_Toc521478298"/>
+      <w:r>
+        <w:t>Tanda Tangan Digital</w:t>
+      </w:r>
       <w:bookmarkEnd w:id="30"/>
-    </w:p>
-    <w:p>
-      <w:pPr>
-        <w:ind w:firstLine="720"/>
-        <w:rPr>
-          <w:lang w:val="en-GB"/>
-        </w:rPr>
-      </w:pPr>
-      <w:r>
-        <w:rPr>
-          <w:lang w:val="en-GB"/>
-        </w:rPr>
-        <w:t xml:space="preserve">Metode </w:t>
-      </w:r>
-      <w:r>
-        <w:rPr>
-          <w:i/>
-          <w:lang w:val="en-GB"/>
-        </w:rPr>
-        <w:t>biometrics</w:t>
-      </w:r>
-      <w:r>
-        <w:rPr>
-          <w:lang w:val="en-GB"/>
-        </w:rPr>
-        <w:t xml:space="preserve"> menekankan bahwa autentikasi akan mengidentifikasi dan memverifikasi seseorang berdasarkan dari ciri-ciri fisik atau perilaku yang dimilikinya. Metode autentikasi dengan </w:t>
-      </w:r>
-      <w:r>
-        <w:rPr>
-          <w:i/>
-          <w:lang w:val="en-GB"/>
-        </w:rPr>
-        <w:t>biometrics</w:t>
-      </w:r>
-      <w:r>
-        <w:rPr>
-          <w:lang w:val="en-GB"/>
-        </w:rPr>
-        <w:t xml:space="preserve"> memiliki kekurangan utama yaitu harga atau biaya untuk mengimplementasikannya sangat mahal dibandingkan dengan metode autentikasi lainnya (Ford, 1998). Contoh ciri-ciri fisik yang dapat digunakan pada metode </w:t>
-      </w:r>
-      <w:r>
-        <w:rPr>
-          <w:i/>
-          <w:lang w:val="en-GB"/>
-        </w:rPr>
-        <w:t>biometrics</w:t>
-      </w:r>
-      <w:r>
-        <w:rPr>
-          <w:lang w:val="en-GB"/>
-        </w:rPr>
-        <w:t xml:space="preserve"> adalah sidik jari (</w:t>
-      </w:r>
-      <w:r>
-        <w:rPr>
-          <w:i/>
-          <w:lang w:val="en-GB"/>
-        </w:rPr>
-        <w:t>fingerprint</w:t>
-      </w:r>
-      <w:r>
-        <w:rPr>
-          <w:lang w:val="en-GB"/>
-        </w:rPr>
-        <w:t>), retina mata, tulisan tangan, bentuk wajah, dan bentuk gigi. Sedangkan, contoh ciri perilaku yang dapat digunakan adalah kebiasaan gerak seseorang dan suara dalam melafalkan kata-kata kalimat.</w:t>
-      </w:r>
-    </w:p>
-    <w:p>
-      <w:pPr>
-        <w:ind w:firstLine="720"/>
-        <w:rPr>
-          <w:lang w:val="en-GB"/>
-        </w:rPr>
-      </w:pPr>
-      <w:r>
-        <w:rPr>
-          <w:lang w:val="en-GB"/>
-        </w:rPr>
-        <w:t xml:space="preserve">Salah satu metode </w:t>
-      </w:r>
-      <w:r>
-        <w:rPr>
-          <w:i/>
-          <w:lang w:val="en-GB"/>
-        </w:rPr>
-        <w:t>biometrics</w:t>
-      </w:r>
-      <w:r>
-        <w:rPr>
-          <w:lang w:val="en-GB"/>
-        </w:rPr>
-        <w:t xml:space="preserve"> yakni sidik jari memiliki akurasi yang sangat tinggi. Sidik jari manusia merupakan komponen yang identitas manusia yang unik. Dua </w:t>
-      </w:r>
-      <w:r>
-        <w:rPr>
-          <w:i/>
-          <w:lang w:val="en-GB"/>
-        </w:rPr>
-        <w:t>fingerprint</w:t>
-      </w:r>
-      <w:r>
-        <w:rPr>
-          <w:lang w:val="en-GB"/>
-        </w:rPr>
-        <w:t xml:space="preserve"> yang sama hanya ditemukan sekali dalam setiap 10</w:t>
-      </w:r>
-      <w:r>
-        <w:rPr>
-          <w:vertAlign w:val="superscript"/>
-          <w:lang w:val="en-GB"/>
-        </w:rPr>
-        <w:t>48</w:t>
-      </w:r>
-      <w:r>
-        <w:rPr>
-          <w:lang w:val="en-GB"/>
-        </w:rPr>
-        <w:t xml:space="preserve"> tahun (Jain, 2005). </w:t>
+      <w:bookmarkEnd w:id="31"/>
+      <w:r>
+        <w:t xml:space="preserve"> </w:t>
+      </w:r>
+    </w:p>
+    <w:p>
+      <w:pPr>
+        <w:ind w:firstLine="576"/>
+        <w:rPr>
+          <w:lang w:val="en-GB"/>
+        </w:rPr>
+      </w:pPr>
+      <w:r>
+        <w:rPr>
+          <w:lang w:val="en-GB"/>
+        </w:rPr>
+        <w:t xml:space="preserve">Tanda tangan digital atau </w:t>
+      </w:r>
+      <w:r>
+        <w:rPr>
+          <w:i/>
+          <w:lang w:val="en-GB"/>
+        </w:rPr>
+        <w:t>digital signatures</w:t>
+      </w:r>
+      <w:r>
+        <w:rPr>
+          <w:lang w:val="en-GB"/>
+        </w:rPr>
+        <w:t xml:space="preserve"> adalah tanda tangan yang diberikan pada data digital (Munir, 2005). Tanda tangan berupa nilai yang berdasarkan dari isi dan pengirim pesan. Proses umum pemberian tanda tangan melibatkan kriptografi asimetri dan fungsi </w:t>
+      </w:r>
+      <w:r>
+        <w:rPr>
+          <w:i/>
+          <w:lang w:val="en-GB"/>
+        </w:rPr>
+        <w:t>hash</w:t>
+      </w:r>
+      <w:r>
+        <w:rPr>
+          <w:lang w:val="en-GB"/>
+        </w:rPr>
+        <w:t>. Tanda tangan digital dapat digunakan oleh penerima pesan untuk memverifikasi bahwa pengirim pesan memiliki kunci privat yang sah dan isi pesan tidak diubah selama proses pengiriman (Ford, 1998). Penerima pesan dapat dianalogikan sebagai aplikasi dan pengirim pesan adalah pengguna, atau sebaliknya. Sebagai metode autentikasi, pengguna juga dapat mengirimkan tanda tangan digitalnya untuk diverifikasi.</w:t>
       </w:r>
     </w:p>
     <w:p>
       <w:pPr>
         <w:pStyle w:val="Heading3"/>
       </w:pPr>
-      <w:bookmarkStart w:id="31" w:name="_Toc520246034"/>
-      <w:bookmarkStart w:id="32" w:name="_Toc521478298"/>
-      <w:r>
-        <w:t>Tanda Tangan Digital</w:t>
-      </w:r>
-      <w:bookmarkEnd w:id="31"/>
+      <w:bookmarkStart w:id="32" w:name="_Toc520246035"/>
+      <w:bookmarkStart w:id="33" w:name="_Toc521478299"/>
+      <w:r>
+        <w:t>Sertifikat Digital</w:t>
+      </w:r>
       <w:bookmarkEnd w:id="32"/>
-      <w:r>
-        <w:t xml:space="preserve"> </w:t>
-      </w:r>
-    </w:p>
-    <w:p>
-      <w:pPr>
-        <w:ind w:firstLine="576"/>
-        <w:rPr>
-          <w:lang w:val="en-GB"/>
-        </w:rPr>
-      </w:pPr>
-      <w:r>
-        <w:rPr>
-          <w:lang w:val="en-GB"/>
-        </w:rPr>
-        <w:t xml:space="preserve">Tanda tangan digital atau </w:t>
-      </w:r>
-      <w:r>
-        <w:rPr>
-          <w:i/>
-          <w:lang w:val="en-GB"/>
-        </w:rPr>
-        <w:t>digital signatures</w:t>
-      </w:r>
-      <w:r>
-        <w:rPr>
-          <w:lang w:val="en-GB"/>
-        </w:rPr>
-        <w:t xml:space="preserve"> adalah tanda tangan yang diberikan pada data digital (Munir, 2005). Tanda tangan berupa nilai yang berdasarkan dari isi dan pengirim pesan. Proses umum pemberian tanda tangan melibatkan kriptografi asimetri dan fungsi </w:t>
-      </w:r>
-      <w:r>
-        <w:rPr>
-          <w:i/>
-          <w:lang w:val="en-GB"/>
-        </w:rPr>
-        <w:t>hash</w:t>
-      </w:r>
-      <w:r>
-        <w:rPr>
-          <w:lang w:val="en-GB"/>
-        </w:rPr>
-        <w:t>. Tanda tangan digital dapat digunakan oleh penerima pesan untuk memverifikasi bahwa pengirim pesan memiliki kunci privat yang sah dan isi pesan tidak diubah selama proses pengiriman (Ford, 1998). Penerima pesan dapat dianalogikan sebagai aplikasi dan pengirim pesan adalah pengguna, atau sebaliknya. Sebagai metode autentikasi, pengguna juga dapat mengirimkan tanda tangan digitalnya untuk diverifikasi.</w:t>
-      </w:r>
-    </w:p>
-    <w:p>
-      <w:pPr>
-        <w:pStyle w:val="Heading3"/>
-      </w:pPr>
-      <w:bookmarkStart w:id="33" w:name="_Toc520246035"/>
-      <w:bookmarkStart w:id="34" w:name="_Toc521478299"/>
-      <w:r>
-        <w:t>Sertifikat Digital</w:t>
-      </w:r>
       <w:bookmarkEnd w:id="33"/>
-      <w:bookmarkEnd w:id="34"/>
       <w:r>
         <w:t xml:space="preserve"> </w:t>
       </w:r>
@@ -11549,8 +11550,8 @@
           <w:iCs/>
         </w:rPr>
       </w:pPr>
-      <w:bookmarkStart w:id="35" w:name="_Toc520246036"/>
-      <w:bookmarkStart w:id="36" w:name="_Toc521478300"/>
+      <w:bookmarkStart w:id="34" w:name="_Toc520246036"/>
+      <w:bookmarkStart w:id="35" w:name="_Toc521478300"/>
       <w:r>
         <w:rPr>
           <w:i/>
@@ -11579,102 +11580,102 @@
         </w:rPr>
         <w:t>Authentication</w:t>
       </w:r>
+      <w:bookmarkEnd w:id="34"/>
       <w:bookmarkEnd w:id="35"/>
+    </w:p>
+    <w:p>
+      <w:pPr>
+        <w:ind w:firstLine="576"/>
+        <w:rPr>
+          <w:lang w:val="en-GB"/>
+        </w:rPr>
+      </w:pPr>
+      <w:r>
+        <w:rPr>
+          <w:i/>
+          <w:lang w:val="en-GB"/>
+        </w:rPr>
+        <w:t>Multi-Factor Authentication</w:t>
+      </w:r>
+      <w:r>
+        <w:rPr>
+          <w:lang w:val="en-GB"/>
+        </w:rPr>
+        <w:t xml:space="preserve"> (MFA) atau autentikasi banyak faktor adalah autentikasi yang menggunakan lebih dari satu faktor atau metode (</w:t>
+      </w:r>
+      <w:r>
+        <w:rPr>
+          <w:i/>
+          <w:lang w:val="en-GB"/>
+        </w:rPr>
+        <w:t>Federal Deposit Insurance Corporation</w:t>
+      </w:r>
+      <w:r>
+        <w:rPr>
+          <w:lang w:val="en-GB"/>
+        </w:rPr>
+        <w:t xml:space="preserve">, 2004). Faktor untuk melakukan autentikasi adalah lima metode autentikasi yang sudah dijelaskan pada subbab 2.2. MFA dengan dua metode autentikasi seringkali disebut </w:t>
+      </w:r>
+      <w:r>
+        <w:rPr>
+          <w:i/>
+          <w:lang w:val="en-GB"/>
+        </w:rPr>
+        <w:t>two-factor authentication</w:t>
+      </w:r>
+      <w:r>
+        <w:rPr>
+          <w:lang w:val="en-GB"/>
+        </w:rPr>
+        <w:t xml:space="preserve"> (2FA).</w:t>
+      </w:r>
+    </w:p>
+    <w:p>
+      <w:pPr>
+        <w:ind w:firstLine="576"/>
+        <w:rPr>
+          <w:lang w:val="en-GB"/>
+        </w:rPr>
+      </w:pPr>
+      <w:r>
+        <w:rPr>
+          <w:lang w:val="en-GB"/>
+        </w:rPr>
+        <w:t>Semakin banyak metode autentikasi yang digunakan, semakin baik keamanan sebuah sistem (</w:t>
+      </w:r>
+      <w:r>
+        <w:rPr>
+          <w:i/>
+          <w:lang w:val="en-GB"/>
+        </w:rPr>
+        <w:t>Federal Deposit Insurance Corporation</w:t>
+      </w:r>
+      <w:r>
+        <w:rPr>
+          <w:lang w:val="en-GB"/>
+        </w:rPr>
+        <w:t>, 2004). Tetapi, untuk setiap kelebihan kadangkala terdapat kelemahan yang harus diterima sebagai konsekuensinya. Kelemahannya adalah lamanya waktu yang dibutuhkan untuk autentikasi yang berbanding lurus dengan banyaknya metode autentikasi yang digunakan.</w:t>
+      </w:r>
+    </w:p>
+    <w:p>
+      <w:pPr>
+        <w:pStyle w:val="Heading2"/>
+        <w:rPr>
+          <w:i/>
+          <w:iCs/>
+        </w:rPr>
+      </w:pPr>
+      <w:bookmarkStart w:id="36" w:name="_Toc520246037"/>
+      <w:bookmarkStart w:id="37" w:name="_Toc521478301"/>
+      <w:r>
+        <w:rPr>
+          <w:i/>
+          <w:iCs/>
+        </w:rPr>
+        <w:t>Single Sign-On</w:t>
+      </w:r>
       <w:bookmarkEnd w:id="36"/>
-    </w:p>
-    <w:p>
-      <w:pPr>
-        <w:ind w:firstLine="576"/>
-        <w:rPr>
-          <w:lang w:val="en-GB"/>
-        </w:rPr>
-      </w:pPr>
-      <w:r>
-        <w:rPr>
-          <w:i/>
-          <w:lang w:val="en-GB"/>
-        </w:rPr>
-        <w:t>Multi-Factor Authentication</w:t>
-      </w:r>
-      <w:r>
-        <w:rPr>
-          <w:lang w:val="en-GB"/>
-        </w:rPr>
-        <w:t xml:space="preserve"> (MFA) atau autentikasi banyak faktor adalah autentikasi yang menggunakan lebih dari satu faktor atau metode (</w:t>
-      </w:r>
-      <w:r>
-        <w:rPr>
-          <w:i/>
-          <w:lang w:val="en-GB"/>
-        </w:rPr>
-        <w:t>Federal Deposit Insurance Corporation</w:t>
-      </w:r>
-      <w:r>
-        <w:rPr>
-          <w:lang w:val="en-GB"/>
-        </w:rPr>
-        <w:t xml:space="preserve">, 2004). Faktor untuk melakukan autentikasi adalah lima metode autentikasi yang sudah dijelaskan pada subbab 2.2. MFA dengan dua metode autentikasi seringkali disebut </w:t>
-      </w:r>
-      <w:r>
-        <w:rPr>
-          <w:i/>
-          <w:lang w:val="en-GB"/>
-        </w:rPr>
-        <w:t>two-factor authentication</w:t>
-      </w:r>
-      <w:r>
-        <w:rPr>
-          <w:lang w:val="en-GB"/>
-        </w:rPr>
-        <w:t xml:space="preserve"> (2FA).</w:t>
-      </w:r>
-    </w:p>
-    <w:p>
-      <w:pPr>
-        <w:ind w:firstLine="576"/>
-        <w:rPr>
-          <w:lang w:val="en-GB"/>
-        </w:rPr>
-      </w:pPr>
-      <w:r>
-        <w:rPr>
-          <w:lang w:val="en-GB"/>
-        </w:rPr>
-        <w:t>Semakin banyak metode autentikasi yang digunakan, semakin baik keamanan sebuah sistem (</w:t>
-      </w:r>
-      <w:r>
-        <w:rPr>
-          <w:i/>
-          <w:lang w:val="en-GB"/>
-        </w:rPr>
-        <w:t>Federal Deposit Insurance Corporation</w:t>
-      </w:r>
-      <w:r>
-        <w:rPr>
-          <w:lang w:val="en-GB"/>
-        </w:rPr>
-        <w:t>, 2004). Tetapi, untuk setiap kelebihan kadangkala terdapat kelemahan yang harus diterima sebagai konsekuensinya. Kelemahannya adalah lamanya waktu yang dibutuhkan untuk autentikasi yang berbanding lurus dengan banyaknya metode autentikasi yang digunakan.</w:t>
-      </w:r>
-    </w:p>
-    <w:p>
-      <w:pPr>
-        <w:pStyle w:val="Heading2"/>
-        <w:rPr>
-          <w:i/>
-          <w:iCs/>
-        </w:rPr>
-      </w:pPr>
-      <w:bookmarkStart w:id="37" w:name="_Toc520246037"/>
-      <w:bookmarkStart w:id="38" w:name="_Toc521478301"/>
-      <w:r>
-        <w:rPr>
-          <w:i/>
-          <w:iCs/>
-        </w:rPr>
-        <w:t>Single Sign-On</w:t>
-      </w:r>
       <w:bookmarkEnd w:id="37"/>
-      <w:bookmarkEnd w:id="38"/>
     </w:p>
     <w:p>
       <w:pPr>
@@ -12233,7 +12234,7 @@
           <w:lang w:eastAsia="zh-CN"/>
         </w:rPr>
         <w:drawing>
-          <wp:inline distT="0" distB="0" distL="0" distR="0" wp14:anchorId="7F10C8AA" wp14:editId="41EF16B9">
+          <wp:inline distT="0" distB="0" distL="0" distR="0" wp14:anchorId="0B1B5F7F" wp14:editId="342B3E77">
             <wp:extent cx="2895600" cy="2365303"/>
             <wp:effectExtent l="0" t="0" r="0" b="0"/>
             <wp:docPr id="13" name="Picture 13" descr="D:\My Documents\Informatika ITB Sem. 8\Tugas Akhir II\gambar\Sistem Tanpa SSO.png"/>
@@ -12287,7 +12288,7 @@
         <w:pStyle w:val="Caption"/>
         <w:jc w:val="center"/>
       </w:pPr>
-      <w:bookmarkStart w:id="39" w:name="_Toc521478341"/>
+      <w:bookmarkStart w:id="38" w:name="_Toc521478341"/>
       <w:r>
         <w:t xml:space="preserve">Gambar </w:t>
       </w:r>
@@ -12340,7 +12341,7 @@
       <w:r>
         <w:t xml:space="preserve"> Sistem yang Mekanisme Autentikasinya tanpa SSO</w:t>
       </w:r>
-      <w:bookmarkEnd w:id="39"/>
+      <w:bookmarkEnd w:id="38"/>
     </w:p>
     <w:p>
       <w:pPr>
@@ -12488,7 +12489,7 @@
         </w:rPr>
         <w:lastRenderedPageBreak/>
         <w:drawing>
-          <wp:inline distT="0" distB="0" distL="0" distR="0" wp14:anchorId="0C477F84" wp14:editId="2DF3A94B">
+          <wp:inline distT="0" distB="0" distL="0" distR="0" wp14:anchorId="7A081EF6" wp14:editId="2498CB5D">
             <wp:extent cx="3752850" cy="2486025"/>
             <wp:effectExtent l="0" t="0" r="0" b="0"/>
             <wp:docPr id="17" name="Picture 17" descr="D:\My Documents\Informatika ITB Sem. 8\Tugas Akhir II\gambar\Sistem dengan SSO.png"/>
@@ -12542,7 +12543,7 @@
         <w:pStyle w:val="Caption"/>
         <w:jc w:val="center"/>
       </w:pPr>
-      <w:bookmarkStart w:id="40" w:name="_Toc521478342"/>
+      <w:bookmarkStart w:id="39" w:name="_Toc521478342"/>
       <w:r>
         <w:t xml:space="preserve">Gambar </w:t>
       </w:r>
@@ -12595,7 +12596,7 @@
       <w:r>
         <w:t xml:space="preserve"> Sistem dengan SSO</w:t>
       </w:r>
-      <w:bookmarkEnd w:id="40"/>
+      <w:bookmarkEnd w:id="39"/>
     </w:p>
     <w:p>
       <w:r>
@@ -12938,8 +12939,8 @@
           <w:iCs/>
         </w:rPr>
       </w:pPr>
-      <w:bookmarkStart w:id="41" w:name="_Toc520246038"/>
-      <w:bookmarkStart w:id="42" w:name="_Toc521478302"/>
+      <w:bookmarkStart w:id="40" w:name="_Toc520246038"/>
+      <w:bookmarkStart w:id="41" w:name="_Toc521478302"/>
       <w:r>
         <w:rPr>
           <w:i/>
@@ -12957,8 +12958,8 @@
         </w:rPr>
         <w:t>On</w:t>
       </w:r>
+      <w:bookmarkEnd w:id="40"/>
       <w:bookmarkEnd w:id="41"/>
-      <w:bookmarkEnd w:id="42"/>
     </w:p>
     <w:p>
       <w:pPr>
@@ -13263,8 +13264,8 @@
           <w:iCs/>
         </w:rPr>
       </w:pPr>
-      <w:bookmarkStart w:id="43" w:name="_Toc520246039"/>
-      <w:bookmarkStart w:id="44" w:name="_Toc521478303"/>
+      <w:bookmarkStart w:id="42" w:name="_Toc520246039"/>
+      <w:bookmarkStart w:id="43" w:name="_Toc521478303"/>
       <w:r>
         <w:rPr>
           <w:i/>
@@ -13272,8 +13273,8 @@
         </w:rPr>
         <w:t>Auth0</w:t>
       </w:r>
+      <w:bookmarkEnd w:id="42"/>
       <w:bookmarkEnd w:id="43"/>
-      <w:bookmarkEnd w:id="44"/>
     </w:p>
     <w:p>
       <w:pPr>
@@ -13787,7 +13788,7 @@
         </w:rPr>
         <w:lastRenderedPageBreak/>
         <w:drawing>
-          <wp:inline distT="0" distB="0" distL="0" distR="0" wp14:anchorId="77B280E1" wp14:editId="16072164">
+          <wp:inline distT="0" distB="0" distL="0" distR="0" wp14:anchorId="14BE7C57" wp14:editId="6AB4C901">
             <wp:extent cx="5038725" cy="3200400"/>
             <wp:effectExtent l="0" t="0" r="0" b="0"/>
             <wp:docPr id="5" name="Picture 5" descr="D:\My Documents\Informatika ITB Sem. 8\Tugas Akhir II\gambar\Mekanisme Auth0.png"/>
@@ -13841,7 +13842,7 @@
         <w:pStyle w:val="Caption"/>
         <w:jc w:val="center"/>
       </w:pPr>
-      <w:bookmarkStart w:id="45" w:name="_Toc521478343"/>
+      <w:bookmarkStart w:id="44" w:name="_Toc521478343"/>
       <w:r>
         <w:t xml:space="preserve">Gambar </w:t>
       </w:r>
@@ -13897,7 +13898,7 @@
         </w:rPr>
         <w:t xml:space="preserve"> Cara Kerja Auth0</w:t>
       </w:r>
-      <w:bookmarkEnd w:id="45"/>
+      <w:bookmarkEnd w:id="44"/>
     </w:p>
     <w:p>
       <w:pPr>
@@ -14420,8 +14421,8 @@
           <w:iCs/>
         </w:rPr>
       </w:pPr>
-      <w:bookmarkStart w:id="46" w:name="_Toc520246040"/>
-      <w:bookmarkStart w:id="47" w:name="_Toc521478304"/>
+      <w:bookmarkStart w:id="45" w:name="_Toc520246040"/>
+      <w:bookmarkStart w:id="46" w:name="_Toc521478304"/>
       <w:r>
         <w:t>WSO2</w:t>
       </w:r>
@@ -14432,15 +14433,15 @@
         </w:rPr>
         <w:t xml:space="preserve"> Identity </w:t>
       </w:r>
+      <w:bookmarkEnd w:id="45"/>
+      <w:r>
+        <w:rPr>
+          <w:i/>
+          <w:iCs/>
+        </w:rPr>
+        <w:t>Server</w:t>
+      </w:r>
       <w:bookmarkEnd w:id="46"/>
-      <w:r>
-        <w:rPr>
-          <w:i/>
-          <w:iCs/>
-        </w:rPr>
-        <w:t>Server</w:t>
-      </w:r>
-      <w:bookmarkEnd w:id="47"/>
     </w:p>
     <w:p>
       <w:pPr>
@@ -14613,7 +14614,7 @@
           <w:lang w:eastAsia="zh-CN"/>
         </w:rPr>
         <w:drawing>
-          <wp:inline distT="0" distB="0" distL="0" distR="0" wp14:anchorId="2A98B14D" wp14:editId="3ED6A4C0">
+          <wp:inline distT="0" distB="0" distL="0" distR="0" wp14:anchorId="34901C6E" wp14:editId="179F8579">
             <wp:extent cx="5038725" cy="4248150"/>
             <wp:effectExtent l="0" t="0" r="0" b="0"/>
             <wp:docPr id="12" name="Picture 12" descr="D:\My Documents\Informatika ITB Sem. 8\Tugas Akhir II\gambar\Arsitektur WSO2.png"/>
@@ -14667,7 +14668,7 @@
         <w:pStyle w:val="Caption"/>
         <w:jc w:val="center"/>
       </w:pPr>
-      <w:bookmarkStart w:id="48" w:name="_Toc521478344"/>
+      <w:bookmarkStart w:id="47" w:name="_Toc521478344"/>
       <w:r>
         <w:t xml:space="preserve">Gambar </w:t>
       </w:r>
@@ -14729,7 +14730,7 @@
       <w:r>
         <w:t xml:space="preserve"> (WSO2, 2015)</w:t>
       </w:r>
-      <w:bookmarkEnd w:id="48"/>
+      <w:bookmarkEnd w:id="47"/>
     </w:p>
     <w:p>
       <w:pPr>
@@ -15398,7 +15399,7 @@
           <w:lang w:eastAsia="zh-CN"/>
         </w:rPr>
         <w:drawing>
-          <wp:inline distT="0" distB="0" distL="0" distR="0" wp14:anchorId="4B7B220E" wp14:editId="4DD657CA">
+          <wp:inline distT="0" distB="0" distL="0" distR="0" wp14:anchorId="5DD040CE" wp14:editId="1953147A">
             <wp:extent cx="5038725" cy="3114675"/>
             <wp:effectExtent l="0" t="0" r="0" b="0"/>
             <wp:docPr id="7" name="Picture 7" descr="D:\My Documents\Informatika ITB Sem. 8\Tugas Akhir II\gambar\Mekanisme WSO2.png"/>
@@ -15455,7 +15456,7 @@
           <w:noProof/>
         </w:rPr>
       </w:pPr>
-      <w:bookmarkStart w:id="49" w:name="_Toc521478345"/>
+      <w:bookmarkStart w:id="48" w:name="_Toc521478345"/>
       <w:r>
         <w:t xml:space="preserve">Gambar </w:t>
       </w:r>
@@ -15518,7 +15519,7 @@
         </w:rPr>
         <w:t>Identity Server</w:t>
       </w:r>
-      <w:bookmarkEnd w:id="49"/>
+      <w:bookmarkEnd w:id="48"/>
     </w:p>
     <w:p>
       <w:pPr>
@@ -16213,8 +16214,8 @@
           <w:iCs/>
         </w:rPr>
       </w:pPr>
-      <w:bookmarkStart w:id="50" w:name="_Toc520246041"/>
-      <w:bookmarkStart w:id="51" w:name="_Toc521478305"/>
+      <w:bookmarkStart w:id="49" w:name="_Toc520246041"/>
+      <w:bookmarkStart w:id="50" w:name="_Toc521478305"/>
       <w:r>
         <w:rPr>
           <w:i/>
@@ -16222,8 +16223,8 @@
         </w:rPr>
         <w:t>Central Authentication Service (CAS)</w:t>
       </w:r>
+      <w:bookmarkEnd w:id="49"/>
       <w:bookmarkEnd w:id="50"/>
-      <w:bookmarkEnd w:id="51"/>
     </w:p>
     <w:p>
       <w:pPr>
@@ -16375,7 +16376,7 @@
           <w:lang w:eastAsia="zh-CN"/>
         </w:rPr>
         <w:drawing>
-          <wp:inline distT="0" distB="0" distL="0" distR="0" wp14:anchorId="32F2BF05" wp14:editId="2596E61B">
+          <wp:inline distT="0" distB="0" distL="0" distR="0" wp14:anchorId="2345468B" wp14:editId="33AFFB25">
             <wp:extent cx="4010025" cy="2028825"/>
             <wp:effectExtent l="0" t="0" r="0" b="0"/>
             <wp:docPr id="4" name="Picture 4" descr="D:\My Documents\Informatika ITB Sem. 8\Tugas Akhir II\gambar\CAS.png"/>
@@ -16429,7 +16430,7 @@
         <w:pStyle w:val="Caption"/>
         <w:jc w:val="center"/>
       </w:pPr>
-      <w:bookmarkStart w:id="52" w:name="_Toc521478346"/>
+      <w:bookmarkStart w:id="51" w:name="_Toc521478346"/>
       <w:r>
         <w:t xml:space="preserve">Gambar </w:t>
       </w:r>
@@ -16492,7 +16493,7 @@
         </w:rPr>
         <w:t>Mekanisme Kerja CAS</w:t>
       </w:r>
-      <w:bookmarkEnd w:id="52"/>
+      <w:bookmarkEnd w:id="51"/>
     </w:p>
     <w:p>
       <w:pPr>
@@ -17148,8 +17149,8 @@
           <w:iCs/>
         </w:rPr>
       </w:pPr>
-      <w:bookmarkStart w:id="53" w:name="_Toc520246042"/>
-      <w:bookmarkStart w:id="54" w:name="_Toc521478306"/>
+      <w:bookmarkStart w:id="52" w:name="_Toc520246042"/>
+      <w:bookmarkStart w:id="53" w:name="_Toc521478306"/>
       <w:r>
         <w:rPr>
           <w:i/>
@@ -17157,8 +17158,8 @@
         </w:rPr>
         <w:t>Java Open Single Sign-On (JOSSO)</w:t>
       </w:r>
+      <w:bookmarkEnd w:id="52"/>
       <w:bookmarkEnd w:id="53"/>
-      <w:bookmarkEnd w:id="54"/>
     </w:p>
     <w:p>
       <w:pPr>
@@ -17965,11 +17966,357 @@
     </w:p>
     <w:p>
       <w:pPr>
+        <w:pStyle w:val="ListParagraph"/>
+        <w:ind w:left="0" w:firstLine="567"/>
+      </w:pPr>
+    </w:p>
+    <w:p>
+      <w:pPr>
+        <w:pStyle w:val="Heading2"/>
+      </w:pPr>
+      <w:r>
+        <w:rPr>
+          <w:i/>
+          <w:iCs/>
+        </w:rPr>
+        <w:t>Single Sign-On</w:t>
+      </w:r>
+      <w:r>
+        <w:t xml:space="preserve"> Berbasis Token</w:t>
+      </w:r>
+    </w:p>
+    <w:p>
+      <w:pPr>
+        <w:pStyle w:val="ListParagraph"/>
+        <w:ind w:left="0" w:firstLine="567"/>
+      </w:pPr>
+      <w:r>
+        <w:t xml:space="preserve">Teknologi </w:t>
+      </w:r>
+      <w:r>
+        <w:rPr>
+          <w:i/>
+          <w:iCs/>
+        </w:rPr>
+        <w:t>single sign-on</w:t>
+      </w:r>
+      <w:r>
+        <w:t xml:space="preserve"> </w:t>
+      </w:r>
+      <w:r>
+        <w:t xml:space="preserve">memungkinkan dua atau lebih aplikasi memiliki mekanisme autentikasi yang terpusat, artinya ketika sebuah user sudah terautentikasi pada aplikasi </w:t>
+      </w:r>
+      <w:r>
+        <w:rPr>
+          <w:i/>
+          <w:iCs/>
+        </w:rPr>
+        <w:t>service provider</w:t>
+      </w:r>
+      <w:r>
+        <w:t xml:space="preserve"> </w:t>
+      </w:r>
+      <w:r>
+        <w:t xml:space="preserve">X dan akan mengakses aplikasi Y, user tidak perlu autentikasi lagi karena sudah terautentikasi di aplikasi X. Dengan catatan bahwa aplikasi </w:t>
+      </w:r>
+      <w:r>
+        <w:rPr>
+          <w:i/>
+          <w:iCs/>
+        </w:rPr>
+        <w:t>service provider</w:t>
+      </w:r>
+      <w:r>
+        <w:t xml:space="preserve"> X dan Y</w:t>
+      </w:r>
+      <w:r>
+        <w:t xml:space="preserve"> berada pada naungan sistem </w:t>
+      </w:r>
+      <w:r>
+        <w:rPr>
+          <w:i/>
+          <w:iCs/>
+        </w:rPr>
+        <w:t>single sign-on</w:t>
+      </w:r>
+      <w:r>
+        <w:t xml:space="preserve"> yang sama.</w:t>
+      </w:r>
+    </w:p>
+    <w:p>
+      <w:pPr>
+        <w:pStyle w:val="ListParagraph"/>
+        <w:ind w:left="0" w:firstLine="567"/>
+      </w:pPr>
+      <w:r>
+        <w:lastRenderedPageBreak/>
+        <w:t>Pada web single sign-on non-SSO</w:t>
+      </w:r>
+      <w:r>
+        <w:t xml:space="preserve">, informasi berupa data user yang sudah terautentikasi disimpan pada media penyimpanan web browser. </w:t>
+      </w:r>
+      <w:r>
+        <w:t>Dengan ini, apabila user telah terautentikasi pada sebuah aplikasi, kemudian user mengunjungi aplikasi lagi, web browser akan mengambil identitas dari media penyimpanan</w:t>
+      </w:r>
+      <w:r>
+        <w:t>.</w:t>
+      </w:r>
+    </w:p>
+    <w:p>
+      <w:pPr>
+        <w:pStyle w:val="ListParagraph"/>
+        <w:ind w:left="0" w:firstLine="567"/>
+      </w:pPr>
+      <w:r>
+        <w:t xml:space="preserve">Konsep single sign-on berbasis token </w:t>
+      </w:r>
+      <w:r>
+        <w:t>pada umumnya sama, yakni beberapa aplikasi pada browser menggunakan media penyimpanan token yang sama</w:t>
+      </w:r>
+      <w:r>
+        <w:t xml:space="preserve"> (Pace, 2015)</w:t>
+      </w:r>
+      <w:r>
+        <w:t>.</w:t>
+      </w:r>
+      <w:r>
+        <w:t xml:space="preserve"> </w:t>
+      </w:r>
+      <w:r>
+        <w:t>Artinya, ketika user sudah terautentikasi pada sebuah aplikasi, aplikasi lain cukup mengambil data user yang sudah terautentikasi pada media penyimpanan</w:t>
+      </w:r>
+      <w:r>
+        <w:t xml:space="preserve"> yang sama. Berikut adalah gambar yang menjelaskan konsep general tersebut.</w:t>
+      </w:r>
+    </w:p>
+    <w:p>
+      <w:pPr>
+        <w:pStyle w:val="ListParagraph"/>
+        <w:ind w:left="0" w:firstLine="567"/>
+      </w:pPr>
+    </w:p>
+    <w:p>
+      <w:pPr>
+        <w:pStyle w:val="ListParagraph"/>
+        <w:keepNext/>
+        <w:ind w:left="0"/>
+      </w:pPr>
+      <w:r>
+        <w:rPr>
+          <w:noProof/>
+          <w:lang w:val="en-US" w:eastAsia="zh-CN"/>
+        </w:rPr>
+        <w:drawing>
+          <wp:inline distT="0" distB="0" distL="0" distR="0">
+            <wp:extent cx="5038725" cy="2076450"/>
+            <wp:effectExtent l="0" t="0" r="0" b="0"/>
+            <wp:docPr id="10" name="Picture 10" descr="D:\My Documents\Informatika ITB Sem. 8\Tugas Akhir II\gambar\SSO Berbasis Token.png"/>
+            <wp:cNvGraphicFramePr>
+              <a:graphicFrameLocks xmlns:a="http://schemas.openxmlformats.org/drawingml/2006/main" noChangeAspect="1"/>
+            </wp:cNvGraphicFramePr>
+            <a:graphic xmlns:a="http://schemas.openxmlformats.org/drawingml/2006/main">
+              <a:graphicData uri="http://schemas.openxmlformats.org/drawingml/2006/picture">
+                <pic:pic xmlns:pic="http://schemas.openxmlformats.org/drawingml/2006/picture">
+                  <pic:nvPicPr>
+                    <pic:cNvPr id="0" name="Picture 5" descr="D:\My Documents\Informatika ITB Sem. 8\Tugas Akhir II\gambar\SSO Berbasis Token.png"/>
+                    <pic:cNvPicPr>
+                      <a:picLocks noChangeAspect="1" noChangeArrowheads="1"/>
+                    </pic:cNvPicPr>
+                  </pic:nvPicPr>
+                  <pic:blipFill>
+                    <a:blip r:embed="rId22">
+                      <a:extLst>
+                        <a:ext uri="{28A0092B-C50C-407E-A947-70E740481C1C}">
+                          <a14:useLocalDpi xmlns:a14="http://schemas.microsoft.com/office/drawing/2010/main" val="0"/>
+                        </a:ext>
+                      </a:extLst>
+                    </a:blip>
+                    <a:srcRect/>
+                    <a:stretch>
+                      <a:fillRect/>
+                    </a:stretch>
+                  </pic:blipFill>
+                  <pic:spPr bwMode="auto">
+                    <a:xfrm>
+                      <a:off x="0" y="0"/>
+                      <a:ext cx="5038725" cy="2076450"/>
+                    </a:xfrm>
+                    <a:prstGeom prst="rect">
+                      <a:avLst/>
+                    </a:prstGeom>
+                    <a:noFill/>
+                    <a:ln>
+                      <a:noFill/>
+                    </a:ln>
+                  </pic:spPr>
+                </pic:pic>
+              </a:graphicData>
+            </a:graphic>
+          </wp:inline>
+        </w:drawing>
+      </w:r>
+    </w:p>
+    <w:p>
+      <w:pPr>
+        <w:pStyle w:val="Caption"/>
+        <w:jc w:val="center"/>
+      </w:pPr>
+      <w:r>
+        <w:t xml:space="preserve">Gambar </w:t>
+      </w:r>
+      <w:r>
+        <w:fldChar w:fldCharType="begin"/>
+      </w:r>
+      <w:r>
+        <w:instrText xml:space="preserve"> STYLEREF 1 \s </w:instrText>
+      </w:r>
+      <w:r>
+        <w:fldChar w:fldCharType="separate"/>
+      </w:r>
+      <w:r>
+        <w:rPr>
+          <w:noProof/>
+          <w:cs/>
+        </w:rPr>
+        <w:t>‎</w:t>
+      </w:r>
+      <w:r>
+        <w:rPr>
+          <w:noProof/>
+        </w:rPr>
+        <w:t>II</w:t>
+      </w:r>
+      <w:r>
+        <w:fldChar w:fldCharType="end"/>
+      </w:r>
+      <w:r>
+        <w:t>.</w:t>
+      </w:r>
+      <w:r>
+        <w:fldChar w:fldCharType="begin"/>
+      </w:r>
+      <w:r>
+        <w:instrText xml:space="preserve"> SEQ Gambar \* ARABIC \s 1 </w:instrText>
+      </w:r>
+      <w:r>
+        <w:fldChar w:fldCharType="separate"/>
+      </w:r>
+      <w:r>
+        <w:rPr>
+          <w:noProof/>
+        </w:rPr>
+        <w:t>7</w:t>
+      </w:r>
+      <w:r>
+        <w:fldChar w:fldCharType="end"/>
+      </w:r>
+      <w:r>
+        <w:rPr>
+          <w:noProof/>
+        </w:rPr>
+        <w:t xml:space="preserve"> Konsep General Single Sign-On Berbasis Token</w:t>
+      </w:r>
+    </w:p>
+    <w:p>
+      <w:pPr>
+        <w:pStyle w:val="ListParagraph"/>
+        <w:ind w:left="0" w:firstLine="567"/>
+      </w:pPr>
+    </w:p>
+    <w:p>
+      <w:pPr>
+        <w:pStyle w:val="ListParagraph"/>
+        <w:ind w:left="0" w:firstLine="567"/>
+      </w:pPr>
+      <w:r>
+        <w:t xml:space="preserve">Dalam </w:t>
+      </w:r>
+      <w:r>
+        <w:t xml:space="preserve">prakteknya, beberapa alur single sign-on </w:t>
+      </w:r>
+      <w:bookmarkStart w:id="54" w:name="_GoBack"/>
+      <w:bookmarkEnd w:id="54"/>
+    </w:p>
+    <w:p>
+      <w:pPr>
+        <w:pStyle w:val="ListParagraph"/>
+        <w:ind w:left="0" w:firstLine="567"/>
+      </w:pPr>
+    </w:p>
+    <w:p>
+      <w:pPr>
+        <w:pStyle w:val="Heading3"/>
+      </w:pPr>
+      <w:r>
+        <w:rPr>
+          <w:i/>
+          <w:iCs/>
+        </w:rPr>
+        <w:t>Cookies</w:t>
+      </w:r>
+      <w:r>
+        <w:t xml:space="preserve"> pada Web Browser</w:t>
+      </w:r>
+    </w:p>
+    <w:p>
+      <w:pPr>
+        <w:pStyle w:val="ListParagraph"/>
+        <w:ind w:left="0" w:firstLine="567"/>
+      </w:pPr>
+      <w:r>
+        <w:t>Cookies itu apa</w:t>
+      </w:r>
+    </w:p>
+    <w:p>
+      <w:pPr>
+        <w:pStyle w:val="ListParagraph"/>
+        <w:ind w:left="0" w:firstLine="567"/>
+      </w:pPr>
+      <w:r>
+        <w:t>Limit cookies</w:t>
+      </w:r>
+    </w:p>
+    <w:p>
+      <w:pPr>
+        <w:rPr>
+          <w:lang w:val="en-GB"/>
+        </w:rPr>
+      </w:pPr>
+    </w:p>
+    <w:p>
+      <w:pPr>
+        <w:pStyle w:val="Heading3"/>
+      </w:pPr>
+      <w:r>
+        <w:rPr>
+          <w:i/>
+          <w:iCs/>
+        </w:rPr>
+        <w:t>Cross-Origin Resource Sharing (CORS)</w:t>
+      </w:r>
+    </w:p>
+    <w:p>
+      <w:pPr>
+        <w:ind w:left="576"/>
+        <w:rPr>
+          <w:lang w:val="en-GB"/>
+        </w:rPr>
+      </w:pPr>
+      <w:r>
+        <w:rPr>
+          <w:lang w:val="en-GB"/>
+        </w:rPr>
+        <w:t>CORS itu apa</w:t>
+      </w:r>
+    </w:p>
+    <w:p>
+      <w:pPr>
         <w:pStyle w:val="Heading2"/>
       </w:pPr>
       <w:bookmarkStart w:id="55" w:name="_Toc520246043"/>
       <w:bookmarkStart w:id="56" w:name="_Toc521478307"/>
       <w:r>
+        <w:lastRenderedPageBreak/>
         <w:t>Pekerjaan Terkait</w:t>
       </w:r>
       <w:bookmarkEnd w:id="55"/>
@@ -18045,7 +18392,6 @@
         <w:ind w:left="709" w:hanging="425"/>
       </w:pPr>
       <w:r>
-        <w:lastRenderedPageBreak/>
         <w:t>Menggunakan identity certificates dan intertigrasi dengan security layer pada Jboss. Identity certificates disebut juga sebagai digital certificates atau public key certificates.</w:t>
       </w:r>
     </w:p>
@@ -18146,7 +18492,11 @@
         <w:ind w:firstLine="709"/>
       </w:pPr>
       <w:r>
-        <w:t>Dengan pengembangan yang dilakukan pada CAS++, CAS++ memiliki kelebihan terhadap aspek keamanan (Ardagna, 2006). Keamanan pada CAS++ ditingkatkan dengan menggunakan SSL, X.509 dan metode autentikasi yang menggunakan metode biometrics dan smart card. CAS++ menjadi lebih mudah untuk diguankan oleh appliaski web berbeda platform karena menggunakan protokol standar seperti HTTP, SSL, X.509 untuk melakukan pertukaran informasi antara CAS++ server dengan aplikasi web.</w:t>
+        <w:t xml:space="preserve">Dengan pengembangan yang dilakukan pada CAS++, CAS++ memiliki kelebihan terhadap aspek keamanan (Ardagna, 2006). Keamanan pada CAS++ ditingkatkan dengan menggunakan SSL, X.509 dan metode autentikasi yang menggunakan metode biometrics dan smart card. CAS++ menjadi lebih mudah untuk diguankan oleh appliaski web berbeda platform karena menggunakan </w:t>
+      </w:r>
+      <w:r>
+        <w:lastRenderedPageBreak/>
+        <w:t>protokol standar seperti HTTP, SSL, X.509 untuk melakukan pertukaran informasi antara CAS++ server dengan aplikasi web.</w:t>
       </w:r>
     </w:p>
     <w:p>
@@ -18177,14 +18527,7 @@
         <w:rPr>
           <w:lang w:val="en-GB"/>
         </w:rPr>
-        <w:t xml:space="preserve">Kristanto mencoba mengimplementasi web single sign-on pada web pada lingkungan informatika ITB. Masalah timbul ketika aplikasi-aplikasi yang </w:t>
-      </w:r>
-      <w:r>
-        <w:rPr>
-          <w:lang w:val="en-GB"/>
-        </w:rPr>
-        <w:lastRenderedPageBreak/>
-        <w:t xml:space="preserve">digunakan pada lingkungan informatika ITB seperti </w:t>
+        <w:t xml:space="preserve">Kristanto mencoba mengimplementasi web single sign-on pada web pada lingkungan informatika ITB. Masalah timbul ketika aplikasi-aplikasi yang digunakan pada lingkungan informatika ITB seperti </w:t>
       </w:r>
       <w:r>
         <w:rPr>
@@ -18499,6 +18842,7 @@
         </w:rPr>
       </w:pPr>
       <w:r>
+        <w:lastRenderedPageBreak/>
         <w:t xml:space="preserve">Kesimpulan yang didapat adalah </w:t>
       </w:r>
       <w:r>
@@ -19859,7 +20203,7 @@
         </w:rPr>
         <w:t xml:space="preserve">. CAS mendukung beberapa protokol seperti CAS, SAML, OAuth, dan OpenID. CAS memiliki dokumentasi yang lengkap pada laman </w:t>
       </w:r>
-      <w:hyperlink r:id="rId22" w:history="1">
+      <w:hyperlink r:id="rId23" w:history="1">
         <w:r>
           <w:rPr>
             <w:rStyle w:val="Hyperlink"/>
@@ -24554,7 +24898,7 @@
         </w:rPr>
         <w:lastRenderedPageBreak/>
         <w:drawing>
-          <wp:inline distT="0" distB="0" distL="0" distR="0">
+          <wp:inline distT="0" distB="0" distL="0" distR="0" wp14:anchorId="7C89B3A0" wp14:editId="49BCFAF5">
             <wp:extent cx="4276725" cy="4543425"/>
             <wp:effectExtent l="0" t="0" r="0" b="0"/>
             <wp:docPr id="2" name="Picture 2" descr="D:\My Documents\Informatika ITB Sem. 8\Tugas Akhir II\gambar\Sistem SSO.png"/>
@@ -24571,7 +24915,7 @@
                     </pic:cNvPicPr>
                   </pic:nvPicPr>
                   <pic:blipFill>
-                    <a:blip r:embed="rId23">
+                    <a:blip r:embed="rId24">
                       <a:extLst>
                         <a:ext uri="{28A0092B-C50C-407E-A947-70E740481C1C}">
                           <a14:useLocalDpi xmlns:a14="http://schemas.microsoft.com/office/drawing/2010/main" val="0"/>
@@ -26840,7 +27184,7 @@
           <w:lang w:eastAsia="zh-CN"/>
         </w:rPr>
         <w:drawing>
-          <wp:inline distT="0" distB="0" distL="0" distR="0" wp14:anchorId="208633C8" wp14:editId="577D3873">
+          <wp:inline distT="0" distB="0" distL="0" distR="0" wp14:anchorId="71F47054" wp14:editId="498632DD">
             <wp:extent cx="5038725" cy="4591050"/>
             <wp:effectExtent l="0" t="0" r="0" b="0"/>
             <wp:docPr id="21" name="Picture 21" descr="Description: D:\My Documents\Informatika ITB Sem. 8\Tugas Akhir II\gambar\Use Case.png"/>
@@ -26857,7 +27201,7 @@
                     </pic:cNvPicPr>
                   </pic:nvPicPr>
                   <pic:blipFill>
-                    <a:blip r:embed="rId24">
+                    <a:blip r:embed="rId25">
                       <a:extLst>
                         <a:ext uri="{28A0092B-C50C-407E-A947-70E740481C1C}">
                           <a14:useLocalDpi xmlns:a14="http://schemas.microsoft.com/office/drawing/2010/main" val="0"/>
@@ -27404,7 +27748,7 @@
         </w:rPr>
         <w:t xml:space="preserve">) pada laman </w:t>
       </w:r>
-      <w:hyperlink r:id="rId25" w:history="1">
+      <w:hyperlink r:id="rId26" w:history="1">
         <w:r>
           <w:rPr>
             <w:rStyle w:val="Hyperlink"/>
@@ -27754,7 +28098,7 @@
         </w:rPr>
         <w:lastRenderedPageBreak/>
         <w:drawing>
-          <wp:inline distT="0" distB="0" distL="0" distR="0" wp14:anchorId="79EB87D7" wp14:editId="5BC72ACE">
+          <wp:inline distT="0" distB="0" distL="0" distR="0" wp14:anchorId="3C5A14F0" wp14:editId="66E20E0E">
             <wp:extent cx="3343275" cy="4867275"/>
             <wp:effectExtent l="0" t="0" r="0" b="0"/>
             <wp:docPr id="19" name="Picture 19" descr="Description: D:\My Documents\Informatika ITB Sem. 8\Tugas Akhir II\gambar\Arsitektur Internal.png"/>
@@ -27771,7 +28115,7 @@
                     </pic:cNvPicPr>
                   </pic:nvPicPr>
                   <pic:blipFill>
-                    <a:blip r:embed="rId26">
+                    <a:blip r:embed="rId27">
                       <a:extLst>
                         <a:ext uri="{28A0092B-C50C-407E-A947-70E740481C1C}">
                           <a14:useLocalDpi xmlns:a14="http://schemas.microsoft.com/office/drawing/2010/main" val="0"/>
@@ -27853,7 +28197,7 @@
         <w:rPr>
           <w:noProof/>
         </w:rPr>
-        <w:t>4</w:t>
+        <w:t>3</w:t>
       </w:r>
       <w:r>
         <w:fldChar w:fldCharType="end"/>
@@ -28536,7 +28880,7 @@
         </w:rPr>
         <w:lastRenderedPageBreak/>
         <w:drawing>
-          <wp:inline distT="0" distB="0" distL="0" distR="0" wp14:anchorId="02C209AA" wp14:editId="68F976A7">
+          <wp:inline distT="0" distB="0" distL="0" distR="0" wp14:anchorId="09422B3F" wp14:editId="4A81C28A">
             <wp:extent cx="2733675" cy="2914650"/>
             <wp:effectExtent l="0" t="0" r="0" b="0"/>
             <wp:docPr id="18" name="Picture 18" descr="Description: D:\My Documents\Informatika ITB Sem. 8\Tugas Akhir II\gambar\Desain Aplikasi Service Provider.png"/>
@@ -28553,7 +28897,7 @@
                     </pic:cNvPicPr>
                   </pic:nvPicPr>
                   <pic:blipFill>
-                    <a:blip r:embed="rId27">
+                    <a:blip r:embed="rId28">
                       <a:extLst>
                         <a:ext uri="{28A0092B-C50C-407E-A947-70E740481C1C}">
                           <a14:useLocalDpi xmlns:a14="http://schemas.microsoft.com/office/drawing/2010/main" val="0"/>
@@ -28638,7 +28982,7 @@
         <w:rPr>
           <w:noProof/>
         </w:rPr>
-        <w:t>5</w:t>
+        <w:t>4</w:t>
       </w:r>
       <w:r>
         <w:fldChar w:fldCharType="end"/>
@@ -30905,7 +31249,7 @@
         </w:rPr>
         <w:t xml:space="preserve">Installation Requirements for CAS | Enterprise Single Sign-On for All. </w:t>
       </w:r>
-      <w:hyperlink r:id="rId28" w:anchor="servlet-containers" w:history="1">
+      <w:hyperlink r:id="rId29" w:anchor="servlet-containers" w:history="1">
         <w:r>
           <w:rPr>
             <w:rStyle w:val="Hyperlink"/>
@@ -30947,7 +31291,7 @@
         </w:rPr>
         <w:t xml:space="preserve">Simplified Identity an Access | About JOSSO. </w:t>
       </w:r>
-      <w:hyperlink r:id="rId29" w:history="1">
+      <w:hyperlink r:id="rId30" w:history="1">
         <w:r>
           <w:rPr>
             <w:rStyle w:val="Hyperlink"/>
@@ -31622,7 +31966,7 @@
         </w:rPr>
         <w:t xml:space="preserve">. </w:t>
       </w:r>
-      <w:hyperlink r:id="rId30" w:history="1">
+      <w:hyperlink r:id="rId31" w:history="1">
         <w:r>
           <w:rPr>
             <w:rStyle w:val="Hyperlink"/>
@@ -31753,6 +32097,67 @@
           <w:lang w:eastAsia="en-US"/>
         </w:rPr>
         <w:t>Program Studi Teknik Informatika, Institut Teknologi Bandung.</w:t>
+      </w:r>
+    </w:p>
+    <w:p>
+      <w:pPr>
+        <w:spacing w:line="240" w:lineRule="auto"/>
+        <w:ind w:left="720" w:hanging="720"/>
+        <w:rPr>
+          <w:noProof/>
+          <w:lang w:eastAsia="en-US"/>
+        </w:rPr>
+      </w:pPr>
+      <w:r>
+        <w:rPr>
+          <w:noProof/>
+          <w:lang w:eastAsia="en-US"/>
+        </w:rPr>
+        <w:t>Liu, W., Yue Tan, &amp; Enwei Zhang</w:t>
+      </w:r>
+      <w:r>
+        <w:rPr>
+          <w:noProof/>
+          <w:lang w:eastAsia="en-US"/>
+        </w:rPr>
+        <w:t xml:space="preserve">. (2009). </w:t>
+      </w:r>
+      <w:r>
+        <w:rPr>
+          <w:i/>
+          <w:iCs/>
+          <w:noProof/>
+          <w:lang w:eastAsia="en-US"/>
+        </w:rPr>
+        <w:t>Service Token for Identity Access Management</w:t>
+      </w:r>
+      <w:r>
+        <w:rPr>
+          <w:noProof/>
+          <w:lang w:eastAsia="en-US"/>
+        </w:rPr>
+        <w:t xml:space="preserve">. </w:t>
+      </w:r>
+      <w:r>
+        <w:rPr>
+          <w:noProof/>
+          <w:lang w:eastAsia="en-US"/>
+        </w:rPr>
+        <w:t xml:space="preserve">Beijing: </w:t>
+      </w:r>
+      <w:r>
+        <w:rPr>
+          <w:noProof/>
+          <w:lang w:eastAsia="en-US"/>
+        </w:rPr>
+        <w:t>Tsinghua University.</w:t>
+      </w:r>
+      <w:r>
+        <w:rPr>
+          <w:noProof/>
+          <w:lang w:eastAsia="en-US"/>
+        </w:rPr>
+        <w:tab/>
       </w:r>
     </w:p>
     <w:p>
@@ -31946,7 +32351,7 @@
         </w:rPr>
         <w:t xml:space="preserve">. </w:t>
       </w:r>
-      <w:hyperlink r:id="rId31" w:history="1">
+      <w:hyperlink r:id="rId32" w:history="1">
         <w:r>
           <w:rPr>
             <w:rStyle w:val="Hyperlink"/>
@@ -32114,6 +32519,7 @@
           <w:noProof/>
           <w:lang w:eastAsia="en-US"/>
         </w:rPr>
+        <w:lastRenderedPageBreak/>
         <w:t xml:space="preserve">Rifai, Wiwit. (2018). </w:t>
       </w:r>
       <w:r>
@@ -32147,7 +32553,6 @@
           <w:noProof/>
           <w:lang w:eastAsia="en-US"/>
         </w:rPr>
-        <w:lastRenderedPageBreak/>
         <w:t>Sun, S.-T.</w:t>
       </w:r>
       <w:r>
@@ -32517,7 +32922,7 @@
         </w:rPr>
         <w:t xml:space="preserve">. </w:t>
       </w:r>
-      <w:hyperlink r:id="rId32" w:history="1">
+      <w:hyperlink r:id="rId33" w:history="1">
         <w:r>
           <w:rPr>
             <w:rStyle w:val="Hyperlink"/>
@@ -32717,7 +33122,7 @@
           <w:rPr>
             <w:noProof/>
           </w:rPr>
-          <w:t>3</w:t>
+          <w:t>27</w:t>
         </w:r>
         <w:r>
           <w:rPr>
@@ -37401,7 +37806,7 @@
 </file>
 
 <file path=customXml/itemProps1.xml><?xml version="1.0" encoding="utf-8"?>
-<ds:datastoreItem xmlns:ds="http://schemas.openxmlformats.org/officeDocument/2006/customXml" ds:itemID="{5604F711-BD92-48A1-A180-91343516ECE0}">
+<ds:datastoreItem xmlns:ds="http://schemas.openxmlformats.org/officeDocument/2006/customXml" ds:itemID="{AFDA1EB4-E076-4E84-8AD7-C4E3EDCD02DA}">
   <ds:schemaRefs>
     <ds:schemaRef ds:uri="http://schemas.openxmlformats.org/officeDocument/2006/bibliography"/>
   </ds:schemaRefs>

</xml_diff>